<commit_message>
comentarios guion 3 mat 9
</commit_message>
<xml_diff>
--- a/fuentes/contenidos/grado09/guion03/MA_09_03_CO.docx
+++ b/fuentes/contenidos/grado09/guion03/MA_09_03_CO.docx
@@ -472,10 +472,10 @@
             <v:path o:extrusionok="f" gradientshapeok="t" o:connecttype="rect"/>
             <o:lock v:ext="edit" aspectratio="t"/>
           </v:shapetype>
-          <v:shape id="_x0000_i1025" type="#_x0000_t75" style="width:12.45pt;height:14.55pt" o:ole="">
+          <v:shape id="_x0000_i1025" type="#_x0000_t75" style="width:12.25pt;height:14.25pt" o:ole="">
             <v:imagedata r:id="rId8" o:title=""/>
           </v:shape>
-          <o:OLEObject Type="Embed" ProgID="Equation.DSMT4" ShapeID="_x0000_i1025" DrawAspect="Content" ObjectID="_1496047993" r:id="rId9"/>
+          <o:OLEObject Type="Embed" ProgID="Equation.DSMT4" ShapeID="_x0000_i1025" DrawAspect="Content" ObjectID="_1500742449" r:id="rId9"/>
         </w:object>
       </w:r>
       <w:r>
@@ -502,10 +502,10 @@
           <w:position w:val="-4"/>
         </w:rPr>
         <w:object w:dxaOrig="240" w:dyaOrig="260" w14:anchorId="026975FE">
-          <v:shape id="_x0000_i1026" type="#_x0000_t75" style="width:11.75pt;height:12.45pt" o:ole="">
+          <v:shape id="_x0000_i1026" type="#_x0000_t75" style="width:11.55pt;height:12.25pt" o:ole="">
             <v:imagedata r:id="rId10" o:title=""/>
           </v:shape>
-          <o:OLEObject Type="Embed" ProgID="Equation.DSMT4" ShapeID="_x0000_i1026" DrawAspect="Content" ObjectID="_1496047994" r:id="rId11"/>
+          <o:OLEObject Type="Embed" ProgID="Equation.DSMT4" ShapeID="_x0000_i1026" DrawAspect="Content" ObjectID="_1500742450" r:id="rId11"/>
         </w:object>
       </w:r>
       <w:r>
@@ -518,7 +518,30 @@
         <w:rPr>
           <w:rFonts w:ascii="Arial" w:hAnsi="Arial" w:cs="Arial"/>
         </w:rPr>
-        <w:t xml:space="preserve">es posible adicionar o sustraer dos números naturales, pero no siempre es posible dividirlos, por ejemplo 9 ÷ 5 es un número racional. </w:t>
+        <w:t xml:space="preserve">es posible adicionar o sustraer dos números naturales, </w:t>
+      </w:r>
+      <w:commentRangeStart w:id="0"/>
+      <w:r>
+        <w:rPr>
+          <w:rFonts w:ascii="Arial" w:hAnsi="Arial" w:cs="Arial"/>
+          <w:highlight w:val="yellow"/>
+        </w:rPr>
+        <w:t>pero no siempre es posible dividirlos</w:t>
+      </w:r>
+      <w:commentRangeEnd w:id="0"/>
+      <w:r>
+        <w:rPr>
+          <w:rStyle w:val="Refdecomentario"/>
+          <w:rFonts w:ascii="Calibri" w:eastAsia="Calibri" w:hAnsi="Calibri" w:cs="Times New Roman"/>
+          <w:lang w:val="es-MX"/>
+        </w:rPr>
+        <w:commentReference w:id="0"/>
+      </w:r>
+      <w:r>
+        <w:rPr>
+          <w:rFonts w:ascii="Arial" w:hAnsi="Arial" w:cs="Arial"/>
+        </w:rPr>
+        <w:t xml:space="preserve">, por ejemplo 9 ÷ 5 es un número racional. </w:t>
       </w:r>
     </w:p>
     <w:p>
@@ -542,7 +565,43 @@
         <w:rPr>
           <w:rFonts w:ascii="Arial" w:hAnsi="Arial" w:cs="Arial"/>
         </w:rPr>
-        <w:t>Un número racional puede expresarse como una fracción de números enteros con denominador diferente de cero. Además todo número entero se puede expresar como un número racional con denominador igual a 1.</w:t>
+        <w:t xml:space="preserve">Un número racional puede expresarse como una fracción de números enteros </w:t>
+      </w:r>
+      <w:r>
+        <w:rPr>
+          <w:rFonts w:ascii="Arial" w:hAnsi="Arial" w:cs="Arial"/>
+        </w:rPr>
+        <w:t>cuyo</w:t>
+      </w:r>
+      <w:r>
+        <w:rPr>
+          <w:rFonts w:ascii="Arial" w:hAnsi="Arial" w:cs="Arial"/>
+        </w:rPr>
+        <w:t xml:space="preserve"> denominador </w:t>
+      </w:r>
+      <w:r>
+        <w:rPr>
+          <w:rFonts w:ascii="Arial" w:hAnsi="Arial" w:cs="Arial"/>
+        </w:rPr>
+        <w:t xml:space="preserve">sea </w:t>
+      </w:r>
+      <w:r>
+        <w:rPr>
+          <w:rFonts w:ascii="Arial" w:hAnsi="Arial" w:cs="Arial"/>
+        </w:rPr>
+        <w:t>diferente de cero. Además</w:t>
+      </w:r>
+      <w:r>
+        <w:rPr>
+          <w:rFonts w:ascii="Arial" w:hAnsi="Arial" w:cs="Arial"/>
+        </w:rPr>
+        <w:t xml:space="preserve">, </w:t>
+      </w:r>
+      <w:r>
+        <w:rPr>
+          <w:rFonts w:ascii="Arial" w:hAnsi="Arial" w:cs="Arial"/>
+        </w:rPr>
+        <w:t>todo número entero se puede expresar como un número racional con denominador igual a 1.</w:t>
       </w:r>
       <w:r>
         <w:rPr>
@@ -554,6 +613,7 @@
       <w:r>
         <w:rPr>
           <w:rFonts w:ascii="Arial" w:hAnsi="Arial" w:cs="Arial"/>
+          <w:highlight w:val="yellow"/>
         </w:rPr>
         <w:t>racionale</w:t>
       </w:r>
@@ -570,10 +630,10 @@
           <w:position w:val="-10"/>
         </w:rPr>
         <w:object w:dxaOrig="260" w:dyaOrig="320" w14:anchorId="4D49BAF3">
-          <v:shape id="_x0000_i1027" type="#_x0000_t75" style="width:12.45pt;height:15.9pt" o:ole="">
-            <v:imagedata r:id="rId12" o:title=""/>
+          <v:shape id="_x0000_i1027" type="#_x0000_t75" style="width:12.25pt;height:15.6pt" o:ole="">
+            <v:imagedata r:id="rId14" o:title=""/>
           </v:shape>
-          <o:OLEObject Type="Embed" ProgID="Equation.DSMT4" ShapeID="_x0000_i1027" DrawAspect="Content" ObjectID="_1496047995" r:id="rId13"/>
+          <o:OLEObject Type="Embed" ProgID="Equation.DSMT4" ShapeID="_x0000_i1027" DrawAspect="Content" ObjectID="_1500742451" r:id="rId15"/>
         </w:object>
       </w:r>
       <w:r>
@@ -604,7 +664,29 @@
         <w:rPr>
           <w:rFonts w:ascii="Arial" w:hAnsi="Arial" w:cs="Arial"/>
         </w:rPr>
-        <w:t>Las representaciones decimales de los números racionales son finitas, o no finitas y repetitivas. Por ejemplo,</w:t>
+        <w:t xml:space="preserve">Las representaciones decimales de los números racionales son finitas, o </w:t>
+      </w:r>
+      <w:commentRangeStart w:id="1"/>
+      <w:r>
+        <w:rPr>
+          <w:rFonts w:ascii="Arial" w:hAnsi="Arial" w:cs="Arial"/>
+        </w:rPr>
+        <w:t xml:space="preserve">no finitas </w:t>
+      </w:r>
+      <w:commentRangeEnd w:id="1"/>
+      <w:r>
+        <w:rPr>
+          <w:rStyle w:val="Refdecomentario"/>
+          <w:rFonts w:ascii="Calibri" w:eastAsia="Calibri" w:hAnsi="Calibri" w:cs="Times New Roman"/>
+          <w:lang w:val="es-MX"/>
+        </w:rPr>
+        <w:commentReference w:id="1"/>
+      </w:r>
+      <w:r>
+        <w:rPr>
+          <w:rFonts w:ascii="Arial" w:hAnsi="Arial" w:cs="Arial"/>
+        </w:rPr>
+        <w:t>y repetitivas. Por ejemplo,</w:t>
       </w:r>
     </w:p>
     <w:p>
@@ -633,10 +715,10 @@
           <w:position w:val="-24"/>
         </w:rPr>
         <w:object w:dxaOrig="780" w:dyaOrig="620" w14:anchorId="76F6DA11">
-          <v:shape id="_x0000_i1028" type="#_x0000_t75" style="width:38.75pt;height:30.45pt" o:ole="">
-            <v:imagedata r:id="rId14" o:title=""/>
+          <v:shape id="_x0000_i1028" type="#_x0000_t75" style="width:38.7pt;height:30.55pt" o:ole="">
+            <v:imagedata r:id="rId16" o:title=""/>
           </v:shape>
-          <o:OLEObject Type="Embed" ProgID="Equation.DSMT4" ShapeID="_x0000_i1028" DrawAspect="Content" ObjectID="_1496047996" r:id="rId15"/>
+          <o:OLEObject Type="Embed" ProgID="Equation.DSMT4" ShapeID="_x0000_i1028" DrawAspect="Content" ObjectID="_1500742452" r:id="rId17"/>
         </w:object>
       </w:r>
       <w:r>
@@ -663,27 +745,43 @@
           <w:position w:val="-24"/>
         </w:rPr>
         <w:object w:dxaOrig="1219" w:dyaOrig="620" w14:anchorId="02F18AC8">
-          <v:shape id="_x0000_i1029" type="#_x0000_t75" style="width:60.9pt;height:30.45pt" o:ole="">
-            <v:imagedata r:id="rId16" o:title=""/>
-          </v:shape>
-          <o:OLEObject Type="Embed" ProgID="Equation.DSMT4" ShapeID="_x0000_i1029" DrawAspect="Content" ObjectID="_1496047997" r:id="rId17"/>
-        </w:object>
-      </w:r>
-      <w:r>
-        <w:rPr>
-          <w:rFonts w:ascii="Arial" w:hAnsi="Arial" w:cs="Arial"/>
-        </w:rPr>
-        <w:t xml:space="preserve"> que se representa como </w:t>
-      </w:r>
-      <w:r>
-        <w:rPr>
-          <w:position w:val="-24"/>
-        </w:rPr>
-        <w:object w:dxaOrig="780" w:dyaOrig="620" w14:anchorId="61C89DF1">
-          <v:shape id="_x0000_i1030" type="#_x0000_t75" style="width:38.75pt;height:30.45pt" o:ole="">
+          <v:shape id="_x0000_i1029" type="#_x0000_t75" style="width:61.15pt;height:30.55pt" o:ole="">
             <v:imagedata r:id="rId18" o:title=""/>
           </v:shape>
-          <o:OLEObject Type="Embed" ProgID="Equation.DSMT4" ShapeID="_x0000_i1030" DrawAspect="Content" ObjectID="_1496047998" r:id="rId19"/>
+          <o:OLEObject Type="Embed" ProgID="Equation.DSMT4" ShapeID="_x0000_i1029" DrawAspect="Content" ObjectID="_1500742453" r:id="rId19"/>
+        </w:object>
+      </w:r>
+      <w:r>
+        <w:rPr>
+          <w:rFonts w:ascii="Arial" w:hAnsi="Arial" w:cs="Arial"/>
+        </w:rPr>
+        <w:t xml:space="preserve"> </w:t>
+      </w:r>
+      <w:commentRangeStart w:id="2"/>
+      <w:r>
+        <w:rPr>
+          <w:rFonts w:ascii="Arial" w:hAnsi="Arial" w:cs="Arial"/>
+        </w:rPr>
+        <w:t xml:space="preserve">que se representa como </w:t>
+      </w:r>
+      <w:commentRangeEnd w:id="2"/>
+      <w:r>
+        <w:rPr>
+          <w:rStyle w:val="Refdecomentario"/>
+          <w:rFonts w:ascii="Calibri" w:eastAsia="Calibri" w:hAnsi="Calibri" w:cs="Times New Roman"/>
+          <w:lang w:val="es-MX"/>
+        </w:rPr>
+        <w:commentReference w:id="2"/>
+      </w:r>
+      <w:r>
+        <w:rPr>
+          <w:position w:val="-24"/>
+        </w:rPr>
+        <w:object w:dxaOrig="780" w:dyaOrig="620" w14:anchorId="61C89DF1">
+          <v:shape id="_x0000_i1030" type="#_x0000_t75" style="width:38.7pt;height:30.55pt" o:ole="">
+            <v:imagedata r:id="rId20" o:title=""/>
+          </v:shape>
+          <o:OLEObject Type="Embed" ProgID="Equation.DSMT4" ShapeID="_x0000_i1030" DrawAspect="Content" ObjectID="_1500742454" r:id="rId21"/>
         </w:object>
       </w:r>
     </w:p>
@@ -731,7 +829,7 @@
       <w:r>
         <w:rPr>
           <w:noProof/>
-          <w:lang w:val="es-ES" w:eastAsia="es-ES"/>
+          <w:lang w:val="es-CO" w:eastAsia="es-CO"/>
         </w:rPr>
         <w:drawing>
           <wp:inline distT="0" distB="0" distL="0" distR="0" wp14:anchorId="5036A9FA" wp14:editId="79D1956E">
@@ -751,7 +849,7 @@
                     </pic:cNvPicPr>
                   </pic:nvPicPr>
                   <pic:blipFill>
-                    <a:blip r:embed="rId20">
+                    <a:blip r:embed="rId22">
                       <a:extLst>
                         <a:ext uri="{28A0092B-C50C-407E-A947-70E740481C1C}">
                           <a14:useLocalDpi xmlns:a14="http://schemas.microsoft.com/office/drawing/2010/main" val="0"/>
@@ -818,10 +916,10 @@
           <w:position w:val="-6"/>
         </w:rPr>
         <w:object w:dxaOrig="220" w:dyaOrig="220" w14:anchorId="5270D4ED">
-          <v:shape id="_x0000_i1031" type="#_x0000_t75" style="width:11.1pt;height:11.1pt" o:ole="">
-            <v:imagedata r:id="rId21" o:title=""/>
+          <v:shape id="_x0000_i1031" type="#_x0000_t75" style="width:10.85pt;height:10.85pt" o:ole="">
+            <v:imagedata r:id="rId23" o:title=""/>
           </v:shape>
-          <o:OLEObject Type="Embed" ProgID="Equation.DSMT4" ShapeID="_x0000_i1031" DrawAspect="Content" ObjectID="_1496047999" r:id="rId22"/>
+          <o:OLEObject Type="Embed" ProgID="Equation.DSMT4" ShapeID="_x0000_i1031" DrawAspect="Content" ObjectID="_1500742455" r:id="rId24"/>
         </w:object>
       </w:r>
       <w:r>
@@ -840,6 +938,7 @@
         </w:rPr>
       </w:pPr>
     </w:p>
+    <w:commentRangeStart w:id="3"/>
     <w:p>
       <w:pPr>
         <w:spacing w:after="0"/>
@@ -854,17 +953,32 @@
           <w:position w:val="-10"/>
         </w:rPr>
         <w:object w:dxaOrig="1160" w:dyaOrig="300" w14:anchorId="0139B826">
-          <v:shape id="_x0000_i1032" type="#_x0000_t75" style="width:57.45pt;height:15.25pt" o:ole="">
-            <v:imagedata r:id="rId23" o:title=""/>
+          <v:shape id="_x0000_i1032" type="#_x0000_t75" style="width:57.75pt;height:14.95pt" o:ole="">
+            <v:imagedata r:id="rId25" o:title=""/>
           </v:shape>
-          <o:OLEObject Type="Embed" ProgID="Equation.DSMT4" ShapeID="_x0000_i1032" DrawAspect="Content" ObjectID="_1496048000" r:id="rId24"/>
+          <o:OLEObject Type="Embed" ProgID="Equation.DSMT4" ShapeID="_x0000_i1032" DrawAspect="Content" ObjectID="_1500742456" r:id="rId26"/>
         </w:object>
       </w:r>
       <w:r>
         <w:rPr>
           <w:rFonts w:ascii="Arial" w:hAnsi="Arial" w:cs="Arial"/>
         </w:rPr>
-        <w:t>, que se lee pi es aproximadamente igual a 3,1416.</w:t>
+        <w:t>,</w:t>
+      </w:r>
+      <w:commentRangeEnd w:id="3"/>
+      <w:r>
+        <w:rPr>
+          <w:rStyle w:val="Refdecomentario"/>
+          <w:rFonts w:ascii="Calibri" w:eastAsia="Calibri" w:hAnsi="Calibri" w:cs="Times New Roman"/>
+          <w:lang w:val="es-MX"/>
+        </w:rPr>
+        <w:commentReference w:id="3"/>
+      </w:r>
+      <w:r>
+        <w:rPr>
+          <w:rFonts w:ascii="Arial" w:hAnsi="Arial" w:cs="Arial"/>
+        </w:rPr>
+        <w:t xml:space="preserve"> que se lee pi es aproximadamente igual a 3,1416.</w:t>
       </w:r>
     </w:p>
     <w:p>
@@ -884,6 +998,7 @@
           <w:rFonts w:ascii="Arial" w:hAnsi="Arial" w:cs="Arial"/>
         </w:rPr>
       </w:pPr>
+      <w:commentRangeStart w:id="4"/>
       <w:r>
         <w:rPr>
           <w:rFonts w:ascii="Arial" w:hAnsi="Arial" w:cs="Arial"/>
@@ -916,35 +1031,44 @@
           <w:position w:val="-8"/>
         </w:rPr>
         <w:object w:dxaOrig="380" w:dyaOrig="360" w14:anchorId="2242E4D2">
-          <v:shape id="_x0000_i1033" type="#_x0000_t75" style="width:18.7pt;height:18pt" o:ole="">
-            <v:imagedata r:id="rId25" o:title=""/>
-          </v:shape>
-          <o:OLEObject Type="Embed" ProgID="Equation.DSMT4" ShapeID="_x0000_i1033" DrawAspect="Content" ObjectID="_1496048001" r:id="rId26"/>
-        </w:object>
-      </w:r>
-      <w:r>
-        <w:rPr>
-          <w:rFonts w:ascii="Arial" w:hAnsi="Arial" w:cs="Arial"/>
-        </w:rPr>
-        <w:t xml:space="preserve">, tal que </w:t>
-      </w:r>
-      <w:r>
-        <w:rPr>
-          <w:rFonts w:ascii="Arial" w:hAnsi="Arial" w:cs="Arial"/>
-          <w:position w:val="-18"/>
-        </w:rPr>
-        <w:object w:dxaOrig="1040" w:dyaOrig="540" w14:anchorId="05F17E99">
-          <v:shape id="_x0000_i1034" type="#_x0000_t75" style="width:52.6pt;height:27pt" o:ole="">
+          <v:shape id="_x0000_i1033" type="#_x0000_t75" style="width:19pt;height:18.35pt" o:ole="">
             <v:imagedata r:id="rId27" o:title=""/>
           </v:shape>
-          <o:OLEObject Type="Embed" ProgID="Equation.DSMT4" ShapeID="_x0000_i1034" DrawAspect="Content" ObjectID="_1496048002" r:id="rId28"/>
+          <o:OLEObject Type="Embed" ProgID="Equation.DSMT4" ShapeID="_x0000_i1033" DrawAspect="Content" ObjectID="_1500742457" r:id="rId28"/>
         </w:object>
       </w:r>
       <w:r>
         <w:rPr>
           <w:rFonts w:ascii="Arial" w:hAnsi="Arial" w:cs="Arial"/>
         </w:rPr>
+        <w:t xml:space="preserve">, tal que </w:t>
+      </w:r>
+      <w:r>
+        <w:rPr>
+          <w:rFonts w:ascii="Arial" w:hAnsi="Arial" w:cs="Arial"/>
+          <w:position w:val="-18"/>
+        </w:rPr>
+        <w:object w:dxaOrig="1040" w:dyaOrig="540" w14:anchorId="05F17E99">
+          <v:shape id="_x0000_i1034" type="#_x0000_t75" style="width:52.3pt;height:27.15pt" o:ole="">
+            <v:imagedata r:id="rId29" o:title=""/>
+          </v:shape>
+          <o:OLEObject Type="Embed" ProgID="Equation.DSMT4" ShapeID="_x0000_i1034" DrawAspect="Content" ObjectID="_1500742458" r:id="rId30"/>
+        </w:object>
+      </w:r>
+      <w:r>
+        <w:rPr>
+          <w:rFonts w:ascii="Arial" w:hAnsi="Arial" w:cs="Arial"/>
+        </w:rPr>
         <w:t>.</w:t>
+      </w:r>
+      <w:commentRangeEnd w:id="4"/>
+      <w:r>
+        <w:rPr>
+          <w:rStyle w:val="Refdecomentario"/>
+          <w:rFonts w:ascii="Calibri" w:eastAsia="Calibri" w:hAnsi="Calibri" w:cs="Times New Roman"/>
+          <w:lang w:val="es-MX"/>
+        </w:rPr>
+        <w:commentReference w:id="4"/>
       </w:r>
     </w:p>
     <w:p>
@@ -983,10 +1107,10 @@
           <w:position w:val="-4"/>
         </w:rPr>
         <w:object w:dxaOrig="260" w:dyaOrig="260" w14:anchorId="34CE449C">
-          <v:shape id="_x0000_i1035" type="#_x0000_t75" style="width:12.45pt;height:12.45pt" o:ole="">
-            <v:imagedata r:id="rId29" o:title=""/>
+          <v:shape id="_x0000_i1035" type="#_x0000_t75" style="width:12.25pt;height:12.25pt" o:ole="">
+            <v:imagedata r:id="rId31" o:title=""/>
           </v:shape>
-          <o:OLEObject Type="Embed" ProgID="Equation.DSMT4" ShapeID="_x0000_i1035" DrawAspect="Content" ObjectID="_1496048003" r:id="rId30"/>
+          <o:OLEObject Type="Embed" ProgID="Equation.DSMT4" ShapeID="_x0000_i1035" DrawAspect="Content" ObjectID="_1500742459" r:id="rId32"/>
         </w:object>
       </w:r>
       <w:r>
@@ -1030,7 +1154,29 @@
         <w:rPr>
           <w:rFonts w:ascii="Arial" w:hAnsi="Arial" w:cs="Arial"/>
         </w:rPr>
-        <w:t xml:space="preserve"> no existe</w:t>
+        <w:t xml:space="preserve"> no</w:t>
+      </w:r>
+      <w:commentRangeStart w:id="5"/>
+      <w:r>
+        <w:rPr>
+          <w:rFonts w:ascii="Arial" w:hAnsi="Arial" w:cs="Arial"/>
+        </w:rPr>
+        <w:t xml:space="preserve"> </w:t>
+      </w:r>
+      <w:commentRangeEnd w:id="5"/>
+      <w:r>
+        <w:rPr>
+          <w:rStyle w:val="Refdecomentario"/>
+          <w:rFonts w:ascii="Calibri" w:eastAsia="Calibri" w:hAnsi="Calibri" w:cs="Times New Roman"/>
+          <w:lang w:val="es-MX"/>
+        </w:rPr>
+        <w:commentReference w:id="5"/>
+      </w:r>
+      <w:r>
+        <w:rPr>
+          <w:rFonts w:ascii="Arial" w:hAnsi="Arial" w:cs="Arial"/>
+        </w:rPr>
+        <w:t>existe</w:t>
       </w:r>
       <w:r>
         <w:rPr>
@@ -1138,10 +1284,10 @@
           <w:position w:val="-6"/>
         </w:rPr>
         <w:object w:dxaOrig="960" w:dyaOrig="340" w14:anchorId="3494DBCB">
-          <v:shape id="_x0000_i1036" type="#_x0000_t75" style="width:47.75pt;height:16.6pt" o:ole="">
-            <v:imagedata r:id="rId31" o:title=""/>
+          <v:shape id="_x0000_i1036" type="#_x0000_t75" style="width:47.55pt;height:16.3pt" o:ole="">
+            <v:imagedata r:id="rId33" o:title=""/>
           </v:shape>
-          <o:OLEObject Type="Embed" ProgID="Equation.DSMT4" ShapeID="_x0000_i1036" DrawAspect="Content" ObjectID="_1496048004" r:id="rId32"/>
+          <o:OLEObject Type="Embed" ProgID="Equation.DSMT4" ShapeID="_x0000_i1036" DrawAspect="Content" ObjectID="_1500742460" r:id="rId34"/>
         </w:object>
       </w:r>
       <w:r>
@@ -1228,10 +1374,10 @@
           <w:position w:val="-6"/>
         </w:rPr>
         <w:object w:dxaOrig="920" w:dyaOrig="340" w14:anchorId="22A9AB8D">
-          <v:shape id="_x0000_i1037" type="#_x0000_t75" style="width:45.7pt;height:16.6pt" o:ole="">
-            <v:imagedata r:id="rId33" o:title=""/>
+          <v:shape id="_x0000_i1037" type="#_x0000_t75" style="width:45.5pt;height:16.3pt" o:ole="">
+            <v:imagedata r:id="rId35" o:title=""/>
           </v:shape>
-          <o:OLEObject Type="Embed" ProgID="Equation.DSMT4" ShapeID="_x0000_i1037" DrawAspect="Content" ObjectID="_1496048005" r:id="rId34"/>
+          <o:OLEObject Type="Embed" ProgID="Equation.DSMT4" ShapeID="_x0000_i1037" DrawAspect="Content" ObjectID="_1500742461" r:id="rId36"/>
         </w:object>
       </w:r>
       <w:r>
@@ -1507,10 +1653,10 @@
           <w:position w:val="-6"/>
         </w:rPr>
         <w:object w:dxaOrig="920" w:dyaOrig="340" w14:anchorId="2C44FE04">
-          <v:shape id="_x0000_i1038" type="#_x0000_t75" style="width:45.7pt;height:16.6pt" o:ole="">
-            <v:imagedata r:id="rId33" o:title=""/>
+          <v:shape id="_x0000_i1038" type="#_x0000_t75" style="width:45.5pt;height:16.3pt" o:ole="">
+            <v:imagedata r:id="rId35" o:title=""/>
           </v:shape>
-          <o:OLEObject Type="Embed" ProgID="Equation.DSMT4" ShapeID="_x0000_i1038" DrawAspect="Content" ObjectID="_1496048006" r:id="rId35"/>
+          <o:OLEObject Type="Embed" ProgID="Equation.DSMT4" ShapeID="_x0000_i1038" DrawAspect="Content" ObjectID="_1500742462" r:id="rId37"/>
         </w:object>
       </w:r>
       <w:r>
@@ -2011,77 +2157,7 @@
                 <w:szCs w:val="24"/>
                 <w:lang w:val="es-ES" w:eastAsia="es-ES_tradnl"/>
               </w:rPr>
-              <w:t xml:space="preserve">Actividad para ejercitar </w:t>
-            </w:r>
-            <w:r>
-              <w:rPr>
-                <w:rFonts w:ascii="Arial" w:hAnsi="Arial" w:cs="Arial"/>
-                <w:kern w:val="36"/>
-                <w:sz w:val="24"/>
-                <w:szCs w:val="24"/>
-                <w:lang w:val="es-ES" w:eastAsia="es-ES_tradnl"/>
-              </w:rPr>
-              <w:t>los</w:t>
-            </w:r>
-            <w:r>
-              <w:rPr>
-                <w:rFonts w:ascii="Arial" w:hAnsi="Arial" w:cs="Arial"/>
-                <w:kern w:val="36"/>
-                <w:sz w:val="24"/>
-                <w:szCs w:val="24"/>
-                <w:lang w:val="es-ES" w:eastAsia="es-ES_tradnl"/>
-              </w:rPr>
-              <w:t xml:space="preserve"> conjunto</w:t>
-            </w:r>
-            <w:r>
-              <w:rPr>
-                <w:rFonts w:ascii="Arial" w:hAnsi="Arial" w:cs="Arial"/>
-                <w:kern w:val="36"/>
-                <w:sz w:val="24"/>
-                <w:szCs w:val="24"/>
-                <w:lang w:val="es-ES" w:eastAsia="es-ES_tradnl"/>
-              </w:rPr>
-              <w:t>s</w:t>
-            </w:r>
-            <w:r>
-              <w:rPr>
-                <w:rFonts w:ascii="Arial" w:hAnsi="Arial" w:cs="Arial"/>
-                <w:kern w:val="36"/>
-                <w:sz w:val="24"/>
-                <w:szCs w:val="24"/>
-                <w:lang w:val="es-ES" w:eastAsia="es-ES_tradnl"/>
-              </w:rPr>
-              <w:t xml:space="preserve"> numérico</w:t>
-            </w:r>
-            <w:r>
-              <w:rPr>
-                <w:rFonts w:ascii="Arial" w:hAnsi="Arial" w:cs="Arial"/>
-                <w:kern w:val="36"/>
-                <w:sz w:val="24"/>
-                <w:szCs w:val="24"/>
-                <w:lang w:val="es-ES" w:eastAsia="es-ES_tradnl"/>
-              </w:rPr>
-              <w:t>s</w:t>
-            </w:r>
-            <w:r>
-              <w:rPr>
-                <w:rFonts w:ascii="Arial" w:hAnsi="Arial" w:cs="Arial"/>
-                <w:kern w:val="36"/>
-                <w:sz w:val="24"/>
-                <w:szCs w:val="24"/>
-                <w:lang w:val="es-ES" w:eastAsia="es-ES_tradnl"/>
-              </w:rPr>
-              <w:t xml:space="preserve"> </w:t>
-            </w:r>
-            <w:r>
-              <w:rPr>
-                <w:rFonts w:ascii="Arial" w:hAnsi="Arial" w:cs="Arial"/>
-                <w:kern w:val="36"/>
-                <w:sz w:val="24"/>
-                <w:szCs w:val="24"/>
-                <w:lang w:val="es-ES" w:eastAsia="es-ES_tradnl"/>
-              </w:rPr>
-              <w:t>y sus elementos</w:t>
+              <w:t>Actividad para ejercitar los conjuntos numéricos y sus elementos</w:t>
             </w:r>
           </w:p>
         </w:tc>
@@ -4915,10 +4991,10 @@
                 <w:lang w:val="es-ES_tradnl"/>
               </w:rPr>
               <w:object w:dxaOrig="3285" w:dyaOrig="2850" w14:anchorId="3E8B5E6C">
-                <v:shape id="_x0000_i1039" type="#_x0000_t75" style="width:164.25pt;height:142.5pt" o:ole="">
-                  <v:imagedata r:id="rId36" o:title=""/>
+                <v:shape id="_x0000_i1039" type="#_x0000_t75" style="width:164.4pt;height:142.65pt" o:ole="">
+                  <v:imagedata r:id="rId38" o:title=""/>
                 </v:shape>
-                <o:OLEObject Type="Embed" ProgID="PBrush" ShapeID="_x0000_i1039" DrawAspect="Content" ObjectID="_1496048007" r:id="rId37"/>
+                <o:OLEObject Type="Embed" ProgID="PBrush" ShapeID="_x0000_i1039" DrawAspect="Content" ObjectID="_1500742463" r:id="rId39"/>
               </w:object>
             </w:r>
           </w:p>
@@ -6832,7 +6908,6 @@
         </w:rPr>
         <w:t xml:space="preserve"> </w:t>
       </w:r>
-      <w:proofErr w:type="spellStart"/>
       <w:proofErr w:type="gramStart"/>
       <w:r>
         <w:rPr>
@@ -6840,7 +6915,6 @@
         </w:rPr>
         <w:t>numero</w:t>
       </w:r>
-      <w:proofErr w:type="spellEnd"/>
       <w:proofErr w:type="gramEnd"/>
       <w:r>
         <w:rPr>
@@ -7174,10 +7248,10 @@
                 <w:lang w:val="es-ES_tradnl"/>
               </w:rPr>
               <w:object w:dxaOrig="5205" w:dyaOrig="3420" w14:anchorId="66A81B39">
-                <v:shape id="_x0000_i1040" type="#_x0000_t75" style="width:260.25pt;height:171pt" o:ole="">
-                  <v:imagedata r:id="rId38" o:title=""/>
+                <v:shape id="_x0000_i1040" type="#_x0000_t75" style="width:260.15pt;height:171.15pt" o:ole="">
+                  <v:imagedata r:id="rId40" o:title=""/>
                 </v:shape>
-                <o:OLEObject Type="Embed" ProgID="PBrush" ShapeID="_x0000_i1040" DrawAspect="Content" ObjectID="_1496048008" r:id="rId39"/>
+                <o:OLEObject Type="Embed" ProgID="PBrush" ShapeID="_x0000_i1040" DrawAspect="Content" ObjectID="_1500742464" r:id="rId41"/>
               </w:object>
             </w:r>
           </w:p>
@@ -7533,7 +7607,7 @@
               </w:rPr>
               <w:t xml:space="preserve"> ( </w:t>
             </w:r>
-            <w:hyperlink r:id="rId40" w:tooltip="1768" w:history="1">
+            <w:hyperlink r:id="rId42" w:tooltip="1768" w:history="1">
               <w:r>
                 <w:rPr>
                   <w:rFonts w:ascii="Arial" w:hAnsi="Arial" w:cs="Arial"/>
@@ -7553,7 +7627,7 @@
               </w:rPr>
               <w:t>-</w:t>
             </w:r>
-            <w:hyperlink r:id="rId41" w:tooltip="1822" w:history="1">
+            <w:hyperlink r:id="rId43" w:tooltip="1822" w:history="1">
               <w:r>
                 <w:rPr>
                   <w:rFonts w:ascii="Arial" w:hAnsi="Arial" w:cs="Arial"/>
@@ -8825,10 +8899,10 @@
                 <w:lang w:val="es-ES_tradnl"/>
               </w:rPr>
               <w:object w:dxaOrig="3615" w:dyaOrig="2520" w14:anchorId="19C9BB44">
-                <v:shape id="_x0000_i1041" type="#_x0000_t75" style="width:180.75pt;height:126pt" o:ole="">
-                  <v:imagedata r:id="rId42" o:title=""/>
+                <v:shape id="_x0000_i1041" type="#_x0000_t75" style="width:180.7pt;height:126.35pt" o:ole="">
+                  <v:imagedata r:id="rId44" o:title=""/>
                 </v:shape>
-                <o:OLEObject Type="Embed" ProgID="PBrush" ShapeID="_x0000_i1041" DrawAspect="Content" ObjectID="_1496048009" r:id="rId43"/>
+                <o:OLEObject Type="Embed" ProgID="PBrush" ShapeID="_x0000_i1041" DrawAspect="Content" ObjectID="_1500742465" r:id="rId45"/>
               </w:object>
             </w:r>
           </w:p>
@@ -9663,10 +9737,10 @@
           <w:position w:val="-6"/>
         </w:rPr>
         <w:object w:dxaOrig="1480" w:dyaOrig="380" w14:anchorId="0476B6D5">
-          <v:shape id="_x0000_i1042" type="#_x0000_t75" style="width:74.25pt;height:18.75pt" o:ole="">
-            <v:imagedata r:id="rId44" o:title=""/>
+          <v:shape id="_x0000_i1042" type="#_x0000_t75" style="width:74.05pt;height:19pt" o:ole="">
+            <v:imagedata r:id="rId46" o:title=""/>
           </v:shape>
-          <o:OLEObject Type="Embed" ProgID="Equation.DSMT4" ShapeID="_x0000_i1042" DrawAspect="Content" ObjectID="_1496048010" r:id="rId45"/>
+          <o:OLEObject Type="Embed" ProgID="Equation.DSMT4" ShapeID="_x0000_i1042" DrawAspect="Content" ObjectID="_1500742466" r:id="rId47"/>
         </w:object>
       </w:r>
     </w:p>
@@ -9690,7 +9764,7 @@
       <w:r>
         <w:rPr>
           <w:noProof/>
-          <w:lang w:val="es-ES" w:eastAsia="es-ES"/>
+          <w:lang w:val="es-CO" w:eastAsia="es-CO"/>
         </w:rPr>
         <w:drawing>
           <wp:inline distT="0" distB="0" distL="0" distR="0" wp14:anchorId="31B82C20" wp14:editId="430A75C8">
@@ -9710,7 +9784,7 @@
                     </pic:cNvPicPr>
                   </pic:nvPicPr>
                   <pic:blipFill>
-                    <a:blip r:embed="rId46">
+                    <a:blip r:embed="rId48">
                       <a:extLst>
                         <a:ext uri="{28A0092B-C50C-407E-A947-70E740481C1C}">
                           <a14:useLocalDpi xmlns:a14="http://schemas.microsoft.com/office/drawing/2010/main" val="0"/>
@@ -9783,10 +9857,10 @@
           <w:position w:val="-10"/>
         </w:rPr>
         <w:object w:dxaOrig="4620" w:dyaOrig="420" w14:anchorId="04A02DB4">
-          <v:shape id="_x0000_i1043" type="#_x0000_t75" style="width:308.25pt;height:27.75pt" o:ole="">
-            <v:imagedata r:id="rId47" o:title=""/>
+          <v:shape id="_x0000_i1043" type="#_x0000_t75" style="width:308.4pt;height:27.85pt" o:ole="">
+            <v:imagedata r:id="rId49" o:title=""/>
           </v:shape>
-          <o:OLEObject Type="Embed" ProgID="Equation.DSMT4" ShapeID="_x0000_i1043" DrawAspect="Content" ObjectID="_1496048011" r:id="rId48"/>
+          <o:OLEObject Type="Embed" ProgID="Equation.DSMT4" ShapeID="_x0000_i1043" DrawAspect="Content" ObjectID="_1500742467" r:id="rId50"/>
         </w:object>
       </w:r>
       <w:proofErr w:type="gramStart"/>
@@ -10635,10 +10709,10 @@
                 <w:lang w:val="es-ES_tradnl"/>
               </w:rPr>
               <w:object w:dxaOrig="3765" w:dyaOrig="4050" w14:anchorId="6B21E0E3">
-                <v:shape id="_x0000_i1044" type="#_x0000_t75" style="width:188.25pt;height:203.25pt" o:ole="">
-                  <v:imagedata r:id="rId49" o:title=""/>
+                <v:shape id="_x0000_i1044" type="#_x0000_t75" style="width:188.15pt;height:203.1pt" o:ole="">
+                  <v:imagedata r:id="rId51" o:title=""/>
                 </v:shape>
-                <o:OLEObject Type="Embed" ProgID="PBrush" ShapeID="_x0000_i1044" DrawAspect="Content" ObjectID="_1496048012" r:id="rId50"/>
+                <o:OLEObject Type="Embed" ProgID="PBrush" ShapeID="_x0000_i1044" DrawAspect="Content" ObjectID="_1500742468" r:id="rId52"/>
               </w:object>
             </w:r>
           </w:p>
@@ -16748,10 +16822,10 @@
                 <w:lang w:val="es-ES_tradnl"/>
               </w:rPr>
               <w:object w:dxaOrig="3390" w:dyaOrig="3645" w14:anchorId="6D4C8079">
-                <v:shape id="_x0000_i1045" type="#_x0000_t75" style="width:169.5pt;height:182.25pt" o:ole="">
-                  <v:imagedata r:id="rId51" o:title=""/>
+                <v:shape id="_x0000_i1045" type="#_x0000_t75" style="width:169.8pt;height:182.05pt" o:ole="">
+                  <v:imagedata r:id="rId53" o:title=""/>
                 </v:shape>
-                <o:OLEObject Type="Embed" ProgID="PBrush" ShapeID="_x0000_i1045" DrawAspect="Content" ObjectID="_1496048013" r:id="rId52"/>
+                <o:OLEObject Type="Embed" ProgID="PBrush" ShapeID="_x0000_i1045" DrawAspect="Content" ObjectID="_1500742469" r:id="rId54"/>
               </w:object>
             </w:r>
           </w:p>
@@ -17366,16 +17440,7 @@
                 <w:szCs w:val="24"/>
                 <w:lang w:val="es-ES_tradnl"/>
               </w:rPr>
-              <w:t>para ejercitar la s</w:t>
-            </w:r>
-            <w:r>
-              <w:rPr>
-                <w:rFonts w:ascii="Arial" w:hAnsi="Arial"/>
-                <w:sz w:val="24"/>
-                <w:szCs w:val="24"/>
-                <w:lang w:val="es-ES_tradnl"/>
-              </w:rPr>
-              <w:t>ustracción de números complejos</w:t>
+              <w:t>para ejercitar la sustracción de números complejos</w:t>
             </w:r>
           </w:p>
         </w:tc>
@@ -22803,14 +22868,7 @@
           <w:rFonts w:ascii="Arial" w:hAnsi="Arial" w:cs="Arial"/>
           <w:lang w:val="es-ES"/>
         </w:rPr>
-        <w:t>La multiplicación de un número</w:t>
-      </w:r>
-      <w:r>
-        <w:rPr>
-          <w:rFonts w:ascii="Arial" w:hAnsi="Arial" w:cs="Arial"/>
-          <w:lang w:val="es-ES"/>
-        </w:rPr>
-        <w:t xml:space="preserve"> complejo</w:t>
+        <w:t>La multiplicación de un número complejo</w:t>
       </w:r>
       <w:r>
         <w:rPr>
@@ -23763,25 +23821,7 @@
                 <w:szCs w:val="24"/>
                 <w:lang w:val="es-CO"/>
               </w:rPr>
-              <w:t>Practica</w:t>
-            </w:r>
-            <w:r>
-              <w:rPr>
-                <w:rFonts w:ascii="Arial" w:hAnsi="Arial" w:cs="Arial"/>
-                <w:sz w:val="24"/>
-                <w:szCs w:val="24"/>
-                <w:lang w:val="es-CO"/>
-              </w:rPr>
-              <w:t xml:space="preserve"> las</w:t>
-            </w:r>
-            <w:r>
-              <w:rPr>
-                <w:rFonts w:ascii="Arial" w:hAnsi="Arial" w:cs="Arial"/>
-                <w:sz w:val="24"/>
-                <w:szCs w:val="24"/>
-                <w:lang w:val="es-CO"/>
-              </w:rPr>
-              <w:t xml:space="preserve"> propiedades de la multiplicación de números complejos</w:t>
+              <w:t>Practica las propiedades de la multiplicación de números complejos</w:t>
             </w:r>
           </w:p>
         </w:tc>
@@ -24097,13 +24137,7 @@
         <w:rPr>
           <w:rFonts w:ascii="Arial" w:hAnsi="Arial" w:cs="Arial"/>
         </w:rPr>
-        <w:t xml:space="preserve">ducto entre </w:t>
-      </w:r>
-      <w:r>
-        <w:rPr>
-          <w:rFonts w:ascii="Arial" w:hAnsi="Arial" w:cs="Arial"/>
-        </w:rPr>
-        <w:t>(</w:t>
+        <w:t>ducto entre (</w:t>
       </w:r>
       <w:r>
         <w:rPr>
@@ -24131,31 +24165,115 @@
         <w:rPr>
           <w:rFonts w:ascii="Arial" w:hAnsi="Arial" w:cs="Arial"/>
         </w:rPr>
+        <w:t>) y (</w:t>
+      </w:r>
+      <w:r>
+        <w:rPr>
+          <w:rFonts w:ascii="Arial" w:hAnsi="Arial" w:cs="Arial"/>
+          <w:i/>
+        </w:rPr>
+        <w:t>c</w:t>
+      </w:r>
+      <w:r>
+        <w:rPr>
+          <w:rFonts w:ascii="Arial" w:hAnsi="Arial" w:cs="Arial"/>
+        </w:rPr>
+        <w:t xml:space="preserve"> </w:t>
+      </w:r>
+      <w:r>
+        <w:rPr>
+          <w:rFonts w:ascii="Arial" w:hAnsi="Arial" w:cs="Arial"/>
+        </w:rPr>
+        <w:t>-</w:t>
+      </w:r>
+      <w:r>
+        <w:rPr>
+          <w:rFonts w:ascii="Arial" w:hAnsi="Arial" w:cs="Arial"/>
+        </w:rPr>
+        <w:t xml:space="preserve"> </w:t>
+      </w:r>
+      <w:r>
+        <w:rPr>
+          <w:rFonts w:ascii="Arial" w:hAnsi="Arial" w:cs="Arial"/>
+          <w:i/>
+        </w:rPr>
+        <w:t>di</w:t>
+      </w:r>
+      <w:r>
+        <w:rPr>
+          <w:rFonts w:ascii="Arial" w:hAnsi="Arial" w:cs="Arial"/>
+        </w:rPr>
         <w:t>)</w:t>
       </w:r>
       <w:r>
         <w:rPr>
           <w:rFonts w:ascii="Arial" w:hAnsi="Arial" w:cs="Arial"/>
         </w:rPr>
-        <w:t xml:space="preserve"> y </w:t>
-      </w:r>
-      <w:r>
-        <w:rPr>
-          <w:rFonts w:ascii="Arial" w:hAnsi="Arial" w:cs="Arial"/>
-        </w:rPr>
-        <w:t>(</w:t>
+        <w:t>,</w:t>
       </w:r>
       <w:r>
         <w:rPr>
           <w:rFonts w:ascii="Arial" w:hAnsi="Arial" w:cs="Arial"/>
           <w:i/>
         </w:rPr>
+        <w:t xml:space="preserve"> </w:t>
+      </w:r>
+      <w:r>
+        <w:rPr>
+          <w:rFonts w:ascii="Arial" w:hAnsi="Arial" w:cs="Arial"/>
+        </w:rPr>
+        <w:t>y el producto entre (</w:t>
+      </w:r>
+      <w:r>
+        <w:rPr>
+          <w:rFonts w:ascii="Arial" w:hAnsi="Arial" w:cs="Arial"/>
+          <w:i/>
+        </w:rPr>
         <w:t>c</w:t>
       </w:r>
       <w:r>
         <w:rPr>
           <w:rFonts w:ascii="Arial" w:hAnsi="Arial" w:cs="Arial"/>
         </w:rPr>
+        <w:t xml:space="preserve"> + </w:t>
+      </w:r>
+      <w:r>
+        <w:rPr>
+          <w:rFonts w:ascii="Arial" w:hAnsi="Arial" w:cs="Arial"/>
+          <w:i/>
+        </w:rPr>
+        <w:t>d</w:t>
+      </w:r>
+      <w:r>
+        <w:rPr>
+          <w:rFonts w:ascii="Arial" w:hAnsi="Arial" w:cs="Arial"/>
+          <w:i/>
+        </w:rPr>
+        <w:t>i</w:t>
+      </w:r>
+      <w:r>
+        <w:rPr>
+          <w:rFonts w:ascii="Arial" w:hAnsi="Arial" w:cs="Arial"/>
+        </w:rPr>
+        <w:t>)</w:t>
+      </w:r>
+      <w:r>
+        <w:rPr>
+          <w:rFonts w:ascii="Arial" w:hAnsi="Arial" w:cs="Arial"/>
+        </w:rPr>
+        <w:t xml:space="preserve"> y (</w:t>
+      </w:r>
+      <w:r>
+        <w:rPr>
+          <w:rFonts w:ascii="Arial" w:hAnsi="Arial" w:cs="Arial"/>
+          <w:i/>
+        </w:rPr>
+        <w:t>c</w:t>
+      </w:r>
+      <w:r>
+        <w:rPr>
+          <w:rFonts w:ascii="Arial" w:hAnsi="Arial" w:cs="Arial"/>
+        </w:rPr>
         <w:t xml:space="preserve"> </w:t>
       </w:r>
       <w:r>
@@ -24181,234 +24299,96 @@
         <w:rPr>
           <w:rFonts w:ascii="Arial" w:hAnsi="Arial" w:cs="Arial"/>
         </w:rPr>
+        <w:t>), siendo (</w:t>
+      </w:r>
+      <w:r>
+        <w:rPr>
+          <w:rFonts w:ascii="Arial" w:hAnsi="Arial" w:cs="Arial"/>
+          <w:i/>
+        </w:rPr>
+        <w:t>c</w:t>
+      </w:r>
+      <w:r>
+        <w:rPr>
+          <w:rFonts w:ascii="Arial" w:hAnsi="Arial" w:cs="Arial"/>
+        </w:rPr>
+        <w:t xml:space="preserve"> </w:t>
+      </w:r>
+      <w:r>
+        <w:rPr>
+          <w:rFonts w:ascii="Arial" w:hAnsi="Arial" w:cs="Arial"/>
+        </w:rPr>
+        <w:t>-</w:t>
+      </w:r>
+      <w:r>
+        <w:rPr>
+          <w:rFonts w:ascii="Arial" w:hAnsi="Arial" w:cs="Arial"/>
+        </w:rPr>
+        <w:t xml:space="preserve"> </w:t>
+      </w:r>
+      <w:r>
+        <w:rPr>
+          <w:rFonts w:ascii="Arial" w:hAnsi="Arial" w:cs="Arial"/>
+          <w:i/>
+        </w:rPr>
+        <w:t>d</w:t>
+      </w:r>
+      <w:r>
+        <w:rPr>
+          <w:rFonts w:ascii="Arial" w:hAnsi="Arial" w:cs="Arial"/>
+          <w:i/>
+        </w:rPr>
+        <w:t>i</w:t>
+      </w:r>
+      <w:r>
+        <w:rPr>
+          <w:rFonts w:ascii="Arial" w:hAnsi="Arial" w:cs="Arial"/>
+        </w:rPr>
         <w:t>)</w:t>
       </w:r>
       <w:r>
         <w:rPr>
           <w:rFonts w:ascii="Arial" w:hAnsi="Arial" w:cs="Arial"/>
         </w:rPr>
-        <w:t>,</w:t>
+        <w:t xml:space="preserve"> el conjugado de (</w:t>
       </w:r>
       <w:r>
         <w:rPr>
           <w:rFonts w:ascii="Arial" w:hAnsi="Arial" w:cs="Arial"/>
           <w:i/>
         </w:rPr>
+        <w:t>c</w:t>
+      </w:r>
+      <w:r>
+        <w:rPr>
+          <w:rFonts w:ascii="Arial" w:hAnsi="Arial" w:cs="Arial"/>
+        </w:rPr>
         <w:t xml:space="preserve"> </w:t>
       </w:r>
       <w:r>
         <w:rPr>
           <w:rFonts w:ascii="Arial" w:hAnsi="Arial" w:cs="Arial"/>
         </w:rPr>
-        <w:t xml:space="preserve">y el producto entre </w:t>
-      </w:r>
-      <w:r>
-        <w:rPr>
-          <w:rFonts w:ascii="Arial" w:hAnsi="Arial" w:cs="Arial"/>
-        </w:rPr>
-        <w:t>(</w:t>
+        <w:t>+</w:t>
+      </w:r>
+      <w:r>
+        <w:rPr>
+          <w:rFonts w:ascii="Arial" w:hAnsi="Arial" w:cs="Arial"/>
+        </w:rPr>
+        <w:t xml:space="preserve"> </w:t>
       </w:r>
       <w:r>
         <w:rPr>
           <w:rFonts w:ascii="Arial" w:hAnsi="Arial" w:cs="Arial"/>
           <w:i/>
         </w:rPr>
-        <w:t>c</w:t>
-      </w:r>
-      <w:r>
-        <w:rPr>
-          <w:rFonts w:ascii="Arial" w:hAnsi="Arial" w:cs="Arial"/>
-        </w:rPr>
-        <w:t xml:space="preserve"> + </w:t>
-      </w:r>
-      <w:r>
-        <w:rPr>
-          <w:rFonts w:ascii="Arial" w:hAnsi="Arial" w:cs="Arial"/>
-          <w:i/>
-        </w:rPr>
-        <w:t>d</w:t>
-      </w:r>
-      <w:r>
-        <w:rPr>
-          <w:rFonts w:ascii="Arial" w:hAnsi="Arial" w:cs="Arial"/>
-          <w:i/>
-        </w:rPr>
-        <w:t>i</w:t>
-      </w:r>
-      <w:r>
-        <w:rPr>
-          <w:rFonts w:ascii="Arial" w:hAnsi="Arial" w:cs="Arial"/>
-        </w:rPr>
-        <w:t>)</w:t>
-      </w:r>
-      <w:r>
-        <w:rPr>
-          <w:rFonts w:ascii="Arial" w:hAnsi="Arial" w:cs="Arial"/>
-        </w:rPr>
-        <w:t xml:space="preserve"> y (</w:t>
-      </w:r>
-      <w:r>
-        <w:rPr>
-          <w:rFonts w:ascii="Arial" w:hAnsi="Arial" w:cs="Arial"/>
-          <w:i/>
-        </w:rPr>
-        <w:t>c</w:t>
-      </w:r>
-      <w:r>
-        <w:rPr>
-          <w:rFonts w:ascii="Arial" w:hAnsi="Arial" w:cs="Arial"/>
-        </w:rPr>
-        <w:t xml:space="preserve"> </w:t>
-      </w:r>
-      <w:r>
-        <w:rPr>
-          <w:rFonts w:ascii="Arial" w:hAnsi="Arial" w:cs="Arial"/>
-        </w:rPr>
-        <w:t>-</w:t>
-      </w:r>
-      <w:r>
-        <w:rPr>
-          <w:rFonts w:ascii="Arial" w:hAnsi="Arial" w:cs="Arial"/>
-        </w:rPr>
-        <w:t xml:space="preserve"> </w:t>
-      </w:r>
-      <w:r>
-        <w:rPr>
-          <w:rFonts w:ascii="Arial" w:hAnsi="Arial" w:cs="Arial"/>
-          <w:i/>
-        </w:rPr>
         <w:t>di</w:t>
       </w:r>
       <w:r>
         <w:rPr>
           <w:rFonts w:ascii="Arial" w:hAnsi="Arial" w:cs="Arial"/>
         </w:rPr>
-        <w:t>)</w:t>
-      </w:r>
-      <w:r>
-        <w:rPr>
-          <w:rFonts w:ascii="Arial" w:hAnsi="Arial" w:cs="Arial"/>
-        </w:rPr>
-        <w:t xml:space="preserve">, siendo </w:t>
-      </w:r>
-      <w:r>
-        <w:rPr>
-          <w:rFonts w:ascii="Arial" w:hAnsi="Arial" w:cs="Arial"/>
-        </w:rPr>
-        <w:t>(</w:t>
-      </w:r>
-      <w:r>
-        <w:rPr>
-          <w:rFonts w:ascii="Arial" w:hAnsi="Arial" w:cs="Arial"/>
-          <w:i/>
-        </w:rPr>
-        <w:t>c</w:t>
-      </w:r>
-      <w:r>
-        <w:rPr>
-          <w:rFonts w:ascii="Arial" w:hAnsi="Arial" w:cs="Arial"/>
-        </w:rPr>
-        <w:t xml:space="preserve"> </w:t>
-      </w:r>
-      <w:r>
-        <w:rPr>
-          <w:rFonts w:ascii="Arial" w:hAnsi="Arial" w:cs="Arial"/>
-        </w:rPr>
-        <w:t>-</w:t>
-      </w:r>
-      <w:r>
-        <w:rPr>
-          <w:rFonts w:ascii="Arial" w:hAnsi="Arial" w:cs="Arial"/>
-        </w:rPr>
-        <w:t xml:space="preserve"> </w:t>
-      </w:r>
-      <w:r>
-        <w:rPr>
-          <w:rFonts w:ascii="Arial" w:hAnsi="Arial" w:cs="Arial"/>
-          <w:i/>
-        </w:rPr>
-        <w:t>d</w:t>
-      </w:r>
-      <w:r>
-        <w:rPr>
-          <w:rFonts w:ascii="Arial" w:hAnsi="Arial" w:cs="Arial"/>
-          <w:i/>
-        </w:rPr>
-        <w:t>i</w:t>
-      </w:r>
-      <w:r>
-        <w:rPr>
-          <w:rFonts w:ascii="Arial" w:hAnsi="Arial" w:cs="Arial"/>
-        </w:rPr>
-        <w:t>)</w:t>
-      </w:r>
-      <w:r>
-        <w:rPr>
-          <w:rFonts w:ascii="Arial" w:hAnsi="Arial" w:cs="Arial"/>
-        </w:rPr>
-        <w:t xml:space="preserve"> el conjugado de</w:t>
-      </w:r>
-      <w:r>
-        <w:rPr>
-          <w:rFonts w:ascii="Arial" w:hAnsi="Arial" w:cs="Arial"/>
-        </w:rPr>
-        <w:t xml:space="preserve"> (</w:t>
-      </w:r>
-      <w:r>
-        <w:rPr>
-          <w:rFonts w:ascii="Arial" w:hAnsi="Arial" w:cs="Arial"/>
-          <w:i/>
-        </w:rPr>
-        <w:t>c</w:t>
-      </w:r>
-      <w:r>
-        <w:rPr>
-          <w:rFonts w:ascii="Arial" w:hAnsi="Arial" w:cs="Arial"/>
-        </w:rPr>
-        <w:t xml:space="preserve"> </w:t>
-      </w:r>
-      <w:r>
-        <w:rPr>
-          <w:rFonts w:ascii="Arial" w:hAnsi="Arial" w:cs="Arial"/>
-        </w:rPr>
-        <w:t>+</w:t>
-      </w:r>
-      <w:r>
-        <w:rPr>
-          <w:rFonts w:ascii="Arial" w:hAnsi="Arial" w:cs="Arial"/>
-        </w:rPr>
-        <w:t xml:space="preserve"> </w:t>
-      </w:r>
-      <w:r>
-        <w:rPr>
-          <w:rFonts w:ascii="Arial" w:hAnsi="Arial" w:cs="Arial"/>
-          <w:i/>
-        </w:rPr>
-        <w:t>di</w:t>
-      </w:r>
-      <w:r>
-        <w:rPr>
-          <w:rFonts w:ascii="Arial" w:hAnsi="Arial" w:cs="Arial"/>
-        </w:rPr>
-        <w:t>)</w:t>
-      </w:r>
-      <w:r>
-        <w:rPr>
-          <w:rFonts w:ascii="Arial" w:hAnsi="Arial" w:cs="Arial"/>
-        </w:rPr>
-        <w:t>. Así:</w:t>
-      </w:r>
-      <w:r>
-        <w:rPr>
-          <w:rFonts w:ascii="Arial" w:hAnsi="Arial" w:cs="Arial"/>
-        </w:rPr>
-        <w:t xml:space="preserve"> </w:t>
-      </w:r>
-      <w:r>
-        <w:rPr>
-          <w:rFonts w:ascii="Arial" w:hAnsi="Arial" w:cs="Arial"/>
-        </w:rPr>
-        <w:t xml:space="preserve"> </w:t>
+        <w:t xml:space="preserve">). Así:  </w:t>
       </w:r>
     </w:p>
     <w:p>
@@ -26473,7 +26453,6 @@
                 <w:szCs w:val="24"/>
               </w:rPr>
             </w:pPr>
-            <w:bookmarkStart w:id="0" w:name="_GoBack" w:colFirst="1" w:colLast="1"/>
             <w:r>
               <w:rPr>
                 <w:rFonts w:ascii="Arial" w:hAnsi="Arial" w:cs="Arial"/>
@@ -26570,7 +26549,6 @@
           </w:p>
         </w:tc>
       </w:tr>
-      <w:bookmarkEnd w:id="0"/>
     </w:tbl>
     <w:p>
       <w:pPr>
@@ -27259,7 +27237,7 @@
                 <w:szCs w:val="24"/>
               </w:rPr>
             </w:pPr>
-            <w:hyperlink r:id="rId53" w:history="1">
+            <w:hyperlink r:id="rId55" w:history="1">
               <w:r>
                 <w:rPr>
                   <w:rStyle w:val="Hipervnculo"/>
@@ -27351,7 +27329,7 @@
                 <w:szCs w:val="24"/>
               </w:rPr>
             </w:pPr>
-            <w:hyperlink r:id="rId54" w:history="1">
+            <w:hyperlink r:id="rId56" w:history="1">
               <w:r>
                 <w:rPr>
                   <w:rStyle w:val="Hipervnculo"/>
@@ -27468,7 +27446,7 @@
                 <w:szCs w:val="24"/>
               </w:rPr>
             </w:pPr>
-            <w:hyperlink r:id="rId55" w:history="1">
+            <w:hyperlink r:id="rId57" w:history="1">
               <w:r>
                 <w:rPr>
                   <w:rStyle w:val="Hipervnculo"/>
@@ -27520,14 +27498,128 @@
       </w:pPr>
     </w:p>
     <w:sectPr>
-      <w:headerReference w:type="even" r:id="rId56"/>
-      <w:headerReference w:type="default" r:id="rId57"/>
+      <w:headerReference w:type="even" r:id="rId58"/>
+      <w:headerReference w:type="default" r:id="rId59"/>
       <w:pgSz w:w="12240" w:h="15840"/>
       <w:pgMar w:top="1417" w:right="1701" w:bottom="1417" w:left="1701" w:header="708" w:footer="708" w:gutter="0"/>
       <w:cols w:space="708"/>
     </w:sectPr>
   </w:body>
 </w:document>
+</file>
+
+<file path=word/comments.xml><?xml version="1.0" encoding="utf-8"?>
+<w:comments xmlns:wpc="http://schemas.microsoft.com/office/word/2010/wordprocessingCanvas" xmlns:mc="http://schemas.openxmlformats.org/markup-compatibility/2006" xmlns:o="urn:schemas-microsoft-com:office:office" xmlns:r="http://schemas.openxmlformats.org/officeDocument/2006/relationships" xmlns:m="http://schemas.openxmlformats.org/officeDocument/2006/math" xmlns:v="urn:schemas-microsoft-com:vml" xmlns:wp14="http://schemas.microsoft.com/office/word/2010/wordprocessingDrawing" xmlns:wp="http://schemas.openxmlformats.org/drawingml/2006/wordprocessingDrawing" xmlns:w10="urn:schemas-microsoft-com:office:word" xmlns:w="http://schemas.openxmlformats.org/wordprocessingml/2006/main" xmlns:w14="http://schemas.microsoft.com/office/word/2010/wordml" xmlns:w15="http://schemas.microsoft.com/office/word/2012/wordml" xmlns:wpg="http://schemas.microsoft.com/office/word/2010/wordprocessingGroup" xmlns:wpi="http://schemas.microsoft.com/office/word/2010/wordprocessingInk" xmlns:wne="http://schemas.microsoft.com/office/word/2006/wordml" xmlns:wps="http://schemas.microsoft.com/office/word/2010/wordprocessingShape" mc:Ignorable="w14 w15 wp14">
+  <w:comment w:id="0" w:author="lizzie patricia zambrano llamas" w:date="2015-08-10T19:44:00Z" w:initials="lpzl">
+    <w:p>
+      <w:pPr>
+        <w:pStyle w:val="Textocomentario"/>
+      </w:pPr>
+      <w:r>
+        <w:rPr>
+          <w:rStyle w:val="Refdecomentario"/>
+        </w:rPr>
+        <w:annotationRef/>
+      </w:r>
+      <w:r>
+        <w:t>Siempre es posible dividir los números, pero no siempre se obtiene una cantidad entera. Corregir redacción para que se entienda de esa manera.</w:t>
+      </w:r>
+    </w:p>
+  </w:comment>
+  <w:comment w:id="1" w:author="lizzie patricia zambrano llamas" w:date="2015-08-10T19:53:00Z" w:initials="lpzl">
+    <w:p>
+      <w:pPr>
+        <w:pStyle w:val="Textocomentario"/>
+      </w:pPr>
+      <w:r>
+        <w:rPr>
+          <w:rStyle w:val="Refdecomentario"/>
+        </w:rPr>
+        <w:annotationRef/>
+      </w:r>
+      <w:r>
+        <w:t>¿Podría decirse que es infinito?</w:t>
+      </w:r>
+    </w:p>
+  </w:comment>
+  <w:comment w:id="2" w:author="lizzie patricia zambrano llamas" w:date="2015-08-10T19:54:00Z" w:initials="lpzl">
+    <w:p>
+      <w:pPr>
+        <w:pStyle w:val="Textocomentario"/>
+      </w:pPr>
+      <w:r>
+        <w:rPr>
+          <w:rStyle w:val="Refdecomentario"/>
+        </w:rPr>
+        <w:annotationRef/>
+      </w:r>
+      <w:r>
+        <w:t>¿Este texto hace parte de la fórmula?</w:t>
+      </w:r>
+    </w:p>
+  </w:comment>
+  <w:comment w:id="3" w:author="lizzie patricia zambrano llamas" w:date="2015-08-10T19:55:00Z" w:initials="lpzl">
+    <w:p>
+      <w:pPr>
+        <w:pStyle w:val="Textocomentario"/>
+      </w:pPr>
+      <w:r>
+        <w:rPr>
+          <w:rStyle w:val="Refdecomentario"/>
+        </w:rPr>
+        <w:annotationRef/>
+      </w:r>
+      <w:r>
+        <w:t>Si esto es una fórmula debe quedar solo en esa línea de texto</w:t>
+      </w:r>
+    </w:p>
+  </w:comment>
+  <w:comment w:id="4" w:author="lizzie patricia zambrano llamas" w:date="2015-08-10T19:57:00Z" w:initials="lpzl">
+    <w:p>
+      <w:pPr>
+        <w:pStyle w:val="Textocomentario"/>
+      </w:pPr>
+      <w:r>
+        <w:rPr>
+          <w:rStyle w:val="Refdecomentario"/>
+        </w:rPr>
+        <w:annotationRef/>
+      </w:r>
+      <w:r>
+        <w:t xml:space="preserve">Revisar la redacción, indicar que el número racional es b, </w:t>
+      </w:r>
+    </w:p>
+  </w:comment>
+  <w:comment w:id="5" w:author="lizzie patricia zambrano llamas" w:date="2015-08-10T20:07:00Z" w:initials="lpzl">
+    <w:p>
+      <w:pPr>
+        <w:pStyle w:val="Textocomentario"/>
+      </w:pPr>
+      <w:r>
+        <w:rPr>
+          <w:rStyle w:val="Refdecomentario"/>
+        </w:rPr>
+        <w:annotationRef/>
+      </w:r>
+      <w:r>
+        <w:t>Existe solución para resolver ecuaciones como</w:t>
+      </w:r>
+      <w:bookmarkStart w:id="6" w:name="_GoBack"/>
+      <w:bookmarkEnd w:id="6"/>
+    </w:p>
+  </w:comment>
+</w:comments>
+</file>
+
+<file path=word/commentsExtended.xml><?xml version="1.0" encoding="utf-8"?>
+<w15:commentsEx xmlns:wpc="http://schemas.microsoft.com/office/word/2010/wordprocessingCanvas" xmlns:mc="http://schemas.openxmlformats.org/markup-compatibility/2006" xmlns:o="urn:schemas-microsoft-com:office:office" xmlns:r="http://schemas.openxmlformats.org/officeDocument/2006/relationships" xmlns:m="http://schemas.openxmlformats.org/officeDocument/2006/math" xmlns:v="urn:schemas-microsoft-com:vml" xmlns:wp14="http://schemas.microsoft.com/office/word/2010/wordprocessingDrawing" xmlns:wp="http://schemas.openxmlformats.org/drawingml/2006/wordprocessingDrawing" xmlns:w10="urn:schemas-microsoft-com:office:word" xmlns:w="http://schemas.openxmlformats.org/wordprocessingml/2006/main" xmlns:w14="http://schemas.microsoft.com/office/word/2010/wordml" xmlns:w15="http://schemas.microsoft.com/office/word/2012/wordml" xmlns:wpg="http://schemas.microsoft.com/office/word/2010/wordprocessingGroup" xmlns:wpi="http://schemas.microsoft.com/office/word/2010/wordprocessingInk" xmlns:wne="http://schemas.microsoft.com/office/word/2006/wordml" xmlns:wps="http://schemas.microsoft.com/office/word/2010/wordprocessingShape" mc:Ignorable="w14 w15 wp14">
+  <w15:commentEx w15:paraId="3EA8C164" w15:done="0"/>
+  <w15:commentEx w15:paraId="449AFF0C" w15:done="0"/>
+  <w15:commentEx w15:paraId="03DEA1BF" w15:done="0"/>
+  <w15:commentEx w15:paraId="5CE55EB1" w15:done="0"/>
+  <w15:commentEx w15:paraId="56E43926" w15:done="0"/>
+  <w15:commentEx w15:paraId="6C268F27" w15:done="0"/>
+</w15:commentsEx>
 </file>
 
 <file path=word/endnotes.xml><?xml version="1.0" encoding="utf-8"?>
@@ -27651,7 +27743,7 @@
         <w:rStyle w:val="Nmerodepgina"/>
         <w:noProof/>
       </w:rPr>
-      <w:t>15</w:t>
+      <w:t>2</w:t>
     </w:r>
     <w:r>
       <w:rPr>
@@ -29468,6 +29560,14 @@
   </w:num>
   <w:numIdMacAtCleanup w:val="10"/>
 </w:numbering>
+</file>
+
+<file path=word/people.xml><?xml version="1.0" encoding="utf-8"?>
+<w15:people xmlns:wpc="http://schemas.microsoft.com/office/word/2010/wordprocessingCanvas" xmlns:mc="http://schemas.openxmlformats.org/markup-compatibility/2006" xmlns:o="urn:schemas-microsoft-com:office:office" xmlns:r="http://schemas.openxmlformats.org/officeDocument/2006/relationships" xmlns:m="http://schemas.openxmlformats.org/officeDocument/2006/math" xmlns:v="urn:schemas-microsoft-com:vml" xmlns:wp14="http://schemas.microsoft.com/office/word/2010/wordprocessingDrawing" xmlns:wp="http://schemas.openxmlformats.org/drawingml/2006/wordprocessingDrawing" xmlns:w10="urn:schemas-microsoft-com:office:word" xmlns:w="http://schemas.openxmlformats.org/wordprocessingml/2006/main" xmlns:w14="http://schemas.microsoft.com/office/word/2010/wordml" xmlns:w15="http://schemas.microsoft.com/office/word/2012/wordml" xmlns:wpg="http://schemas.microsoft.com/office/word/2010/wordprocessingGroup" xmlns:wpi="http://schemas.microsoft.com/office/word/2010/wordprocessingInk" xmlns:wne="http://schemas.microsoft.com/office/word/2006/wordml" xmlns:wps="http://schemas.microsoft.com/office/word/2010/wordprocessingShape" mc:Ignorable="w14 w15 wp14">
+  <w15:person w15:author="lizzie patricia zambrano llamas">
+    <w15:presenceInfo w15:providerId="Windows Live" w15:userId="02dfb86449c2ec71"/>
+  </w15:person>
+</w15:people>
 </file>
 
 <file path=word/styles.xml><?xml version="1.0" encoding="utf-8"?>
@@ -30746,7 +30846,7 @@
 </file>
 
 <file path=customXml/itemProps1.xml><?xml version="1.0" encoding="utf-8"?>
-<ds:datastoreItem xmlns:ds="http://schemas.openxmlformats.org/officeDocument/2006/customXml" ds:itemID="{12F1A95C-FF9E-4E9D-AA81-DAB3CBC0CD7E}">
+<ds:datastoreItem xmlns:ds="http://schemas.openxmlformats.org/officeDocument/2006/customXml" ds:itemID="{2D6524F5-368C-4C07-9942-6A5623913BCF}">
   <ds:schemaRefs>
     <ds:schemaRef ds:uri="http://schemas.openxmlformats.org/officeDocument/2006/bibliography"/>
   </ds:schemaRefs>

</xml_diff>

<commit_message>
Ajustes de matemáticas 9 tema 3
</commit_message>
<xml_diff>
--- a/fuentes/contenidos/grado09/guion03/MA_09_03_CO.docx
+++ b/fuentes/contenidos/grado09/guion03/MA_09_03_CO.docx
@@ -334,7 +334,7 @@
     </w:p>
     <w:p>
       <w:pPr>
-        <w:spacing w:after="0" w:line="276" w:lineRule="auto"/>
+        <w:spacing w:after="0"/>
         <w:rPr>
           <w:rFonts w:ascii="Arial" w:hAnsi="Arial" w:cs="Arial"/>
           <w:b/>
@@ -439,109 +439,31 @@
         <w:rPr>
           <w:rFonts w:ascii="Arial" w:hAnsi="Arial" w:cs="Arial"/>
         </w:rPr>
-        <w:t>a algunas operaciones. En el conjunto de los números naturales</w:t>
-      </w:r>
-      <w:r>
-        <w:rPr>
-          <w:rFonts w:ascii="Arial" w:hAnsi="Arial" w:cs="Arial"/>
-        </w:rPr>
-        <w:t xml:space="preserve"> (</w:t>
-      </w:r>
-      <w:r>
-        <w:rPr>
-          <w:rFonts w:ascii="Arial" w:hAnsi="Arial" w:cs="Arial"/>
-          <w:position w:val="-6"/>
-        </w:rPr>
-        <w:object w:dxaOrig="260" w:dyaOrig="279" w14:anchorId="11217D0C">
-          <v:shapetype id="_x0000_t75" coordsize="21600,21600" o:spt="75" o:preferrelative="t" path="m@4@5l@4@11@9@11@9@5xe" filled="f" stroked="f">
-            <v:stroke joinstyle="miter"/>
-            <v:formulas>
-              <v:f eqn="if lineDrawn pixelLineWidth 0"/>
-              <v:f eqn="sum @0 1 0"/>
-              <v:f eqn="sum 0 0 @1"/>
-              <v:f eqn="prod @2 1 2"/>
-              <v:f eqn="prod @3 21600 pixelWidth"/>
-              <v:f eqn="prod @3 21600 pixelHeight"/>
-              <v:f eqn="sum @0 0 1"/>
-              <v:f eqn="prod @6 1 2"/>
-              <v:f eqn="prod @7 21600 pixelWidth"/>
-              <v:f eqn="sum @8 21600 0"/>
-              <v:f eqn="prod @7 21600 pixelHeight"/>
-              <v:f eqn="sum @10 21600 0"/>
-            </v:formulas>
-            <v:path o:extrusionok="f" gradientshapeok="t" o:connecttype="rect"/>
-            <o:lock v:ext="edit" aspectratio="t"/>
-          </v:shapetype>
-          <v:shape id="_x0000_i1025" type="#_x0000_t75" style="width:12.25pt;height:14.25pt" o:ole="">
-            <v:imagedata r:id="rId8" o:title=""/>
-          </v:shape>
-          <o:OLEObject Type="Embed" ProgID="Equation.DSMT4" ShapeID="_x0000_i1025" DrawAspect="Content" ObjectID="_1500742449" r:id="rId9"/>
-        </w:object>
-      </w:r>
-      <w:r>
-        <w:rPr>
-          <w:rFonts w:ascii="Arial" w:hAnsi="Arial" w:cs="Arial"/>
-        </w:rPr>
-        <w:t xml:space="preserve">) </w:t>
-      </w:r>
-      <w:r>
-        <w:rPr>
-          <w:rFonts w:ascii="Arial" w:hAnsi="Arial" w:cs="Arial"/>
-        </w:rPr>
-        <w:t>la sustracción de dos números naturales no siempre es un número natural, por ejemplo, la solución de 9 – 11 es un número entero. En el conjunto de los números enteros</w:t>
-      </w:r>
-      <w:r>
-        <w:rPr>
-          <w:rFonts w:ascii="Arial" w:hAnsi="Arial" w:cs="Arial"/>
-        </w:rPr>
-        <w:t xml:space="preserve"> (</w:t>
-      </w:r>
-      <w:r>
-        <w:rPr>
-          <w:rFonts w:ascii="Arial" w:hAnsi="Arial" w:cs="Arial"/>
-          <w:position w:val="-4"/>
-        </w:rPr>
-        <w:object w:dxaOrig="240" w:dyaOrig="260" w14:anchorId="026975FE">
-          <v:shape id="_x0000_i1026" type="#_x0000_t75" style="width:11.55pt;height:12.25pt" o:ole="">
-            <v:imagedata r:id="rId10" o:title=""/>
-          </v:shape>
-          <o:OLEObject Type="Embed" ProgID="Equation.DSMT4" ShapeID="_x0000_i1026" DrawAspect="Content" ObjectID="_1500742450" r:id="rId11"/>
-        </w:object>
-      </w:r>
-      <w:r>
-        <w:rPr>
-          <w:rFonts w:ascii="Arial" w:hAnsi="Arial" w:cs="Arial"/>
-        </w:rPr>
-        <w:t xml:space="preserve">) </w:t>
-      </w:r>
-      <w:r>
-        <w:rPr>
-          <w:rFonts w:ascii="Arial" w:hAnsi="Arial" w:cs="Arial"/>
-        </w:rPr>
-        <w:t xml:space="preserve">es posible adicionar o sustraer dos números naturales, </w:t>
-      </w:r>
-      <w:commentRangeStart w:id="0"/>
-      <w:r>
-        <w:rPr>
-          <w:rFonts w:ascii="Arial" w:hAnsi="Arial" w:cs="Arial"/>
-          <w:highlight w:val="yellow"/>
-        </w:rPr>
-        <w:t>pero no siempre es posible dividirlos</w:t>
-      </w:r>
-      <w:commentRangeEnd w:id="0"/>
-      <w:r>
-        <w:rPr>
-          <w:rStyle w:val="Refdecomentario"/>
-          <w:rFonts w:ascii="Calibri" w:eastAsia="Calibri" w:hAnsi="Calibri" w:cs="Times New Roman"/>
-          <w:lang w:val="es-MX"/>
-        </w:rPr>
-        <w:commentReference w:id="0"/>
-      </w:r>
-      <w:r>
-        <w:rPr>
-          <w:rFonts w:ascii="Arial" w:hAnsi="Arial" w:cs="Arial"/>
-        </w:rPr>
-        <w:t xml:space="preserve">, por ejemplo 9 ÷ 5 es un número racional. </w:t>
+        <w:t xml:space="preserve">a algunas operaciones. </w:t>
+      </w:r>
+      <w:r>
+        <w:rPr>
+          <w:rFonts w:ascii="Arial" w:hAnsi="Arial" w:cs="Arial"/>
+        </w:rPr>
+        <w:t xml:space="preserve">Por ejemplo, el conjunto de los números enteros (Z) surge de la necesidad de resolver sustracciones en la cuales el minuendo es menor que el sustraendo, como es el caso de </w:t>
+      </w:r>
+      <w:r>
+        <w:rPr>
+          <w:rFonts w:ascii="Arial" w:hAnsi="Arial" w:cs="Arial"/>
+        </w:rPr>
+        <w:t xml:space="preserve">9 – 11 </w:t>
+      </w:r>
+      <w:r>
+        <w:rPr>
+          <w:rFonts w:ascii="Arial" w:hAnsi="Arial" w:cs="Arial"/>
+        </w:rPr>
+        <w:t xml:space="preserve">cuyo resultado es –2; este número no es natural pero si es un </w:t>
+      </w:r>
+      <w:r>
+        <w:rPr>
+          <w:rFonts w:ascii="Arial" w:hAnsi="Arial" w:cs="Arial"/>
+        </w:rPr>
+        <w:t xml:space="preserve">número entero. </w:t>
       </w:r>
     </w:p>
     <w:p>
@@ -565,7 +487,159 @@
         <w:rPr>
           <w:rFonts w:ascii="Arial" w:hAnsi="Arial" w:cs="Arial"/>
         </w:rPr>
-        <w:t xml:space="preserve">Un número racional puede expresarse como una fracción de números enteros </w:t>
+        <w:t>En el conjunto de los números enteros</w:t>
+      </w:r>
+      <w:r>
+        <w:rPr>
+          <w:rFonts w:ascii="Arial" w:hAnsi="Arial" w:cs="Arial"/>
+        </w:rPr>
+        <w:t xml:space="preserve"> es posible adicionar, sustraer multiplicar y dividir </w:t>
+      </w:r>
+      <w:r>
+        <w:rPr>
+          <w:rFonts w:ascii="Arial" w:hAnsi="Arial" w:cs="Arial"/>
+        </w:rPr>
+        <w:t>dos números naturales,</w:t>
+      </w:r>
+      <w:r>
+        <w:rPr>
+          <w:rFonts w:ascii="Arial" w:hAnsi="Arial" w:cs="Arial"/>
+        </w:rPr>
+        <w:t xml:space="preserve"> sin embargo en esta última operación, no siempre se obtiene un número entero. Po</w:t>
+      </w:r>
+      <w:r>
+        <w:rPr>
+          <w:rFonts w:ascii="Arial" w:hAnsi="Arial" w:cs="Arial"/>
+        </w:rPr>
+        <w:t>r ejemplo</w:t>
+      </w:r>
+      <w:r>
+        <w:rPr>
+          <w:rFonts w:ascii="Arial" w:hAnsi="Arial" w:cs="Arial"/>
+        </w:rPr>
+        <w:t>,</w:t>
+      </w:r>
+      <w:r>
+        <w:rPr>
+          <w:rFonts w:ascii="Arial" w:hAnsi="Arial" w:cs="Arial"/>
+        </w:rPr>
+        <w:t xml:space="preserve"> </w:t>
+      </w:r>
+    </w:p>
+    <w:p>
+      <w:pPr>
+        <w:spacing w:after="0"/>
+        <w:jc w:val="center"/>
+        <w:rPr>
+          <w:rFonts w:ascii="Arial" w:hAnsi="Arial" w:cs="Arial"/>
+        </w:rPr>
+      </w:pPr>
+      <w:r>
+        <w:rPr>
+          <w:rFonts w:ascii="Arial" w:hAnsi="Arial" w:cs="Arial"/>
+          <w:noProof/>
+          <w:lang w:val="es-CO" w:eastAsia="es-CO"/>
+        </w:rPr>
+        <w:drawing>
+          <wp:inline distT="0" distB="0" distL="0" distR="0" wp14:anchorId="5B70B962" wp14:editId="52E8DB60">
+            <wp:extent cx="1009650" cy="352425"/>
+            <wp:effectExtent l="0" t="0" r="0" b="9525"/>
+            <wp:docPr id="2" name="Imagen 2"/>
+            <wp:cNvGraphicFramePr>
+              <a:graphicFrameLocks xmlns:a="http://schemas.openxmlformats.org/drawingml/2006/main" noChangeAspect="1"/>
+            </wp:cNvGraphicFramePr>
+            <a:graphic xmlns:a="http://schemas.openxmlformats.org/drawingml/2006/main">
+              <a:graphicData uri="http://schemas.openxmlformats.org/drawingml/2006/picture">
+                <pic:pic xmlns:pic="http://schemas.openxmlformats.org/drawingml/2006/picture">
+                  <pic:nvPicPr>
+                    <pic:cNvPr id="2" name="CodeCogsEqn (32).gif"/>
+                    <pic:cNvPicPr/>
+                  </pic:nvPicPr>
+                  <pic:blipFill>
+                    <a:blip r:embed="rId8">
+                      <a:extLst>
+                        <a:ext uri="{28A0092B-C50C-407E-A947-70E740481C1C}">
+                          <a14:useLocalDpi xmlns:a14="http://schemas.microsoft.com/office/drawing/2010/main" val="0"/>
+                        </a:ext>
+                      </a:extLst>
+                    </a:blip>
+                    <a:stretch>
+                      <a:fillRect/>
+                    </a:stretch>
+                  </pic:blipFill>
+                  <pic:spPr>
+                    <a:xfrm>
+                      <a:off x="0" y="0"/>
+                      <a:ext cx="1009650" cy="352425"/>
+                    </a:xfrm>
+                    <a:prstGeom prst="rect">
+                      <a:avLst/>
+                    </a:prstGeom>
+                  </pic:spPr>
+                </pic:pic>
+              </a:graphicData>
+            </a:graphic>
+          </wp:inline>
+        </w:drawing>
+      </w:r>
+    </w:p>
+    <w:p>
+      <w:pPr>
+        <w:spacing w:after="0"/>
+        <w:jc w:val="both"/>
+        <w:rPr>
+          <w:rFonts w:ascii="Arial" w:hAnsi="Arial" w:cs="Arial"/>
+        </w:rPr>
+      </w:pPr>
+      <w:proofErr w:type="gramStart"/>
+      <w:r>
+        <w:rPr>
+          <w:rFonts w:ascii="Arial" w:hAnsi="Arial" w:cs="Arial"/>
+        </w:rPr>
+        <w:t>es</w:t>
+      </w:r>
+      <w:proofErr w:type="gramEnd"/>
+      <w:r>
+        <w:rPr>
+          <w:rFonts w:ascii="Arial" w:hAnsi="Arial" w:cs="Arial"/>
+        </w:rPr>
+        <w:t xml:space="preserve"> un número racional. </w:t>
+      </w:r>
+    </w:p>
+    <w:p>
+      <w:pPr>
+        <w:spacing w:after="0"/>
+        <w:jc w:val="both"/>
+        <w:rPr>
+          <w:rFonts w:ascii="Arial" w:hAnsi="Arial" w:cs="Arial"/>
+        </w:rPr>
+      </w:pPr>
+    </w:p>
+    <w:p>
+      <w:pPr>
+        <w:spacing w:after="0"/>
+        <w:jc w:val="both"/>
+        <w:rPr>
+          <w:rFonts w:ascii="Arial" w:hAnsi="Arial" w:cs="Arial"/>
+        </w:rPr>
+      </w:pPr>
+      <w:r>
+        <w:rPr>
+          <w:rFonts w:ascii="Arial" w:hAnsi="Arial" w:cs="Arial"/>
+        </w:rPr>
+        <w:t>Un número racional</w:t>
+      </w:r>
+      <w:r>
+        <w:rPr>
+          <w:rFonts w:ascii="Arial" w:hAnsi="Arial" w:cs="Arial"/>
+        </w:rPr>
+        <w:t xml:space="preserve"> (Q) se expresa</w:t>
+      </w:r>
+      <w:r>
+        <w:rPr>
+          <w:rFonts w:ascii="Arial" w:hAnsi="Arial" w:cs="Arial"/>
+        </w:rPr>
+        <w:t xml:space="preserve"> como una fracción de números enteros </w:t>
       </w:r>
       <w:r>
         <w:rPr>
@@ -589,104 +663,25 @@
         <w:rPr>
           <w:rFonts w:ascii="Arial" w:hAnsi="Arial" w:cs="Arial"/>
         </w:rPr>
-        <w:t>diferente de cero. Además</w:t>
-      </w:r>
-      <w:r>
-        <w:rPr>
-          <w:rFonts w:ascii="Arial" w:hAnsi="Arial" w:cs="Arial"/>
-        </w:rPr>
-        <w:t xml:space="preserve">, </w:t>
-      </w:r>
-      <w:r>
-        <w:rPr>
-          <w:rFonts w:ascii="Arial" w:hAnsi="Arial" w:cs="Arial"/>
-        </w:rPr>
-        <w:t>todo número entero se puede expresar como un número racional con denominador igual a 1.</w:t>
-      </w:r>
-      <w:r>
-        <w:rPr>
-          <w:rFonts w:ascii="Arial" w:hAnsi="Arial" w:cs="Arial"/>
-        </w:rPr>
-        <w:t xml:space="preserve"> El conjunto de los números </w:t>
-      </w:r>
-      <w:proofErr w:type="spellStart"/>
-      <w:r>
-        <w:rPr>
-          <w:rFonts w:ascii="Arial" w:hAnsi="Arial" w:cs="Arial"/>
-          <w:highlight w:val="yellow"/>
-        </w:rPr>
-        <w:t>racionale</w:t>
-      </w:r>
-      <w:proofErr w:type="spellEnd"/>
-      <w:r>
-        <w:rPr>
-          <w:rFonts w:ascii="Arial" w:hAnsi="Arial" w:cs="Arial"/>
-        </w:rPr>
-        <w:t xml:space="preserve"> se nota con la letra </w:t>
-      </w:r>
-      <w:r>
-        <w:rPr>
-          <w:rFonts w:ascii="Arial" w:hAnsi="Arial" w:cs="Arial"/>
-          <w:position w:val="-10"/>
-        </w:rPr>
-        <w:object w:dxaOrig="260" w:dyaOrig="320" w14:anchorId="4D49BAF3">
-          <v:shape id="_x0000_i1027" type="#_x0000_t75" style="width:12.25pt;height:15.6pt" o:ole="">
-            <v:imagedata r:id="rId14" o:title=""/>
-          </v:shape>
-          <o:OLEObject Type="Embed" ProgID="Equation.DSMT4" ShapeID="_x0000_i1027" DrawAspect="Content" ObjectID="_1500742451" r:id="rId15"/>
-        </w:object>
-      </w:r>
-      <w:r>
-        <w:rPr>
-          <w:rFonts w:ascii="Arial" w:hAnsi="Arial" w:cs="Arial"/>
-        </w:rPr>
-        <w:t>.</w:t>
-      </w:r>
-    </w:p>
-    <w:p>
-      <w:pPr>
-        <w:spacing w:after="0"/>
-        <w:jc w:val="both"/>
-        <w:rPr>
-          <w:rFonts w:ascii="Arial" w:hAnsi="Arial" w:cs="Arial"/>
-        </w:rPr>
-      </w:pPr>
-    </w:p>
-    <w:p>
-      <w:pPr>
-        <w:spacing w:after="0"/>
-        <w:jc w:val="both"/>
-        <w:rPr>
-          <w:rFonts w:ascii="Arial" w:hAnsi="Arial" w:cs="Arial"/>
-        </w:rPr>
-      </w:pPr>
-      <w:r>
-        <w:rPr>
-          <w:rFonts w:ascii="Arial" w:hAnsi="Arial" w:cs="Arial"/>
-        </w:rPr>
-        <w:t xml:space="preserve">Las representaciones decimales de los números racionales son finitas, o </w:t>
-      </w:r>
-      <w:commentRangeStart w:id="1"/>
-      <w:r>
-        <w:rPr>
-          <w:rFonts w:ascii="Arial" w:hAnsi="Arial" w:cs="Arial"/>
-        </w:rPr>
-        <w:t xml:space="preserve">no finitas </w:t>
-      </w:r>
-      <w:commentRangeEnd w:id="1"/>
-      <w:r>
-        <w:rPr>
-          <w:rStyle w:val="Refdecomentario"/>
-          <w:rFonts w:ascii="Calibri" w:eastAsia="Calibri" w:hAnsi="Calibri" w:cs="Times New Roman"/>
-          <w:lang w:val="es-MX"/>
-        </w:rPr>
-        <w:commentReference w:id="1"/>
-      </w:r>
-      <w:r>
-        <w:rPr>
-          <w:rFonts w:ascii="Arial" w:hAnsi="Arial" w:cs="Arial"/>
-        </w:rPr>
-        <w:t>y repetitivas. Por ejemplo,</w:t>
+        <w:t>diferente de cero.</w:t>
+      </w:r>
+      <w:r>
+        <w:rPr>
+          <w:rFonts w:ascii="Arial" w:hAnsi="Arial" w:cs="Arial"/>
+        </w:rPr>
+        <w:t xml:space="preserve"> También se representan con </w:t>
+      </w:r>
+      <w:r>
+        <w:rPr>
+          <w:rFonts w:ascii="Arial" w:hAnsi="Arial" w:cs="Arial"/>
+        </w:rPr>
+        <w:t xml:space="preserve">decimales </w:t>
+      </w:r>
+      <w:r>
+        <w:rPr>
+          <w:rFonts w:ascii="Arial" w:hAnsi="Arial" w:cs="Arial"/>
+        </w:rPr>
+        <w:t>finitos o infinitos periódicos como se muestra en los siguientes ejemplos:</w:t>
       </w:r>
     </w:p>
     <w:p>
@@ -715,17 +710,11 @@
           <w:position w:val="-24"/>
         </w:rPr>
         <w:object w:dxaOrig="780" w:dyaOrig="620" w14:anchorId="76F6DA11">
-          <v:shape id="_x0000_i1028" type="#_x0000_t75" style="width:38.7pt;height:30.55pt" o:ole="">
-            <v:imagedata r:id="rId16" o:title=""/>
+          <v:shape id="_x0000_i1035" type="#_x0000_t75" style="width:38.5pt;height:30.5pt" o:ole="">
+            <v:imagedata r:id="rId9" o:title=""/>
           </v:shape>
-          <o:OLEObject Type="Embed" ProgID="Equation.DSMT4" ShapeID="_x0000_i1028" DrawAspect="Content" ObjectID="_1500742452" r:id="rId17"/>
+          <o:OLEObject Type="Embed" ProgID="Equation.DSMT4" ShapeID="_x0000_i1035" DrawAspect="Content" ObjectID="_1501443825" r:id="rId10"/>
         </w:object>
-      </w:r>
-      <w:r>
-        <w:rPr>
-          <w:rFonts w:ascii="Arial" w:hAnsi="Arial" w:cs="Arial"/>
-        </w:rPr>
-        <w:t xml:space="preserve"> y </w:t>
       </w:r>
     </w:p>
     <w:p>
@@ -745,10 +734,10 @@
           <w:position w:val="-24"/>
         </w:rPr>
         <w:object w:dxaOrig="1219" w:dyaOrig="620" w14:anchorId="02F18AC8">
-          <v:shape id="_x0000_i1029" type="#_x0000_t75" style="width:61.15pt;height:30.55pt" o:ole="">
-            <v:imagedata r:id="rId18" o:title=""/>
+          <v:shape id="_x0000_i1033" type="#_x0000_t75" style="width:61pt;height:30.5pt" o:ole="">
+            <v:imagedata r:id="rId11" o:title=""/>
           </v:shape>
-          <o:OLEObject Type="Embed" ProgID="Equation.DSMT4" ShapeID="_x0000_i1029" DrawAspect="Content" ObjectID="_1500742453" r:id="rId19"/>
+          <o:OLEObject Type="Embed" ProgID="Equation.DSMT4" ShapeID="_x0000_i1033" DrawAspect="Content" ObjectID="_1501443826" r:id="rId12"/>
         </w:object>
       </w:r>
       <w:r>
@@ -757,31 +746,21 @@
         </w:rPr>
         <w:t xml:space="preserve"> </w:t>
       </w:r>
-      <w:commentRangeStart w:id="2"/>
-      <w:r>
-        <w:rPr>
-          <w:rFonts w:ascii="Arial" w:hAnsi="Arial" w:cs="Arial"/>
-        </w:rPr>
-        <w:t xml:space="preserve">que se representa como </w:t>
-      </w:r>
-      <w:commentRangeEnd w:id="2"/>
-      <w:r>
-        <w:rPr>
-          <w:rStyle w:val="Refdecomentario"/>
-          <w:rFonts w:ascii="Calibri" w:eastAsia="Calibri" w:hAnsi="Calibri" w:cs="Times New Roman"/>
-          <w:lang w:val="es-MX"/>
-        </w:rPr>
-        <w:commentReference w:id="2"/>
+      <w:r>
+        <w:rPr>
+          <w:rFonts w:ascii="Arial" w:hAnsi="Arial" w:cs="Arial"/>
+        </w:rPr>
+        <w:t xml:space="preserve">= </w:t>
       </w:r>
       <w:r>
         <w:rPr>
           <w:position w:val="-24"/>
         </w:rPr>
         <w:object w:dxaOrig="780" w:dyaOrig="620" w14:anchorId="61C89DF1">
-          <v:shape id="_x0000_i1030" type="#_x0000_t75" style="width:38.7pt;height:30.55pt" o:ole="">
-            <v:imagedata r:id="rId20" o:title=""/>
+          <v:shape id="_x0000_i1034" type="#_x0000_t75" style="width:38.5pt;height:30.5pt" o:ole="">
+            <v:imagedata r:id="rId13" o:title=""/>
           </v:shape>
-          <o:OLEObject Type="Embed" ProgID="Equation.DSMT4" ShapeID="_x0000_i1030" DrawAspect="Content" ObjectID="_1500742454" r:id="rId21"/>
+          <o:OLEObject Type="Embed" ProgID="Equation.DSMT4" ShapeID="_x0000_i1034" DrawAspect="Content" ObjectID="_1501443827" r:id="rId14"/>
         </w:object>
       </w:r>
     </w:p>
@@ -849,7 +828,7 @@
                     </pic:cNvPicPr>
                   </pic:nvPicPr>
                   <pic:blipFill>
-                    <a:blip r:embed="rId22">
+                    <a:blip r:embed="rId15">
                       <a:extLst>
                         <a:ext uri="{28A0092B-C50C-407E-A947-70E740481C1C}">
                           <a14:useLocalDpi xmlns:a14="http://schemas.microsoft.com/office/drawing/2010/main" val="0"/>
@@ -890,7 +869,19 @@
         <w:rPr>
           <w:rFonts w:ascii="Arial" w:hAnsi="Arial" w:cs="Arial"/>
         </w:rPr>
-        <w:t xml:space="preserve"> y su parte decimal siempre es infinita no repetitiva. Un</w:t>
+        <w:t xml:space="preserve"> y su parte decimal siempre es infinita no </w:t>
+      </w:r>
+      <w:r>
+        <w:rPr>
+          <w:rFonts w:ascii="Arial" w:hAnsi="Arial" w:cs="Arial"/>
+        </w:rPr>
+        <w:t>periódica</w:t>
+      </w:r>
+      <w:r>
+        <w:rPr>
+          <w:rFonts w:ascii="Arial" w:hAnsi="Arial" w:cs="Arial"/>
+        </w:rPr>
+        <w:t>. Un</w:t>
       </w:r>
       <w:r>
         <w:rPr>
@@ -912,21 +903,79 @@
       </w:r>
       <w:r>
         <w:rPr>
-          <w:rFonts w:ascii="Arial" w:hAnsi="Arial" w:cs="Arial"/>
-          <w:position w:val="-6"/>
-        </w:rPr>
-        <w:object w:dxaOrig="220" w:dyaOrig="220" w14:anchorId="5270D4ED">
-          <v:shape id="_x0000_i1031" type="#_x0000_t75" style="width:10.85pt;height:10.85pt" o:ole="">
-            <v:imagedata r:id="rId23" o:title=""/>
+          <w:rFonts w:ascii="Cambria Math" w:hAnsi="Cambria Math" w:cs="Arial"/>
+        </w:rPr>
+        <w:t>π</w:t>
+      </w:r>
+      <w:r>
+        <w:rPr>
+          <w:rFonts w:ascii="Arial" w:hAnsi="Arial" w:cs="Arial"/>
+        </w:rPr>
+        <w:t>:</w:t>
+      </w:r>
+    </w:p>
+    <w:p>
+      <w:pPr>
+        <w:spacing w:after="0"/>
+        <w:jc w:val="both"/>
+        <w:rPr>
+          <w:rFonts w:ascii="Arial" w:hAnsi="Arial" w:cs="Arial"/>
+        </w:rPr>
+      </w:pPr>
+    </w:p>
+    <w:p>
+      <w:pPr>
+        <w:spacing w:after="0"/>
+        <w:jc w:val="center"/>
+        <w:rPr>
+          <w:rFonts w:ascii="Arial" w:hAnsi="Arial" w:cs="Arial"/>
+        </w:rPr>
+      </w:pPr>
+      <w:r>
+        <w:rPr>
+          <w:rFonts w:ascii="Arial" w:hAnsi="Arial" w:cs="Arial"/>
+          <w:position w:val="-10"/>
+        </w:rPr>
+        <w:object w:dxaOrig="1160" w:dyaOrig="300" w14:anchorId="0139B826">
+          <v:shape id="_x0000_i1025" type="#_x0000_t75" style="width:58pt;height:15pt" o:ole="">
+            <v:imagedata r:id="rId16" o:title=""/>
           </v:shape>
-          <o:OLEObject Type="Embed" ProgID="Equation.DSMT4" ShapeID="_x0000_i1031" DrawAspect="Content" ObjectID="_1500742455" r:id="rId24"/>
+          <o:OLEObject Type="Embed" ProgID="Equation.DSMT4" ShapeID="_x0000_i1025" DrawAspect="Content" ObjectID="_1501443828" r:id="rId17"/>
         </w:object>
       </w:r>
-      <w:r>
-        <w:rPr>
-          <w:rFonts w:ascii="Arial" w:hAnsi="Arial" w:cs="Arial"/>
-        </w:rPr>
-        <w:t xml:space="preserve"> (pi):</w:t>
+    </w:p>
+    <w:p>
+      <w:pPr>
+        <w:spacing w:after="0"/>
+        <w:rPr>
+          <w:rFonts w:ascii="Arial" w:hAnsi="Arial" w:cs="Arial"/>
+        </w:rPr>
+      </w:pPr>
+      <w:r>
+        <w:rPr>
+          <w:rFonts w:ascii="Arial" w:hAnsi="Arial" w:cs="Arial"/>
+        </w:rPr>
+        <w:t xml:space="preserve">Ese </w:t>
+      </w:r>
+      <w:proofErr w:type="spellStart"/>
+      <w:r>
+        <w:rPr>
+          <w:rFonts w:ascii="Arial" w:hAnsi="Arial" w:cs="Arial"/>
+        </w:rPr>
+        <w:t>nímero</w:t>
+      </w:r>
+      <w:proofErr w:type="spellEnd"/>
+      <w:r>
+        <w:rPr>
+          <w:rFonts w:ascii="Arial" w:hAnsi="Arial" w:cs="Arial"/>
+        </w:rPr>
+        <w:t xml:space="preserve"> irracional q</w:t>
+      </w:r>
+      <w:r>
+        <w:rPr>
+          <w:rFonts w:ascii="Arial" w:hAnsi="Arial" w:cs="Arial"/>
+        </w:rPr>
+        <w:t>ue se lee pi es aproximadamente igual a 3,1416.</w:t>
       </w:r>
     </w:p>
     <w:p>
@@ -938,7 +987,45 @@
         </w:rPr>
       </w:pPr>
     </w:p>
-    <w:commentRangeStart w:id="3"/>
+    <w:p>
+      <w:pPr>
+        <w:spacing w:after="0"/>
+        <w:jc w:val="both"/>
+        <w:rPr>
+          <w:rFonts w:ascii="Arial" w:hAnsi="Arial" w:cs="Arial"/>
+        </w:rPr>
+      </w:pPr>
+      <w:r>
+        <w:rPr>
+          <w:rFonts w:ascii="Arial" w:hAnsi="Arial" w:cs="Arial"/>
+        </w:rPr>
+        <w:t xml:space="preserve">La unión del conjunto de los números racionales y de los irracionales forma el conjunto de los números reales; en este conjunto es posible realizar operaciones más complejas. </w:t>
+      </w:r>
+    </w:p>
+    <w:p>
+      <w:pPr>
+        <w:spacing w:after="0"/>
+        <w:jc w:val="both"/>
+        <w:rPr>
+          <w:rFonts w:ascii="Arial" w:hAnsi="Arial" w:cs="Arial"/>
+        </w:rPr>
+      </w:pPr>
+    </w:p>
+    <w:p>
+      <w:pPr>
+        <w:spacing w:after="0"/>
+        <w:jc w:val="both"/>
+        <w:rPr>
+          <w:rFonts w:ascii="Arial" w:hAnsi="Arial" w:cs="Arial"/>
+        </w:rPr>
+      </w:pPr>
+      <w:r>
+        <w:rPr>
+          <w:rFonts w:ascii="Arial" w:hAnsi="Arial" w:cs="Arial"/>
+        </w:rPr>
+        <w:t>Por ejemplo, en el conjunto de los números reales es posible dar respuesta a expresiones como:</w:t>
+      </w:r>
+    </w:p>
     <w:p>
       <w:pPr>
         <w:spacing w:after="0"/>
@@ -950,35 +1037,108 @@
       <w:r>
         <w:rPr>
           <w:rFonts w:ascii="Arial" w:hAnsi="Arial" w:cs="Arial"/>
-          <w:position w:val="-10"/>
-        </w:rPr>
-        <w:object w:dxaOrig="1160" w:dyaOrig="300" w14:anchorId="0139B826">
-          <v:shape id="_x0000_i1032" type="#_x0000_t75" style="width:57.75pt;height:14.95pt" o:ole="">
-            <v:imagedata r:id="rId25" o:title=""/>
-          </v:shape>
-          <o:OLEObject Type="Embed" ProgID="Equation.DSMT4" ShapeID="_x0000_i1032" DrawAspect="Content" ObjectID="_1500742456" r:id="rId26"/>
-        </w:object>
-      </w:r>
-      <w:r>
-        <w:rPr>
-          <w:rFonts w:ascii="Arial" w:hAnsi="Arial" w:cs="Arial"/>
-        </w:rPr>
-        <w:t>,</w:t>
-      </w:r>
-      <w:commentRangeEnd w:id="3"/>
-      <w:r>
-        <w:rPr>
-          <w:rStyle w:val="Refdecomentario"/>
-          <w:rFonts w:ascii="Calibri" w:eastAsia="Calibri" w:hAnsi="Calibri" w:cs="Times New Roman"/>
-          <w:lang w:val="es-MX"/>
-        </w:rPr>
-        <w:commentReference w:id="3"/>
-      </w:r>
-      <w:r>
-        <w:rPr>
-          <w:rFonts w:ascii="Arial" w:hAnsi="Arial" w:cs="Arial"/>
-        </w:rPr>
-        <w:t xml:space="preserve"> que se lee pi es aproximadamente igual a 3,1416.</w:t>
+          <w:noProof/>
+          <w:lang w:val="es-CO" w:eastAsia="es-CO"/>
+        </w:rPr>
+        <w:drawing>
+          <wp:inline distT="0" distB="0" distL="0" distR="0" wp14:anchorId="53BCF695" wp14:editId="59709056">
+            <wp:extent cx="942975" cy="200025"/>
+            <wp:effectExtent l="0" t="0" r="9525" b="9525"/>
+            <wp:docPr id="4" name="Imagen 4"/>
+            <wp:cNvGraphicFramePr>
+              <a:graphicFrameLocks xmlns:a="http://schemas.openxmlformats.org/drawingml/2006/main" noChangeAspect="1"/>
+            </wp:cNvGraphicFramePr>
+            <a:graphic xmlns:a="http://schemas.openxmlformats.org/drawingml/2006/main">
+              <a:graphicData uri="http://schemas.openxmlformats.org/drawingml/2006/picture">
+                <pic:pic xmlns:pic="http://schemas.openxmlformats.org/drawingml/2006/picture">
+                  <pic:nvPicPr>
+                    <pic:cNvPr id="4" name="CodeCogsEqn (33).gif"/>
+                    <pic:cNvPicPr/>
+                  </pic:nvPicPr>
+                  <pic:blipFill>
+                    <a:blip r:embed="rId18">
+                      <a:extLst>
+                        <a:ext uri="{28A0092B-C50C-407E-A947-70E740481C1C}">
+                          <a14:useLocalDpi xmlns:a14="http://schemas.microsoft.com/office/drawing/2010/main" val="0"/>
+                        </a:ext>
+                      </a:extLst>
+                    </a:blip>
+                    <a:stretch>
+                      <a:fillRect/>
+                    </a:stretch>
+                  </pic:blipFill>
+                  <pic:spPr>
+                    <a:xfrm>
+                      <a:off x="0" y="0"/>
+                      <a:ext cx="942975" cy="200025"/>
+                    </a:xfrm>
+                    <a:prstGeom prst="rect">
+                      <a:avLst/>
+                    </a:prstGeom>
+                  </pic:spPr>
+                </pic:pic>
+              </a:graphicData>
+            </a:graphic>
+          </wp:inline>
+        </w:drawing>
+      </w:r>
+    </w:p>
+    <w:p>
+      <w:pPr>
+        <w:spacing w:after="0"/>
+        <w:jc w:val="center"/>
+        <w:rPr>
+          <w:rFonts w:ascii="Arial" w:hAnsi="Arial" w:cs="Arial"/>
+        </w:rPr>
+      </w:pPr>
+      <w:r>
+        <w:rPr>
+          <w:rFonts w:ascii="Arial" w:hAnsi="Arial" w:cs="Arial"/>
+          <w:noProof/>
+          <w:lang w:val="es-CO" w:eastAsia="es-CO"/>
+        </w:rPr>
+        <w:lastRenderedPageBreak/>
+        <w:drawing>
+          <wp:inline distT="0" distB="0" distL="0" distR="0" wp14:anchorId="158D6CE4" wp14:editId="2FC847F4">
+            <wp:extent cx="314325" cy="180975"/>
+            <wp:effectExtent l="0" t="0" r="9525" b="9525"/>
+            <wp:docPr id="5" name="Imagen 5"/>
+            <wp:cNvGraphicFramePr>
+              <a:graphicFrameLocks xmlns:a="http://schemas.openxmlformats.org/drawingml/2006/main" noChangeAspect="1"/>
+            </wp:cNvGraphicFramePr>
+            <a:graphic xmlns:a="http://schemas.openxmlformats.org/drawingml/2006/main">
+              <a:graphicData uri="http://schemas.openxmlformats.org/drawingml/2006/picture">
+                <pic:pic xmlns:pic="http://schemas.openxmlformats.org/drawingml/2006/picture">
+                  <pic:nvPicPr>
+                    <pic:cNvPr id="5" name="CodeCogsEqn (34).gif"/>
+                    <pic:cNvPicPr/>
+                  </pic:nvPicPr>
+                  <pic:blipFill>
+                    <a:blip r:embed="rId19">
+                      <a:extLst>
+                        <a:ext uri="{28A0092B-C50C-407E-A947-70E740481C1C}">
+                          <a14:useLocalDpi xmlns:a14="http://schemas.microsoft.com/office/drawing/2010/main" val="0"/>
+                        </a:ext>
+                      </a:extLst>
+                    </a:blip>
+                    <a:stretch>
+                      <a:fillRect/>
+                    </a:stretch>
+                  </pic:blipFill>
+                  <pic:spPr>
+                    <a:xfrm>
+                      <a:off x="0" y="0"/>
+                      <a:ext cx="314325" cy="180975"/>
+                    </a:xfrm>
+                    <a:prstGeom prst="rect">
+                      <a:avLst/>
+                    </a:prstGeom>
+                  </pic:spPr>
+                </pic:pic>
+              </a:graphicData>
+            </a:graphic>
+          </wp:inline>
+        </w:drawing>
       </w:r>
     </w:p>
     <w:p>
@@ -989,6 +1149,12 @@
           <w:rFonts w:ascii="Arial" w:hAnsi="Arial" w:cs="Arial"/>
         </w:rPr>
       </w:pPr>
+      <w:r>
+        <w:rPr>
+          <w:rFonts w:ascii="Arial" w:hAnsi="Arial" w:cs="Arial"/>
+        </w:rPr>
+        <w:t>En el primer caso, el resultado es un número racional pero en el segundo, es un número irracional.</w:t>
+      </w:r>
     </w:p>
     <w:p>
       <w:pPr>
@@ -998,19 +1164,39 @@
           <w:rFonts w:ascii="Arial" w:hAnsi="Arial" w:cs="Arial"/>
         </w:rPr>
       </w:pPr>
-      <w:commentRangeStart w:id="4"/>
-      <w:r>
-        <w:rPr>
-          <w:rFonts w:ascii="Arial" w:hAnsi="Arial" w:cs="Arial"/>
-        </w:rPr>
-        <w:t xml:space="preserve">No existe un número racional tal que </w:t>
+    </w:p>
+    <w:p>
+      <w:pPr>
+        <w:spacing w:after="0"/>
+        <w:jc w:val="both"/>
+        <w:rPr>
+          <w:rFonts w:ascii="Arial" w:hAnsi="Arial" w:cs="Arial"/>
+        </w:rPr>
+      </w:pPr>
+      <w:r>
+        <w:rPr>
+          <w:rFonts w:ascii="Arial" w:hAnsi="Arial" w:cs="Arial"/>
+        </w:rPr>
+        <w:t>Sin embargo, e</w:t>
+      </w:r>
+      <w:r>
+        <w:rPr>
+          <w:rFonts w:ascii="Arial" w:hAnsi="Arial" w:cs="Arial"/>
+        </w:rPr>
+        <w:t>n el  conjunto de los números reales</w:t>
+      </w:r>
+      <w:r>
+        <w:rPr>
+          <w:rFonts w:ascii="Arial" w:hAnsi="Arial" w:cs="Arial"/>
+        </w:rPr>
+        <w:t xml:space="preserve"> no es posible calcular raíces de índice par, para radicandos negativos que son soluciones por ejemplo de expresiones como </w:t>
       </w:r>
       <w:r>
         <w:rPr>
           <w:rFonts w:ascii="Arial" w:hAnsi="Arial" w:cs="Arial"/>
           <w:i/>
         </w:rPr>
-        <w:t>b</w:t>
+        <w:t>x</w:t>
       </w:r>
       <w:r>
         <w:rPr>
@@ -1023,37 +1209,255 @@
         <w:rPr>
           <w:rFonts w:ascii="Arial" w:hAnsi="Arial" w:cs="Arial"/>
         </w:rPr>
-        <w:t xml:space="preserve"> = 2; pero sí existe el número irracional </w:t>
-      </w:r>
-      <w:r>
-        <w:rPr>
-          <w:rFonts w:ascii="Arial" w:hAnsi="Arial" w:cs="Arial"/>
-          <w:position w:val="-8"/>
-        </w:rPr>
-        <w:object w:dxaOrig="380" w:dyaOrig="360" w14:anchorId="2242E4D2">
-          <v:shape id="_x0000_i1033" type="#_x0000_t75" style="width:19pt;height:18.35pt" o:ole="">
-            <v:imagedata r:id="rId27" o:title=""/>
-          </v:shape>
-          <o:OLEObject Type="Embed" ProgID="Equation.DSMT4" ShapeID="_x0000_i1033" DrawAspect="Content" ObjectID="_1500742457" r:id="rId28"/>
-        </w:object>
-      </w:r>
-      <w:r>
-        <w:rPr>
-          <w:rFonts w:ascii="Arial" w:hAnsi="Arial" w:cs="Arial"/>
-        </w:rPr>
-        <w:t xml:space="preserve">, tal que </w:t>
-      </w:r>
-      <w:r>
-        <w:rPr>
-          <w:rFonts w:ascii="Arial" w:hAnsi="Arial" w:cs="Arial"/>
-          <w:position w:val="-18"/>
-        </w:rPr>
-        <w:object w:dxaOrig="1040" w:dyaOrig="540" w14:anchorId="05F17E99">
-          <v:shape id="_x0000_i1034" type="#_x0000_t75" style="width:52.3pt;height:27.15pt" o:ole="">
-            <v:imagedata r:id="rId29" o:title=""/>
-          </v:shape>
-          <o:OLEObject Type="Embed" ProgID="Equation.DSMT4" ShapeID="_x0000_i1034" DrawAspect="Content" ObjectID="_1500742458" r:id="rId30"/>
-        </w:object>
+        <w:t xml:space="preserve"> + 1 = 0 o </w:t>
+      </w:r>
+      <w:r>
+        <w:rPr>
+          <w:rFonts w:ascii="Arial" w:hAnsi="Arial" w:cs="Arial"/>
+          <w:i/>
+        </w:rPr>
+        <w:t>a</w:t>
+      </w:r>
+      <w:r>
+        <w:rPr>
+          <w:rFonts w:ascii="Arial" w:hAnsi="Arial" w:cs="Arial"/>
+          <w:vertAlign w:val="superscript"/>
+        </w:rPr>
+        <w:t>2</w:t>
+      </w:r>
+      <w:r>
+        <w:rPr>
+          <w:rFonts w:ascii="Arial" w:hAnsi="Arial" w:cs="Arial"/>
+        </w:rPr>
+        <w:t xml:space="preserve"> + </w:t>
+      </w:r>
+      <w:r>
+        <w:rPr>
+          <w:rFonts w:ascii="Arial" w:hAnsi="Arial" w:cs="Arial"/>
+        </w:rPr>
+        <w:t>4</w:t>
+      </w:r>
+      <w:r>
+        <w:rPr>
+          <w:rFonts w:ascii="Arial" w:hAnsi="Arial" w:cs="Arial"/>
+        </w:rPr>
+        <w:t xml:space="preserve"> = 0</w:t>
+      </w:r>
+      <w:r>
+        <w:rPr>
+          <w:rFonts w:ascii="Arial" w:hAnsi="Arial" w:cs="Arial"/>
+        </w:rPr>
+        <w:t xml:space="preserve">. </w:t>
+      </w:r>
+    </w:p>
+    <w:p>
+      <w:pPr>
+        <w:spacing w:after="0"/>
+        <w:jc w:val="both"/>
+        <w:rPr>
+          <w:rFonts w:ascii="Arial" w:hAnsi="Arial" w:cs="Arial"/>
+        </w:rPr>
+      </w:pPr>
+      <w:r>
+        <w:rPr>
+          <w:rFonts w:ascii="Arial" w:hAnsi="Arial" w:cs="Arial"/>
+        </w:rPr>
+        <w:t>Cuando se despaja el valor desconocido en cada caso se obtiene respectivamente,</w:t>
+      </w:r>
+    </w:p>
+    <w:p>
+      <w:pPr>
+        <w:spacing w:after="0"/>
+        <w:jc w:val="center"/>
+        <w:rPr>
+          <w:rFonts w:ascii="Arial" w:hAnsi="Arial" w:cs="Arial"/>
+        </w:rPr>
+      </w:pPr>
+      <w:r>
+        <w:rPr>
+          <w:rFonts w:ascii="Arial" w:hAnsi="Arial" w:cs="Arial"/>
+          <w:noProof/>
+          <w:lang w:val="es-CO" w:eastAsia="es-CO"/>
+        </w:rPr>
+        <w:drawing>
+          <wp:inline distT="0" distB="0" distL="0" distR="0" wp14:anchorId="0481A506" wp14:editId="214BA22F">
+            <wp:extent cx="618289" cy="158750"/>
+            <wp:effectExtent l="0" t="0" r="0" b="0"/>
+            <wp:docPr id="6" name="Imagen 6"/>
+            <wp:cNvGraphicFramePr>
+              <a:graphicFrameLocks xmlns:a="http://schemas.openxmlformats.org/drawingml/2006/main" noChangeAspect="1"/>
+            </wp:cNvGraphicFramePr>
+            <a:graphic xmlns:a="http://schemas.openxmlformats.org/drawingml/2006/main">
+              <a:graphicData uri="http://schemas.openxmlformats.org/drawingml/2006/picture">
+                <pic:pic xmlns:pic="http://schemas.openxmlformats.org/drawingml/2006/picture">
+                  <pic:nvPicPr>
+                    <pic:cNvPr id="6" name="CodeCogsEqn (35).gif"/>
+                    <pic:cNvPicPr/>
+                  </pic:nvPicPr>
+                  <pic:blipFill>
+                    <a:blip r:embed="rId20">
+                      <a:extLst>
+                        <a:ext uri="{28A0092B-C50C-407E-A947-70E740481C1C}">
+                          <a14:useLocalDpi xmlns:a14="http://schemas.microsoft.com/office/drawing/2010/main" val="0"/>
+                        </a:ext>
+                      </a:extLst>
+                    </a:blip>
+                    <a:stretch>
+                      <a:fillRect/>
+                    </a:stretch>
+                  </pic:blipFill>
+                  <pic:spPr>
+                    <a:xfrm>
+                      <a:off x="0" y="0"/>
+                      <a:ext cx="626118" cy="160760"/>
+                    </a:xfrm>
+                    <a:prstGeom prst="rect">
+                      <a:avLst/>
+                    </a:prstGeom>
+                  </pic:spPr>
+                </pic:pic>
+              </a:graphicData>
+            </a:graphic>
+          </wp:inline>
+        </w:drawing>
+      </w:r>
+    </w:p>
+    <w:p>
+      <w:pPr>
+        <w:spacing w:after="0"/>
+        <w:jc w:val="center"/>
+        <w:rPr>
+          <w:rFonts w:ascii="Arial" w:hAnsi="Arial" w:cs="Arial"/>
+        </w:rPr>
+      </w:pPr>
+    </w:p>
+    <w:p>
+      <w:pPr>
+        <w:spacing w:after="0"/>
+        <w:jc w:val="center"/>
+        <w:rPr>
+          <w:rFonts w:ascii="Arial" w:hAnsi="Arial" w:cs="Arial"/>
+        </w:rPr>
+      </w:pPr>
+      <w:r>
+        <w:rPr>
+          <w:rFonts w:ascii="Arial" w:hAnsi="Arial" w:cs="Arial"/>
+          <w:noProof/>
+          <w:lang w:val="es-CO" w:eastAsia="es-CO"/>
+        </w:rPr>
+        <w:drawing>
+          <wp:inline distT="0" distB="0" distL="0" distR="0" wp14:anchorId="036D8920" wp14:editId="5F4FB1A5">
+            <wp:extent cx="596900" cy="155358"/>
+            <wp:effectExtent l="0" t="0" r="0" b="0"/>
+            <wp:docPr id="7" name="Imagen 7"/>
+            <wp:cNvGraphicFramePr>
+              <a:graphicFrameLocks xmlns:a="http://schemas.openxmlformats.org/drawingml/2006/main" noChangeAspect="1"/>
+            </wp:cNvGraphicFramePr>
+            <a:graphic xmlns:a="http://schemas.openxmlformats.org/drawingml/2006/main">
+              <a:graphicData uri="http://schemas.openxmlformats.org/drawingml/2006/picture">
+                <pic:pic xmlns:pic="http://schemas.openxmlformats.org/drawingml/2006/picture">
+                  <pic:nvPicPr>
+                    <pic:cNvPr id="7" name="CodeCogsEqn (36).gif"/>
+                    <pic:cNvPicPr/>
+                  </pic:nvPicPr>
+                  <pic:blipFill>
+                    <a:blip r:embed="rId21">
+                      <a:extLst>
+                        <a:ext uri="{28A0092B-C50C-407E-A947-70E740481C1C}">
+                          <a14:useLocalDpi xmlns:a14="http://schemas.microsoft.com/office/drawing/2010/main" val="0"/>
+                        </a:ext>
+                      </a:extLst>
+                    </a:blip>
+                    <a:stretch>
+                      <a:fillRect/>
+                    </a:stretch>
+                  </pic:blipFill>
+                  <pic:spPr>
+                    <a:xfrm>
+                      <a:off x="0" y="0"/>
+                      <a:ext cx="604204" cy="157259"/>
+                    </a:xfrm>
+                    <a:prstGeom prst="rect">
+                      <a:avLst/>
+                    </a:prstGeom>
+                  </pic:spPr>
+                </pic:pic>
+              </a:graphicData>
+            </a:graphic>
+          </wp:inline>
+        </w:drawing>
+      </w:r>
+    </w:p>
+    <w:p>
+      <w:pPr>
+        <w:spacing w:after="0"/>
+        <w:jc w:val="both"/>
+        <w:rPr>
+          <w:rFonts w:ascii="Arial" w:hAnsi="Arial" w:cs="Arial"/>
+        </w:rPr>
+      </w:pPr>
+      <w:r>
+        <w:rPr>
+          <w:rFonts w:ascii="Arial" w:hAnsi="Arial" w:cs="Arial"/>
+        </w:rPr>
+        <w:t xml:space="preserve">Números que no </w:t>
+      </w:r>
+      <w:proofErr w:type="spellStart"/>
+      <w:r>
+        <w:rPr>
+          <w:rFonts w:ascii="Arial" w:hAnsi="Arial" w:cs="Arial"/>
+        </w:rPr>
+        <w:t>pertencen</w:t>
+      </w:r>
+      <w:proofErr w:type="spellEnd"/>
+      <w:r>
+        <w:rPr>
+          <w:rFonts w:ascii="Arial" w:hAnsi="Arial" w:cs="Arial"/>
+        </w:rPr>
+        <w:t xml:space="preserve"> al conjunto de los números reales.</w:t>
+      </w:r>
+    </w:p>
+    <w:p>
+      <w:pPr>
+        <w:spacing w:after="0"/>
+        <w:jc w:val="both"/>
+        <w:rPr>
+          <w:rFonts w:ascii="Arial" w:hAnsi="Arial" w:cs="Arial"/>
+        </w:rPr>
+      </w:pPr>
+    </w:p>
+    <w:p>
+      <w:pPr>
+        <w:spacing w:after="0"/>
+        <w:jc w:val="both"/>
+        <w:rPr>
+          <w:rFonts w:ascii="Arial" w:eastAsiaTheme="minorEastAsia" w:hAnsi="Arial" w:cs="Arial"/>
+        </w:rPr>
+      </w:pPr>
+      <w:r>
+        <w:rPr>
+          <w:rFonts w:ascii="Arial" w:hAnsi="Arial" w:cs="Arial"/>
+        </w:rPr>
+        <w:t xml:space="preserve">En matemáticas a los números cuyo cuadrado </w:t>
+      </w:r>
+      <w:r>
+        <w:rPr>
+          <w:rFonts w:ascii="Arial" w:hAnsi="Arial" w:cs="Arial"/>
+        </w:rPr>
+        <w:t>corresponde a</w:t>
+      </w:r>
+      <w:r>
+        <w:rPr>
+          <w:rFonts w:ascii="Arial" w:hAnsi="Arial" w:cs="Arial"/>
+        </w:rPr>
+        <w:t xml:space="preserve"> un número negativo se les denominaron </w:t>
+      </w:r>
+      <w:r>
+        <w:rPr>
+          <w:rFonts w:ascii="Arial" w:hAnsi="Arial" w:cs="Arial"/>
+          <w:b/>
+        </w:rPr>
+        <w:t>imaginarios</w:t>
       </w:r>
       <w:r>
         <w:rPr>
@@ -1061,420 +1465,10 @@
         </w:rPr>
         <w:t>.</w:t>
       </w:r>
-      <w:commentRangeEnd w:id="4"/>
-      <w:r>
-        <w:rPr>
-          <w:rStyle w:val="Refdecomentario"/>
-          <w:rFonts w:ascii="Calibri" w:eastAsia="Calibri" w:hAnsi="Calibri" w:cs="Times New Roman"/>
-          <w:lang w:val="es-MX"/>
-        </w:rPr>
-        <w:commentReference w:id="4"/>
-      </w:r>
-    </w:p>
-    <w:p>
-      <w:pPr>
-        <w:spacing w:after="0"/>
-        <w:jc w:val="both"/>
-        <w:rPr>
-          <w:rFonts w:ascii="Arial" w:hAnsi="Arial" w:cs="Arial"/>
-        </w:rPr>
-      </w:pPr>
-    </w:p>
-    <w:p>
-      <w:pPr>
-        <w:spacing w:after="0"/>
-        <w:jc w:val="both"/>
-        <w:rPr>
-          <w:rFonts w:ascii="Arial" w:hAnsi="Arial" w:cs="Arial"/>
-          <w:lang w:val="es-ES"/>
-        </w:rPr>
-      </w:pPr>
-      <w:r>
-        <w:rPr>
-          <w:rFonts w:ascii="Arial" w:hAnsi="Arial" w:cs="Arial"/>
-        </w:rPr>
-        <w:t>Todos los números racionales e irracionales forman el conjunto de los n</w:t>
-      </w:r>
-      <w:r>
-        <w:rPr>
-          <w:rFonts w:ascii="Arial" w:hAnsi="Arial" w:cs="Arial"/>
-        </w:rPr>
-        <w:t xml:space="preserve">úmeros reales, que se nota con la letra </w:t>
-      </w:r>
-      <w:r>
-        <w:rPr>
-          <w:rFonts w:ascii="Arial" w:hAnsi="Arial" w:cs="Arial"/>
-          <w:position w:val="-4"/>
-        </w:rPr>
-        <w:object w:dxaOrig="260" w:dyaOrig="260" w14:anchorId="34CE449C">
-          <v:shape id="_x0000_i1035" type="#_x0000_t75" style="width:12.25pt;height:12.25pt" o:ole="">
-            <v:imagedata r:id="rId31" o:title=""/>
-          </v:shape>
-          <o:OLEObject Type="Embed" ProgID="Equation.DSMT4" ShapeID="_x0000_i1035" DrawAspect="Content" ObjectID="_1500742459" r:id="rId32"/>
-        </w:object>
-      </w:r>
-      <w:r>
-        <w:rPr>
-          <w:rFonts w:ascii="Arial" w:hAnsi="Arial" w:cs="Arial"/>
-        </w:rPr>
-        <w:t>.</w:t>
-      </w:r>
-    </w:p>
-    <w:p>
-      <w:pPr>
-        <w:spacing w:after="0"/>
-        <w:jc w:val="both"/>
-        <w:rPr>
-          <w:rFonts w:ascii="Arial" w:hAnsi="Arial" w:cs="Arial"/>
-        </w:rPr>
-      </w:pPr>
-    </w:p>
-    <w:p>
-      <w:pPr>
-        <w:spacing w:after="0"/>
-        <w:jc w:val="both"/>
-        <w:rPr>
-          <w:rFonts w:ascii="Arial" w:hAnsi="Arial" w:cs="Arial"/>
-        </w:rPr>
-      </w:pPr>
-      <w:r>
-        <w:rPr>
-          <w:rFonts w:ascii="Arial" w:hAnsi="Arial" w:cs="Arial"/>
-        </w:rPr>
-        <w:lastRenderedPageBreak/>
-        <w:t>E</w:t>
-      </w:r>
-      <w:r>
-        <w:rPr>
-          <w:rFonts w:ascii="Arial" w:hAnsi="Arial" w:cs="Arial"/>
-        </w:rPr>
-        <w:t>n el  conjunto de los números reales</w:t>
-      </w:r>
-      <w:r>
-        <w:rPr>
-          <w:rFonts w:ascii="Arial" w:hAnsi="Arial" w:cs="Arial"/>
-        </w:rPr>
-        <w:t xml:space="preserve"> no</w:t>
-      </w:r>
-      <w:commentRangeStart w:id="5"/>
-      <w:r>
-        <w:rPr>
-          <w:rFonts w:ascii="Arial" w:hAnsi="Arial" w:cs="Arial"/>
-        </w:rPr>
-        <w:t xml:space="preserve"> </w:t>
-      </w:r>
-      <w:commentRangeEnd w:id="5"/>
-      <w:r>
-        <w:rPr>
-          <w:rStyle w:val="Refdecomentario"/>
-          <w:rFonts w:ascii="Calibri" w:eastAsia="Calibri" w:hAnsi="Calibri" w:cs="Times New Roman"/>
-          <w:lang w:val="es-MX"/>
-        </w:rPr>
-        <w:commentReference w:id="5"/>
-      </w:r>
-      <w:r>
-        <w:rPr>
-          <w:rFonts w:ascii="Arial" w:hAnsi="Arial" w:cs="Arial"/>
-        </w:rPr>
-        <w:t>existe</w:t>
-      </w:r>
-      <w:r>
-        <w:rPr>
-          <w:rFonts w:ascii="Arial" w:hAnsi="Arial" w:cs="Arial"/>
-        </w:rPr>
-        <w:t>n</w:t>
-      </w:r>
-      <w:r>
-        <w:rPr>
-          <w:rFonts w:ascii="Arial" w:hAnsi="Arial" w:cs="Arial"/>
-        </w:rPr>
-        <w:t xml:space="preserve"> cuadrados </w:t>
-      </w:r>
-      <w:r>
-        <w:rPr>
-          <w:rFonts w:ascii="Arial" w:hAnsi="Arial" w:cs="Arial"/>
-        </w:rPr>
-        <w:t xml:space="preserve">negativos </w:t>
-      </w:r>
-      <w:r>
-        <w:rPr>
-          <w:rFonts w:ascii="Arial" w:hAnsi="Arial" w:cs="Arial"/>
-        </w:rPr>
-        <w:t xml:space="preserve">de números </w:t>
-      </w:r>
-      <w:r>
-        <w:rPr>
-          <w:rFonts w:ascii="Arial" w:hAnsi="Arial" w:cs="Arial"/>
-        </w:rPr>
-        <w:t xml:space="preserve">enteros positivos </w:t>
-      </w:r>
-      <w:r>
-        <w:rPr>
-          <w:rFonts w:ascii="Arial" w:hAnsi="Arial" w:cs="Arial"/>
-          <w:i/>
-        </w:rPr>
-        <w:t>a</w:t>
-      </w:r>
-      <w:r>
-        <w:rPr>
-          <w:rFonts w:ascii="Arial" w:hAnsi="Arial" w:cs="Arial"/>
-        </w:rPr>
-        <w:t xml:space="preserve">. Por ejemplo, no existe un número real </w:t>
-      </w:r>
-      <w:r>
-        <w:rPr>
-          <w:rFonts w:ascii="Arial" w:hAnsi="Arial" w:cs="Arial"/>
-          <w:i/>
-        </w:rPr>
-        <w:t>a</w:t>
-      </w:r>
-      <w:r>
-        <w:rPr>
-          <w:rFonts w:ascii="Arial" w:hAnsi="Arial" w:cs="Arial"/>
-        </w:rPr>
-        <w:t xml:space="preserve"> tal que </w:t>
-      </w:r>
-      <w:r>
-        <w:rPr>
-          <w:rFonts w:ascii="Arial" w:hAnsi="Arial" w:cs="Arial"/>
-        </w:rPr>
-        <w:t>tal que</w:t>
-      </w:r>
-      <w:r>
-        <w:rPr>
-          <w:rFonts w:ascii="Arial" w:hAnsi="Arial" w:cs="Arial"/>
-        </w:rPr>
-        <w:t xml:space="preserve"> </w:t>
-      </w:r>
-      <w:r>
-        <w:rPr>
-          <w:rFonts w:ascii="Arial" w:hAnsi="Arial" w:cs="Arial"/>
-          <w:i/>
-        </w:rPr>
-        <w:t>a</w:t>
-      </w:r>
-      <w:r>
-        <w:rPr>
-          <w:rFonts w:ascii="Arial" w:hAnsi="Arial" w:cs="Arial"/>
-          <w:vertAlign w:val="superscript"/>
-        </w:rPr>
-        <w:t>2</w:t>
-      </w:r>
-      <w:r>
-        <w:rPr>
-          <w:rFonts w:ascii="Arial" w:hAnsi="Arial" w:cs="Arial"/>
-        </w:rPr>
-        <w:t xml:space="preserve"> = -4</w:t>
-      </w:r>
-      <w:r>
-        <w:rPr>
-          <w:rFonts w:ascii="Arial" w:eastAsiaTheme="minorEastAsia" w:hAnsi="Arial" w:cs="Arial"/>
-        </w:rPr>
-        <w:t>,</w:t>
-      </w:r>
-      <w:r>
-        <w:rPr>
-          <w:rFonts w:ascii="Arial" w:eastAsiaTheme="minorEastAsia" w:hAnsi="Arial" w:cs="Arial"/>
-        </w:rPr>
-        <w:t xml:space="preserve"> o lo que es lo mismo, no existe un número real </w:t>
-      </w:r>
-      <w:r>
-        <w:rPr>
-          <w:rFonts w:ascii="Arial" w:hAnsi="Arial" w:cs="Arial"/>
-          <w:position w:val="-6"/>
-        </w:rPr>
-        <w:object w:dxaOrig="960" w:dyaOrig="340" w14:anchorId="3494DBCB">
-          <v:shape id="_x0000_i1036" type="#_x0000_t75" style="width:47.55pt;height:16.3pt" o:ole="">
-            <v:imagedata r:id="rId33" o:title=""/>
-          </v:shape>
-          <o:OLEObject Type="Embed" ProgID="Equation.DSMT4" ShapeID="_x0000_i1036" DrawAspect="Content" ObjectID="_1500742460" r:id="rId34"/>
-        </w:object>
-      </w:r>
-      <w:r>
-        <w:rPr>
-          <w:rFonts w:ascii="Arial" w:hAnsi="Arial" w:cs="Arial"/>
-        </w:rPr>
-        <w:t xml:space="preserve">. </w:t>
-      </w:r>
-    </w:p>
-    <w:p>
-      <w:pPr>
-        <w:spacing w:after="0"/>
-        <w:jc w:val="both"/>
-        <w:rPr>
-          <w:rFonts w:ascii="Arial" w:hAnsi="Arial" w:cs="Arial"/>
-        </w:rPr>
-      </w:pPr>
-    </w:p>
-    <w:p>
-      <w:pPr>
-        <w:spacing w:after="0"/>
-        <w:jc w:val="both"/>
-        <w:rPr>
-          <w:rFonts w:ascii="Arial" w:eastAsiaTheme="minorEastAsia" w:hAnsi="Arial" w:cs="Arial"/>
-        </w:rPr>
-      </w:pPr>
-      <w:r>
-        <w:rPr>
-          <w:rFonts w:ascii="Arial" w:hAnsi="Arial" w:cs="Arial"/>
-        </w:rPr>
-        <w:t>El conjunto de los números reales unido con los números cuyos cuadrados son negativos se denomina el conjunto de los números com</w:t>
-      </w:r>
-      <w:r>
-        <w:rPr>
-          <w:rFonts w:ascii="Arial" w:hAnsi="Arial" w:cs="Arial"/>
-        </w:rPr>
-        <w:t>plejos.</w:t>
-      </w:r>
-    </w:p>
-    <w:p>
-      <w:pPr>
-        <w:spacing w:after="0"/>
-        <w:jc w:val="both"/>
-        <w:rPr>
-          <w:rFonts w:ascii="Arial" w:eastAsiaTheme="minorEastAsia" w:hAnsi="Arial" w:cs="Arial"/>
-        </w:rPr>
-      </w:pPr>
-    </w:p>
-    <w:p>
-      <w:pPr>
-        <w:spacing w:after="0"/>
-        <w:jc w:val="both"/>
-        <w:rPr>
-          <w:rFonts w:ascii="Arial" w:hAnsi="Arial" w:cs="Arial"/>
-        </w:rPr>
-      </w:pPr>
-      <w:r>
-        <w:rPr>
-          <w:rFonts w:ascii="Arial" w:hAnsi="Arial" w:cs="Arial"/>
-        </w:rPr>
-        <w:t xml:space="preserve">En el conjunto </w:t>
-      </w:r>
-      <w:r>
-        <w:rPr>
-          <w:rFonts w:ascii="Arial" w:hAnsi="Arial" w:cs="Arial"/>
-        </w:rPr>
-        <w:t xml:space="preserve">de los números complejos a la </w:t>
-      </w:r>
-      <w:r>
-        <w:rPr>
-          <w:rFonts w:ascii="Arial" w:hAnsi="Arial" w:cs="Arial"/>
-        </w:rPr>
-        <w:t>expresión</w:t>
-      </w:r>
-      <w:r>
-        <w:rPr>
-          <w:rFonts w:ascii="Arial" w:hAnsi="Arial" w:cs="Arial"/>
-        </w:rPr>
-        <w:t xml:space="preserve"> </w:t>
-      </w:r>
-      <w:r>
-        <w:rPr>
-          <w:rFonts w:ascii="Arial" w:hAnsi="Arial" w:cs="Arial"/>
-          <w:position w:val="-6"/>
-        </w:rPr>
-        <w:object w:dxaOrig="920" w:dyaOrig="340" w14:anchorId="22A9AB8D">
-          <v:shape id="_x0000_i1037" type="#_x0000_t75" style="width:45.5pt;height:16.3pt" o:ole="">
-            <v:imagedata r:id="rId35" o:title=""/>
-          </v:shape>
-          <o:OLEObject Type="Embed" ProgID="Equation.DSMT4" ShapeID="_x0000_i1037" DrawAspect="Content" ObjectID="_1500742461" r:id="rId36"/>
-        </w:object>
-      </w:r>
-      <w:r>
-        <w:rPr>
-          <w:rFonts w:ascii="Arial" w:hAnsi="Arial" w:cs="Arial"/>
-        </w:rPr>
-        <w:t xml:space="preserve"> se le denomina </w:t>
-      </w:r>
-      <w:r>
-        <w:rPr>
-          <w:rFonts w:ascii="Arial" w:hAnsi="Arial" w:cs="Arial"/>
-          <w:b/>
-        </w:rPr>
-        <w:t>unidad imaginaria</w:t>
-      </w:r>
-      <w:r>
-        <w:rPr>
-          <w:rFonts w:ascii="Arial" w:hAnsi="Arial" w:cs="Arial"/>
-        </w:rPr>
-        <w:t xml:space="preserve"> y se nota con la letra </w:t>
-      </w:r>
-      <w:r>
-        <w:rPr>
-          <w:rFonts w:ascii="Arial" w:hAnsi="Arial" w:cs="Arial"/>
-          <w:i/>
-        </w:rPr>
-        <w:t>i</w:t>
-      </w:r>
-      <w:r>
-        <w:rPr>
-          <w:rFonts w:ascii="Arial" w:hAnsi="Arial" w:cs="Arial"/>
-        </w:rPr>
-        <w:t>.</w:t>
-      </w:r>
-    </w:p>
-    <w:p>
-      <w:pPr>
-        <w:spacing w:after="0"/>
-        <w:jc w:val="both"/>
-        <w:rPr>
-          <w:rFonts w:ascii="Arial" w:hAnsi="Arial" w:cs="Arial"/>
-        </w:rPr>
-      </w:pPr>
-    </w:p>
-    <w:p>
-      <w:pPr>
-        <w:spacing w:after="0"/>
-        <w:jc w:val="center"/>
-        <w:rPr>
-          <w:rFonts w:ascii="Arial" w:eastAsiaTheme="minorEastAsia" w:hAnsi="Arial" w:cs="Arial"/>
-        </w:rPr>
-      </w:pPr>
-      <w:r>
-        <w:rPr>
-          <w:rFonts w:ascii="Arial" w:eastAsiaTheme="minorEastAsia" w:hAnsi="Arial" w:cs="Arial"/>
-          <w:i/>
-        </w:rPr>
-        <w:t>i</w:t>
-      </w:r>
-      <w:r>
-        <w:rPr>
-          <w:rFonts w:ascii="Arial" w:eastAsiaTheme="minorEastAsia" w:hAnsi="Arial" w:cs="Arial"/>
-        </w:rPr>
-        <w:t xml:space="preserve"> =</w:t>
-      </w:r>
-      <m:oMath>
-        <m:r>
-          <w:rPr>
-            <w:rFonts w:ascii="Cambria Math" w:hAnsi="Cambria Math" w:cs="Arial"/>
-          </w:rPr>
-          <m:t xml:space="preserve"> </m:t>
-        </m:r>
-        <m:rad>
-          <m:radPr>
-            <m:degHide m:val="1"/>
-            <m:ctrlPr>
-              <w:rPr>
-                <w:rFonts w:ascii="Cambria Math" w:eastAsiaTheme="minorEastAsia" w:hAnsi="Cambria Math" w:cs="Arial"/>
-                <w:i/>
-              </w:rPr>
-            </m:ctrlPr>
-          </m:radPr>
-          <m:deg/>
-          <m:e>
-            <m:r>
-              <w:rPr>
-                <w:rFonts w:ascii="Cambria Math" w:eastAsiaTheme="minorEastAsia" w:hAnsi="Cambria Math" w:cs="Arial"/>
-              </w:rPr>
-              <m:t>-1</m:t>
-            </m:r>
-          </m:e>
-        </m:rad>
-      </m:oMath>
-    </w:p>
-    <w:p>
-      <w:pPr>
-        <w:spacing w:after="0" w:line="276" w:lineRule="auto"/>
+    </w:p>
+    <w:p>
+      <w:pPr>
+        <w:spacing w:after="0"/>
         <w:rPr>
           <w:rFonts w:ascii="Arial" w:hAnsi="Arial" w:cs="Arial"/>
           <w:highlight w:val="yellow"/>
@@ -1568,48 +1562,216 @@
         <w:spacing w:after="0"/>
         <w:jc w:val="both"/>
         <w:rPr>
-          <w:rFonts w:ascii="Arial" w:eastAsiaTheme="minorEastAsia" w:hAnsi="Arial" w:cs="Arial"/>
-        </w:rPr>
-      </w:pPr>
-      <w:r>
-        <w:rPr>
-          <w:rFonts w:ascii="Arial" w:hAnsi="Arial" w:cs="Arial"/>
-        </w:rPr>
-        <w:t>Los números imaginarios son un subconjunto de los números complejos</w:t>
-      </w:r>
-      <w:r>
-        <w:rPr>
-          <w:rFonts w:ascii="Arial" w:hAnsi="Arial" w:cs="Arial"/>
-        </w:rPr>
-        <w:t xml:space="preserve">. Un número imaginario puro se define como </w:t>
-      </w:r>
-      <w:proofErr w:type="spellStart"/>
-      <w:r>
-        <w:rPr>
-          <w:rFonts w:ascii="Arial" w:eastAsiaTheme="minorEastAsia" w:hAnsi="Arial" w:cs="Arial"/>
+          <w:rFonts w:ascii="Arial" w:hAnsi="Arial" w:cs="Arial"/>
+        </w:rPr>
+      </w:pPr>
+      <w:r>
+        <w:rPr>
+          <w:rFonts w:ascii="Arial" w:hAnsi="Arial" w:cs="Arial"/>
+        </w:rPr>
+        <w:t xml:space="preserve">Los números imaginarios </w:t>
+      </w:r>
+      <w:r>
+        <w:rPr>
+          <w:rFonts w:ascii="Arial" w:hAnsi="Arial" w:cs="Arial"/>
+        </w:rPr>
+        <w:t xml:space="preserve">se crearon para dar solución a ecuaciones como </w:t>
+      </w:r>
+    </w:p>
+    <w:p>
+      <w:pPr>
+        <w:spacing w:after="0"/>
+        <w:jc w:val="both"/>
+        <w:rPr>
+          <w:rFonts w:ascii="Arial" w:hAnsi="Arial" w:cs="Arial"/>
+        </w:rPr>
+      </w:pPr>
+      <w:proofErr w:type="gramStart"/>
+      <w:r>
+        <w:rPr>
+          <w:rFonts w:ascii="Arial" w:hAnsi="Arial" w:cs="Arial"/>
           <w:i/>
         </w:rPr>
-        <w:t>ai</w:t>
-      </w:r>
-      <w:proofErr w:type="spellEnd"/>
-      <w:r>
-        <w:rPr>
-          <w:rFonts w:ascii="Arial" w:eastAsiaTheme="minorEastAsia" w:hAnsi="Arial" w:cs="Arial"/>
-        </w:rPr>
-        <w:t xml:space="preserve">, con </w:t>
-      </w:r>
-      <w:r>
-        <w:rPr>
-          <w:rFonts w:ascii="Arial" w:eastAsiaTheme="minorEastAsia" w:hAnsi="Arial" w:cs="Arial"/>
+        <w:t>x</w:t>
+      </w:r>
+      <w:r>
+        <w:rPr>
+          <w:rFonts w:ascii="Arial" w:hAnsi="Arial" w:cs="Arial"/>
+          <w:vertAlign w:val="superscript"/>
+        </w:rPr>
+        <w:t>2</w:t>
+      </w:r>
+      <w:proofErr w:type="gramEnd"/>
+      <w:r>
+        <w:rPr>
+          <w:rFonts w:ascii="Arial" w:hAnsi="Arial" w:cs="Arial"/>
+        </w:rPr>
+        <w:t xml:space="preserve"> + 1 = 0</w:t>
+      </w:r>
+      <w:r>
+        <w:rPr>
+          <w:rFonts w:ascii="Arial" w:hAnsi="Arial" w:cs="Arial"/>
+        </w:rPr>
+        <w:t>. El número:</w:t>
+      </w:r>
+    </w:p>
+    <w:p>
+      <w:pPr>
+        <w:spacing w:after="0"/>
+        <w:jc w:val="both"/>
+        <w:rPr>
+          <w:rFonts w:ascii="Arial" w:hAnsi="Arial" w:cs="Arial"/>
+        </w:rPr>
+      </w:pPr>
+    </w:p>
+    <w:p>
+      <w:pPr>
+        <w:spacing w:after="0"/>
+        <w:jc w:val="center"/>
+        <w:rPr>
+          <w:rFonts w:ascii="Arial" w:hAnsi="Arial" w:cs="Arial"/>
+        </w:rPr>
+      </w:pPr>
+      <w:r>
+        <w:rPr>
+          <w:rFonts w:ascii="Arial" w:hAnsi="Arial" w:cs="Arial"/>
+          <w:noProof/>
+          <w:lang w:val="es-CO" w:eastAsia="es-CO"/>
+        </w:rPr>
+        <w:drawing>
+          <wp:inline distT="0" distB="0" distL="0" distR="0" wp14:anchorId="4EB14A07" wp14:editId="38837719">
+            <wp:extent cx="361950" cy="180975"/>
+            <wp:effectExtent l="0" t="0" r="0" b="9525"/>
+            <wp:docPr id="11" name="Imagen 11"/>
+            <wp:cNvGraphicFramePr>
+              <a:graphicFrameLocks xmlns:a="http://schemas.openxmlformats.org/drawingml/2006/main" noChangeAspect="1"/>
+            </wp:cNvGraphicFramePr>
+            <a:graphic xmlns:a="http://schemas.openxmlformats.org/drawingml/2006/main">
+              <a:graphicData uri="http://schemas.openxmlformats.org/drawingml/2006/picture">
+                <pic:pic xmlns:pic="http://schemas.openxmlformats.org/drawingml/2006/picture">
+                  <pic:nvPicPr>
+                    <pic:cNvPr id="11" name="CodeCogsEqn (37).gif"/>
+                    <pic:cNvPicPr/>
+                  </pic:nvPicPr>
+                  <pic:blipFill>
+                    <a:blip r:embed="rId22">
+                      <a:extLst>
+                        <a:ext uri="{28A0092B-C50C-407E-A947-70E740481C1C}">
+                          <a14:useLocalDpi xmlns:a14="http://schemas.microsoft.com/office/drawing/2010/main" val="0"/>
+                        </a:ext>
+                      </a:extLst>
+                    </a:blip>
+                    <a:stretch>
+                      <a:fillRect/>
+                    </a:stretch>
+                  </pic:blipFill>
+                  <pic:spPr>
+                    <a:xfrm>
+                      <a:off x="0" y="0"/>
+                      <a:ext cx="361950" cy="180975"/>
+                    </a:xfrm>
+                    <a:prstGeom prst="rect">
+                      <a:avLst/>
+                    </a:prstGeom>
+                  </pic:spPr>
+                </pic:pic>
+              </a:graphicData>
+            </a:graphic>
+          </wp:inline>
+        </w:drawing>
+      </w:r>
+    </w:p>
+    <w:p>
+      <w:pPr>
+        <w:spacing w:after="0"/>
+        <w:jc w:val="both"/>
+        <w:rPr>
+          <w:rFonts w:ascii="Arial" w:hAnsi="Arial" w:cs="Arial"/>
+        </w:rPr>
+      </w:pPr>
+      <w:proofErr w:type="gramStart"/>
+      <w:r>
+        <w:rPr>
+          <w:rFonts w:ascii="Arial" w:hAnsi="Arial" w:cs="Arial"/>
+        </w:rPr>
+        <w:t>se</w:t>
+      </w:r>
+      <w:proofErr w:type="gramEnd"/>
+      <w:r>
+        <w:rPr>
+          <w:rFonts w:ascii="Arial" w:hAnsi="Arial" w:cs="Arial"/>
+        </w:rPr>
+        <w:t xml:space="preserve"> considera la unidad principal de los números imaginarios y se representa con la letra </w:t>
+      </w:r>
+      <w:r>
+        <w:rPr>
+          <w:rFonts w:ascii="Arial" w:hAnsi="Arial" w:cs="Arial"/>
           <w:i/>
         </w:rPr>
-        <w:t>a</w:t>
-      </w:r>
-      <w:r>
-        <w:rPr>
-          <w:rFonts w:ascii="Arial" w:eastAsiaTheme="minorEastAsia" w:hAnsi="Arial" w:cs="Arial"/>
-        </w:rPr>
-        <w:t xml:space="preserve"> un número real diferente de cero. </w:t>
+        <w:t>i</w:t>
+      </w:r>
+      <w:r>
+        <w:rPr>
+          <w:rFonts w:ascii="Arial" w:hAnsi="Arial" w:cs="Arial"/>
+        </w:rPr>
+        <w:t xml:space="preserve">. Es decir </w:t>
+      </w:r>
+    </w:p>
+    <w:p>
+      <w:pPr>
+        <w:spacing w:after="0"/>
+        <w:jc w:val="center"/>
+        <w:rPr>
+          <w:rFonts w:ascii="Arial" w:hAnsi="Arial" w:cs="Arial"/>
+        </w:rPr>
+      </w:pPr>
+      <w:r>
+        <w:rPr>
+          <w:rFonts w:ascii="Arial" w:hAnsi="Arial" w:cs="Arial"/>
+          <w:noProof/>
+          <w:lang w:val="es-CO" w:eastAsia="es-CO"/>
+        </w:rPr>
+        <w:drawing>
+          <wp:inline distT="0" distB="0" distL="0" distR="0" wp14:anchorId="2B725585" wp14:editId="17C13785">
+            <wp:extent cx="598920" cy="158750"/>
+            <wp:effectExtent l="0" t="0" r="0" b="0"/>
+            <wp:docPr id="9" name="Imagen 9"/>
+            <wp:cNvGraphicFramePr>
+              <a:graphicFrameLocks xmlns:a="http://schemas.openxmlformats.org/drawingml/2006/main" noChangeAspect="1"/>
+            </wp:cNvGraphicFramePr>
+            <a:graphic xmlns:a="http://schemas.openxmlformats.org/drawingml/2006/main">
+              <a:graphicData uri="http://schemas.openxmlformats.org/drawingml/2006/picture">
+                <pic:pic xmlns:pic="http://schemas.openxmlformats.org/drawingml/2006/picture">
+                  <pic:nvPicPr>
+                    <pic:cNvPr id="9" name="CodeCogsEqn (38).gif"/>
+                    <pic:cNvPicPr/>
+                  </pic:nvPicPr>
+                  <pic:blipFill>
+                    <a:blip r:embed="rId23">
+                      <a:extLst>
+                        <a:ext uri="{28A0092B-C50C-407E-A947-70E740481C1C}">
+                          <a14:useLocalDpi xmlns:a14="http://schemas.microsoft.com/office/drawing/2010/main" val="0"/>
+                        </a:ext>
+                      </a:extLst>
+                    </a:blip>
+                    <a:stretch>
+                      <a:fillRect/>
+                    </a:stretch>
+                  </pic:blipFill>
+                  <pic:spPr>
+                    <a:xfrm>
+                      <a:off x="0" y="0"/>
+                      <a:ext cx="604021" cy="160102"/>
+                    </a:xfrm>
+                    <a:prstGeom prst="rect">
+                      <a:avLst/>
+                    </a:prstGeom>
+                  </pic:spPr>
+                </pic:pic>
+              </a:graphicData>
+            </a:graphic>
+          </wp:inline>
+        </w:drawing>
       </w:r>
     </w:p>
     <w:p>
@@ -1633,49 +1795,27 @@
         <w:rPr>
           <w:rFonts w:ascii="Arial" w:eastAsiaTheme="minorEastAsia" w:hAnsi="Arial" w:cs="Arial"/>
         </w:rPr>
-        <w:t>En general</w:t>
-      </w:r>
-      <w:r>
-        <w:rPr>
-          <w:rFonts w:ascii="Arial" w:eastAsiaTheme="minorEastAsia" w:hAnsi="Arial" w:cs="Arial"/>
-        </w:rPr>
-        <w:t xml:space="preserve"> cualquier número real multiplicado </w:t>
-      </w:r>
-      <w:r>
-        <w:rPr>
-          <w:rFonts w:ascii="Arial" w:eastAsiaTheme="minorEastAsia" w:hAnsi="Arial" w:cs="Arial"/>
-        </w:rPr>
-        <w:t xml:space="preserve">por </w:t>
-      </w:r>
-      <w:r>
-        <w:rPr>
-          <w:rFonts w:ascii="Arial" w:hAnsi="Arial" w:cs="Arial"/>
-          <w:position w:val="-6"/>
-        </w:rPr>
-        <w:object w:dxaOrig="920" w:dyaOrig="340" w14:anchorId="2C44FE04">
-          <v:shape id="_x0000_i1038" type="#_x0000_t75" style="width:45.5pt;height:16.3pt" o:ole="">
-            <v:imagedata r:id="rId35" o:title=""/>
-          </v:shape>
-          <o:OLEObject Type="Embed" ProgID="Equation.DSMT4" ShapeID="_x0000_i1038" DrawAspect="Content" ObjectID="_1500742462" r:id="rId37"/>
-        </w:object>
-      </w:r>
-      <w:r>
-        <w:rPr>
-          <w:rFonts w:ascii="Arial" w:hAnsi="Arial" w:cs="Arial"/>
-        </w:rPr>
-        <w:t xml:space="preserve">es </w:t>
-      </w:r>
-      <w:r>
-        <w:rPr>
-          <w:rFonts w:ascii="Arial" w:eastAsiaTheme="minorEastAsia" w:hAnsi="Arial" w:cs="Arial"/>
-        </w:rPr>
-        <w:t>un n</w:t>
-      </w:r>
-      <w:r>
-        <w:rPr>
-          <w:rFonts w:ascii="Arial" w:eastAsiaTheme="minorEastAsia" w:hAnsi="Arial" w:cs="Arial"/>
-        </w:rPr>
-        <w:t>úmero imaginario puro.</w:t>
+        <w:t xml:space="preserve">De esa manera, se puede establecer que </w:t>
+      </w:r>
+      <w:r>
+        <w:rPr>
+          <w:rFonts w:ascii="Arial" w:eastAsiaTheme="minorEastAsia" w:hAnsi="Arial" w:cs="Arial"/>
+          <w:i/>
+        </w:rPr>
+        <w:t>i</w:t>
+      </w:r>
+      <w:r>
+        <w:rPr>
+          <w:rFonts w:ascii="Arial" w:eastAsiaTheme="minorEastAsia" w:hAnsi="Arial" w:cs="Arial"/>
+          <w:vertAlign w:val="superscript"/>
+        </w:rPr>
+        <w:t>2</w:t>
+      </w:r>
+      <w:r>
+        <w:rPr>
+          <w:rFonts w:ascii="Arial" w:eastAsiaTheme="minorEastAsia" w:hAnsi="Arial" w:cs="Arial"/>
+        </w:rPr>
+        <w:t xml:space="preserve"> = –1.</w:t>
       </w:r>
     </w:p>
     <w:p>
@@ -1687,6 +1827,318 @@
         </w:rPr>
       </w:pPr>
     </w:p>
+    <w:tbl>
+      <w:tblPr>
+        <w:tblStyle w:val="Tablaconcuadrcula"/>
+        <w:tblW w:w="0" w:type="auto"/>
+        <w:tblLook w:val="04A0" w:firstRow="1" w:lastRow="0" w:firstColumn="1" w:lastColumn="0" w:noHBand="0" w:noVBand="1"/>
+      </w:tblPr>
+      <w:tblGrid>
+        <w:gridCol w:w="2477"/>
+        <w:gridCol w:w="6351"/>
+      </w:tblGrid>
+      <w:tr>
+        <w:tc>
+          <w:tcPr>
+            <w:tcW w:w="8828" w:type="dxa"/>
+            <w:gridSpan w:val="2"/>
+            <w:shd w:val="clear" w:color="auto" w:fill="000000" w:themeFill="text1"/>
+          </w:tcPr>
+          <w:p>
+            <w:pPr>
+              <w:jc w:val="center"/>
+              <w:rPr>
+                <w:rFonts w:ascii="Arial" w:hAnsi="Arial" w:cs="Arial"/>
+                <w:b/>
+                <w:sz w:val="24"/>
+                <w:szCs w:val="24"/>
+              </w:rPr>
+            </w:pPr>
+            <w:r>
+              <w:rPr>
+                <w:rFonts w:ascii="Arial" w:hAnsi="Arial" w:cs="Arial"/>
+                <w:b/>
+                <w:sz w:val="24"/>
+                <w:szCs w:val="24"/>
+              </w:rPr>
+              <w:t>Destacado</w:t>
+            </w:r>
+          </w:p>
+        </w:tc>
+      </w:tr>
+      <w:tr>
+        <w:tc>
+          <w:tcPr>
+            <w:tcW w:w="2477" w:type="dxa"/>
+          </w:tcPr>
+          <w:p>
+            <w:pPr>
+              <w:rPr>
+                <w:rFonts w:ascii="Arial" w:hAnsi="Arial" w:cs="Arial"/>
+                <w:b/>
+                <w:sz w:val="24"/>
+                <w:szCs w:val="24"/>
+              </w:rPr>
+            </w:pPr>
+            <w:r>
+              <w:rPr>
+                <w:rFonts w:ascii="Arial" w:hAnsi="Arial" w:cs="Arial"/>
+                <w:b/>
+                <w:sz w:val="24"/>
+                <w:szCs w:val="24"/>
+              </w:rPr>
+              <w:t>Título</w:t>
+            </w:r>
+          </w:p>
+        </w:tc>
+        <w:tc>
+          <w:tcPr>
+            <w:tcW w:w="6351" w:type="dxa"/>
+          </w:tcPr>
+          <w:p>
+            <w:pPr>
+              <w:rPr>
+                <w:rFonts w:ascii="Arial" w:hAnsi="Arial" w:cs="Arial"/>
+                <w:b/>
+                <w:sz w:val="24"/>
+                <w:szCs w:val="24"/>
+              </w:rPr>
+            </w:pPr>
+            <w:r>
+              <w:rPr>
+                <w:rFonts w:ascii="Arial" w:hAnsi="Arial" w:cs="Arial"/>
+                <w:b/>
+                <w:sz w:val="24"/>
+                <w:szCs w:val="24"/>
+                <w:lang w:val="es-ES_tradnl"/>
+              </w:rPr>
+              <w:t xml:space="preserve">Números </w:t>
+            </w:r>
+            <w:proofErr w:type="spellStart"/>
+            <w:r>
+              <w:rPr>
+                <w:rFonts w:ascii="Arial" w:hAnsi="Arial" w:cs="Arial"/>
+                <w:b/>
+                <w:sz w:val="24"/>
+                <w:szCs w:val="24"/>
+                <w:lang w:val="es-ES_tradnl"/>
+              </w:rPr>
+              <w:t>imáginarios</w:t>
+            </w:r>
+            <w:proofErr w:type="spellEnd"/>
+          </w:p>
+        </w:tc>
+      </w:tr>
+      <w:tr>
+        <w:trPr>
+          <w:trHeight w:val="297"/>
+        </w:trPr>
+        <w:tc>
+          <w:tcPr>
+            <w:tcW w:w="2477" w:type="dxa"/>
+          </w:tcPr>
+          <w:p>
+            <w:pPr>
+              <w:rPr>
+                <w:rFonts w:ascii="Arial" w:hAnsi="Arial" w:cs="Arial"/>
+                <w:sz w:val="24"/>
+                <w:szCs w:val="24"/>
+              </w:rPr>
+            </w:pPr>
+            <w:r>
+              <w:rPr>
+                <w:rFonts w:ascii="Arial" w:hAnsi="Arial" w:cs="Arial"/>
+                <w:b/>
+                <w:sz w:val="24"/>
+                <w:szCs w:val="24"/>
+              </w:rPr>
+              <w:t>Contenido</w:t>
+            </w:r>
+          </w:p>
+        </w:tc>
+        <w:tc>
+          <w:tcPr>
+            <w:tcW w:w="6351" w:type="dxa"/>
+          </w:tcPr>
+          <w:p>
+            <w:pPr>
+              <w:rPr>
+                <w:rFonts w:ascii="Arial" w:hAnsi="Arial" w:cs="Arial"/>
+              </w:rPr>
+            </w:pPr>
+            <w:r>
+              <w:rPr>
+                <w:rFonts w:ascii="Arial" w:hAnsi="Arial" w:cs="Arial"/>
+                <w:sz w:val="24"/>
+                <w:szCs w:val="24"/>
+                <w:lang w:val="es-ES_tradnl"/>
+              </w:rPr>
+              <w:t xml:space="preserve">En los números reales se define que el cuadrado de todo número es no negativo, por tal razón, expresiones como como </w:t>
+            </w:r>
+            <w:r>
+              <w:rPr>
+                <w:rFonts w:ascii="Arial" w:hAnsi="Arial" w:cs="Arial"/>
+                <w:i/>
+              </w:rPr>
+              <w:t>x</w:t>
+            </w:r>
+            <w:r>
+              <w:rPr>
+                <w:rFonts w:ascii="Arial" w:hAnsi="Arial" w:cs="Arial"/>
+                <w:vertAlign w:val="superscript"/>
+              </w:rPr>
+              <w:t>2</w:t>
+            </w:r>
+            <w:r>
+              <w:rPr>
+                <w:rFonts w:ascii="Arial" w:hAnsi="Arial" w:cs="Arial"/>
+              </w:rPr>
+              <w:t xml:space="preserve"> + 1 = 0 </w:t>
+            </w:r>
+            <w:r>
+              <w:rPr>
+                <w:rFonts w:ascii="Arial" w:hAnsi="Arial" w:cs="Arial"/>
+              </w:rPr>
+              <w:t xml:space="preserve">no tienen solución real. </w:t>
+            </w:r>
+          </w:p>
+          <w:p>
+            <w:pPr>
+              <w:rPr>
+                <w:rFonts w:ascii="Arial" w:eastAsiaTheme="minorEastAsia" w:hAnsi="Arial" w:cs="Arial"/>
+              </w:rPr>
+            </w:pPr>
+            <w:r>
+              <w:rPr>
+                <w:rFonts w:ascii="Arial" w:eastAsiaTheme="minorEastAsia" w:hAnsi="Arial" w:cs="Arial"/>
+              </w:rPr>
+              <w:t xml:space="preserve">Entonces, se define un número </w:t>
+            </w:r>
+            <w:r>
+              <w:rPr>
+                <w:rFonts w:ascii="Arial" w:eastAsiaTheme="minorEastAsia" w:hAnsi="Arial" w:cs="Arial"/>
+                <w:i/>
+              </w:rPr>
+              <w:t>i</w:t>
+            </w:r>
+            <w:r>
+              <w:rPr>
+                <w:rFonts w:ascii="Arial" w:eastAsiaTheme="minorEastAsia" w:hAnsi="Arial" w:cs="Arial"/>
+              </w:rPr>
+              <w:t xml:space="preserve"> que no es real cuyo cuadrado es igual a –1.</w:t>
+            </w:r>
+          </w:p>
+          <w:p>
+            <w:pPr>
+              <w:jc w:val="center"/>
+              <w:rPr>
+                <w:rFonts w:ascii="Arial" w:eastAsiaTheme="minorEastAsia" w:hAnsi="Arial" w:cs="Arial"/>
+              </w:rPr>
+            </w:pPr>
+            <w:r>
+              <w:rPr>
+                <w:rFonts w:ascii="Arial" w:eastAsiaTheme="minorEastAsia" w:hAnsi="Arial" w:cs="Arial"/>
+                <w:i/>
+              </w:rPr>
+              <w:t>i</w:t>
+            </w:r>
+            <w:r>
+              <w:rPr>
+                <w:rFonts w:ascii="Arial" w:eastAsiaTheme="minorEastAsia" w:hAnsi="Arial" w:cs="Arial"/>
+                <w:vertAlign w:val="superscript"/>
+              </w:rPr>
+              <w:t>2</w:t>
+            </w:r>
+            <w:r>
+              <w:rPr>
+                <w:rFonts w:ascii="Arial" w:eastAsiaTheme="minorEastAsia" w:hAnsi="Arial" w:cs="Arial"/>
+              </w:rPr>
+              <w:t xml:space="preserve"> = –1</w:t>
+            </w:r>
+          </w:p>
+          <w:p>
+            <w:pPr>
+              <w:jc w:val="both"/>
+              <w:rPr>
+                <w:rFonts w:ascii="Arial" w:eastAsiaTheme="minorEastAsia" w:hAnsi="Arial" w:cs="Arial"/>
+              </w:rPr>
+            </w:pPr>
+            <w:r>
+              <w:rPr>
+                <w:rFonts w:ascii="Arial" w:eastAsiaTheme="minorEastAsia" w:hAnsi="Arial" w:cs="Arial"/>
+              </w:rPr>
+              <w:t>En general</w:t>
+            </w:r>
+            <w:r>
+              <w:rPr>
+                <w:rFonts w:ascii="Arial" w:eastAsiaTheme="minorEastAsia" w:hAnsi="Arial" w:cs="Arial"/>
+              </w:rPr>
+              <w:t xml:space="preserve"> cualquier número real multiplicado </w:t>
+            </w:r>
+            <w:r>
+              <w:rPr>
+                <w:rFonts w:ascii="Arial" w:eastAsiaTheme="minorEastAsia" w:hAnsi="Arial" w:cs="Arial"/>
+              </w:rPr>
+              <w:t xml:space="preserve">por </w:t>
+            </w:r>
+            <w:r>
+              <w:rPr>
+                <w:rFonts w:ascii="Arial" w:hAnsi="Arial" w:cs="Arial"/>
+                <w:position w:val="-6"/>
+              </w:rPr>
+              <w:object w:dxaOrig="920" w:dyaOrig="340" w14:anchorId="27A82C87">
+                <v:shape id="_x0000_i1036" type="#_x0000_t75" style="width:45.5pt;height:16.5pt" o:ole="">
+                  <v:imagedata r:id="rId24" o:title=""/>
+                </v:shape>
+                <o:OLEObject Type="Embed" ProgID="Equation.DSMT4" ShapeID="_x0000_i1036" DrawAspect="Content" ObjectID="_1501443829" r:id="rId25"/>
+              </w:object>
+            </w:r>
+            <w:r>
+              <w:rPr>
+                <w:rFonts w:ascii="Arial" w:hAnsi="Arial" w:cs="Arial"/>
+              </w:rPr>
+              <w:t xml:space="preserve">es </w:t>
+            </w:r>
+            <w:r>
+              <w:rPr>
+                <w:rFonts w:ascii="Arial" w:eastAsiaTheme="minorEastAsia" w:hAnsi="Arial" w:cs="Arial"/>
+              </w:rPr>
+              <w:t>un n</w:t>
+            </w:r>
+            <w:r>
+              <w:rPr>
+                <w:rFonts w:ascii="Arial" w:eastAsiaTheme="minorEastAsia" w:hAnsi="Arial" w:cs="Arial"/>
+              </w:rPr>
+              <w:t xml:space="preserve">úmero imaginario y se denomina </w:t>
+            </w:r>
+            <w:r>
+              <w:rPr>
+                <w:rFonts w:ascii="Arial" w:eastAsiaTheme="minorEastAsia" w:hAnsi="Arial" w:cs="Arial"/>
+                <w:b/>
+              </w:rPr>
+              <w:t>imaginario puro</w:t>
+            </w:r>
+            <w:r>
+              <w:rPr>
+                <w:rFonts w:ascii="Arial" w:eastAsiaTheme="minorEastAsia" w:hAnsi="Arial" w:cs="Arial"/>
+              </w:rPr>
+              <w:t>.</w:t>
+            </w:r>
+          </w:p>
+          <w:p>
+            <w:pPr>
+              <w:jc w:val="center"/>
+              <w:rPr>
+                <w:rFonts w:ascii="Arial" w:hAnsi="Arial" w:cs="Arial"/>
+                <w:sz w:val="24"/>
+                <w:szCs w:val="24"/>
+                <w:lang w:val="es-ES_tradnl"/>
+              </w:rPr>
+            </w:pPr>
+          </w:p>
+        </w:tc>
+      </w:tr>
+    </w:tbl>
     <w:p>
       <w:pPr>
         <w:spacing w:after="0"/>
@@ -1695,6 +2147,15 @@
           <w:rFonts w:ascii="Arial" w:eastAsiaTheme="minorEastAsia" w:hAnsi="Arial" w:cs="Arial"/>
         </w:rPr>
       </w:pPr>
+    </w:p>
+    <w:p>
+      <w:pPr>
+        <w:spacing w:after="0"/>
+        <w:jc w:val="both"/>
+        <w:rPr>
+          <w:rFonts w:ascii="Arial" w:eastAsiaTheme="minorEastAsia" w:hAnsi="Arial" w:cs="Arial"/>
+        </w:rPr>
+      </w:pPr>
       <w:r>
         <w:rPr>
           <w:rFonts w:ascii="Arial" w:eastAsiaTheme="minorEastAsia" w:hAnsi="Arial" w:cs="Arial"/>
@@ -1725,7 +2186,7 @@
         <w:rPr>
           <w:rFonts w:ascii="Arial" w:eastAsiaTheme="minorEastAsia" w:hAnsi="Arial" w:cs="Arial"/>
         </w:rPr>
-        <w:t>.</w:t>
+        <w:t xml:space="preserve"> porque:</w:t>
       </w:r>
     </w:p>
     <w:p>
@@ -1945,6 +2406,291 @@
           <w:rFonts w:ascii="Arial" w:eastAsiaTheme="minorEastAsia" w:hAnsi="Arial" w:cs="Arial"/>
         </w:rPr>
         <w:t>.</w:t>
+      </w:r>
+    </w:p>
+    <w:p>
+      <w:pPr>
+        <w:spacing w:after="0"/>
+        <w:jc w:val="both"/>
+        <w:rPr>
+          <w:rFonts w:ascii="Arial" w:eastAsiaTheme="minorEastAsia" w:hAnsi="Arial" w:cs="Arial"/>
+        </w:rPr>
+      </w:pPr>
+    </w:p>
+    <w:p>
+      <w:pPr>
+        <w:spacing w:after="0"/>
+        <w:jc w:val="both"/>
+        <w:rPr>
+          <w:rFonts w:ascii="Arial" w:eastAsiaTheme="minorEastAsia" w:hAnsi="Arial" w:cs="Arial"/>
+        </w:rPr>
+      </w:pPr>
+      <w:r>
+        <w:rPr>
+          <w:rFonts w:ascii="Arial" w:eastAsiaTheme="minorEastAsia" w:hAnsi="Arial" w:cs="Arial"/>
+        </w:rPr>
+        <w:lastRenderedPageBreak/>
+        <w:t xml:space="preserve">Veamos </w:t>
+      </w:r>
+      <w:proofErr w:type="spellStart"/>
+      <w:r>
+        <w:rPr>
+          <w:rFonts w:ascii="Arial" w:eastAsiaTheme="minorEastAsia" w:hAnsi="Arial" w:cs="Arial"/>
+        </w:rPr>
+        <w:t>como</w:t>
+      </w:r>
+      <w:proofErr w:type="spellEnd"/>
+      <w:r>
+        <w:rPr>
+          <w:rFonts w:ascii="Arial" w:eastAsiaTheme="minorEastAsia" w:hAnsi="Arial" w:cs="Arial"/>
+        </w:rPr>
+        <w:t xml:space="preserve"> </w:t>
+      </w:r>
+      <w:r>
+        <w:rPr>
+          <w:rFonts w:ascii="Arial" w:eastAsiaTheme="minorEastAsia" w:hAnsi="Arial" w:cs="Arial"/>
+        </w:rPr>
+        <w:t xml:space="preserve">se escriben raíces como números imaginarios puros. Por ejemplo </w:t>
+      </w:r>
+    </w:p>
+    <w:p>
+      <w:pPr>
+        <w:spacing w:after="0"/>
+        <w:jc w:val="both"/>
+        <w:rPr>
+          <w:rFonts w:ascii="Arial" w:eastAsiaTheme="minorEastAsia" w:hAnsi="Arial" w:cs="Arial"/>
+        </w:rPr>
+      </w:pPr>
+    </w:p>
+    <w:p>
+      <w:pPr>
+        <w:spacing w:after="0"/>
+        <w:jc w:val="both"/>
+      </w:pPr>
+      <w:proofErr w:type="gramStart"/>
+      <w:r>
+        <w:t>a</w:t>
+      </w:r>
+      <w:proofErr w:type="gramEnd"/>
+      <w:r>
+        <w:t xml:space="preserve">.  </w:t>
+      </w:r>
+      <w:r>
+        <w:pict w14:anchorId="0CA05FA3">
+          <v:shape id="Imagen 12" o:spid="_x0000_i1037" type="#_x0000_t75" style="width:35.5pt;height:14.5pt;visibility:visible;mso-wrap-style:square" o:bullet="t">
+            <v:imagedata r:id="rId26" o:title=""/>
+          </v:shape>
+        </w:pict>
+      </w:r>
+      <w:r>
+        <w:t xml:space="preserve">  </w:t>
+      </w:r>
+    </w:p>
+    <w:p>
+      <w:pPr>
+        <w:spacing w:after="0"/>
+        <w:jc w:val="both"/>
+      </w:pPr>
+    </w:p>
+    <w:p>
+      <w:pPr>
+        <w:spacing w:after="0"/>
+        <w:jc w:val="both"/>
+        <w:rPr>
+          <w:rFonts w:ascii="Arial" w:eastAsiaTheme="minorEastAsia" w:hAnsi="Arial" w:cs="Arial"/>
+        </w:rPr>
+      </w:pPr>
+      <w:r>
+        <w:rPr>
+          <w:rFonts w:ascii="Arial" w:eastAsiaTheme="minorEastAsia" w:hAnsi="Arial" w:cs="Arial"/>
+          <w:noProof/>
+          <w:lang w:val="es-CO" w:eastAsia="es-CO"/>
+        </w:rPr>
+        <w:drawing>
+          <wp:inline distT="0" distB="0" distL="0" distR="0" wp14:anchorId="67A0B39C" wp14:editId="2D5F0068">
+            <wp:extent cx="1571625" cy="190500"/>
+            <wp:effectExtent l="0" t="0" r="9525" b="0"/>
+            <wp:docPr id="13" name="Imagen 13"/>
+            <wp:cNvGraphicFramePr>
+              <a:graphicFrameLocks xmlns:a="http://schemas.openxmlformats.org/drawingml/2006/main" noChangeAspect="1"/>
+            </wp:cNvGraphicFramePr>
+            <a:graphic xmlns:a="http://schemas.openxmlformats.org/drawingml/2006/main">
+              <a:graphicData uri="http://schemas.openxmlformats.org/drawingml/2006/picture">
+                <pic:pic xmlns:pic="http://schemas.openxmlformats.org/drawingml/2006/picture">
+                  <pic:nvPicPr>
+                    <pic:cNvPr id="13" name="CodeCogsEqn (43).gif"/>
+                    <pic:cNvPicPr/>
+                  </pic:nvPicPr>
+                  <pic:blipFill>
+                    <a:blip r:embed="rId27">
+                      <a:extLst>
+                        <a:ext uri="{28A0092B-C50C-407E-A947-70E740481C1C}">
+                          <a14:useLocalDpi xmlns:a14="http://schemas.microsoft.com/office/drawing/2010/main" val="0"/>
+                        </a:ext>
+                      </a:extLst>
+                    </a:blip>
+                    <a:stretch>
+                      <a:fillRect/>
+                    </a:stretch>
+                  </pic:blipFill>
+                  <pic:spPr>
+                    <a:xfrm>
+                      <a:off x="0" y="0"/>
+                      <a:ext cx="1571625" cy="190500"/>
+                    </a:xfrm>
+                    <a:prstGeom prst="rect">
+                      <a:avLst/>
+                    </a:prstGeom>
+                  </pic:spPr>
+                </pic:pic>
+              </a:graphicData>
+            </a:graphic>
+          </wp:inline>
+        </w:drawing>
+      </w:r>
+    </w:p>
+    <w:p>
+      <w:pPr>
+        <w:spacing w:after="0"/>
+        <w:jc w:val="both"/>
+        <w:rPr>
+          <w:rFonts w:ascii="Arial" w:eastAsiaTheme="minorEastAsia" w:hAnsi="Arial" w:cs="Arial"/>
+        </w:rPr>
+      </w:pPr>
+    </w:p>
+    <w:p>
+      <w:pPr>
+        <w:spacing w:after="0"/>
+        <w:jc w:val="both"/>
+        <w:rPr>
+          <w:rFonts w:ascii="Arial" w:eastAsiaTheme="minorEastAsia" w:hAnsi="Arial" w:cs="Arial"/>
+        </w:rPr>
+      </w:pPr>
+      <w:r>
+        <w:rPr>
+          <w:rFonts w:ascii="Arial" w:eastAsiaTheme="minorEastAsia" w:hAnsi="Arial" w:cs="Arial"/>
+          <w:noProof/>
+          <w:lang w:val="es-CO" w:eastAsia="es-CO"/>
+        </w:rPr>
+        <w:drawing>
+          <wp:inline distT="0" distB="0" distL="0" distR="0" wp14:anchorId="3413528E" wp14:editId="356D05FE">
+            <wp:extent cx="819150" cy="180975"/>
+            <wp:effectExtent l="0" t="0" r="0" b="9525"/>
+            <wp:docPr id="14" name="Imagen 14"/>
+            <wp:cNvGraphicFramePr>
+              <a:graphicFrameLocks xmlns:a="http://schemas.openxmlformats.org/drawingml/2006/main" noChangeAspect="1"/>
+            </wp:cNvGraphicFramePr>
+            <a:graphic xmlns:a="http://schemas.openxmlformats.org/drawingml/2006/main">
+              <a:graphicData uri="http://schemas.openxmlformats.org/drawingml/2006/picture">
+                <pic:pic xmlns:pic="http://schemas.openxmlformats.org/drawingml/2006/picture">
+                  <pic:nvPicPr>
+                    <pic:cNvPr id="14" name="CodeCogsEqn (46).gif"/>
+                    <pic:cNvPicPr/>
+                  </pic:nvPicPr>
+                  <pic:blipFill>
+                    <a:blip r:embed="rId28">
+                      <a:extLst>
+                        <a:ext uri="{28A0092B-C50C-407E-A947-70E740481C1C}">
+                          <a14:useLocalDpi xmlns:a14="http://schemas.microsoft.com/office/drawing/2010/main" val="0"/>
+                        </a:ext>
+                      </a:extLst>
+                    </a:blip>
+                    <a:stretch>
+                      <a:fillRect/>
+                    </a:stretch>
+                  </pic:blipFill>
+                  <pic:spPr>
+                    <a:xfrm>
+                      <a:off x="0" y="0"/>
+                      <a:ext cx="819150" cy="180975"/>
+                    </a:xfrm>
+                    <a:prstGeom prst="rect">
+                      <a:avLst/>
+                    </a:prstGeom>
+                  </pic:spPr>
+                </pic:pic>
+              </a:graphicData>
+            </a:graphic>
+          </wp:inline>
+        </w:drawing>
+      </w:r>
+    </w:p>
+    <w:p>
+      <w:pPr>
+        <w:spacing w:after="0"/>
+        <w:jc w:val="both"/>
+        <w:rPr>
+          <w:rFonts w:ascii="Arial" w:eastAsiaTheme="minorEastAsia" w:hAnsi="Arial" w:cs="Arial"/>
+        </w:rPr>
+      </w:pPr>
+    </w:p>
+    <w:p>
+      <w:pPr>
+        <w:spacing w:after="0"/>
+        <w:jc w:val="both"/>
+        <w:rPr>
+          <w:rFonts w:ascii="Arial" w:eastAsiaTheme="minorEastAsia" w:hAnsi="Arial" w:cs="Arial"/>
+          <w:highlight w:val="yellow"/>
+        </w:rPr>
+      </w:pPr>
+      <w:r>
+        <w:rPr>
+          <w:rFonts w:ascii="Arial" w:eastAsiaTheme="minorEastAsia" w:hAnsi="Arial" w:cs="Arial"/>
+          <w:highlight w:val="yellow"/>
+        </w:rPr>
+        <w:t xml:space="preserve">b. </w:t>
+      </w:r>
+    </w:p>
+    <w:p>
+      <w:pPr>
+        <w:spacing w:after="0"/>
+        <w:jc w:val="both"/>
+        <w:rPr>
+          <w:rFonts w:ascii="Arial" w:eastAsiaTheme="minorEastAsia" w:hAnsi="Arial" w:cs="Arial"/>
+          <w:highlight w:val="yellow"/>
+        </w:rPr>
+      </w:pPr>
+    </w:p>
+    <w:p>
+      <w:pPr>
+        <w:spacing w:after="0"/>
+        <w:jc w:val="both"/>
+        <w:rPr>
+          <w:rFonts w:ascii="Arial" w:eastAsiaTheme="minorEastAsia" w:hAnsi="Arial" w:cs="Arial"/>
+          <w:highlight w:val="yellow"/>
+        </w:rPr>
+      </w:pPr>
+      <w:r>
+        <w:rPr>
+          <w:rFonts w:ascii="Arial" w:eastAsiaTheme="minorEastAsia" w:hAnsi="Arial" w:cs="Arial"/>
+          <w:highlight w:val="yellow"/>
+        </w:rPr>
+        <w:t>c. ecuación</w:t>
+      </w:r>
+    </w:p>
+    <w:p>
+      <w:pPr>
+        <w:spacing w:after="0"/>
+        <w:jc w:val="both"/>
+        <w:rPr>
+          <w:rFonts w:ascii="Arial" w:eastAsiaTheme="minorEastAsia" w:hAnsi="Arial" w:cs="Arial"/>
+        </w:rPr>
+      </w:pPr>
+      <w:proofErr w:type="gramStart"/>
+      <w:r>
+        <w:rPr>
+          <w:rFonts w:ascii="Arial" w:eastAsiaTheme="minorEastAsia" w:hAnsi="Arial" w:cs="Arial"/>
+          <w:highlight w:val="yellow"/>
+        </w:rPr>
+        <w:t>incluir</w:t>
+      </w:r>
+      <w:proofErr w:type="gramEnd"/>
+      <w:r>
+        <w:rPr>
+          <w:rFonts w:ascii="Arial" w:eastAsiaTheme="minorEastAsia" w:hAnsi="Arial" w:cs="Arial"/>
+          <w:highlight w:val="yellow"/>
+        </w:rPr>
+        <w:t xml:space="preserve"> ejemplos en los que se expresen raíces como números imaginarios puros</w:t>
       </w:r>
     </w:p>
     <w:p>
@@ -2174,7 +2920,45 @@
     </w:p>
     <w:p>
       <w:pPr>
-        <w:spacing w:after="0" w:line="276" w:lineRule="auto"/>
+        <w:spacing w:after="0"/>
+        <w:jc w:val="both"/>
+        <w:rPr>
+          <w:rFonts w:ascii="Arial" w:hAnsi="Arial" w:cs="Arial"/>
+        </w:rPr>
+      </w:pPr>
+      <w:r>
+        <w:rPr>
+          <w:rFonts w:ascii="Arial" w:hAnsi="Arial" w:cs="Arial"/>
+          <w:highlight w:val="yellow"/>
+        </w:rPr>
+        <w:t xml:space="preserve">Incluir practica de </w:t>
+      </w:r>
+      <w:r>
+        <w:rPr>
+          <w:rFonts w:ascii="Arial" w:hAnsi="Arial" w:cs="Arial"/>
+          <w:highlight w:val="yellow"/>
+        </w:rPr>
+        <w:t>escribir imaginarios puros</w:t>
+      </w:r>
+    </w:p>
+    <w:p>
+      <w:pPr>
+        <w:spacing w:after="0"/>
+        <w:jc w:val="both"/>
+        <w:rPr>
+          <w:rFonts w:ascii="Arial" w:hAnsi="Arial" w:cs="Arial"/>
+        </w:rPr>
+      </w:pPr>
+      <w:r>
+        <w:rPr>
+          <w:rFonts w:ascii="Arial" w:hAnsi="Arial" w:cs="Arial"/>
+        </w:rPr>
+        <w:t xml:space="preserve"> </w:t>
+      </w:r>
+    </w:p>
+    <w:p>
+      <w:pPr>
+        <w:spacing w:after="0"/>
         <w:rPr>
           <w:rFonts w:ascii="Arial" w:eastAsiaTheme="minorEastAsia" w:hAnsi="Arial" w:cs="Arial"/>
           <w:b/>
@@ -2255,15 +3039,8 @@
           <m:t>i</m:t>
         </m:r>
       </m:oMath>
-    </w:p>
-    <w:p>
-      <w:pPr>
-        <w:spacing w:after="0" w:line="276" w:lineRule="auto"/>
-        <w:rPr>
-          <w:rFonts w:ascii="Arial" w:eastAsiaTheme="minorEastAsia" w:hAnsi="Arial" w:cs="Arial"/>
-          <w:b/>
-        </w:rPr>
-      </w:pPr>
+      <w:bookmarkStart w:id="0" w:name="_GoBack"/>
+      <w:bookmarkEnd w:id="0"/>
     </w:p>
     <w:p>
       <w:pPr>
@@ -2273,6 +3050,15 @@
           <w:rFonts w:ascii="Arial" w:eastAsiaTheme="minorEastAsia" w:hAnsi="Arial" w:cs="Arial"/>
         </w:rPr>
       </w:pPr>
+    </w:p>
+    <w:p>
+      <w:pPr>
+        <w:spacing w:after="0"/>
+        <w:jc w:val="both"/>
+        <w:rPr>
+          <w:rFonts w:ascii="Arial" w:eastAsiaTheme="minorEastAsia" w:hAnsi="Arial" w:cs="Arial"/>
+        </w:rPr>
+      </w:pPr>
       <w:r>
         <w:rPr>
           <w:rFonts w:ascii="Arial" w:eastAsiaTheme="minorEastAsia" w:hAnsi="Arial" w:cs="Arial"/>
@@ -2302,6 +3088,7 @@
         </w:rPr>
       </w:pPr>
     </w:p>
+    <w:commentRangeStart w:id="1"/>
     <w:p>
       <w:pPr>
         <w:spacing w:after="0"/>
@@ -2819,6 +3606,15 @@
         </w:rPr>
         <w:t>…</w:t>
       </w:r>
+      <w:commentRangeEnd w:id="1"/>
+      <w:r>
+        <w:rPr>
+          <w:rStyle w:val="Refdecomentario"/>
+          <w:rFonts w:ascii="Calibri" w:eastAsia="Calibri" w:hAnsi="Calibri" w:cs="Times New Roman"/>
+          <w:lang w:val="es-MX"/>
+        </w:rPr>
+        <w:commentReference w:id="1"/>
+      </w:r>
     </w:p>
     <w:p>
       <w:pPr>
@@ -3327,6 +4123,7 @@
                     <w:sz w:val="24"/>
                     <w:szCs w:val="24"/>
                   </w:rPr>
+                  <w:lastRenderedPageBreak/>
                   <m:t>3</m:t>
                 </m:r>
               </m:oMath>
@@ -3832,7 +4629,7 @@
     </w:p>
     <w:p>
       <w:pPr>
-        <w:spacing w:line="276" w:lineRule="auto"/>
+        <w:spacing w:after="0"/>
         <w:rPr>
           <w:rFonts w:ascii="Arial" w:hAnsi="Arial" w:cs="Arial"/>
           <w:b/>
@@ -3879,6 +4676,16 @@
         </w:rPr>
         <w:t>2 El conjunto de los números complejos</w:t>
       </w:r>
+    </w:p>
+    <w:p>
+      <w:pPr>
+        <w:spacing w:after="0"/>
+        <w:rPr>
+          <w:rFonts w:ascii="Arial" w:hAnsi="Arial" w:cs="Arial"/>
+          <w:b/>
+          <w:color w:val="000000" w:themeColor="text1"/>
+        </w:rPr>
+      </w:pPr>
     </w:p>
     <w:p>
       <w:pPr>
@@ -4665,6 +5472,7 @@
         <w:autoSpaceDE w:val="0"/>
         <w:autoSpaceDN w:val="0"/>
         <w:adjustRightInd w:val="0"/>
+        <w:spacing w:after="0"/>
         <w:jc w:val="both"/>
         <w:rPr>
           <w:rFonts w:ascii="Arial" w:hAnsi="Arial" w:cs="Arial"/>
@@ -4700,7 +5508,6 @@
           <w:rFonts w:ascii="Arial" w:hAnsi="Arial" w:cs="Arial"/>
           <w:lang w:val="es-CO"/>
         </w:rPr>
-        <w:lastRenderedPageBreak/>
         <w:t>C</w:t>
       </w:r>
       <w:r>
@@ -4928,6 +5735,7 @@
                 <w:sz w:val="24"/>
                 <w:szCs w:val="24"/>
               </w:rPr>
+              <w:lastRenderedPageBreak/>
               <w:t xml:space="preserve">Código </w:t>
             </w:r>
             <w:proofErr w:type="spellStart"/>
@@ -4991,10 +5799,10 @@
                 <w:lang w:val="es-ES_tradnl"/>
               </w:rPr>
               <w:object w:dxaOrig="3285" w:dyaOrig="2850" w14:anchorId="3E8B5E6C">
-                <v:shape id="_x0000_i1039" type="#_x0000_t75" style="width:164.4pt;height:142.65pt" o:ole="">
-                  <v:imagedata r:id="rId38" o:title=""/>
+                <v:shape id="_x0000_i1026" type="#_x0000_t75" style="width:164.5pt;height:142.5pt" o:ole="">
+                  <v:imagedata r:id="rId31" o:title=""/>
                 </v:shape>
-                <o:OLEObject Type="Embed" ProgID="PBrush" ShapeID="_x0000_i1039" DrawAspect="Content" ObjectID="_1500742463" r:id="rId39"/>
+                <o:OLEObject Type="Embed" ProgID="PBrush" ShapeID="_x0000_i1026" DrawAspect="Content" ObjectID="_1501443830" r:id="rId32"/>
               </w:object>
             </w:r>
           </w:p>
@@ -5648,7 +6456,7 @@
     </w:tbl>
     <w:p>
       <w:pPr>
-        <w:spacing w:line="276" w:lineRule="auto"/>
+        <w:spacing w:after="0"/>
         <w:rPr>
           <w:rFonts w:ascii="Arial" w:hAnsi="Arial" w:cs="Arial"/>
           <w:color w:val="000000" w:themeColor="text1"/>
@@ -5865,7 +6673,7 @@
     </w:tbl>
     <w:p>
       <w:pPr>
-        <w:spacing w:line="276" w:lineRule="auto"/>
+        <w:spacing w:after="0"/>
         <w:rPr>
           <w:rFonts w:ascii="Arial" w:hAnsi="Arial" w:cs="Arial"/>
           <w:color w:val="000000" w:themeColor="text1"/>
@@ -5875,7 +6683,7 @@
     </w:p>
     <w:p>
       <w:pPr>
-        <w:spacing w:line="276" w:lineRule="auto"/>
+        <w:spacing w:after="0"/>
         <w:rPr>
           <w:rFonts w:ascii="Arial" w:hAnsi="Arial" w:cs="Arial"/>
           <w:b/>
@@ -6125,7 +6933,6 @@
           <w:rFonts w:ascii="Arial" w:hAnsi="Arial" w:cs="Arial"/>
           <w:lang w:val="es-CO"/>
         </w:rPr>
-        <w:lastRenderedPageBreak/>
         <w:t>Por ejemplo,</w:t>
       </w:r>
     </w:p>
@@ -6424,7 +7231,14 @@
         <w:rPr>
           <w:rFonts w:ascii="Arial" w:hAnsi="Arial" w:cs="Arial"/>
         </w:rPr>
-        <w:t xml:space="preserve"> expresión de </w:t>
+        <w:t xml:space="preserve"> </w:t>
+      </w:r>
+      <w:r>
+        <w:rPr>
+          <w:rFonts w:ascii="Arial" w:hAnsi="Arial" w:cs="Arial"/>
+        </w:rPr>
+        <w:lastRenderedPageBreak/>
+        <w:t xml:space="preserve">expresión de </w:t>
       </w:r>
       <w:r>
         <w:rPr>
@@ -7248,10 +8062,10 @@
                 <w:lang w:val="es-ES_tradnl"/>
               </w:rPr>
               <w:object w:dxaOrig="5205" w:dyaOrig="3420" w14:anchorId="66A81B39">
-                <v:shape id="_x0000_i1040" type="#_x0000_t75" style="width:260.15pt;height:171.15pt" o:ole="">
-                  <v:imagedata r:id="rId40" o:title=""/>
+                <v:shape id="_x0000_i1027" type="#_x0000_t75" style="width:260.5pt;height:171pt" o:ole="">
+                  <v:imagedata r:id="rId33" o:title=""/>
                 </v:shape>
-                <o:OLEObject Type="Embed" ProgID="PBrush" ShapeID="_x0000_i1040" DrawAspect="Content" ObjectID="_1500742464" r:id="rId41"/>
+                <o:OLEObject Type="Embed" ProgID="PBrush" ShapeID="_x0000_i1027" DrawAspect="Content" ObjectID="_1501443831" r:id="rId34"/>
               </w:object>
             </w:r>
           </w:p>
@@ -7444,7 +8258,6 @@
                 <w:sz w:val="24"/>
                 <w:szCs w:val="24"/>
               </w:rPr>
-              <w:lastRenderedPageBreak/>
               <w:t>Título</w:t>
             </w:r>
           </w:p>
@@ -7607,7 +8420,7 @@
               </w:rPr>
               <w:t xml:space="preserve"> ( </w:t>
             </w:r>
-            <w:hyperlink r:id="rId42" w:tooltip="1768" w:history="1">
+            <w:hyperlink r:id="rId35" w:tooltip="1768" w:history="1">
               <w:r>
                 <w:rPr>
                   <w:rFonts w:ascii="Arial" w:hAnsi="Arial" w:cs="Arial"/>
@@ -7627,7 +8440,7 @@
               </w:rPr>
               <w:t>-</w:t>
             </w:r>
-            <w:hyperlink r:id="rId43" w:tooltip="1822" w:history="1">
+            <w:hyperlink r:id="rId36" w:tooltip="1822" w:history="1">
               <w:r>
                 <w:rPr>
                   <w:rFonts w:ascii="Arial" w:hAnsi="Arial" w:cs="Arial"/>
@@ -7849,6 +8662,7 @@
                 <w:sz w:val="24"/>
                 <w:szCs w:val="24"/>
               </w:rPr>
+              <w:lastRenderedPageBreak/>
               <w:t>Título</w:t>
             </w:r>
           </w:p>
@@ -8899,10 +9713,10 @@
                 <w:lang w:val="es-ES_tradnl"/>
               </w:rPr>
               <w:object w:dxaOrig="3615" w:dyaOrig="2520" w14:anchorId="19C9BB44">
-                <v:shape id="_x0000_i1041" type="#_x0000_t75" style="width:180.7pt;height:126.35pt" o:ole="">
-                  <v:imagedata r:id="rId44" o:title=""/>
+                <v:shape id="_x0000_i1028" type="#_x0000_t75" style="width:181pt;height:126.5pt" o:ole="">
+                  <v:imagedata r:id="rId37" o:title=""/>
                 </v:shape>
-                <o:OLEObject Type="Embed" ProgID="PBrush" ShapeID="_x0000_i1041" DrawAspect="Content" ObjectID="_1500742465" r:id="rId45"/>
+                <o:OLEObject Type="Embed" ProgID="PBrush" ShapeID="_x0000_i1028" DrawAspect="Content" ObjectID="_1501443832" r:id="rId38"/>
               </w:object>
             </w:r>
           </w:p>
@@ -9165,7 +9979,6 @@
                 <w:sz w:val="24"/>
                 <w:szCs w:val="24"/>
               </w:rPr>
-              <w:lastRenderedPageBreak/>
               <w:t>Código</w:t>
             </w:r>
           </w:p>
@@ -9349,6 +10162,7 @@
         <w:rPr>
           <w:rFonts w:ascii="Arial" w:hAnsi="Arial" w:cs="Arial"/>
         </w:rPr>
+        <w:lastRenderedPageBreak/>
         <w:t xml:space="preserve">En electricidad, </w:t>
       </w:r>
       <w:r>
@@ -9737,10 +10551,10 @@
           <w:position w:val="-6"/>
         </w:rPr>
         <w:object w:dxaOrig="1480" w:dyaOrig="380" w14:anchorId="0476B6D5">
-          <v:shape id="_x0000_i1042" type="#_x0000_t75" style="width:74.05pt;height:19pt" o:ole="">
-            <v:imagedata r:id="rId46" o:title=""/>
+          <v:shape id="_x0000_i1029" type="#_x0000_t75" style="width:74pt;height:19pt" o:ole="">
+            <v:imagedata r:id="rId39" o:title=""/>
           </v:shape>
-          <o:OLEObject Type="Embed" ProgID="Equation.DSMT4" ShapeID="_x0000_i1042" DrawAspect="Content" ObjectID="_1500742466" r:id="rId47"/>
+          <o:OLEObject Type="Embed" ProgID="Equation.DSMT4" ShapeID="_x0000_i1029" DrawAspect="Content" ObjectID="_1501443833" r:id="rId40"/>
         </w:object>
       </w:r>
     </w:p>
@@ -9784,7 +10598,7 @@
                     </pic:cNvPicPr>
                   </pic:nvPicPr>
                   <pic:blipFill>
-                    <a:blip r:embed="rId48">
+                    <a:blip r:embed="rId41">
                       <a:extLst>
                         <a:ext uri="{28A0092B-C50C-407E-A947-70E740481C1C}">
                           <a14:useLocalDpi xmlns:a14="http://schemas.microsoft.com/office/drawing/2010/main" val="0"/>
@@ -9857,10 +10671,10 @@
           <w:position w:val="-10"/>
         </w:rPr>
         <w:object w:dxaOrig="4620" w:dyaOrig="420" w14:anchorId="04A02DB4">
-          <v:shape id="_x0000_i1043" type="#_x0000_t75" style="width:308.4pt;height:27.85pt" o:ole="">
-            <v:imagedata r:id="rId49" o:title=""/>
+          <v:shape id="_x0000_i1030" type="#_x0000_t75" style="width:308.5pt;height:28pt" o:ole="">
+            <v:imagedata r:id="rId42" o:title=""/>
           </v:shape>
-          <o:OLEObject Type="Embed" ProgID="Equation.DSMT4" ShapeID="_x0000_i1043" DrawAspect="Content" ObjectID="_1500742467" r:id="rId50"/>
+          <o:OLEObject Type="Embed" ProgID="Equation.DSMT4" ShapeID="_x0000_i1030" DrawAspect="Content" ObjectID="_1501443834" r:id="rId43"/>
         </w:object>
       </w:r>
       <w:proofErr w:type="gramStart"/>
@@ -10645,6 +11459,7 @@
                 <w:sz w:val="24"/>
                 <w:szCs w:val="24"/>
               </w:rPr>
+              <w:lastRenderedPageBreak/>
               <w:t xml:space="preserve">Código </w:t>
             </w:r>
             <w:proofErr w:type="spellStart"/>
@@ -10709,10 +11524,10 @@
                 <w:lang w:val="es-ES_tradnl"/>
               </w:rPr>
               <w:object w:dxaOrig="3765" w:dyaOrig="4050" w14:anchorId="6B21E0E3">
-                <v:shape id="_x0000_i1044" type="#_x0000_t75" style="width:188.15pt;height:203.1pt" o:ole="">
-                  <v:imagedata r:id="rId51" o:title=""/>
+                <v:shape id="_x0000_i1031" type="#_x0000_t75" style="width:188pt;height:203pt" o:ole="">
+                  <v:imagedata r:id="rId44" o:title=""/>
                 </v:shape>
-                <o:OLEObject Type="Embed" ProgID="PBrush" ShapeID="_x0000_i1044" DrawAspect="Content" ObjectID="_1500742468" r:id="rId52"/>
+                <o:OLEObject Type="Embed" ProgID="PBrush" ShapeID="_x0000_i1031" DrawAspect="Content" ObjectID="_1501443835" r:id="rId45"/>
               </w:object>
             </w:r>
           </w:p>
@@ -11457,6 +12272,7 @@
     </w:p>
     <w:p>
       <w:pPr>
+        <w:spacing w:after="0"/>
         <w:jc w:val="both"/>
         <w:rPr>
           <w:rFonts w:ascii="Arial" w:eastAsia="Times New Roman" w:hAnsi="Arial" w:cs="Arial"/>
@@ -11514,7 +12330,6 @@
           <w:b/>
           <w:lang w:val="es-ES"/>
         </w:rPr>
-        <w:lastRenderedPageBreak/>
         <w:t xml:space="preserve">La adición </w:t>
       </w:r>
       <w:r>
@@ -11759,6 +12574,7 @@
           <w:rFonts w:ascii="Arial" w:hAnsi="Arial" w:cs="Arial"/>
           <w:lang w:val="en-US"/>
         </w:rPr>
+        <w:lastRenderedPageBreak/>
         <w:t>Por</w:t>
       </w:r>
       <w:proofErr w:type="spellEnd"/>
@@ -12131,6 +12947,7 @@
     </w:p>
     <w:p>
       <w:pPr>
+        <w:spacing w:after="0"/>
         <w:jc w:val="both"/>
         <w:rPr>
           <w:rFonts w:ascii="Arial" w:hAnsi="Arial" w:cs="Arial"/>
@@ -12338,6 +13155,7 @@
     </w:tbl>
     <w:p>
       <w:pPr>
+        <w:spacing w:after="0"/>
         <w:jc w:val="both"/>
         <w:rPr>
           <w:rFonts w:ascii="Arial" w:hAnsi="Arial" w:cs="Arial"/>
@@ -12347,6 +13165,7 @@
     </w:p>
     <w:p>
       <w:pPr>
+        <w:spacing w:after="0"/>
         <w:jc w:val="both"/>
         <w:rPr>
           <w:rFonts w:ascii="Arial" w:eastAsiaTheme="minorEastAsia" w:hAnsi="Arial" w:cs="Arial"/>
@@ -12603,7 +13422,7 @@
           <w:ilvl w:val="0"/>
           <w:numId w:val="12"/>
         </w:numPr>
-        <w:spacing w:before="45" w:after="60"/>
+        <w:spacing w:after="0"/>
         <w:ind w:right="30"/>
         <w:rPr>
           <w:rFonts w:ascii="Arial" w:eastAsiaTheme="minorEastAsia" w:hAnsi="Arial" w:cs="Arial"/>
@@ -12814,7 +13633,7 @@
     </w:p>
     <w:p>
       <w:pPr>
-        <w:spacing w:before="45" w:after="60"/>
+        <w:spacing w:after="0"/>
         <w:ind w:left="30" w:right="30"/>
         <w:rPr>
           <w:rFonts w:ascii="Arial" w:eastAsiaTheme="minorEastAsia" w:hAnsi="Arial" w:cs="Arial"/>
@@ -13004,7 +13823,7 @@
           <w:ilvl w:val="0"/>
           <w:numId w:val="12"/>
         </w:numPr>
-        <w:spacing w:before="45" w:after="60"/>
+        <w:spacing w:after="0"/>
         <w:ind w:right="30"/>
         <w:rPr>
           <w:rFonts w:ascii="Arial" w:eastAsiaTheme="minorEastAsia" w:hAnsi="Arial" w:cs="Arial"/>
@@ -13293,7 +14112,7 @@
     </w:p>
     <w:p>
       <w:pPr>
-        <w:spacing w:before="45" w:after="60"/>
+        <w:spacing w:after="0"/>
         <w:ind w:left="30" w:right="30"/>
         <w:rPr>
           <w:rFonts w:ascii="Arial" w:eastAsiaTheme="minorEastAsia" w:hAnsi="Arial" w:cs="Arial"/>
@@ -13310,7 +14129,7 @@
     </w:p>
     <w:p>
       <w:pPr>
-        <w:spacing w:before="45" w:after="60"/>
+        <w:spacing w:after="0"/>
         <w:ind w:left="30" w:right="30"/>
         <w:rPr>
           <w:rFonts w:ascii="Arial" w:eastAsiaTheme="minorEastAsia" w:hAnsi="Arial" w:cs="Arial"/>
@@ -13561,7 +14380,7 @@
     </w:p>
     <w:p>
       <w:pPr>
-        <w:spacing w:before="45" w:after="60"/>
+        <w:spacing w:after="0"/>
         <w:ind w:left="30" w:right="30"/>
         <w:rPr>
           <w:rFonts w:ascii="Arial" w:eastAsiaTheme="minorEastAsia" w:hAnsi="Arial" w:cs="Arial"/>
@@ -13704,7 +14523,7 @@
     </w:p>
     <w:p>
       <w:pPr>
-        <w:spacing w:before="45" w:after="60"/>
+        <w:spacing w:after="0"/>
         <w:ind w:left="30" w:right="30"/>
         <w:rPr>
           <w:rFonts w:ascii="Arial" w:eastAsiaTheme="minorEastAsia" w:hAnsi="Arial" w:cs="Arial"/>
@@ -13751,7 +14570,7 @@
           <w:ilvl w:val="0"/>
           <w:numId w:val="6"/>
         </w:numPr>
-        <w:spacing w:before="45" w:after="45"/>
+        <w:spacing w:after="0"/>
         <w:ind w:right="45"/>
         <w:outlineLvl w:val="2"/>
         <w:rPr>
@@ -13771,7 +14590,7 @@
     </w:p>
     <w:p>
       <w:pPr>
-        <w:spacing w:before="45" w:after="45"/>
+        <w:spacing w:after="0"/>
         <w:ind w:right="45"/>
         <w:outlineLvl w:val="2"/>
         <w:rPr>
@@ -13818,7 +14637,7 @@
     </w:p>
     <w:p>
       <w:pPr>
-        <w:spacing w:before="45" w:after="60"/>
+        <w:spacing w:after="0"/>
         <w:ind w:right="30"/>
         <w:rPr>
           <w:rFonts w:ascii="Arial" w:eastAsiaTheme="minorEastAsia" w:hAnsi="Arial" w:cs="Arial"/>
@@ -13945,7 +14764,7 @@
     </w:p>
     <w:p>
       <w:pPr>
-        <w:spacing w:before="45" w:after="60"/>
+        <w:spacing w:after="0"/>
         <w:ind w:right="30"/>
         <w:rPr>
           <w:rFonts w:ascii="Arial" w:eastAsiaTheme="minorEastAsia" w:hAnsi="Arial" w:cs="Arial"/>
@@ -13957,13 +14776,12 @@
           <w:rFonts w:ascii="Arial" w:eastAsiaTheme="minorEastAsia" w:hAnsi="Arial" w:cs="Arial"/>
           <w:lang w:val="es-ES"/>
         </w:rPr>
-        <w:lastRenderedPageBreak/>
         <w:t>Ejemplo:</w:t>
       </w:r>
     </w:p>
     <w:p>
       <w:pPr>
-        <w:spacing w:before="45" w:after="60"/>
+        <w:spacing w:after="0"/>
         <w:ind w:right="30"/>
         <w:rPr>
           <w:rFonts w:ascii="Arial" w:eastAsiaTheme="minorEastAsia" w:hAnsi="Arial" w:cs="Arial"/>
@@ -14057,7 +14875,7 @@
           <w:ilvl w:val="0"/>
           <w:numId w:val="6"/>
         </w:numPr>
-        <w:spacing w:before="45" w:after="60"/>
+        <w:spacing w:after="0"/>
         <w:ind w:right="30"/>
         <w:rPr>
           <w:rFonts w:ascii="Arial" w:eastAsiaTheme="minorEastAsia" w:hAnsi="Arial" w:cs="Arial"/>
@@ -14092,7 +14910,7 @@
     </w:p>
     <w:p>
       <w:pPr>
-        <w:spacing w:before="45" w:after="60"/>
+        <w:spacing w:after="0"/>
         <w:ind w:right="30"/>
         <w:rPr>
           <w:rFonts w:ascii="Arial" w:eastAsiaTheme="minorEastAsia" w:hAnsi="Arial" w:cs="Arial"/>
@@ -14102,7 +14920,7 @@
     </w:p>
     <w:p>
       <w:pPr>
-        <w:spacing w:before="45" w:after="60"/>
+        <w:spacing w:after="0"/>
         <w:ind w:right="30"/>
         <w:rPr>
           <w:rFonts w:ascii="Arial" w:eastAsiaTheme="minorEastAsia" w:hAnsi="Arial" w:cs="Arial"/>
@@ -14286,7 +15104,7 @@
     </w:p>
     <w:p>
       <w:pPr>
-        <w:spacing w:before="45" w:after="60"/>
+        <w:spacing w:after="0"/>
         <w:ind w:right="30"/>
         <w:jc w:val="center"/>
         <w:rPr>
@@ -14389,7 +15207,7 @@
     </w:p>
     <w:p>
       <w:pPr>
-        <w:spacing w:before="45" w:after="60"/>
+        <w:spacing w:after="0"/>
         <w:ind w:left="30" w:right="30"/>
         <w:rPr>
           <w:rFonts w:ascii="Arial" w:eastAsiaTheme="minorEastAsia" w:hAnsi="Arial" w:cs="Arial"/>
@@ -14399,7 +15217,7 @@
     </w:p>
     <w:p>
       <w:pPr>
-        <w:spacing w:before="45" w:after="60"/>
+        <w:spacing w:after="0"/>
         <w:ind w:right="30"/>
         <w:rPr>
           <w:rFonts w:ascii="Arial" w:eastAsiaTheme="minorEastAsia" w:hAnsi="Arial" w:cs="Arial"/>
@@ -14416,7 +15234,7 @@
     </w:p>
     <w:p>
       <w:pPr>
-        <w:spacing w:before="45" w:after="60"/>
+        <w:spacing w:after="0"/>
         <w:ind w:right="30"/>
         <w:jc w:val="center"/>
         <w:rPr>
@@ -14527,7 +15345,7 @@
     </w:p>
     <w:p>
       <w:pPr>
-        <w:spacing w:before="45" w:after="60"/>
+        <w:spacing w:after="0"/>
         <w:ind w:right="30"/>
         <w:jc w:val="center"/>
         <w:rPr>
@@ -14604,6 +15422,7 @@
                 <w:sz w:val="24"/>
                 <w:szCs w:val="24"/>
               </w:rPr>
+              <w:lastRenderedPageBreak/>
               <w:t>Código</w:t>
             </w:r>
           </w:p>
@@ -14740,7 +15559,7 @@
     </w:tbl>
     <w:p>
       <w:pPr>
-        <w:spacing w:before="45" w:after="60"/>
+        <w:spacing w:after="0"/>
         <w:ind w:left="30" w:right="30"/>
         <w:rPr>
           <w:rFonts w:ascii="Arial" w:eastAsiaTheme="minorEastAsia" w:hAnsi="Arial" w:cs="Arial"/>
@@ -16612,7 +17431,6 @@
                 <w:sz w:val="24"/>
                 <w:szCs w:val="24"/>
               </w:rPr>
-              <w:lastRenderedPageBreak/>
               <w:t>Imagen (fotografía, gráfica o ilustración)</w:t>
             </w:r>
           </w:p>
@@ -16758,6 +17576,7 @@
                 <w:sz w:val="24"/>
                 <w:szCs w:val="24"/>
               </w:rPr>
+              <w:lastRenderedPageBreak/>
               <w:t xml:space="preserve">Código </w:t>
             </w:r>
             <w:proofErr w:type="spellStart"/>
@@ -16822,10 +17641,10 @@
                 <w:lang w:val="es-ES_tradnl"/>
               </w:rPr>
               <w:object w:dxaOrig="3390" w:dyaOrig="3645" w14:anchorId="6D4C8079">
-                <v:shape id="_x0000_i1045" type="#_x0000_t75" style="width:169.8pt;height:182.05pt" o:ole="">
-                  <v:imagedata r:id="rId53" o:title=""/>
+                <v:shape id="_x0000_i1032" type="#_x0000_t75" style="width:170pt;height:182pt" o:ole="">
+                  <v:imagedata r:id="rId46" o:title=""/>
                 </v:shape>
-                <o:OLEObject Type="Embed" ProgID="PBrush" ShapeID="_x0000_i1045" DrawAspect="Content" ObjectID="_1500742469" r:id="rId54"/>
+                <o:OLEObject Type="Embed" ProgID="PBrush" ShapeID="_x0000_i1032" DrawAspect="Content" ObjectID="_1501443836" r:id="rId47"/>
               </w:object>
             </w:r>
           </w:p>
@@ -18879,6 +19698,7 @@
                 <w:sz w:val="24"/>
                 <w:szCs w:val="24"/>
               </w:rPr>
+              <w:lastRenderedPageBreak/>
               <w:t>Practica: recurso nuevo</w:t>
             </w:r>
           </w:p>
@@ -19045,6 +19865,7 @@
     </w:tbl>
     <w:p>
       <w:pPr>
+        <w:spacing w:after="0"/>
         <w:jc w:val="both"/>
         <w:rPr>
           <w:rFonts w:ascii="Arial" w:hAnsi="Arial" w:cs="Arial"/>
@@ -19054,6 +19875,7 @@
     </w:p>
     <w:p>
       <w:pPr>
+        <w:spacing w:after="0"/>
         <w:jc w:val="both"/>
         <w:rPr>
           <w:rFonts w:ascii="Arial" w:eastAsia="Times New Roman" w:hAnsi="Arial" w:cs="Arial"/>
@@ -19464,7 +20286,7 @@
           <w:ilvl w:val="0"/>
           <w:numId w:val="6"/>
         </w:numPr>
-        <w:spacing w:before="45" w:after="45"/>
+        <w:spacing w:after="0"/>
         <w:ind w:right="45"/>
         <w:outlineLvl w:val="2"/>
         <w:rPr>
@@ -19483,7 +20305,7 @@
     </w:p>
     <w:p>
       <w:pPr>
-        <w:spacing w:before="45" w:after="60"/>
+        <w:spacing w:after="0"/>
         <w:ind w:left="30" w:right="30"/>
         <w:rPr>
           <w:rFonts w:ascii="Cambria Math" w:eastAsiaTheme="minorEastAsia" w:hAnsi="Arial" w:cs="Arial"/>
@@ -19620,7 +20442,7 @@
     </w:p>
     <w:p>
       <w:pPr>
-        <w:spacing w:before="45" w:after="60"/>
+        <w:spacing w:after="0"/>
         <w:ind w:left="30" w:right="30"/>
         <w:rPr>
           <w:rFonts w:ascii="Arial" w:eastAsiaTheme="minorEastAsia" w:hAnsi="Arial" w:cs="Arial"/>
@@ -19630,7 +20452,7 @@
     </w:p>
     <w:p>
       <w:pPr>
-        <w:spacing w:before="45" w:after="60"/>
+        <w:spacing w:after="0"/>
         <w:ind w:left="30" w:right="30"/>
         <w:rPr>
           <w:rFonts w:ascii="Arial" w:eastAsiaTheme="minorEastAsia" w:hAnsi="Arial" w:cs="Arial"/>
@@ -19647,7 +20469,7 @@
     </w:p>
     <w:p>
       <w:pPr>
-        <w:spacing w:before="45" w:after="60"/>
+        <w:spacing w:after="0"/>
         <w:ind w:left="30" w:right="30"/>
         <w:rPr>
           <w:rFonts w:ascii="Arial" w:eastAsiaTheme="minorEastAsia" w:hAnsi="Arial" w:cs="Arial"/>
@@ -19797,7 +20619,7 @@
     </w:p>
     <w:p>
       <w:pPr>
-        <w:spacing w:before="45" w:after="60"/>
+        <w:spacing w:after="0"/>
         <w:ind w:left="30" w:right="30"/>
         <w:rPr>
           <w:rFonts w:ascii="Arial" w:eastAsiaTheme="minorEastAsia" w:hAnsi="Arial" w:cs="Arial"/>
@@ -19954,7 +20776,7 @@
     </w:p>
     <w:p>
       <w:pPr>
-        <w:spacing w:before="45" w:after="60"/>
+        <w:spacing w:after="0"/>
         <w:ind w:left="30" w:right="30"/>
         <w:rPr>
           <w:rFonts w:ascii="Arial" w:eastAsiaTheme="minorEastAsia" w:hAnsi="Arial" w:cs="Arial"/>
@@ -20074,7 +20896,7 @@
           <w:ilvl w:val="0"/>
           <w:numId w:val="6"/>
         </w:numPr>
-        <w:spacing w:before="45" w:after="45"/>
+        <w:spacing w:after="0"/>
         <w:ind w:right="45"/>
         <w:outlineLvl w:val="2"/>
         <w:rPr>
@@ -20094,7 +20916,7 @@
     </w:p>
     <w:p>
       <w:pPr>
-        <w:spacing w:before="45" w:after="60"/>
+        <w:spacing w:after="0"/>
         <w:ind w:left="30" w:right="30"/>
         <w:rPr>
           <w:rFonts w:ascii="Arial" w:eastAsiaTheme="minorEastAsia" w:hAnsi="Arial" w:cs="Arial"/>
@@ -20356,7 +21178,7 @@
     </w:p>
     <w:p>
       <w:pPr>
-        <w:spacing w:before="45" w:after="60"/>
+        <w:spacing w:after="0"/>
         <w:ind w:left="30" w:right="30"/>
         <w:rPr>
           <w:rFonts w:ascii="Arial" w:eastAsiaTheme="minorEastAsia" w:hAnsi="Arial" w:cs="Arial"/>
@@ -20366,7 +21188,7 @@
     </w:p>
     <w:p>
       <w:pPr>
-        <w:spacing w:before="45" w:after="60"/>
+        <w:spacing w:after="0"/>
         <w:ind w:left="30" w:right="30"/>
         <w:rPr>
           <w:rFonts w:ascii="Arial" w:eastAsiaTheme="minorEastAsia" w:hAnsi="Arial" w:cs="Arial"/>
@@ -20383,7 +21205,7 @@
     </w:p>
     <w:p>
       <w:pPr>
-        <w:spacing w:before="45" w:after="60"/>
+        <w:spacing w:after="0"/>
         <w:ind w:left="30" w:right="30"/>
         <w:rPr>
           <w:rFonts w:ascii="Arial" w:eastAsiaTheme="minorEastAsia" w:hAnsi="Arial" w:cs="Arial"/>
@@ -20631,7 +21453,7 @@
     </w:p>
     <w:p>
       <w:pPr>
-        <w:spacing w:before="45" w:after="60"/>
+        <w:spacing w:after="0"/>
         <w:ind w:left="30" w:right="30"/>
         <w:rPr>
           <w:rFonts w:ascii="Arial" w:eastAsiaTheme="minorEastAsia" w:hAnsi="Arial" w:cs="Arial"/>
@@ -20788,7 +21610,7 @@
     </w:p>
     <w:p>
       <w:pPr>
-        <w:spacing w:before="45" w:after="60"/>
+        <w:spacing w:after="0"/>
         <w:ind w:left="30" w:right="30"/>
         <w:rPr>
           <w:rFonts w:ascii="Arial" w:eastAsiaTheme="minorEastAsia" w:hAnsi="Arial" w:cs="Arial"/>
@@ -20884,7 +21706,7 @@
           <w:ilvl w:val="0"/>
           <w:numId w:val="6"/>
         </w:numPr>
-        <w:spacing w:before="45" w:after="45"/>
+        <w:spacing w:after="0"/>
         <w:ind w:right="45"/>
         <w:outlineLvl w:val="2"/>
         <w:rPr>
@@ -20904,7 +21726,7 @@
     </w:p>
     <w:p>
       <w:pPr>
-        <w:spacing w:before="45" w:after="60"/>
+        <w:spacing w:after="0"/>
         <w:ind w:right="30"/>
         <w:rPr>
           <w:rFonts w:ascii="Arial" w:eastAsiaTheme="minorEastAsia" w:hAnsi="Arial" w:cs="Arial"/>
@@ -20914,7 +21736,7 @@
     </w:p>
     <w:p>
       <w:pPr>
-        <w:spacing w:before="45" w:after="60"/>
+        <w:spacing w:after="0"/>
         <w:ind w:right="30"/>
         <w:rPr>
           <w:rFonts w:ascii="Arial" w:eastAsiaTheme="minorEastAsia" w:hAnsi="Arial" w:cs="Arial"/>
@@ -20945,7 +21767,7 @@
     </w:p>
     <w:p>
       <w:pPr>
-        <w:spacing w:before="45" w:after="60"/>
+        <w:spacing w:after="0"/>
         <w:ind w:right="30"/>
         <w:rPr>
           <w:rFonts w:ascii="Arial" w:eastAsiaTheme="minorEastAsia" w:hAnsi="Arial" w:cs="Arial"/>
@@ -20955,7 +21777,7 @@
     </w:p>
     <w:p>
       <w:pPr>
-        <w:spacing w:before="45" w:after="60"/>
+        <w:spacing w:after="0"/>
         <w:ind w:right="30"/>
         <w:rPr>
           <w:rFonts w:ascii="Arial" w:eastAsiaTheme="minorEastAsia" w:hAnsi="Arial" w:cs="Arial"/>
@@ -21089,7 +21911,7 @@
     </w:p>
     <w:p>
       <w:pPr>
-        <w:spacing w:before="45" w:after="60"/>
+        <w:spacing w:after="0"/>
         <w:ind w:right="30"/>
         <w:rPr>
           <w:rFonts w:ascii="Arial" w:eastAsiaTheme="minorEastAsia" w:hAnsi="Arial" w:cs="Arial"/>
@@ -21099,7 +21921,7 @@
     </w:p>
     <w:p>
       <w:pPr>
-        <w:spacing w:before="45" w:after="60"/>
+        <w:spacing w:after="0"/>
         <w:ind w:right="30"/>
         <w:rPr>
           <w:rFonts w:ascii="Arial" w:eastAsiaTheme="minorEastAsia" w:hAnsi="Arial" w:cs="Arial"/>
@@ -21211,7 +22033,7 @@
     </w:p>
     <w:p>
       <w:pPr>
-        <w:spacing w:before="45" w:after="60"/>
+        <w:spacing w:after="0"/>
         <w:ind w:right="30"/>
         <w:rPr>
           <w:rFonts w:ascii="Arial" w:eastAsiaTheme="minorEastAsia" w:hAnsi="Arial" w:cs="Arial"/>
@@ -21228,7 +22050,7 @@
     </w:p>
     <w:p>
       <w:pPr>
-        <w:spacing w:before="45" w:after="60"/>
+        <w:spacing w:after="0"/>
         <w:ind w:right="30"/>
         <w:rPr>
           <w:rFonts w:ascii="Arial" w:eastAsiaTheme="minorEastAsia" w:hAnsi="Arial" w:cs="Arial"/>
@@ -21392,7 +22214,7 @@
     </w:p>
     <w:p>
       <w:pPr>
-        <w:spacing w:before="45" w:after="60"/>
+        <w:spacing w:after="0"/>
         <w:ind w:right="30"/>
         <w:rPr>
           <w:rFonts w:ascii="Arial" w:eastAsiaTheme="minorEastAsia" w:hAnsi="Arial" w:cs="Arial"/>
@@ -21407,7 +22229,7 @@
           <w:ilvl w:val="0"/>
           <w:numId w:val="6"/>
         </w:numPr>
-        <w:spacing w:before="45" w:after="60"/>
+        <w:spacing w:after="0"/>
         <w:ind w:right="30"/>
         <w:rPr>
           <w:rFonts w:ascii="Arial" w:eastAsiaTheme="minorEastAsia" w:hAnsi="Arial" w:cs="Arial"/>
@@ -21434,7 +22256,7 @@
     </w:p>
     <w:p>
       <w:pPr>
-        <w:spacing w:before="45" w:after="60"/>
+        <w:spacing w:after="0"/>
         <w:ind w:left="30" w:right="30"/>
         <w:rPr>
           <w:rFonts w:ascii="Arial" w:hAnsi="Arial" w:cs="Arial"/>
@@ -21561,7 +22383,7 @@
     </w:p>
     <w:p>
       <w:pPr>
-        <w:spacing w:before="45" w:after="60"/>
+        <w:spacing w:after="0"/>
         <w:ind w:left="30" w:right="30"/>
         <w:rPr>
           <w:rFonts w:ascii="Arial" w:eastAsiaTheme="minorEastAsia" w:hAnsi="Arial" w:cs="Arial"/>
@@ -21937,7 +22759,7 @@
     </w:p>
     <w:p>
       <w:pPr>
-        <w:spacing w:before="45" w:after="60"/>
+        <w:spacing w:after="0"/>
         <w:ind w:left="30" w:right="30"/>
         <w:rPr>
           <w:rFonts w:ascii="Arial" w:eastAsiaTheme="minorEastAsia" w:hAnsi="Arial" w:cs="Arial"/>
@@ -21947,7 +22769,7 @@
     </w:p>
     <w:p>
       <w:pPr>
-        <w:spacing w:before="45" w:after="60"/>
+        <w:spacing w:after="0"/>
         <w:ind w:right="30"/>
         <w:rPr>
           <w:rFonts w:ascii="Arial" w:eastAsiaTheme="minorEastAsia" w:hAnsi="Arial" w:cs="Arial"/>
@@ -21964,7 +22786,7 @@
     </w:p>
     <w:p>
       <w:pPr>
-        <w:spacing w:before="45" w:after="60"/>
+        <w:spacing w:after="0"/>
         <w:ind w:right="30"/>
         <w:rPr>
           <w:rFonts w:ascii="Arial" w:hAnsi="Arial" w:cs="Arial"/>
@@ -22056,7 +22878,7 @@
     </w:p>
     <w:p>
       <w:pPr>
-        <w:spacing w:before="45" w:after="60"/>
+        <w:spacing w:after="0"/>
         <w:ind w:right="30"/>
         <w:rPr>
           <w:rFonts w:ascii="Arial" w:eastAsiaTheme="minorEastAsia" w:hAnsi="Arial" w:cs="Arial"/>
@@ -22068,6 +22890,7 @@
           <w:rFonts w:ascii="Arial" w:hAnsi="Arial" w:cs="Arial"/>
           <w:lang w:val="es-ES"/>
         </w:rPr>
+        <w:lastRenderedPageBreak/>
         <w:t>(2</w:t>
       </w:r>
       <w:r>
@@ -22405,7 +23228,7 @@
     </w:p>
     <w:p>
       <w:pPr>
-        <w:spacing w:before="45" w:after="60"/>
+        <w:spacing w:after="0"/>
         <w:ind w:left="30" w:right="30"/>
         <w:rPr>
           <w:rFonts w:ascii="Arial" w:eastAsiaTheme="minorEastAsia" w:hAnsi="Arial" w:cs="Arial"/>
@@ -22570,7 +23393,7 @@
     </w:p>
     <w:p>
       <w:pPr>
-        <w:spacing w:before="45" w:after="60"/>
+        <w:spacing w:after="0"/>
         <w:ind w:right="30"/>
         <w:rPr>
           <w:rFonts w:ascii="Arial" w:eastAsiaTheme="minorEastAsia" w:hAnsi="Arial" w:cs="Arial"/>
@@ -22773,7 +23596,7 @@
     </w:p>
     <w:p>
       <w:pPr>
-        <w:spacing w:before="45" w:after="60"/>
+        <w:spacing w:after="0"/>
         <w:ind w:right="30"/>
         <w:rPr>
           <w:rFonts w:ascii="Arial" w:eastAsiaTheme="minorEastAsia" w:hAnsi="Arial" w:cs="Arial"/>
@@ -22806,7 +23629,7 @@
     </w:p>
     <w:p>
       <w:pPr>
-        <w:spacing w:before="45" w:after="60"/>
+        <w:spacing w:after="0"/>
         <w:ind w:left="30" w:right="30"/>
         <w:rPr>
           <w:rFonts w:ascii="Arial" w:eastAsiaTheme="minorEastAsia" w:hAnsi="Arial" w:cs="Arial"/>
@@ -22821,7 +23644,7 @@
           <w:ilvl w:val="0"/>
           <w:numId w:val="6"/>
         </w:numPr>
-        <w:spacing w:before="45" w:after="45"/>
+        <w:spacing w:after="0"/>
         <w:ind w:right="45"/>
         <w:outlineLvl w:val="2"/>
         <w:rPr>
@@ -22842,7 +23665,7 @@
     <w:p>
       <w:pPr>
         <w:pStyle w:val="Prrafodelista"/>
-        <w:spacing w:before="45" w:after="45"/>
+        <w:spacing w:after="0"/>
         <w:ind w:left="360" w:right="45"/>
         <w:outlineLvl w:val="2"/>
         <w:rPr>
@@ -22855,7 +23678,7 @@
     <w:p>
       <w:pPr>
         <w:pStyle w:val="Prrafodelista"/>
-        <w:spacing w:before="45" w:after="45"/>
+        <w:spacing w:after="0"/>
         <w:ind w:left="360" w:right="45"/>
         <w:outlineLvl w:val="2"/>
         <w:rPr>
@@ -22930,7 +23753,7 @@
     <w:p>
       <w:pPr>
         <w:pStyle w:val="Prrafodelista"/>
-        <w:spacing w:before="45" w:after="45"/>
+        <w:spacing w:after="0"/>
         <w:ind w:left="360" w:right="45"/>
         <w:outlineLvl w:val="2"/>
         <w:rPr>
@@ -22941,7 +23764,7 @@
     </w:p>
     <w:p>
       <w:pPr>
-        <w:spacing w:before="45" w:after="60"/>
+        <w:spacing w:after="0"/>
         <w:ind w:left="30" w:right="30"/>
         <w:rPr>
           <w:rFonts w:ascii="Arial" w:eastAsiaTheme="minorEastAsia" w:hAnsi="Arial" w:cs="Arial"/>
@@ -23185,7 +24008,7 @@
     </w:p>
     <w:p>
       <w:pPr>
-        <w:spacing w:before="45" w:after="60"/>
+        <w:spacing w:after="0"/>
         <w:ind w:left="30" w:right="30"/>
         <w:rPr>
           <w:rFonts w:ascii="Arial" w:eastAsiaTheme="minorEastAsia" w:hAnsi="Arial" w:cs="Arial"/>
@@ -23195,7 +24018,7 @@
     </w:p>
     <w:p>
       <w:pPr>
-        <w:spacing w:before="45" w:after="60"/>
+        <w:spacing w:after="0"/>
         <w:ind w:left="30" w:right="30"/>
         <w:rPr>
           <w:rFonts w:ascii="Arial" w:eastAsiaTheme="minorEastAsia" w:hAnsi="Arial" w:cs="Arial"/>
@@ -23212,7 +24035,7 @@
     </w:p>
     <w:p>
       <w:pPr>
-        <w:spacing w:before="45" w:after="60"/>
+        <w:spacing w:after="0"/>
         <w:ind w:right="30"/>
         <w:rPr>
           <w:rFonts w:ascii="Arial" w:eastAsiaTheme="minorEastAsia" w:hAnsi="Arial" w:cs="Arial"/>
@@ -23465,7 +24288,7 @@
     </w:p>
     <w:p>
       <w:pPr>
-        <w:spacing w:before="45" w:after="60"/>
+        <w:spacing w:after="0"/>
         <w:ind w:left="30" w:right="30"/>
         <w:rPr>
           <w:rFonts w:ascii="Arial" w:eastAsiaTheme="minorEastAsia" w:hAnsi="Arial" w:cs="Arial"/>
@@ -23622,7 +24445,7 @@
     </w:p>
     <w:p>
       <w:pPr>
-        <w:spacing w:before="45" w:after="60"/>
+        <w:spacing w:after="0"/>
         <w:ind w:left="30" w:right="30"/>
         <w:rPr>
           <w:rFonts w:ascii="Arial" w:eastAsiaTheme="minorEastAsia" w:hAnsi="Arial" w:cs="Arial"/>
@@ -24413,7 +25236,6 @@
           <w:rFonts w:ascii="Arial" w:eastAsiaTheme="minorEastAsia" w:hAnsi="Arial" w:cs="Arial"/>
           <w:lang w:val="es-ES"/>
         </w:rPr>
-        <w:lastRenderedPageBreak/>
         <w:t xml:space="preserve"> </w:t>
       </w:r>
       <m:oMath>
@@ -25707,6 +26529,7 @@
                 <w:sz w:val="24"/>
                 <w:szCs w:val="24"/>
               </w:rPr>
+              <w:lastRenderedPageBreak/>
               <w:t>Descripción</w:t>
             </w:r>
           </w:p>
@@ -26641,7 +27464,6 @@
                 <w:sz w:val="24"/>
                 <w:szCs w:val="24"/>
               </w:rPr>
-              <w:lastRenderedPageBreak/>
               <w:t>Mapa conceptual</w:t>
             </w:r>
           </w:p>
@@ -27090,6 +27912,7 @@
                 <w:sz w:val="24"/>
                 <w:szCs w:val="24"/>
               </w:rPr>
+              <w:lastRenderedPageBreak/>
               <w:t>Webs de referencia</w:t>
             </w:r>
           </w:p>
@@ -27237,7 +28060,7 @@
                 <w:szCs w:val="24"/>
               </w:rPr>
             </w:pPr>
-            <w:hyperlink r:id="rId55" w:history="1">
+            <w:hyperlink r:id="rId48" w:history="1">
               <w:r>
                 <w:rPr>
                   <w:rStyle w:val="Hipervnculo"/>
@@ -27329,7 +28152,7 @@
                 <w:szCs w:val="24"/>
               </w:rPr>
             </w:pPr>
-            <w:hyperlink r:id="rId56" w:history="1">
+            <w:hyperlink r:id="rId49" w:history="1">
               <w:r>
                 <w:rPr>
                   <w:rStyle w:val="Hipervnculo"/>
@@ -27446,7 +28269,7 @@
                 <w:szCs w:val="24"/>
               </w:rPr>
             </w:pPr>
-            <w:hyperlink r:id="rId57" w:history="1">
+            <w:hyperlink r:id="rId50" w:history="1">
               <w:r>
                 <w:rPr>
                   <w:rStyle w:val="Hipervnculo"/>
@@ -27498,8 +28321,8 @@
       </w:pPr>
     </w:p>
     <w:sectPr>
-      <w:headerReference w:type="even" r:id="rId58"/>
-      <w:headerReference w:type="default" r:id="rId59"/>
+      <w:headerReference w:type="even" r:id="rId51"/>
+      <w:headerReference w:type="default" r:id="rId52"/>
       <w:pgSz w:w="12240" w:h="15840"/>
       <w:pgMar w:top="1417" w:right="1701" w:bottom="1417" w:left="1701" w:header="708" w:footer="708" w:gutter="0"/>
       <w:cols w:space="708"/>
@@ -27510,7 +28333,7 @@
 
 <file path=word/comments.xml><?xml version="1.0" encoding="utf-8"?>
 <w:comments xmlns:wpc="http://schemas.microsoft.com/office/word/2010/wordprocessingCanvas" xmlns:mc="http://schemas.openxmlformats.org/markup-compatibility/2006" xmlns:o="urn:schemas-microsoft-com:office:office" xmlns:r="http://schemas.openxmlformats.org/officeDocument/2006/relationships" xmlns:m="http://schemas.openxmlformats.org/officeDocument/2006/math" xmlns:v="urn:schemas-microsoft-com:vml" xmlns:wp14="http://schemas.microsoft.com/office/word/2010/wordprocessingDrawing" xmlns:wp="http://schemas.openxmlformats.org/drawingml/2006/wordprocessingDrawing" xmlns:w10="urn:schemas-microsoft-com:office:word" xmlns:w="http://schemas.openxmlformats.org/wordprocessingml/2006/main" xmlns:w14="http://schemas.microsoft.com/office/word/2010/wordml" xmlns:w15="http://schemas.microsoft.com/office/word/2012/wordml" xmlns:wpg="http://schemas.microsoft.com/office/word/2010/wordprocessingGroup" xmlns:wpi="http://schemas.microsoft.com/office/word/2010/wordprocessingInk" xmlns:wne="http://schemas.microsoft.com/office/word/2006/wordml" xmlns:wps="http://schemas.microsoft.com/office/word/2010/wordprocessingShape" mc:Ignorable="w14 w15 wp14">
-  <w:comment w:id="0" w:author="lizzie patricia zambrano llamas" w:date="2015-08-10T19:44:00Z" w:initials="lpzl">
+  <w:comment w:id="1" w:author="lizzie patricia zambrano llamas" w:date="2015-08-18T22:38:00Z" w:initials="lpzl">
     <w:p>
       <w:pPr>
         <w:pStyle w:val="Textocomentario"/>
@@ -27522,90 +28345,8 @@
         <w:annotationRef/>
       </w:r>
       <w:r>
-        <w:t>Siempre es posible dividir los números, pero no siempre se obtiene una cantidad entera. Corregir redacción para que se entienda de esa manera.</w:t>
-      </w:r>
-    </w:p>
-  </w:comment>
-  <w:comment w:id="1" w:author="lizzie patricia zambrano llamas" w:date="2015-08-10T19:53:00Z" w:initials="lpzl">
-    <w:p>
-      <w:pPr>
-        <w:pStyle w:val="Textocomentario"/>
-      </w:pPr>
-      <w:r>
-        <w:rPr>
-          <w:rStyle w:val="Refdecomentario"/>
-        </w:rPr>
-        <w:annotationRef/>
-      </w:r>
-      <w:r>
-        <w:t>¿Podría decirse que es infinito?</w:t>
-      </w:r>
-    </w:p>
-  </w:comment>
-  <w:comment w:id="2" w:author="lizzie patricia zambrano llamas" w:date="2015-08-10T19:54:00Z" w:initials="lpzl">
-    <w:p>
-      <w:pPr>
-        <w:pStyle w:val="Textocomentario"/>
-      </w:pPr>
-      <w:r>
-        <w:rPr>
-          <w:rStyle w:val="Refdecomentario"/>
-        </w:rPr>
-        <w:annotationRef/>
-      </w:r>
-      <w:r>
-        <w:t>¿Este texto hace parte de la fórmula?</w:t>
-      </w:r>
-    </w:p>
-  </w:comment>
-  <w:comment w:id="3" w:author="lizzie patricia zambrano llamas" w:date="2015-08-10T19:55:00Z" w:initials="lpzl">
-    <w:p>
-      <w:pPr>
-        <w:pStyle w:val="Textocomentario"/>
-      </w:pPr>
-      <w:r>
-        <w:rPr>
-          <w:rStyle w:val="Refdecomentario"/>
-        </w:rPr>
-        <w:annotationRef/>
-      </w:r>
-      <w:r>
-        <w:t>Si esto es una fórmula debe quedar solo en esa línea de texto</w:t>
-      </w:r>
-    </w:p>
-  </w:comment>
-  <w:comment w:id="4" w:author="lizzie patricia zambrano llamas" w:date="2015-08-10T19:57:00Z" w:initials="lpzl">
-    <w:p>
-      <w:pPr>
-        <w:pStyle w:val="Textocomentario"/>
-      </w:pPr>
-      <w:r>
-        <w:rPr>
-          <w:rStyle w:val="Refdecomentario"/>
-        </w:rPr>
-        <w:annotationRef/>
-      </w:r>
-      <w:r>
-        <w:t xml:space="preserve">Revisar la redacción, indicar que el número racional es b, </w:t>
-      </w:r>
-    </w:p>
-  </w:comment>
-  <w:comment w:id="5" w:author="lizzie patricia zambrano llamas" w:date="2015-08-10T20:07:00Z" w:initials="lpzl">
-    <w:p>
-      <w:pPr>
-        <w:pStyle w:val="Textocomentario"/>
-      </w:pPr>
-      <w:r>
-        <w:rPr>
-          <w:rStyle w:val="Refdecomentario"/>
-        </w:rPr>
-        <w:annotationRef/>
-      </w:r>
-      <w:r>
-        <w:t>Existe solución para resolver ecuaciones como</w:t>
-      </w:r>
-      <w:bookmarkStart w:id="6" w:name="_GoBack"/>
-      <w:bookmarkEnd w:id="6"/>
+        <w:t>Pasar a texto</w:t>
+      </w:r>
     </w:p>
   </w:comment>
 </w:comments>
@@ -27613,12 +28354,7 @@
 
 <file path=word/commentsExtended.xml><?xml version="1.0" encoding="utf-8"?>
 <w15:commentsEx xmlns:wpc="http://schemas.microsoft.com/office/word/2010/wordprocessingCanvas" xmlns:mc="http://schemas.openxmlformats.org/markup-compatibility/2006" xmlns:o="urn:schemas-microsoft-com:office:office" xmlns:r="http://schemas.openxmlformats.org/officeDocument/2006/relationships" xmlns:m="http://schemas.openxmlformats.org/officeDocument/2006/math" xmlns:v="urn:schemas-microsoft-com:vml" xmlns:wp14="http://schemas.microsoft.com/office/word/2010/wordprocessingDrawing" xmlns:wp="http://schemas.openxmlformats.org/drawingml/2006/wordprocessingDrawing" xmlns:w10="urn:schemas-microsoft-com:office:word" xmlns:w="http://schemas.openxmlformats.org/wordprocessingml/2006/main" xmlns:w14="http://schemas.microsoft.com/office/word/2010/wordml" xmlns:w15="http://schemas.microsoft.com/office/word/2012/wordml" xmlns:wpg="http://schemas.microsoft.com/office/word/2010/wordprocessingGroup" xmlns:wpi="http://schemas.microsoft.com/office/word/2010/wordprocessingInk" xmlns:wne="http://schemas.microsoft.com/office/word/2006/wordml" xmlns:wps="http://schemas.microsoft.com/office/word/2010/wordprocessingShape" mc:Ignorable="w14 w15 wp14">
-  <w15:commentEx w15:paraId="3EA8C164" w15:done="0"/>
-  <w15:commentEx w15:paraId="449AFF0C" w15:done="0"/>
-  <w15:commentEx w15:paraId="03DEA1BF" w15:done="0"/>
-  <w15:commentEx w15:paraId="5CE55EB1" w15:done="0"/>
-  <w15:commentEx w15:paraId="56E43926" w15:done="0"/>
-  <w15:commentEx w15:paraId="6C268F27" w15:done="0"/>
+  <w15:commentEx w15:paraId="6A38A1A1" w15:done="0"/>
 </w15:commentsEx>
 </file>
 
@@ -27743,7 +28479,7 @@
         <w:rStyle w:val="Nmerodepgina"/>
         <w:noProof/>
       </w:rPr>
-      <w:t>2</w:t>
+      <w:t>16</w:t>
     </w:r>
     <w:r>
       <w:rPr>
@@ -27818,6 +28554,32 @@
 
 <file path=word/numbering.xml><?xml version="1.0" encoding="utf-8"?>
 <w:numbering xmlns:wpc="http://schemas.microsoft.com/office/word/2010/wordprocessingCanvas" xmlns:mc="http://schemas.openxmlformats.org/markup-compatibility/2006" xmlns:o="urn:schemas-microsoft-com:office:office" xmlns:r="http://schemas.openxmlformats.org/officeDocument/2006/relationships" xmlns:m="http://schemas.openxmlformats.org/officeDocument/2006/math" xmlns:v="urn:schemas-microsoft-com:vml" xmlns:wp14="http://schemas.microsoft.com/office/word/2010/wordprocessingDrawing" xmlns:wp="http://schemas.openxmlformats.org/drawingml/2006/wordprocessingDrawing" xmlns:w10="urn:schemas-microsoft-com:office:word" xmlns:w="http://schemas.openxmlformats.org/wordprocessingml/2006/main" xmlns:w14="http://schemas.microsoft.com/office/word/2010/wordml" xmlns:w15="http://schemas.microsoft.com/office/word/2012/wordml" xmlns:wpg="http://schemas.microsoft.com/office/word/2010/wordprocessingGroup" xmlns:wpi="http://schemas.microsoft.com/office/word/2010/wordprocessingInk" xmlns:wne="http://schemas.microsoft.com/office/word/2006/wordml" xmlns:wps="http://schemas.microsoft.com/office/word/2010/wordprocessingShape" mc:Ignorable="w14 w15 wp14">
+  <w:numPicBullet w:numPicBulletId="0">
+    <w:pict>
+      <v:shapetype id="_x0000_t75" coordsize="21600,21600" o:spt="75" o:preferrelative="t" path="m@4@5l@4@11@9@11@9@5xe" filled="f" stroked="f">
+        <v:stroke joinstyle="miter"/>
+        <v:formulas>
+          <v:f eqn="if lineDrawn pixelLineWidth 0"/>
+          <v:f eqn="sum @0 1 0"/>
+          <v:f eqn="sum 0 0 @1"/>
+          <v:f eqn="prod @2 1 2"/>
+          <v:f eqn="prod @3 21600 pixelWidth"/>
+          <v:f eqn="prod @3 21600 pixelHeight"/>
+          <v:f eqn="sum @0 0 1"/>
+          <v:f eqn="prod @6 1 2"/>
+          <v:f eqn="prod @7 21600 pixelWidth"/>
+          <v:f eqn="sum @8 21600 0"/>
+          <v:f eqn="prod @7 21600 pixelHeight"/>
+          <v:f eqn="sum @10 21600 0"/>
+        </v:formulas>
+        <v:path o:extrusionok="f" gradientshapeok="t" o:connecttype="rect"/>
+        <o:lock v:ext="edit" aspectratio="t"/>
+      </v:shapetype>
+      <v:shape id="_x0000_i1034" type="#_x0000_t75" style="width:35.5pt;height:14.5pt;visibility:visible;mso-wrap-style:square" o:bullet="t">
+        <v:imagedata r:id="rId1" o:title=""/>
+      </v:shape>
+    </w:pict>
+  </w:numPicBullet>
   <w:abstractNum w:abstractNumId="0" w15:restartNumberingAfterBreak="0">
     <w:nsid w:val="08E61FC9"/>
     <w:multiLevelType w:val="hybridMultilevel"/>
@@ -30846,7 +31608,7 @@
 </file>
 
 <file path=customXml/itemProps1.xml><?xml version="1.0" encoding="utf-8"?>
-<ds:datastoreItem xmlns:ds="http://schemas.openxmlformats.org/officeDocument/2006/customXml" ds:itemID="{2D6524F5-368C-4C07-9942-6A5623913BCF}">
+<ds:datastoreItem xmlns:ds="http://schemas.openxmlformats.org/officeDocument/2006/customXml" ds:itemID="{A2F17D58-4809-4BF1-958D-9F56A01AB4AC}">
   <ds:schemaRefs>
     <ds:schemaRef ds:uri="http://schemas.openxmlformats.org/officeDocument/2006/bibliography"/>
   </ds:schemaRefs>

</xml_diff>

<commit_message>
ajuste 2 guion 3 mat 9
</commit_message>
<xml_diff>
--- a/fuentes/contenidos/grado09/guion03/MA_09_03_CO.docx
+++ b/fuentes/contenidos/grado09/guion03/MA_09_03_CO.docx
@@ -710,10 +710,10 @@
           <w:position w:val="-24"/>
         </w:rPr>
         <w:object w:dxaOrig="780" w:dyaOrig="620" w14:anchorId="76F6DA11">
-          <v:shape id="_x0000_i1035" type="#_x0000_t75" style="width:38.5pt;height:30.5pt" o:ole="">
+          <v:shape id="_x0000_i1025" type="#_x0000_t75" style="width:38.5pt;height:30.5pt" o:ole="">
             <v:imagedata r:id="rId9" o:title=""/>
           </v:shape>
-          <o:OLEObject Type="Embed" ProgID="Equation.DSMT4" ShapeID="_x0000_i1035" DrawAspect="Content" ObjectID="_1501443825" r:id="rId10"/>
+          <o:OLEObject Type="Embed" ProgID="Equation.DSMT4" ShapeID="_x0000_i1025" DrawAspect="Content" ObjectID="_1501508536" r:id="rId10"/>
         </w:object>
       </w:r>
     </w:p>
@@ -734,10 +734,10 @@
           <w:position w:val="-24"/>
         </w:rPr>
         <w:object w:dxaOrig="1219" w:dyaOrig="620" w14:anchorId="02F18AC8">
-          <v:shape id="_x0000_i1033" type="#_x0000_t75" style="width:61pt;height:30.5pt" o:ole="">
+          <v:shape id="_x0000_i1026" type="#_x0000_t75" style="width:61pt;height:30.5pt" o:ole="">
             <v:imagedata r:id="rId11" o:title=""/>
           </v:shape>
-          <o:OLEObject Type="Embed" ProgID="Equation.DSMT4" ShapeID="_x0000_i1033" DrawAspect="Content" ObjectID="_1501443826" r:id="rId12"/>
+          <o:OLEObject Type="Embed" ProgID="Equation.DSMT4" ShapeID="_x0000_i1026" DrawAspect="Content" ObjectID="_1501508537" r:id="rId12"/>
         </w:object>
       </w:r>
       <w:r>
@@ -757,10 +757,10 @@
           <w:position w:val="-24"/>
         </w:rPr>
         <w:object w:dxaOrig="780" w:dyaOrig="620" w14:anchorId="61C89DF1">
-          <v:shape id="_x0000_i1034" type="#_x0000_t75" style="width:38.5pt;height:30.5pt" o:ole="">
+          <v:shape id="_x0000_i1027" type="#_x0000_t75" style="width:38.5pt;height:30.5pt" o:ole="">
             <v:imagedata r:id="rId13" o:title=""/>
           </v:shape>
-          <o:OLEObject Type="Embed" ProgID="Equation.DSMT4" ShapeID="_x0000_i1034" DrawAspect="Content" ObjectID="_1501443827" r:id="rId14"/>
+          <o:OLEObject Type="Embed" ProgID="Equation.DSMT4" ShapeID="_x0000_i1027" DrawAspect="Content" ObjectID="_1501508538" r:id="rId14"/>
         </w:object>
       </w:r>
     </w:p>
@@ -937,10 +937,10 @@
           <w:position w:val="-10"/>
         </w:rPr>
         <w:object w:dxaOrig="1160" w:dyaOrig="300" w14:anchorId="0139B826">
-          <v:shape id="_x0000_i1025" type="#_x0000_t75" style="width:58pt;height:15pt" o:ole="">
+          <v:shape id="_x0000_i1028" type="#_x0000_t75" style="width:58pt;height:15pt" o:ole="">
             <v:imagedata r:id="rId16" o:title=""/>
           </v:shape>
-          <o:OLEObject Type="Embed" ProgID="Equation.DSMT4" ShapeID="_x0000_i1025" DrawAspect="Content" ObjectID="_1501443828" r:id="rId17"/>
+          <o:OLEObject Type="Embed" ProgID="Equation.DSMT4" ShapeID="_x0000_i1028" DrawAspect="Content" ObjectID="_1501508539" r:id="rId17"/>
         </w:object>
       </w:r>
     </w:p>
@@ -1229,25 +1229,7 @@
         <w:rPr>
           <w:rFonts w:ascii="Arial" w:hAnsi="Arial" w:cs="Arial"/>
         </w:rPr>
-        <w:t xml:space="preserve"> + </w:t>
-      </w:r>
-      <w:r>
-        <w:rPr>
-          <w:rFonts w:ascii="Arial" w:hAnsi="Arial" w:cs="Arial"/>
-        </w:rPr>
-        <w:t>4</w:t>
-      </w:r>
-      <w:r>
-        <w:rPr>
-          <w:rFonts w:ascii="Arial" w:hAnsi="Arial" w:cs="Arial"/>
-        </w:rPr>
-        <w:t xml:space="preserve"> = 0</w:t>
-      </w:r>
-      <w:r>
-        <w:rPr>
-          <w:rFonts w:ascii="Arial" w:hAnsi="Arial" w:cs="Arial"/>
-        </w:rPr>
-        <w:t xml:space="preserve">. </w:t>
+        <w:t xml:space="preserve"> + 4 = 0. </w:t>
       </w:r>
     </w:p>
     <w:p>
@@ -1606,13 +1588,7 @@
         <w:rPr>
           <w:rFonts w:ascii="Arial" w:hAnsi="Arial" w:cs="Arial"/>
         </w:rPr>
-        <w:t xml:space="preserve"> + 1 = 0</w:t>
-      </w:r>
-      <w:r>
-        <w:rPr>
-          <w:rFonts w:ascii="Arial" w:hAnsi="Arial" w:cs="Arial"/>
-        </w:rPr>
-        <w:t>. El número:</w:t>
+        <w:t xml:space="preserve"> + 1 = 0. El número:</w:t>
       </w:r>
     </w:p>
     <w:p>
@@ -1993,13 +1969,7 @@
               <w:rPr>
                 <w:rFonts w:ascii="Arial" w:hAnsi="Arial" w:cs="Arial"/>
               </w:rPr>
-              <w:t xml:space="preserve"> + 1 = 0 </w:t>
-            </w:r>
-            <w:r>
-              <w:rPr>
-                <w:rFonts w:ascii="Arial" w:hAnsi="Arial" w:cs="Arial"/>
-              </w:rPr>
-              <w:t xml:space="preserve">no tienen solución real. </w:t>
+              <w:t xml:space="preserve"> + 1 = 0 no tienen solución real. </w:t>
             </w:r>
           </w:p>
           <w:p>
@@ -2067,49 +2037,69 @@
               <w:rPr>
                 <w:rFonts w:ascii="Arial" w:eastAsiaTheme="minorEastAsia" w:hAnsi="Arial" w:cs="Arial"/>
               </w:rPr>
-              <w:t>En general</w:t>
-            </w:r>
-            <w:r>
-              <w:rPr>
-                <w:rFonts w:ascii="Arial" w:eastAsiaTheme="minorEastAsia" w:hAnsi="Arial" w:cs="Arial"/>
-              </w:rPr>
-              <w:t xml:space="preserve"> cualquier número real multiplicado </w:t>
-            </w:r>
-            <w:r>
-              <w:rPr>
-                <w:rFonts w:ascii="Arial" w:eastAsiaTheme="minorEastAsia" w:hAnsi="Arial" w:cs="Arial"/>
-              </w:rPr>
-              <w:t xml:space="preserve">por </w:t>
+              <w:t xml:space="preserve">A la cantidad </w:t>
             </w:r>
             <w:r>
               <w:rPr>
                 <w:rFonts w:ascii="Arial" w:hAnsi="Arial" w:cs="Arial"/>
                 <w:position w:val="-6"/>
+                <w:sz w:val="24"/>
+                <w:szCs w:val="24"/>
+                <w:lang w:val="es-ES_tradnl"/>
               </w:rPr>
               <w:object w:dxaOrig="920" w:dyaOrig="340" w14:anchorId="27A82C87">
-                <v:shape id="_x0000_i1036" type="#_x0000_t75" style="width:45.5pt;height:16.5pt" o:ole="">
+                <v:shape id="_x0000_i1029" type="#_x0000_t75" style="width:45.5pt;height:16.5pt" o:ole="">
                   <v:imagedata r:id="rId24" o:title=""/>
                 </v:shape>
-                <o:OLEObject Type="Embed" ProgID="Equation.DSMT4" ShapeID="_x0000_i1036" DrawAspect="Content" ObjectID="_1501443829" r:id="rId25"/>
+                <o:OLEObject Type="Embed" ProgID="Equation.DSMT4" ShapeID="_x0000_i1029" DrawAspect="Content" ObjectID="_1501508540" r:id="rId25"/>
               </w:object>
             </w:r>
             <w:r>
               <w:rPr>
                 <w:rFonts w:ascii="Arial" w:hAnsi="Arial" w:cs="Arial"/>
               </w:rPr>
-              <w:t xml:space="preserve">es </w:t>
+              <w:t>se le denomina</w:t>
             </w:r>
             <w:r>
               <w:rPr>
                 <w:rFonts w:ascii="Arial" w:eastAsiaTheme="minorEastAsia" w:hAnsi="Arial" w:cs="Arial"/>
               </w:rPr>
-              <w:t>un n</w:t>
+              <w:t xml:space="preserve"> la </w:t>
             </w:r>
             <w:r>
               <w:rPr>
                 <w:rFonts w:ascii="Arial" w:eastAsiaTheme="minorEastAsia" w:hAnsi="Arial" w:cs="Arial"/>
-              </w:rPr>
-              <w:t xml:space="preserve">úmero imaginario y se denomina </w:t>
+                <w:b/>
+              </w:rPr>
+              <w:t>unidad imaginaria</w:t>
+            </w:r>
+            <w:r>
+              <w:rPr>
+                <w:rFonts w:ascii="Arial" w:eastAsiaTheme="minorEastAsia" w:hAnsi="Arial" w:cs="Arial"/>
+              </w:rPr>
+              <w:t>.</w:t>
+            </w:r>
+          </w:p>
+          <w:p>
+            <w:pPr>
+              <w:jc w:val="both"/>
+              <w:rPr>
+                <w:rFonts w:ascii="Arial" w:eastAsiaTheme="minorEastAsia" w:hAnsi="Arial" w:cs="Arial"/>
+              </w:rPr>
+            </w:pPr>
+          </w:p>
+          <w:p>
+            <w:pPr>
+              <w:jc w:val="both"/>
+              <w:rPr>
+                <w:rFonts w:ascii="Arial" w:eastAsiaTheme="minorEastAsia" w:hAnsi="Arial" w:cs="Arial"/>
+              </w:rPr>
+            </w:pPr>
+            <w:r>
+              <w:rPr>
+                <w:rFonts w:ascii="Arial" w:eastAsiaTheme="minorEastAsia" w:hAnsi="Arial" w:cs="Arial"/>
+              </w:rPr>
+              <w:t xml:space="preserve">Al producto de un número real por la unidad imaginaria se le conoce como </w:t>
             </w:r>
             <w:r>
               <w:rPr>
@@ -2313,6 +2303,7 @@
         <w:rPr>
           <w:rFonts w:ascii="Arial" w:hAnsi="Arial" w:cs="Arial"/>
         </w:rPr>
+        <w:lastRenderedPageBreak/>
         <w:t xml:space="preserve">Otros números </w:t>
       </w:r>
       <w:r>
@@ -2429,56 +2420,145 @@
         <w:rPr>
           <w:rFonts w:ascii="Arial" w:eastAsiaTheme="minorEastAsia" w:hAnsi="Arial" w:cs="Arial"/>
         </w:rPr>
-        <w:lastRenderedPageBreak/>
-        <w:t xml:space="preserve">Veamos </w:t>
-      </w:r>
-      <w:proofErr w:type="spellStart"/>
-      <w:r>
-        <w:rPr>
-          <w:rFonts w:ascii="Arial" w:eastAsiaTheme="minorEastAsia" w:hAnsi="Arial" w:cs="Arial"/>
-        </w:rPr>
-        <w:t>como</w:t>
-      </w:r>
-      <w:proofErr w:type="spellEnd"/>
-      <w:r>
-        <w:rPr>
-          <w:rFonts w:ascii="Arial" w:eastAsiaTheme="minorEastAsia" w:hAnsi="Arial" w:cs="Arial"/>
-        </w:rPr>
-        <w:t xml:space="preserve"> </w:t>
-      </w:r>
-      <w:r>
-        <w:rPr>
-          <w:rFonts w:ascii="Arial" w:eastAsiaTheme="minorEastAsia" w:hAnsi="Arial" w:cs="Arial"/>
-        </w:rPr>
-        <w:t xml:space="preserve">se escriben raíces como números imaginarios puros. Por ejemplo </w:t>
-      </w:r>
-    </w:p>
-    <w:p>
-      <w:pPr>
+        <w:t xml:space="preserve">En los siguientes ejemplos vemos cómo </w:t>
+      </w:r>
+      <w:r>
+        <w:rPr>
+          <w:rFonts w:ascii="Arial" w:eastAsiaTheme="minorEastAsia" w:hAnsi="Arial" w:cs="Arial"/>
+        </w:rPr>
+        <w:t xml:space="preserve">escriben </w:t>
+      </w:r>
+      <w:r>
+        <w:rPr>
+          <w:rFonts w:ascii="Arial" w:eastAsiaTheme="minorEastAsia" w:hAnsi="Arial" w:cs="Arial"/>
+        </w:rPr>
+        <w:t>las raíces con radicando negativos como números imaginarios puros.</w:t>
+      </w:r>
+    </w:p>
+    <w:p>
+      <w:pPr>
+        <w:pStyle w:val="Prrafodelista"/>
+        <w:numPr>
+          <w:ilvl w:val="0"/>
+          <w:numId w:val="16"/>
+        </w:numPr>
         <w:spacing w:after="0"/>
         <w:jc w:val="both"/>
         <w:rPr>
           <w:rFonts w:ascii="Arial" w:eastAsiaTheme="minorEastAsia" w:hAnsi="Arial" w:cs="Arial"/>
         </w:rPr>
       </w:pPr>
-    </w:p>
-    <w:p>
-      <w:pPr>
+      <w:r>
+        <w:rPr>
+          <w:noProof/>
+          <w:lang w:val="es-CO" w:eastAsia="es-CO"/>
+        </w:rPr>
+        <w:drawing>
+          <wp:inline distT="0" distB="0" distL="0" distR="0" wp14:anchorId="4EE6D1F1" wp14:editId="7A105654">
+            <wp:extent cx="450850" cy="184150"/>
+            <wp:effectExtent l="0" t="0" r="6350" b="6350"/>
+            <wp:docPr id="8" name="Imagen 8"/>
+            <wp:cNvGraphicFramePr>
+              <a:graphicFrameLocks xmlns:a="http://schemas.openxmlformats.org/drawingml/2006/main" noChangeAspect="1"/>
+            </wp:cNvGraphicFramePr>
+            <a:graphic xmlns:a="http://schemas.openxmlformats.org/drawingml/2006/main">
+              <a:graphicData uri="http://schemas.openxmlformats.org/drawingml/2006/picture">
+                <pic:pic xmlns:pic="http://schemas.openxmlformats.org/drawingml/2006/picture">
+                  <pic:nvPicPr>
+                    <pic:cNvPr id="0" name="Imagen 12"/>
+                    <pic:cNvPicPr>
+                      <a:picLocks noChangeAspect="1" noChangeArrowheads="1"/>
+                    </pic:cNvPicPr>
+                  </pic:nvPicPr>
+                  <pic:blipFill>
+                    <a:blip r:embed="rId26">
+                      <a:extLst>
+                        <a:ext uri="{28A0092B-C50C-407E-A947-70E740481C1C}">
+                          <a14:useLocalDpi xmlns:a14="http://schemas.microsoft.com/office/drawing/2010/main" val="0"/>
+                        </a:ext>
+                      </a:extLst>
+                    </a:blip>
+                    <a:srcRect/>
+                    <a:stretch>
+                      <a:fillRect/>
+                    </a:stretch>
+                  </pic:blipFill>
+                  <pic:spPr bwMode="auto">
+                    <a:xfrm>
+                      <a:off x="0" y="0"/>
+                      <a:ext cx="450850" cy="184150"/>
+                    </a:xfrm>
+                    <a:prstGeom prst="rect">
+                      <a:avLst/>
+                    </a:prstGeom>
+                    <a:noFill/>
+                    <a:ln>
+                      <a:noFill/>
+                    </a:ln>
+                  </pic:spPr>
+                </pic:pic>
+              </a:graphicData>
+            </a:graphic>
+          </wp:inline>
+        </w:drawing>
+      </w:r>
+    </w:p>
+    <w:p>
+      <w:pPr>
+        <w:pStyle w:val="Prrafodelista"/>
+        <w:numPr>
+          <w:ilvl w:val="0"/>
+          <w:numId w:val="16"/>
+        </w:numPr>
         <w:spacing w:after="0"/>
         <w:jc w:val="both"/>
-      </w:pPr>
-      <w:proofErr w:type="gramStart"/>
-      <w:r>
-        <w:t>a</w:t>
-      </w:r>
-      <w:proofErr w:type="gramEnd"/>
-      <w:r>
-        <w:t xml:space="preserve">.  </w:t>
+        <w:rPr>
+          <w:rFonts w:ascii="Arial" w:eastAsiaTheme="minorEastAsia" w:hAnsi="Arial" w:cs="Arial"/>
+        </w:rPr>
+      </w:pPr>
+      <w:r>
+        <w:rPr>
+          <w:rFonts w:ascii="Arial" w:eastAsiaTheme="minorEastAsia" w:hAnsi="Arial" w:cs="Arial"/>
+          <w:highlight w:val="yellow"/>
+        </w:rPr>
+        <w:t>XXXX</w:t>
+      </w:r>
+    </w:p>
+    <w:p>
+      <w:pPr>
+        <w:spacing w:after="0"/>
+        <w:jc w:val="both"/>
+        <w:rPr>
+          <w:rFonts w:ascii="Arial" w:eastAsiaTheme="minorEastAsia" w:hAnsi="Arial" w:cs="Arial"/>
+        </w:rPr>
+      </w:pPr>
+    </w:p>
+    <w:p>
+      <w:pPr>
+        <w:spacing w:after="0"/>
+        <w:jc w:val="both"/>
+        <w:rPr>
+          <w:rFonts w:ascii="Arial" w:eastAsiaTheme="minorEastAsia" w:hAnsi="Arial" w:cs="Arial"/>
+        </w:rPr>
+      </w:pPr>
+    </w:p>
+    <w:p>
+      <w:pPr>
+        <w:pStyle w:val="Prrafodelista"/>
+        <w:numPr>
+          <w:ilvl w:val="0"/>
+          <w:numId w:val="17"/>
+        </w:numPr>
+        <w:spacing w:after="0"/>
+        <w:jc w:val="both"/>
+      </w:pPr>
+      <w:r>
+        <w:t xml:space="preserve">  </w:t>
       </w:r>
       <w:r>
         <w:pict w14:anchorId="0CA05FA3">
-          <v:shape id="Imagen 12" o:spid="_x0000_i1037" type="#_x0000_t75" style="width:35.5pt;height:14.5pt;visibility:visible;mso-wrap-style:square" o:bullet="t">
-            <v:imagedata r:id="rId26" o:title=""/>
+          <v:shape id="Imagen 12" o:spid="_x0000_i1030" type="#_x0000_t75" style="width:35.5pt;height:14.5pt;visibility:visible;mso-wrap-style:square" o:bullet="t">
+            <v:imagedata r:id="rId27" o:title=""/>
           </v:shape>
         </w:pict>
       </w:r>
@@ -2522,7 +2602,7 @@
                     <pic:cNvPicPr/>
                   </pic:nvPicPr>
                   <pic:blipFill>
-                    <a:blip r:embed="rId27">
+                    <a:blip r:embed="rId28">
                       <a:extLst>
                         <a:ext uri="{28A0092B-C50C-407E-A947-70E740481C1C}">
                           <a14:useLocalDpi xmlns:a14="http://schemas.microsoft.com/office/drawing/2010/main" val="0"/>
@@ -2588,7 +2668,7 @@
                     <pic:cNvPicPr/>
                   </pic:nvPicPr>
                   <pic:blipFill>
-                    <a:blip r:embed="rId28">
+                    <a:blip r:embed="rId29">
                       <a:extLst>
                         <a:ext uri="{28A0092B-C50C-407E-A947-70E740481C1C}">
                           <a14:useLocalDpi xmlns:a14="http://schemas.microsoft.com/office/drawing/2010/main" val="0"/>
@@ -2626,6 +2706,11 @@
     </w:p>
     <w:p>
       <w:pPr>
+        <w:pStyle w:val="Prrafodelista"/>
+        <w:numPr>
+          <w:ilvl w:val="0"/>
+          <w:numId w:val="17"/>
+        </w:numPr>
         <w:spacing w:after="0"/>
         <w:jc w:val="both"/>
         <w:rPr>
@@ -2638,7 +2723,14 @@
           <w:rFonts w:ascii="Arial" w:eastAsiaTheme="minorEastAsia" w:hAnsi="Arial" w:cs="Arial"/>
           <w:highlight w:val="yellow"/>
         </w:rPr>
-        <w:t xml:space="preserve">b. </w:t>
+        <w:t xml:space="preserve">Desarrollar el </w:t>
+      </w:r>
+      <w:r>
+        <w:rPr>
+          <w:rFonts w:ascii="Arial" w:eastAsiaTheme="minorEastAsia" w:hAnsi="Arial" w:cs="Arial"/>
+          <w:highlight w:val="yellow"/>
+        </w:rPr>
+        <w:t>otro ejemplo.</w:t>
       </w:r>
     </w:p>
     <w:p>
@@ -2657,15 +2749,431 @@
         <w:jc w:val="both"/>
         <w:rPr>
           <w:rFonts w:ascii="Arial" w:eastAsiaTheme="minorEastAsia" w:hAnsi="Arial" w:cs="Arial"/>
+        </w:rPr>
+      </w:pPr>
+      <w:r>
+        <w:rPr>
+          <w:rFonts w:ascii="Arial" w:eastAsiaTheme="minorEastAsia" w:hAnsi="Arial" w:cs="Arial"/>
           <w:highlight w:val="yellow"/>
         </w:rPr>
-      </w:pPr>
-      <w:r>
+        <w:t xml:space="preserve">Los números imaginarios nos ayudan a resolver ecuaciones de segundo grado como </w:t>
+      </w:r>
+      <w:r>
+        <w:rPr>
+          <w:rFonts w:ascii="Arial" w:eastAsiaTheme="minorEastAsia" w:hAnsi="Arial" w:cs="Arial"/>
+        </w:rPr>
+        <w:t>2</w:t>
+      </w:r>
+      <w:r>
+        <w:rPr>
+          <w:rFonts w:ascii="Arial" w:eastAsiaTheme="minorEastAsia" w:hAnsi="Arial" w:cs="Arial"/>
+          <w:i/>
+        </w:rPr>
+        <w:t>x</w:t>
+      </w:r>
+      <w:r>
+        <w:rPr>
+          <w:rFonts w:ascii="Arial" w:eastAsiaTheme="minorEastAsia" w:hAnsi="Arial" w:cs="Arial"/>
+          <w:vertAlign w:val="superscript"/>
+        </w:rPr>
+        <w:t>2</w:t>
+      </w:r>
+      <w:r>
+        <w:rPr>
+          <w:rFonts w:ascii="Arial" w:eastAsiaTheme="minorEastAsia" w:hAnsi="Arial" w:cs="Arial"/>
+        </w:rPr>
+        <w:t xml:space="preserve"> + 42 = –58.</w:t>
+      </w:r>
+    </w:p>
+    <w:p>
+      <w:pPr>
+        <w:spacing w:after="0"/>
+        <w:jc w:val="both"/>
+        <w:rPr>
+          <w:rFonts w:ascii="Arial" w:eastAsiaTheme="minorEastAsia" w:hAnsi="Arial" w:cs="Arial"/>
+        </w:rPr>
+      </w:pPr>
+      <w:r>
+        <w:rPr>
+          <w:rFonts w:ascii="Arial" w:eastAsiaTheme="minorEastAsia" w:hAnsi="Arial" w:cs="Arial"/>
+        </w:rPr>
+        <w:t xml:space="preserve">Observa: </w:t>
+      </w:r>
+    </w:p>
+    <w:p>
+      <w:pPr>
+        <w:spacing w:after="0"/>
+        <w:jc w:val="both"/>
         <w:rPr>
           <w:rFonts w:ascii="Arial" w:eastAsiaTheme="minorEastAsia" w:hAnsi="Arial" w:cs="Arial"/>
           <w:highlight w:val="yellow"/>
         </w:rPr>
-        <w:t>c. ecuación</w:t>
+      </w:pPr>
+    </w:p>
+    <w:p>
+      <w:pPr>
+        <w:spacing w:after="0"/>
+        <w:jc w:val="center"/>
+        <w:rPr>
+          <w:rFonts w:ascii="Arial" w:eastAsiaTheme="minorEastAsia" w:hAnsi="Arial" w:cs="Arial"/>
+        </w:rPr>
+      </w:pPr>
+      <w:r>
+        <w:rPr>
+          <w:rFonts w:ascii="Arial" w:eastAsiaTheme="minorEastAsia" w:hAnsi="Arial" w:cs="Arial"/>
+        </w:rPr>
+        <w:t>2</w:t>
+      </w:r>
+      <w:r>
+        <w:rPr>
+          <w:rFonts w:ascii="Arial" w:eastAsiaTheme="minorEastAsia" w:hAnsi="Arial" w:cs="Arial"/>
+          <w:i/>
+        </w:rPr>
+        <w:t>x</w:t>
+      </w:r>
+      <w:r>
+        <w:rPr>
+          <w:rFonts w:ascii="Arial" w:eastAsiaTheme="minorEastAsia" w:hAnsi="Arial" w:cs="Arial"/>
+          <w:vertAlign w:val="superscript"/>
+        </w:rPr>
+        <w:t>2</w:t>
+      </w:r>
+      <w:r>
+        <w:rPr>
+          <w:rFonts w:ascii="Arial" w:eastAsiaTheme="minorEastAsia" w:hAnsi="Arial" w:cs="Arial"/>
+        </w:rPr>
+        <w:t xml:space="preserve"> + </w:t>
+      </w:r>
+      <w:r>
+        <w:rPr>
+          <w:rFonts w:ascii="Arial" w:eastAsiaTheme="minorEastAsia" w:hAnsi="Arial" w:cs="Arial"/>
+        </w:rPr>
+        <w:t>20</w:t>
+      </w:r>
+      <w:r>
+        <w:rPr>
+          <w:rFonts w:ascii="Arial" w:eastAsiaTheme="minorEastAsia" w:hAnsi="Arial" w:cs="Arial"/>
+        </w:rPr>
+        <w:t xml:space="preserve"> = –58</w:t>
+      </w:r>
+    </w:p>
+    <w:p>
+      <w:pPr>
+        <w:spacing w:after="0"/>
+        <w:jc w:val="center"/>
+        <w:rPr>
+          <w:rFonts w:ascii="Arial" w:eastAsiaTheme="minorEastAsia" w:hAnsi="Arial" w:cs="Arial"/>
+        </w:rPr>
+      </w:pPr>
+      <w:r>
+        <w:rPr>
+          <w:rFonts w:ascii="Arial" w:eastAsiaTheme="minorEastAsia" w:hAnsi="Arial" w:cs="Arial"/>
+        </w:rPr>
+        <w:t>2</w:t>
+      </w:r>
+      <w:r>
+        <w:rPr>
+          <w:rFonts w:ascii="Arial" w:eastAsiaTheme="minorEastAsia" w:hAnsi="Arial" w:cs="Arial"/>
+          <w:i/>
+        </w:rPr>
+        <w:t>x</w:t>
+      </w:r>
+      <w:r>
+        <w:rPr>
+          <w:rFonts w:ascii="Arial" w:eastAsiaTheme="minorEastAsia" w:hAnsi="Arial" w:cs="Arial"/>
+          <w:vertAlign w:val="superscript"/>
+        </w:rPr>
+        <w:t>2</w:t>
+      </w:r>
+      <w:r>
+        <w:rPr>
+          <w:rFonts w:ascii="Arial" w:eastAsiaTheme="minorEastAsia" w:hAnsi="Arial" w:cs="Arial"/>
+        </w:rPr>
+        <w:t xml:space="preserve"> = –58</w:t>
+      </w:r>
+      <w:r>
+        <w:rPr>
+          <w:rFonts w:ascii="Arial" w:eastAsiaTheme="minorEastAsia" w:hAnsi="Arial" w:cs="Arial"/>
+        </w:rPr>
+        <w:t xml:space="preserve"> – 20</w:t>
+      </w:r>
+    </w:p>
+    <w:p>
+      <w:pPr>
+        <w:spacing w:after="0"/>
+        <w:jc w:val="center"/>
+        <w:rPr>
+          <w:rFonts w:ascii="Arial" w:eastAsiaTheme="minorEastAsia" w:hAnsi="Arial" w:cs="Arial"/>
+        </w:rPr>
+      </w:pPr>
+      <w:r>
+        <w:rPr>
+          <w:rFonts w:ascii="Arial" w:eastAsiaTheme="minorEastAsia" w:hAnsi="Arial" w:cs="Arial"/>
+        </w:rPr>
+        <w:t>2</w:t>
+      </w:r>
+      <w:r>
+        <w:rPr>
+          <w:rFonts w:ascii="Arial" w:eastAsiaTheme="minorEastAsia" w:hAnsi="Arial" w:cs="Arial"/>
+          <w:i/>
+        </w:rPr>
+        <w:t>x</w:t>
+      </w:r>
+      <w:r>
+        <w:rPr>
+          <w:rFonts w:ascii="Arial" w:eastAsiaTheme="minorEastAsia" w:hAnsi="Arial" w:cs="Arial"/>
+          <w:vertAlign w:val="superscript"/>
+        </w:rPr>
+        <w:t>2</w:t>
+      </w:r>
+      <w:r>
+        <w:rPr>
+          <w:rFonts w:ascii="Arial" w:eastAsiaTheme="minorEastAsia" w:hAnsi="Arial" w:cs="Arial"/>
+        </w:rPr>
+        <w:t xml:space="preserve"> = –</w:t>
+      </w:r>
+      <w:r>
+        <w:rPr>
+          <w:rFonts w:ascii="Arial" w:eastAsiaTheme="minorEastAsia" w:hAnsi="Arial" w:cs="Arial"/>
+        </w:rPr>
+        <w:t>78</w:t>
+      </w:r>
+    </w:p>
+    <w:p>
+      <w:pPr>
+        <w:spacing w:after="0"/>
+        <w:jc w:val="center"/>
+        <w:rPr>
+          <w:rFonts w:ascii="Arial" w:eastAsiaTheme="minorEastAsia" w:hAnsi="Arial" w:cs="Arial"/>
+        </w:rPr>
+      </w:pPr>
+      <w:r>
+        <w:rPr>
+          <w:rFonts w:ascii="Arial" w:eastAsiaTheme="minorEastAsia" w:hAnsi="Arial" w:cs="Arial"/>
+          <w:noProof/>
+          <w:lang w:val="es-CO" w:eastAsia="es-CO"/>
+        </w:rPr>
+        <w:drawing>
+          <wp:inline distT="0" distB="0" distL="0" distR="0" wp14:anchorId="0B2DE4D3" wp14:editId="5207196B">
+            <wp:extent cx="723900" cy="361950"/>
+            <wp:effectExtent l="0" t="0" r="0" b="0"/>
+            <wp:docPr id="10" name="Imagen 10"/>
+            <wp:cNvGraphicFramePr>
+              <a:graphicFrameLocks xmlns:a="http://schemas.openxmlformats.org/drawingml/2006/main" noChangeAspect="1"/>
+            </wp:cNvGraphicFramePr>
+            <a:graphic xmlns:a="http://schemas.openxmlformats.org/drawingml/2006/main">
+              <a:graphicData uri="http://schemas.openxmlformats.org/drawingml/2006/picture">
+                <pic:pic xmlns:pic="http://schemas.openxmlformats.org/drawingml/2006/picture">
+                  <pic:nvPicPr>
+                    <pic:cNvPr id="10" name="CodeCogsEqn (48).gif"/>
+                    <pic:cNvPicPr/>
+                  </pic:nvPicPr>
+                  <pic:blipFill>
+                    <a:blip r:embed="rId30">
+                      <a:extLst>
+                        <a:ext uri="{28A0092B-C50C-407E-A947-70E740481C1C}">
+                          <a14:useLocalDpi xmlns:a14="http://schemas.microsoft.com/office/drawing/2010/main" val="0"/>
+                        </a:ext>
+                      </a:extLst>
+                    </a:blip>
+                    <a:stretch>
+                      <a:fillRect/>
+                    </a:stretch>
+                  </pic:blipFill>
+                  <pic:spPr>
+                    <a:xfrm>
+                      <a:off x="0" y="0"/>
+                      <a:ext cx="723900" cy="361950"/>
+                    </a:xfrm>
+                    <a:prstGeom prst="rect">
+                      <a:avLst/>
+                    </a:prstGeom>
+                  </pic:spPr>
+                </pic:pic>
+              </a:graphicData>
+            </a:graphic>
+          </wp:inline>
+        </w:drawing>
+      </w:r>
+    </w:p>
+    <w:p>
+      <w:pPr>
+        <w:spacing w:after="0"/>
+        <w:jc w:val="center"/>
+        <w:rPr>
+          <w:rFonts w:ascii="Arial" w:eastAsiaTheme="minorEastAsia" w:hAnsi="Arial" w:cs="Arial"/>
+        </w:rPr>
+      </w:pPr>
+      <w:proofErr w:type="gramStart"/>
+      <w:r>
+        <w:rPr>
+          <w:rFonts w:ascii="Arial" w:eastAsiaTheme="minorEastAsia" w:hAnsi="Arial" w:cs="Arial"/>
+          <w:i/>
+        </w:rPr>
+        <w:t>x</w:t>
+      </w:r>
+      <w:r>
+        <w:rPr>
+          <w:rFonts w:ascii="Arial" w:eastAsiaTheme="minorEastAsia" w:hAnsi="Arial" w:cs="Arial"/>
+          <w:vertAlign w:val="superscript"/>
+        </w:rPr>
+        <w:t>2</w:t>
+      </w:r>
+      <w:proofErr w:type="gramEnd"/>
+      <w:r>
+        <w:rPr>
+          <w:rFonts w:ascii="Arial" w:eastAsiaTheme="minorEastAsia" w:hAnsi="Arial" w:cs="Arial"/>
+        </w:rPr>
+        <w:t xml:space="preserve"> = –</w:t>
+      </w:r>
+      <w:r>
+        <w:rPr>
+          <w:rFonts w:ascii="Arial" w:eastAsiaTheme="minorEastAsia" w:hAnsi="Arial" w:cs="Arial"/>
+        </w:rPr>
+        <w:t>49</w:t>
+      </w:r>
+    </w:p>
+    <w:p>
+      <w:pPr>
+        <w:spacing w:after="0"/>
+        <w:jc w:val="center"/>
+        <w:rPr>
+          <w:rFonts w:ascii="Arial" w:eastAsiaTheme="minorEastAsia" w:hAnsi="Arial" w:cs="Arial"/>
+        </w:rPr>
+      </w:pPr>
+      <w:r>
+        <w:rPr>
+          <w:rFonts w:ascii="Arial" w:eastAsiaTheme="minorEastAsia" w:hAnsi="Arial" w:cs="Arial"/>
+          <w:noProof/>
+          <w:lang w:val="es-CO" w:eastAsia="es-CO"/>
+        </w:rPr>
+        <w:drawing>
+          <wp:inline distT="0" distB="0" distL="0" distR="0" wp14:anchorId="1486B0E9" wp14:editId="781FBED2">
+            <wp:extent cx="790575" cy="180975"/>
+            <wp:effectExtent l="0" t="0" r="9525" b="9525"/>
+            <wp:docPr id="12" name="Imagen 12"/>
+            <wp:cNvGraphicFramePr>
+              <a:graphicFrameLocks xmlns:a="http://schemas.openxmlformats.org/drawingml/2006/main" noChangeAspect="1"/>
+            </wp:cNvGraphicFramePr>
+            <a:graphic xmlns:a="http://schemas.openxmlformats.org/drawingml/2006/main">
+              <a:graphicData uri="http://schemas.openxmlformats.org/drawingml/2006/picture">
+                <pic:pic xmlns:pic="http://schemas.openxmlformats.org/drawingml/2006/picture">
+                  <pic:nvPicPr>
+                    <pic:cNvPr id="12" name="CodeCogsEqn (50).gif"/>
+                    <pic:cNvPicPr/>
+                  </pic:nvPicPr>
+                  <pic:blipFill>
+                    <a:blip r:embed="rId31">
+                      <a:extLst>
+                        <a:ext uri="{28A0092B-C50C-407E-A947-70E740481C1C}">
+                          <a14:useLocalDpi xmlns:a14="http://schemas.microsoft.com/office/drawing/2010/main" val="0"/>
+                        </a:ext>
+                      </a:extLst>
+                    </a:blip>
+                    <a:stretch>
+                      <a:fillRect/>
+                    </a:stretch>
+                  </pic:blipFill>
+                  <pic:spPr>
+                    <a:xfrm>
+                      <a:off x="0" y="0"/>
+                      <a:ext cx="790575" cy="180975"/>
+                    </a:xfrm>
+                    <a:prstGeom prst="rect">
+                      <a:avLst/>
+                    </a:prstGeom>
+                  </pic:spPr>
+                </pic:pic>
+              </a:graphicData>
+            </a:graphic>
+          </wp:inline>
+        </w:drawing>
+      </w:r>
+    </w:p>
+    <w:p>
+      <w:pPr>
+        <w:spacing w:after="0"/>
+        <w:jc w:val="center"/>
+        <w:rPr>
+          <w:rFonts w:ascii="Arial" w:eastAsiaTheme="minorEastAsia" w:hAnsi="Arial" w:cs="Arial"/>
+        </w:rPr>
+      </w:pPr>
+      <w:r>
+        <w:rPr>
+          <w:rFonts w:ascii="Arial" w:eastAsiaTheme="minorEastAsia" w:hAnsi="Arial" w:cs="Arial"/>
+          <w:noProof/>
+          <w:lang w:val="es-CO" w:eastAsia="es-CO"/>
+        </w:rPr>
+        <w:drawing>
+          <wp:inline distT="0" distB="0" distL="0" distR="0" wp14:anchorId="08909FAA" wp14:editId="40029CF5">
+            <wp:extent cx="1143000" cy="190500"/>
+            <wp:effectExtent l="0" t="0" r="0" b="0"/>
+            <wp:docPr id="15" name="Imagen 15"/>
+            <wp:cNvGraphicFramePr>
+              <a:graphicFrameLocks xmlns:a="http://schemas.openxmlformats.org/drawingml/2006/main" noChangeAspect="1"/>
+            </wp:cNvGraphicFramePr>
+            <a:graphic xmlns:a="http://schemas.openxmlformats.org/drawingml/2006/main">
+              <a:graphicData uri="http://schemas.openxmlformats.org/drawingml/2006/picture">
+                <pic:pic xmlns:pic="http://schemas.openxmlformats.org/drawingml/2006/picture">
+                  <pic:nvPicPr>
+                    <pic:cNvPr id="15" name="CodeCogsEqn (51).gif"/>
+                    <pic:cNvPicPr/>
+                  </pic:nvPicPr>
+                  <pic:blipFill>
+                    <a:blip r:embed="rId32">
+                      <a:extLst>
+                        <a:ext uri="{28A0092B-C50C-407E-A947-70E740481C1C}">
+                          <a14:useLocalDpi xmlns:a14="http://schemas.microsoft.com/office/drawing/2010/main" val="0"/>
+                        </a:ext>
+                      </a:extLst>
+                    </a:blip>
+                    <a:stretch>
+                      <a:fillRect/>
+                    </a:stretch>
+                  </pic:blipFill>
+                  <pic:spPr>
+                    <a:xfrm>
+                      <a:off x="0" y="0"/>
+                      <a:ext cx="1143000" cy="190500"/>
+                    </a:xfrm>
+                    <a:prstGeom prst="rect">
+                      <a:avLst/>
+                    </a:prstGeom>
+                  </pic:spPr>
+                </pic:pic>
+              </a:graphicData>
+            </a:graphic>
+          </wp:inline>
+        </w:drawing>
+      </w:r>
+    </w:p>
+    <w:p>
+      <w:pPr>
+        <w:spacing w:after="0"/>
+        <w:jc w:val="center"/>
+        <w:rPr>
+          <w:rFonts w:ascii="Arial" w:eastAsiaTheme="minorEastAsia" w:hAnsi="Arial" w:cs="Arial"/>
+        </w:rPr>
+      </w:pPr>
+      <w:r>
+        <w:rPr>
+          <w:rFonts w:ascii="Arial" w:eastAsiaTheme="minorEastAsia" w:hAnsi="Arial" w:cs="Arial"/>
+          <w:i/>
+        </w:rPr>
+        <w:t>x</w:t>
+      </w:r>
+      <w:r>
+        <w:rPr>
+          <w:rFonts w:ascii="Arial" w:eastAsiaTheme="minorEastAsia" w:hAnsi="Arial" w:cs="Arial"/>
+        </w:rPr>
+        <w:t xml:space="preserve"> = 7</w:t>
+      </w:r>
+      <w:r>
+        <w:rPr>
+          <w:rFonts w:ascii="Arial" w:eastAsiaTheme="minorEastAsia" w:hAnsi="Arial" w:cs="Arial"/>
+          <w:i/>
+        </w:rPr>
+        <w:t>i</w:t>
       </w:r>
     </w:p>
     <w:p>
@@ -2674,31 +3182,6 @@
         <w:jc w:val="both"/>
         <w:rPr>
           <w:rFonts w:ascii="Arial" w:eastAsiaTheme="minorEastAsia" w:hAnsi="Arial" w:cs="Arial"/>
-        </w:rPr>
-      </w:pPr>
-      <w:proofErr w:type="gramStart"/>
-      <w:r>
-        <w:rPr>
-          <w:rFonts w:ascii="Arial" w:eastAsiaTheme="minorEastAsia" w:hAnsi="Arial" w:cs="Arial"/>
-          <w:highlight w:val="yellow"/>
-        </w:rPr>
-        <w:t>incluir</w:t>
-      </w:r>
-      <w:proofErr w:type="gramEnd"/>
-      <w:r>
-        <w:rPr>
-          <w:rFonts w:ascii="Arial" w:eastAsiaTheme="minorEastAsia" w:hAnsi="Arial" w:cs="Arial"/>
-          <w:highlight w:val="yellow"/>
-        </w:rPr>
-        <w:t xml:space="preserve"> ejemplos en los que se expresen raíces como números imaginarios puros</w:t>
-      </w:r>
-    </w:p>
-    <w:p>
-      <w:pPr>
-        <w:spacing w:after="0"/>
-        <w:jc w:val="both"/>
-        <w:rPr>
-          <w:rFonts w:ascii="Arial" w:hAnsi="Arial" w:cs="Arial"/>
         </w:rPr>
       </w:pPr>
     </w:p>
@@ -2715,7 +3198,7 @@
       <w:tr>
         <w:tc>
           <w:tcPr>
-            <w:tcW w:w="9033" w:type="dxa"/>
+            <w:tcW w:w="8828" w:type="dxa"/>
             <w:gridSpan w:val="2"/>
             <w:shd w:val="clear" w:color="auto" w:fill="000000" w:themeFill="text1"/>
           </w:tcPr>
@@ -2744,7 +3227,7 @@
       <w:tr>
         <w:tc>
           <w:tcPr>
-            <w:tcW w:w="2518" w:type="dxa"/>
+            <w:tcW w:w="2477" w:type="dxa"/>
           </w:tcPr>
           <w:p>
             <w:pPr>
@@ -2768,7 +3251,7 @@
         </w:tc>
         <w:tc>
           <w:tcPr>
-            <w:tcW w:w="6515" w:type="dxa"/>
+            <w:tcW w:w="6351" w:type="dxa"/>
           </w:tcPr>
           <w:p>
             <w:pPr>
@@ -2811,7 +3294,7 @@
         </w:trPr>
         <w:tc>
           <w:tcPr>
-            <w:tcW w:w="2518" w:type="dxa"/>
+            <w:tcW w:w="2477" w:type="dxa"/>
           </w:tcPr>
           <w:p>
             <w:pPr>
@@ -2834,7 +3317,7 @@
         </w:tc>
         <w:tc>
           <w:tcPr>
-            <w:tcW w:w="6515" w:type="dxa"/>
+            <w:tcW w:w="6351" w:type="dxa"/>
           </w:tcPr>
           <w:p>
             <w:pPr>
@@ -2860,7 +3343,7 @@
       <w:tr>
         <w:tc>
           <w:tcPr>
-            <w:tcW w:w="2518" w:type="dxa"/>
+            <w:tcW w:w="2477" w:type="dxa"/>
           </w:tcPr>
           <w:p>
             <w:pPr>
@@ -2883,7 +3366,7 @@
         </w:tc>
         <w:tc>
           <w:tcPr>
-            <w:tcW w:w="6515" w:type="dxa"/>
+            <w:tcW w:w="6351" w:type="dxa"/>
           </w:tcPr>
           <w:p>
             <w:pPr>
@@ -3039,8 +3522,6 @@
           <m:t>i</m:t>
         </m:r>
       </m:oMath>
-      <w:bookmarkStart w:id="0" w:name="_GoBack"/>
-      <w:bookmarkEnd w:id="0"/>
     </w:p>
     <w:p>
       <w:pPr>
@@ -3063,7 +3544,7 @@
         <w:rPr>
           <w:rFonts w:ascii="Arial" w:eastAsiaTheme="minorEastAsia" w:hAnsi="Arial" w:cs="Arial"/>
         </w:rPr>
-        <w:t xml:space="preserve">Las potencias de i se deducen de la definición de </w:t>
+        <w:t xml:space="preserve">Para calcular las potencias de la unidad imaginaria </w:t>
       </w:r>
       <w:r>
         <w:rPr>
@@ -3076,7 +3557,7 @@
         <w:rPr>
           <w:rFonts w:ascii="Arial" w:eastAsiaTheme="minorEastAsia" w:hAnsi="Arial" w:cs="Arial"/>
         </w:rPr>
-        <w:t>, así:</w:t>
+        <w:t xml:space="preserve">, se aplican las propiedades de la potenciación de números reales. </w:t>
       </w:r>
     </w:p>
     <w:p>
@@ -3087,8 +3568,42 @@
           <w:rFonts w:ascii="Arial" w:eastAsiaTheme="minorEastAsia" w:hAnsi="Arial" w:cs="Arial"/>
         </w:rPr>
       </w:pPr>
-    </w:p>
-    <w:commentRangeStart w:id="1"/>
+      <w:r>
+        <w:rPr>
+          <w:rFonts w:ascii="Arial" w:eastAsiaTheme="minorEastAsia" w:hAnsi="Arial" w:cs="Arial"/>
+        </w:rPr>
+        <w:t xml:space="preserve">Las potencias de </w:t>
+      </w:r>
+      <w:r>
+        <w:rPr>
+          <w:rFonts w:ascii="Arial" w:eastAsiaTheme="minorEastAsia" w:hAnsi="Arial" w:cs="Arial"/>
+          <w:i/>
+        </w:rPr>
+        <w:t>i</w:t>
+      </w:r>
+      <w:r>
+        <w:rPr>
+          <w:rFonts w:ascii="Arial" w:eastAsiaTheme="minorEastAsia" w:hAnsi="Arial" w:cs="Arial"/>
+        </w:rPr>
+        <w:t xml:space="preserve"> se deducen de su</w:t>
+      </w:r>
+      <w:r>
+        <w:rPr>
+          <w:rFonts w:ascii="Arial" w:eastAsiaTheme="minorEastAsia" w:hAnsi="Arial" w:cs="Arial"/>
+        </w:rPr>
+        <w:t xml:space="preserve"> definición:</w:t>
+      </w:r>
+    </w:p>
+    <w:p>
+      <w:pPr>
+        <w:spacing w:after="0"/>
+        <w:jc w:val="both"/>
+        <w:rPr>
+          <w:rFonts w:ascii="Arial" w:eastAsiaTheme="minorEastAsia" w:hAnsi="Arial" w:cs="Arial"/>
+        </w:rPr>
+      </w:pPr>
+    </w:p>
+    <w:commentRangeStart w:id="0"/>
     <w:p>
       <w:pPr>
         <w:spacing w:after="0"/>
@@ -3606,14 +4121,14 @@
         </w:rPr>
         <w:t>…</w:t>
       </w:r>
-      <w:commentRangeEnd w:id="1"/>
+      <w:commentRangeEnd w:id="0"/>
       <w:r>
         <w:rPr>
           <w:rStyle w:val="Refdecomentario"/>
           <w:rFonts w:ascii="Calibri" w:eastAsia="Calibri" w:hAnsi="Calibri" w:cs="Times New Roman"/>
           <w:lang w:val="es-MX"/>
         </w:rPr>
-        <w:commentReference w:id="1"/>
+        <w:commentReference w:id="0"/>
       </w:r>
     </w:p>
     <w:p>
@@ -3646,6 +4161,7 @@
               <w:rPr>
                 <w:rFonts w:ascii="Cambria Math" w:eastAsiaTheme="minorEastAsia" w:hAnsi="Cambria Math" w:cs="Arial"/>
                 <w:i/>
+                <w:highlight w:val="yellow"/>
               </w:rPr>
             </m:ctrlPr>
           </m:sSupPr>
@@ -3653,6 +4169,7 @@
             <m:r>
               <w:rPr>
                 <w:rFonts w:ascii="Cambria Math" w:eastAsiaTheme="minorEastAsia" w:hAnsi="Cambria Math" w:cs="Arial"/>
+                <w:highlight w:val="yellow"/>
               </w:rPr>
               <m:t>i</m:t>
             </m:r>
@@ -3661,6 +4178,7 @@
             <m:r>
               <w:rPr>
                 <w:rFonts w:ascii="Cambria Math" w:eastAsiaTheme="minorEastAsia" w:hAnsi="Cambria Math" w:cs="Arial"/>
+                <w:highlight w:val="yellow"/>
               </w:rPr>
               <m:t>n</m:t>
             </m:r>
@@ -3720,6 +4238,7 @@
         <m:r>
           <w:rPr>
             <w:rFonts w:ascii="Cambria Math" w:eastAsiaTheme="minorEastAsia" w:hAnsi="Cambria Math" w:cs="Arial"/>
+            <w:highlight w:val="yellow"/>
           </w:rPr>
           <m:t>1,i,-1,-i</m:t>
         </m:r>
@@ -3734,7 +4253,7 @@
         <w:rPr>
           <w:rFonts w:ascii="Arial" w:eastAsiaTheme="minorEastAsia" w:hAnsi="Arial" w:cs="Arial"/>
         </w:rPr>
-        <w:t xml:space="preserve">ara determinar el resultado de una potencia  </w:t>
+        <w:t xml:space="preserve">ara determinar el resultado de una potencia </w:t>
       </w:r>
       <m:oMath>
         <m:sSup>
@@ -3743,6 +4262,7 @@
               <w:rPr>
                 <w:rFonts w:ascii="Cambria Math" w:eastAsiaTheme="minorEastAsia" w:hAnsi="Cambria Math" w:cs="Arial"/>
                 <w:i/>
+                <w:highlight w:val="yellow"/>
               </w:rPr>
             </m:ctrlPr>
           </m:sSupPr>
@@ -3750,6 +4270,7 @@
             <m:r>
               <w:rPr>
                 <w:rFonts w:ascii="Cambria Math" w:eastAsiaTheme="minorEastAsia" w:hAnsi="Cambria Math" w:cs="Arial"/>
+                <w:highlight w:val="yellow"/>
               </w:rPr>
               <m:t>i</m:t>
             </m:r>
@@ -3758,6 +4279,7 @@
             <m:r>
               <w:rPr>
                 <w:rFonts w:ascii="Cambria Math" w:eastAsiaTheme="minorEastAsia" w:hAnsi="Cambria Math" w:cs="Arial"/>
+                <w:highlight w:val="yellow"/>
               </w:rPr>
               <m:t>n</m:t>
             </m:r>
@@ -3768,13 +4290,13 @@
         <w:rPr>
           <w:rFonts w:ascii="Arial" w:eastAsiaTheme="minorEastAsia" w:hAnsi="Arial" w:cs="Arial"/>
         </w:rPr>
-        <w:t xml:space="preserve">  </w:t>
-      </w:r>
-      <w:r>
-        <w:rPr>
-          <w:rFonts w:ascii="Arial" w:eastAsiaTheme="minorEastAsia" w:hAnsi="Arial" w:cs="Arial"/>
-        </w:rPr>
-        <w:t xml:space="preserve"> se divide a</w:t>
+        <w:t xml:space="preserve"> </w:t>
+      </w:r>
+      <w:r>
+        <w:rPr>
+          <w:rFonts w:ascii="Arial" w:eastAsiaTheme="minorEastAsia" w:hAnsi="Arial" w:cs="Arial"/>
+        </w:rPr>
+        <w:t>se divide a</w:t>
       </w:r>
       <w:r>
         <w:rPr>
@@ -3863,22 +4385,28 @@
       <w:tblPr>
         <w:tblStyle w:val="Tablaconcuadrcula"/>
         <w:tblW w:w="0" w:type="auto"/>
+        <w:jc w:val="center"/>
         <w:tblLook w:val="04A0" w:firstRow="1" w:lastRow="0" w:firstColumn="1" w:lastColumn="0" w:noHBand="0" w:noVBand="1"/>
       </w:tblPr>
       <w:tblGrid>
-        <w:gridCol w:w="4413"/>
-        <w:gridCol w:w="4415"/>
+        <w:gridCol w:w="2689"/>
+        <w:gridCol w:w="2693"/>
       </w:tblGrid>
       <w:tr>
+        <w:trPr>
+          <w:jc w:val="center"/>
+        </w:trPr>
         <w:tc>
           <w:tcPr>
-            <w:tcW w:w="4489" w:type="dxa"/>
+            <w:tcW w:w="2689" w:type="dxa"/>
+            <w:shd w:val="clear" w:color="auto" w:fill="FDE9D9" w:themeFill="accent6" w:themeFillTint="33"/>
           </w:tcPr>
           <w:p>
             <w:pPr>
               <w:jc w:val="center"/>
               <w:rPr>
                 <w:rFonts w:ascii="Arial" w:eastAsiaTheme="minorEastAsia" w:hAnsi="Arial" w:cs="Arial"/>
+                <w:b/>
                 <w:sz w:val="24"/>
                 <w:szCs w:val="24"/>
               </w:rPr>
@@ -3886,6 +4414,7 @@
             <w:r>
               <w:rPr>
                 <w:rFonts w:ascii="Arial" w:eastAsiaTheme="minorEastAsia" w:hAnsi="Arial" w:cs="Arial"/>
+                <w:b/>
                 <w:sz w:val="24"/>
                 <w:szCs w:val="24"/>
               </w:rPr>
@@ -3895,13 +4424,15 @@
         </w:tc>
         <w:tc>
           <w:tcPr>
-            <w:tcW w:w="4489" w:type="dxa"/>
+            <w:tcW w:w="2693" w:type="dxa"/>
+            <w:shd w:val="clear" w:color="auto" w:fill="FDE9D9" w:themeFill="accent6" w:themeFillTint="33"/>
           </w:tcPr>
           <w:p>
             <w:pPr>
               <w:jc w:val="center"/>
               <w:rPr>
                 <w:rFonts w:ascii="Arial" w:eastAsiaTheme="minorEastAsia" w:hAnsi="Arial" w:cs="Arial"/>
+                <w:b/>
                 <w:sz w:val="24"/>
                 <w:szCs w:val="24"/>
               </w:rPr>
@@ -3909,6 +4440,7 @@
             <w:r>
               <w:rPr>
                 <w:rFonts w:ascii="Arial" w:eastAsiaTheme="minorEastAsia" w:hAnsi="Arial" w:cs="Arial"/>
+                <w:b/>
                 <w:sz w:val="24"/>
                 <w:szCs w:val="24"/>
               </w:rPr>
@@ -3917,6 +4449,7 @@
             <w:r>
               <w:rPr>
                 <w:rFonts w:ascii="Arial" w:eastAsiaTheme="minorEastAsia" w:hAnsi="Arial" w:cs="Arial"/>
+                <w:b/>
                 <w:sz w:val="24"/>
                 <w:szCs w:val="24"/>
               </w:rPr>
@@ -3926,9 +4459,13 @@
         </w:tc>
       </w:tr>
       <w:tr>
+        <w:trPr>
+          <w:jc w:val="center"/>
+        </w:trPr>
         <w:tc>
           <w:tcPr>
-            <w:tcW w:w="4489" w:type="dxa"/>
+            <w:tcW w:w="2689" w:type="dxa"/>
+            <w:shd w:val="clear" w:color="auto" w:fill="FDE9D9" w:themeFill="accent6" w:themeFillTint="33"/>
           </w:tcPr>
           <w:p>
             <w:pPr>
@@ -3937,6 +4474,7 @@
                 <w:rFonts w:ascii="Arial" w:eastAsiaTheme="minorEastAsia" w:hAnsi="Arial" w:cs="Arial"/>
                 <w:sz w:val="24"/>
                 <w:szCs w:val="24"/>
+                <w:highlight w:val="yellow"/>
               </w:rPr>
             </w:pPr>
             <m:oMathPara>
@@ -3946,6 +4484,7 @@
                     <w:rFonts w:ascii="Cambria Math" w:eastAsiaTheme="minorEastAsia" w:hAnsi="Arial" w:cs="Arial"/>
                     <w:sz w:val="24"/>
                     <w:szCs w:val="24"/>
+                    <w:highlight w:val="yellow"/>
                   </w:rPr>
                   <m:t>0</m:t>
                 </m:r>
@@ -3955,7 +4494,8 @@
         </w:tc>
         <w:tc>
           <w:tcPr>
-            <w:tcW w:w="4489" w:type="dxa"/>
+            <w:tcW w:w="2693" w:type="dxa"/>
+            <w:shd w:val="clear" w:color="auto" w:fill="FDE9D9" w:themeFill="accent6" w:themeFillTint="33"/>
           </w:tcPr>
           <w:p>
             <w:pPr>
@@ -3964,6 +4504,7 @@
                 <w:rFonts w:ascii="Arial" w:eastAsiaTheme="minorEastAsia" w:hAnsi="Arial" w:cs="Arial"/>
                 <w:sz w:val="24"/>
                 <w:szCs w:val="24"/>
+                <w:highlight w:val="yellow"/>
               </w:rPr>
             </w:pPr>
             <m:oMathPara>
@@ -3973,6 +4514,7 @@
                     <w:rFonts w:ascii="Cambria Math" w:eastAsiaTheme="minorEastAsia" w:hAnsi="Arial" w:cs="Arial"/>
                     <w:sz w:val="24"/>
                     <w:szCs w:val="24"/>
+                    <w:highlight w:val="yellow"/>
                   </w:rPr>
                   <m:t>1</m:t>
                 </m:r>
@@ -3982,9 +4524,13 @@
         </w:tc>
       </w:tr>
       <w:tr>
+        <w:trPr>
+          <w:jc w:val="center"/>
+        </w:trPr>
         <w:tc>
           <w:tcPr>
-            <w:tcW w:w="4489" w:type="dxa"/>
+            <w:tcW w:w="2689" w:type="dxa"/>
+            <w:shd w:val="clear" w:color="auto" w:fill="FDE9D9" w:themeFill="accent6" w:themeFillTint="33"/>
           </w:tcPr>
           <w:p>
             <w:pPr>
@@ -3993,6 +4539,7 @@
                 <w:rFonts w:ascii="Arial" w:eastAsiaTheme="minorEastAsia" w:hAnsi="Arial" w:cs="Arial"/>
                 <w:sz w:val="24"/>
                 <w:szCs w:val="24"/>
+                <w:highlight w:val="yellow"/>
               </w:rPr>
             </w:pPr>
             <m:oMathPara>
@@ -4002,6 +4549,7 @@
                     <w:rFonts w:ascii="Cambria Math" w:eastAsiaTheme="minorEastAsia" w:hAnsi="Arial" w:cs="Arial"/>
                     <w:sz w:val="24"/>
                     <w:szCs w:val="24"/>
+                    <w:highlight w:val="yellow"/>
                   </w:rPr>
                   <m:t>1</m:t>
                 </m:r>
@@ -4011,7 +4559,8 @@
         </w:tc>
         <w:tc>
           <w:tcPr>
-            <w:tcW w:w="4489" w:type="dxa"/>
+            <w:tcW w:w="2693" w:type="dxa"/>
+            <w:shd w:val="clear" w:color="auto" w:fill="FDE9D9" w:themeFill="accent6" w:themeFillTint="33"/>
           </w:tcPr>
           <w:p>
             <w:pPr>
@@ -4020,6 +4569,7 @@
                 <w:rFonts w:ascii="Arial" w:eastAsiaTheme="minorEastAsia" w:hAnsi="Arial" w:cs="Arial"/>
                 <w:sz w:val="24"/>
                 <w:szCs w:val="24"/>
+                <w:highlight w:val="yellow"/>
               </w:rPr>
             </w:pPr>
             <m:oMathPara>
@@ -4029,6 +4579,7 @@
                     <w:rFonts w:ascii="Cambria Math" w:eastAsiaTheme="minorEastAsia" w:hAnsi="Cambria Math" w:cs="Arial"/>
                     <w:sz w:val="24"/>
                     <w:szCs w:val="24"/>
+                    <w:highlight w:val="yellow"/>
                   </w:rPr>
                   <m:t>i</m:t>
                 </m:r>
@@ -4038,9 +4589,13 @@
         </w:tc>
       </w:tr>
       <w:tr>
+        <w:trPr>
+          <w:jc w:val="center"/>
+        </w:trPr>
         <w:tc>
           <w:tcPr>
-            <w:tcW w:w="4489" w:type="dxa"/>
+            <w:tcW w:w="2689" w:type="dxa"/>
+            <w:shd w:val="clear" w:color="auto" w:fill="FDE9D9" w:themeFill="accent6" w:themeFillTint="33"/>
           </w:tcPr>
           <w:p>
             <w:pPr>
@@ -4049,6 +4604,7 @@
                 <w:rFonts w:ascii="Arial" w:eastAsiaTheme="minorEastAsia" w:hAnsi="Arial" w:cs="Arial"/>
                 <w:sz w:val="24"/>
                 <w:szCs w:val="24"/>
+                <w:highlight w:val="yellow"/>
               </w:rPr>
             </w:pPr>
             <m:oMathPara>
@@ -4058,6 +4614,7 @@
                     <w:rFonts w:ascii="Cambria Math" w:eastAsiaTheme="minorEastAsia" w:hAnsi="Arial" w:cs="Arial"/>
                     <w:sz w:val="24"/>
                     <w:szCs w:val="24"/>
+                    <w:highlight w:val="yellow"/>
                   </w:rPr>
                   <m:t>2</m:t>
                 </m:r>
@@ -4067,7 +4624,8 @@
         </w:tc>
         <w:tc>
           <w:tcPr>
-            <w:tcW w:w="4489" w:type="dxa"/>
+            <w:tcW w:w="2693" w:type="dxa"/>
+            <w:shd w:val="clear" w:color="auto" w:fill="FDE9D9" w:themeFill="accent6" w:themeFillTint="33"/>
           </w:tcPr>
           <w:p>
             <w:pPr>
@@ -4076,6 +4634,7 @@
                 <w:rFonts w:ascii="Arial" w:eastAsiaTheme="minorEastAsia" w:hAnsi="Arial" w:cs="Arial"/>
                 <w:sz w:val="24"/>
                 <w:szCs w:val="24"/>
+                <w:highlight w:val="yellow"/>
               </w:rPr>
             </w:pPr>
             <m:oMathPara>
@@ -4085,6 +4644,7 @@
                     <w:rFonts w:ascii="Arial" w:eastAsiaTheme="minorEastAsia" w:hAnsi="Arial" w:cs="Arial"/>
                     <w:sz w:val="24"/>
                     <w:szCs w:val="24"/>
+                    <w:highlight w:val="yellow"/>
                   </w:rPr>
                   <m:t>-</m:t>
                 </m:r>
@@ -4093,6 +4653,7 @@
                     <w:rFonts w:ascii="Cambria Math" w:eastAsiaTheme="minorEastAsia" w:hAnsi="Arial" w:cs="Arial"/>
                     <w:sz w:val="24"/>
                     <w:szCs w:val="24"/>
+                    <w:highlight w:val="yellow"/>
                   </w:rPr>
                   <m:t>1</m:t>
                 </m:r>
@@ -4102,9 +4663,13 @@
         </w:tc>
       </w:tr>
       <w:tr>
+        <w:trPr>
+          <w:jc w:val="center"/>
+        </w:trPr>
         <w:tc>
           <w:tcPr>
-            <w:tcW w:w="4489" w:type="dxa"/>
+            <w:tcW w:w="2689" w:type="dxa"/>
+            <w:shd w:val="clear" w:color="auto" w:fill="FDE9D9" w:themeFill="accent6" w:themeFillTint="33"/>
           </w:tcPr>
           <w:p>
             <w:pPr>
@@ -4113,6 +4678,7 @@
                 <w:rFonts w:ascii="Arial" w:eastAsiaTheme="minorEastAsia" w:hAnsi="Arial" w:cs="Arial"/>
                 <w:sz w:val="24"/>
                 <w:szCs w:val="24"/>
+                <w:highlight w:val="yellow"/>
               </w:rPr>
             </w:pPr>
             <m:oMathPara>
@@ -4122,8 +4688,8 @@
                     <w:rFonts w:ascii="Cambria Math" w:eastAsiaTheme="minorEastAsia" w:hAnsi="Arial" w:cs="Arial"/>
                     <w:sz w:val="24"/>
                     <w:szCs w:val="24"/>
+                    <w:highlight w:val="yellow"/>
                   </w:rPr>
-                  <w:lastRenderedPageBreak/>
                   <m:t>3</m:t>
                 </m:r>
               </m:oMath>
@@ -4132,7 +4698,8 @@
         </w:tc>
         <w:tc>
           <w:tcPr>
-            <w:tcW w:w="4489" w:type="dxa"/>
+            <w:tcW w:w="2693" w:type="dxa"/>
+            <w:shd w:val="clear" w:color="auto" w:fill="FDE9D9" w:themeFill="accent6" w:themeFillTint="33"/>
           </w:tcPr>
           <w:p>
             <w:pPr>
@@ -4150,6 +4717,7 @@
                     <w:rFonts w:ascii="Arial" w:eastAsiaTheme="minorEastAsia" w:hAnsi="Arial" w:cs="Arial"/>
                     <w:sz w:val="24"/>
                     <w:szCs w:val="24"/>
+                    <w:highlight w:val="yellow"/>
                   </w:rPr>
                   <m:t>-</m:t>
                 </m:r>
@@ -4158,6 +4726,7 @@
                     <w:rFonts w:ascii="Cambria Math" w:eastAsiaTheme="minorEastAsia" w:hAnsi="Cambria Math" w:cs="Arial"/>
                     <w:sz w:val="24"/>
                     <w:szCs w:val="24"/>
+                    <w:highlight w:val="yellow"/>
                   </w:rPr>
                   <m:t>i</m:t>
                 </m:r>
@@ -4221,6 +4790,7 @@
               <w:rPr>
                 <w:rFonts w:ascii="Cambria Math" w:eastAsiaTheme="minorEastAsia" w:hAnsi="Arial" w:cs="Arial"/>
                 <w:i/>
+                <w:highlight w:val="yellow"/>
               </w:rPr>
             </m:ctrlPr>
           </m:sSupPr>
@@ -4228,6 +4798,7 @@
             <m:r>
               <w:rPr>
                 <w:rFonts w:ascii="Cambria Math" w:eastAsiaTheme="minorEastAsia" w:hAnsi="Cambria Math" w:cs="Arial"/>
+                <w:highlight w:val="yellow"/>
               </w:rPr>
               <m:t>i</m:t>
             </m:r>
@@ -4236,6 +4807,7 @@
             <m:r>
               <w:rPr>
                 <w:rFonts w:ascii="Cambria Math" w:eastAsiaTheme="minorEastAsia" w:hAnsi="Arial" w:cs="Arial"/>
+                <w:highlight w:val="yellow"/>
               </w:rPr>
               <m:t>15</m:t>
             </m:r>
@@ -4244,18 +4816,21 @@
         <m:r>
           <w:rPr>
             <w:rFonts w:ascii="Cambria Math" w:eastAsiaTheme="minorEastAsia" w:hAnsi="Arial" w:cs="Arial"/>
+            <w:highlight w:val="yellow"/>
           </w:rPr>
           <m:t>=</m:t>
         </m:r>
         <m:r>
           <w:rPr>
             <w:rFonts w:ascii="Cambria Math" w:eastAsiaTheme="minorEastAsia" w:hAnsi="Arial" w:cs="Arial"/>
+            <w:highlight w:val="yellow"/>
           </w:rPr>
           <m:t>-</m:t>
         </m:r>
         <m:r>
           <w:rPr>
             <w:rFonts w:ascii="Cambria Math" w:eastAsiaTheme="minorEastAsia" w:hAnsi="Cambria Math" w:cs="Arial"/>
+            <w:highlight w:val="yellow"/>
           </w:rPr>
           <m:t>i</m:t>
         </m:r>
@@ -4263,8 +4838,15 @@
       <w:r>
         <w:rPr>
           <w:rFonts w:ascii="Arial" w:eastAsiaTheme="minorEastAsia" w:hAnsi="Arial" w:cs="Arial"/>
-        </w:rPr>
-        <w:t xml:space="preserve">, </w:t>
+          <w:highlight w:val="yellow"/>
+        </w:rPr>
+        <w:t>,</w:t>
+      </w:r>
+      <w:r>
+        <w:rPr>
+          <w:rFonts w:ascii="Arial" w:eastAsiaTheme="minorEastAsia" w:hAnsi="Arial" w:cs="Arial"/>
+        </w:rPr>
+        <w:t xml:space="preserve"> </w:t>
       </w:r>
       <w:r>
         <w:rPr>
@@ -4300,12 +4882,14 @@
         <m:r>
           <w:rPr>
             <w:rFonts w:ascii="Arial" w:eastAsiaTheme="minorEastAsia" w:hAnsi="Arial" w:cs="Arial"/>
+            <w:highlight w:val="yellow"/>
           </w:rPr>
           <m:t>-</m:t>
         </m:r>
         <m:r>
           <w:rPr>
             <w:rFonts w:ascii="Cambria Math" w:eastAsiaTheme="minorEastAsia" w:hAnsi="Cambria Math" w:cs="Arial"/>
+            <w:highlight w:val="yellow"/>
           </w:rPr>
           <m:t>i</m:t>
         </m:r>
@@ -4337,6 +4921,7 @@
               <w:rPr>
                 <w:rFonts w:ascii="Cambria Math" w:eastAsiaTheme="minorEastAsia" w:hAnsi="Arial" w:cs="Arial"/>
                 <w:i/>
+                <w:highlight w:val="yellow"/>
               </w:rPr>
             </m:ctrlPr>
           </m:sSupPr>
@@ -4344,6 +4929,7 @@
             <m:r>
               <w:rPr>
                 <w:rFonts w:ascii="Cambria Math" w:eastAsiaTheme="minorEastAsia" w:hAnsi="Cambria Math" w:cs="Arial"/>
+                <w:highlight w:val="yellow"/>
               </w:rPr>
               <m:t>i</m:t>
             </m:r>
@@ -4352,6 +4938,7 @@
             <m:r>
               <w:rPr>
                 <w:rFonts w:ascii="Cambria Math" w:eastAsiaTheme="minorEastAsia" w:hAnsi="Arial" w:cs="Arial"/>
+                <w:highlight w:val="yellow"/>
               </w:rPr>
               <m:t>22</m:t>
             </m:r>
@@ -4360,18 +4947,21 @@
         <m:r>
           <w:rPr>
             <w:rFonts w:ascii="Cambria Math" w:eastAsiaTheme="minorEastAsia" w:hAnsi="Arial" w:cs="Arial"/>
+            <w:highlight w:val="yellow"/>
           </w:rPr>
           <m:t>=</m:t>
         </m:r>
         <m:r>
           <w:rPr>
             <w:rFonts w:ascii="Cambria Math" w:eastAsiaTheme="minorEastAsia" w:hAnsi="Arial" w:cs="Arial"/>
+            <w:highlight w:val="yellow"/>
           </w:rPr>
           <m:t>-</m:t>
         </m:r>
         <m:r>
           <w:rPr>
             <w:rFonts w:ascii="Cambria Math" w:eastAsiaTheme="minorEastAsia" w:hAnsi="Arial" w:cs="Arial"/>
+            <w:highlight w:val="yellow"/>
           </w:rPr>
           <m:t>1</m:t>
         </m:r>
@@ -4601,7 +5191,45 @@
                 <w:szCs w:val="24"/>
                 <w:lang w:val="es-ES_tradnl"/>
               </w:rPr>
-              <w:t>Actividad para relacionar potencias de i con sus equivalencias</w:t>
+              <w:t xml:space="preserve">Actividad para relacionar potencias de </w:t>
+            </w:r>
+            <w:r>
+              <w:rPr>
+                <w:rFonts w:ascii="Arial" w:eastAsiaTheme="minorEastAsia" w:hAnsi="Arial" w:cs="Arial"/>
+                <w:i/>
+                <w:sz w:val="24"/>
+                <w:szCs w:val="24"/>
+                <w:lang w:val="es-ES_tradnl"/>
+              </w:rPr>
+              <w:t>i</w:t>
+            </w:r>
+            <w:r>
+              <w:rPr>
+                <w:rFonts w:ascii="Arial" w:eastAsiaTheme="minorEastAsia" w:hAnsi="Arial" w:cs="Arial"/>
+                <w:sz w:val="24"/>
+                <w:szCs w:val="24"/>
+                <w:lang w:val="es-ES_tradnl"/>
+              </w:rPr>
+              <w:t xml:space="preserve"> con sus equivalencias</w:t>
+            </w:r>
+            <w:r>
+              <w:rPr>
+                <w:rFonts w:ascii="Arial" w:eastAsiaTheme="minorEastAsia" w:hAnsi="Arial" w:cs="Arial"/>
+                <w:sz w:val="24"/>
+                <w:szCs w:val="24"/>
+                <w:lang w:val="es-ES_tradnl"/>
+              </w:rPr>
+              <w:t xml:space="preserve"> </w:t>
+            </w:r>
+            <w:r>
+              <w:rPr>
+                <w:rFonts w:ascii="Arial" w:eastAsiaTheme="minorEastAsia" w:hAnsi="Arial" w:cs="Arial"/>
+                <w:sz w:val="24"/>
+                <w:szCs w:val="24"/>
+                <w:highlight w:val="yellow"/>
+                <w:lang w:val="es-ES_tradnl"/>
+              </w:rPr>
+              <w:t>(incluir expresiones para simplificar)</w:t>
             </w:r>
           </w:p>
         </w:tc>
@@ -4626,6 +5254,24 @@
           <w:color w:val="FF0000"/>
         </w:rPr>
       </w:pPr>
+      <w:r>
+        <w:rPr>
+          <w:rFonts w:ascii="Arial" w:hAnsi="Arial" w:cs="Arial"/>
+          <w:color w:val="FF0000"/>
+          <w:highlight w:val="yellow"/>
+        </w:rPr>
+        <w:t>Si acá comienza la sección 2 entonces debe haber un Consolidación antes del título.</w:t>
+      </w:r>
+    </w:p>
+    <w:p>
+      <w:pPr>
+        <w:spacing w:after="0"/>
+        <w:rPr>
+          <w:rFonts w:ascii="Arial" w:hAnsi="Arial" w:cs="Arial"/>
+          <w:color w:val="000000" w:themeColor="text1"/>
+          <w:highlight w:val="yellow"/>
+        </w:rPr>
+      </w:pPr>
     </w:p>
     <w:p>
       <w:pPr>
@@ -4702,43 +5348,418 @@
         <w:rPr>
           <w:rFonts w:ascii="Arial" w:hAnsi="Arial" w:cs="Arial"/>
         </w:rPr>
-        <w:t>El conjunto de lo</w:t>
-      </w:r>
-      <w:r>
-        <w:rPr>
-          <w:rFonts w:ascii="Arial" w:hAnsi="Arial" w:cs="Arial"/>
-        </w:rPr>
-        <w:t xml:space="preserve">s </w:t>
-      </w:r>
-      <w:r>
-        <w:rPr>
-          <w:rFonts w:ascii="Arial" w:hAnsi="Arial" w:cs="Arial"/>
-          <w:b/>
-        </w:rPr>
-        <w:t>números complejos</w:t>
-      </w:r>
-      <w:r>
-        <w:rPr>
-          <w:rFonts w:ascii="Arial" w:hAnsi="Arial" w:cs="Arial"/>
-        </w:rPr>
-        <w:t xml:space="preserve"> son todos </w:t>
-      </w:r>
-      <w:r>
-        <w:rPr>
-          <w:rFonts w:ascii="Arial" w:hAnsi="Arial" w:cs="Arial"/>
-        </w:rPr>
-        <w:t>los números de la forma</w:t>
-      </w:r>
-      <w:r>
-        <w:rPr>
-          <w:rFonts w:ascii="Arial" w:hAnsi="Arial" w:cs="Arial"/>
+        <w:t xml:space="preserve">Ya sabemos que los números de la forma </w:t>
+      </w:r>
+      <w:proofErr w:type="spellStart"/>
+      <w:r>
+        <w:rPr>
+          <w:rFonts w:ascii="Arial" w:hAnsi="Arial" w:cs="Arial"/>
+          <w:i/>
+        </w:rPr>
+        <w:t>ai</w:t>
+      </w:r>
+      <w:proofErr w:type="spellEnd"/>
+      <w:r>
+        <w:rPr>
+          <w:rFonts w:ascii="Arial" w:hAnsi="Arial" w:cs="Arial"/>
+        </w:rPr>
+        <w:t xml:space="preserve"> son números imaginarios. Pero que sucede si a un imaginario se adicionas un número real. Es decir ¿qué clase de número es </w:t>
+      </w:r>
+      <w:proofErr w:type="spellStart"/>
+      <w:r>
+        <w:rPr>
+          <w:rFonts w:ascii="Arial" w:hAnsi="Arial" w:cs="Arial"/>
+          <w:i/>
+        </w:rPr>
+        <w:t>ai</w:t>
+      </w:r>
+      <w:proofErr w:type="spellEnd"/>
+      <w:r>
+        <w:rPr>
+          <w:rFonts w:ascii="Arial" w:hAnsi="Arial" w:cs="Arial"/>
+        </w:rPr>
+        <w:t xml:space="preserve"> + </w:t>
+      </w:r>
+      <w:r>
+        <w:rPr>
+          <w:rFonts w:ascii="Arial" w:hAnsi="Arial" w:cs="Arial"/>
+          <w:i/>
+        </w:rPr>
+        <w:t>b</w:t>
+      </w:r>
+      <w:r>
+        <w:rPr>
+          <w:rFonts w:ascii="Arial" w:hAnsi="Arial" w:cs="Arial"/>
+        </w:rPr>
+        <w:t xml:space="preserve">, siendo </w:t>
+      </w:r>
+      <w:r>
+        <w:rPr>
+          <w:rFonts w:ascii="Arial" w:hAnsi="Arial" w:cs="Arial"/>
+          <w:i/>
+        </w:rPr>
+        <w:t>b</w:t>
+      </w:r>
+      <w:r>
+        <w:rPr>
+          <w:rFonts w:ascii="Arial" w:hAnsi="Arial" w:cs="Arial"/>
+        </w:rPr>
+        <w:t xml:space="preserve"> un número real?</w:t>
+      </w:r>
+    </w:p>
+    <w:p>
+      <w:pPr>
+        <w:tabs>
+          <w:tab w:val="right" w:pos="8498"/>
+        </w:tabs>
+        <w:spacing w:after="0"/>
+        <w:jc w:val="both"/>
+        <w:rPr>
+          <w:rFonts w:ascii="Arial" w:hAnsi="Arial" w:cs="Arial"/>
+        </w:rPr>
+      </w:pPr>
+    </w:p>
+    <w:tbl>
+      <w:tblPr>
+        <w:tblStyle w:val="Tablaconcuadrcula"/>
+        <w:tblW w:w="0" w:type="auto"/>
+        <w:tblLook w:val="04A0" w:firstRow="1" w:lastRow="0" w:firstColumn="1" w:lastColumn="0" w:noHBand="0" w:noVBand="1"/>
+      </w:tblPr>
+      <w:tblGrid>
+        <w:gridCol w:w="2477"/>
+        <w:gridCol w:w="6351"/>
+      </w:tblGrid>
+      <w:tr>
+        <w:tc>
+          <w:tcPr>
+            <w:tcW w:w="8828" w:type="dxa"/>
+            <w:gridSpan w:val="2"/>
+            <w:shd w:val="clear" w:color="auto" w:fill="000000" w:themeFill="text1"/>
+          </w:tcPr>
+          <w:p>
+            <w:pPr>
+              <w:jc w:val="center"/>
+              <w:rPr>
+                <w:rFonts w:ascii="Arial" w:hAnsi="Arial" w:cs="Arial"/>
+                <w:b/>
+                <w:sz w:val="24"/>
+                <w:szCs w:val="24"/>
+              </w:rPr>
+            </w:pPr>
+            <w:r>
+              <w:rPr>
+                <w:rFonts w:ascii="Arial" w:hAnsi="Arial" w:cs="Arial"/>
+                <w:b/>
+                <w:sz w:val="24"/>
+                <w:szCs w:val="24"/>
+              </w:rPr>
+              <w:t>Destacado</w:t>
+            </w:r>
+          </w:p>
+        </w:tc>
+      </w:tr>
+      <w:tr>
+        <w:tc>
+          <w:tcPr>
+            <w:tcW w:w="2477" w:type="dxa"/>
+          </w:tcPr>
+          <w:p>
+            <w:pPr>
+              <w:rPr>
+                <w:rFonts w:ascii="Arial" w:hAnsi="Arial" w:cs="Arial"/>
+                <w:b/>
+                <w:sz w:val="24"/>
+                <w:szCs w:val="24"/>
+              </w:rPr>
+            </w:pPr>
+            <w:r>
+              <w:rPr>
+                <w:rFonts w:ascii="Arial" w:hAnsi="Arial" w:cs="Arial"/>
+                <w:b/>
+                <w:sz w:val="24"/>
+                <w:szCs w:val="24"/>
+              </w:rPr>
+              <w:t>Título</w:t>
+            </w:r>
+          </w:p>
+        </w:tc>
+        <w:tc>
+          <w:tcPr>
+            <w:tcW w:w="6351" w:type="dxa"/>
+          </w:tcPr>
+          <w:p>
+            <w:pPr>
+              <w:rPr>
+                <w:rFonts w:ascii="Arial" w:hAnsi="Arial" w:cs="Arial"/>
+                <w:b/>
+                <w:sz w:val="24"/>
+                <w:szCs w:val="24"/>
+              </w:rPr>
+            </w:pPr>
+            <w:r>
+              <w:rPr>
+                <w:rFonts w:ascii="Arial" w:hAnsi="Arial" w:cs="Arial"/>
+                <w:b/>
+                <w:sz w:val="24"/>
+                <w:szCs w:val="24"/>
+                <w:lang w:val="es-ES_tradnl"/>
+              </w:rPr>
+              <w:t>El conjunto de los números complejos</w:t>
+            </w:r>
+          </w:p>
+        </w:tc>
+      </w:tr>
+      <w:tr>
+        <w:trPr>
+          <w:trHeight w:val="297"/>
+        </w:trPr>
+        <w:tc>
+          <w:tcPr>
+            <w:tcW w:w="2477" w:type="dxa"/>
+          </w:tcPr>
+          <w:p>
+            <w:pPr>
+              <w:rPr>
+                <w:rFonts w:ascii="Arial" w:hAnsi="Arial" w:cs="Arial"/>
+                <w:sz w:val="24"/>
+                <w:szCs w:val="24"/>
+              </w:rPr>
+            </w:pPr>
+            <w:r>
+              <w:rPr>
+                <w:rFonts w:ascii="Arial" w:hAnsi="Arial" w:cs="Arial"/>
+                <w:b/>
+                <w:sz w:val="24"/>
+                <w:szCs w:val="24"/>
+              </w:rPr>
+              <w:lastRenderedPageBreak/>
+              <w:t>Contenido</w:t>
+            </w:r>
+          </w:p>
+        </w:tc>
+        <w:tc>
+          <w:tcPr>
+            <w:tcW w:w="6351" w:type="dxa"/>
+          </w:tcPr>
+          <w:p>
+            <w:pPr>
+              <w:jc w:val="both"/>
+              <w:rPr>
+                <w:rFonts w:ascii="Arial" w:hAnsi="Arial" w:cs="Arial"/>
+                <w:sz w:val="24"/>
+                <w:szCs w:val="24"/>
+                <w:lang w:val="es-ES_tradnl"/>
+              </w:rPr>
+            </w:pPr>
+            <w:r>
+              <w:rPr>
+                <w:rFonts w:ascii="Arial" w:hAnsi="Arial" w:cs="Arial"/>
+                <w:sz w:val="24"/>
+                <w:szCs w:val="24"/>
+                <w:lang w:val="es-ES_tradnl"/>
+              </w:rPr>
+              <w:t xml:space="preserve">Los números de la forma </w:t>
+            </w:r>
+            <w:proofErr w:type="spellStart"/>
+            <w:r>
+              <w:rPr>
+                <w:rFonts w:ascii="Arial" w:hAnsi="Arial" w:cs="Arial"/>
+                <w:i/>
+                <w:sz w:val="24"/>
+                <w:szCs w:val="24"/>
+                <w:lang w:val="es-ES_tradnl"/>
+              </w:rPr>
+              <w:t>ai</w:t>
+            </w:r>
+            <w:proofErr w:type="spellEnd"/>
+            <w:r>
+              <w:rPr>
+                <w:rFonts w:ascii="Arial" w:hAnsi="Arial" w:cs="Arial"/>
+                <w:sz w:val="24"/>
+                <w:szCs w:val="24"/>
+                <w:lang w:val="es-ES_tradnl"/>
+              </w:rPr>
+              <w:t xml:space="preserve"> + </w:t>
+            </w:r>
+            <w:r>
+              <w:rPr>
+                <w:rFonts w:ascii="Arial" w:hAnsi="Arial" w:cs="Arial"/>
+                <w:i/>
+                <w:sz w:val="24"/>
+                <w:szCs w:val="24"/>
+                <w:lang w:val="es-ES_tradnl"/>
+              </w:rPr>
+              <w:t>b</w:t>
+            </w:r>
+            <w:r>
+              <w:rPr>
+                <w:rFonts w:ascii="Arial" w:hAnsi="Arial" w:cs="Arial"/>
+                <w:sz w:val="24"/>
+                <w:szCs w:val="24"/>
+                <w:lang w:val="es-ES_tradnl"/>
+              </w:rPr>
+              <w:t xml:space="preserve"> con </w:t>
+            </w:r>
+            <w:r>
+              <w:rPr>
+                <w:rFonts w:ascii="Arial" w:hAnsi="Arial" w:cs="Arial"/>
+                <w:i/>
+                <w:sz w:val="24"/>
+                <w:szCs w:val="24"/>
+                <w:lang w:val="es-ES_tradnl"/>
+              </w:rPr>
+              <w:t>a</w:t>
+            </w:r>
+            <w:r>
+              <w:rPr>
+                <w:rFonts w:ascii="Arial" w:hAnsi="Arial" w:cs="Arial"/>
+                <w:sz w:val="24"/>
+                <w:szCs w:val="24"/>
+                <w:lang w:val="es-ES_tradnl"/>
+              </w:rPr>
+              <w:t xml:space="preserve"> y </w:t>
+            </w:r>
+            <w:r>
+              <w:rPr>
+                <w:rFonts w:ascii="Arial" w:hAnsi="Arial" w:cs="Arial"/>
+                <w:i/>
+                <w:sz w:val="24"/>
+                <w:szCs w:val="24"/>
+                <w:lang w:val="es-ES_tradnl"/>
+              </w:rPr>
+              <w:t>b</w:t>
+            </w:r>
+            <w:r>
+              <w:rPr>
+                <w:rFonts w:ascii="Arial" w:hAnsi="Arial" w:cs="Arial"/>
+                <w:sz w:val="24"/>
+                <w:szCs w:val="24"/>
+                <w:lang w:val="es-ES_tradnl"/>
+              </w:rPr>
+              <w:t xml:space="preserve"> números reales no son reales. Estos números pertenecen a un </w:t>
+            </w:r>
+            <w:proofErr w:type="spellStart"/>
+            <w:r>
+              <w:rPr>
+                <w:rFonts w:ascii="Arial" w:hAnsi="Arial" w:cs="Arial"/>
+                <w:sz w:val="24"/>
+                <w:szCs w:val="24"/>
+                <w:lang w:val="es-ES_tradnl"/>
+              </w:rPr>
+              <w:t>núevo</w:t>
+            </w:r>
+            <w:proofErr w:type="spellEnd"/>
+            <w:r>
+              <w:rPr>
+                <w:rFonts w:ascii="Arial" w:hAnsi="Arial" w:cs="Arial"/>
+                <w:sz w:val="24"/>
+                <w:szCs w:val="24"/>
+                <w:lang w:val="es-ES_tradnl"/>
+              </w:rPr>
+              <w:t xml:space="preserve"> conjunto numérico llamado </w:t>
+            </w:r>
+            <w:r>
+              <w:rPr>
+                <w:rFonts w:ascii="Arial" w:hAnsi="Arial" w:cs="Arial"/>
+                <w:b/>
+                <w:sz w:val="24"/>
+                <w:szCs w:val="24"/>
+                <w:lang w:val="es-ES_tradnl"/>
+              </w:rPr>
+              <w:t>el conjunto de los números complejos</w:t>
+            </w:r>
+            <w:r>
+              <w:rPr>
+                <w:rFonts w:ascii="Arial" w:hAnsi="Arial" w:cs="Arial"/>
+                <w:sz w:val="24"/>
+                <w:szCs w:val="24"/>
+                <w:lang w:val="es-ES_tradnl"/>
+              </w:rPr>
+              <w:t>.</w:t>
+            </w:r>
+          </w:p>
+          <w:p>
+            <w:pPr>
+              <w:jc w:val="both"/>
+              <w:rPr>
+                <w:rFonts w:ascii="Arial" w:hAnsi="Arial" w:cs="Arial"/>
+                <w:sz w:val="24"/>
+                <w:szCs w:val="24"/>
+                <w:lang w:val="es-ES_tradnl"/>
+              </w:rPr>
+            </w:pPr>
+          </w:p>
+        </w:tc>
+      </w:tr>
+    </w:tbl>
+    <w:p>
+      <w:pPr>
+        <w:tabs>
+          <w:tab w:val="right" w:pos="8498"/>
+        </w:tabs>
+        <w:spacing w:after="0"/>
+        <w:jc w:val="both"/>
+        <w:rPr>
+          <w:rFonts w:ascii="Arial" w:hAnsi="Arial" w:cs="Arial"/>
+        </w:rPr>
+      </w:pPr>
+    </w:p>
+    <w:p>
+      <w:pPr>
+        <w:tabs>
+          <w:tab w:val="right" w:pos="8498"/>
+        </w:tabs>
+        <w:spacing w:after="0"/>
+        <w:jc w:val="both"/>
+        <w:rPr>
+          <w:rFonts w:ascii="Arial" w:eastAsiaTheme="minorEastAsia" w:hAnsi="Arial" w:cs="Arial"/>
+        </w:rPr>
+      </w:pPr>
+      <w:r>
+        <w:rPr>
+          <w:rFonts w:ascii="Arial" w:hAnsi="Arial" w:cs="Arial"/>
+        </w:rPr>
+        <w:t xml:space="preserve">En un número complejo </w:t>
+      </w:r>
+      <w:r>
+        <w:rPr>
+          <w:rFonts w:ascii="Arial" w:hAnsi="Arial" w:cs="Arial"/>
+          <w:i/>
+        </w:rPr>
+        <w:t>a</w:t>
+      </w:r>
+      <w:r>
+        <w:rPr>
+          <w:rFonts w:ascii="Arial" w:hAnsi="Arial" w:cs="Arial"/>
+        </w:rPr>
+        <w:t xml:space="preserve"> + </w:t>
+      </w:r>
+      <w:proofErr w:type="spellStart"/>
+      <w:r>
+        <w:rPr>
+          <w:rFonts w:ascii="Arial" w:hAnsi="Arial" w:cs="Arial"/>
+          <w:i/>
+        </w:rPr>
+        <w:t>bi</w:t>
+      </w:r>
+      <w:proofErr w:type="spellEnd"/>
+      <w:r>
+        <w:rPr>
+          <w:rFonts w:ascii="Arial" w:eastAsiaTheme="minorEastAsia" w:hAnsi="Arial" w:cs="Arial"/>
         </w:rPr>
         <w:t xml:space="preserve"> </w:t>
       </w:r>
       <w:r>
         <w:rPr>
           <w:rFonts w:ascii="Arial" w:hAnsi="Arial" w:cs="Arial"/>
+        </w:rPr>
+        <w:t xml:space="preserve">se identifican la parte real </w:t>
+      </w:r>
+      <w:r>
+        <w:rPr>
+          <w:rFonts w:ascii="Arial" w:hAnsi="Arial" w:cs="Arial"/>
           <w:i/>
+          <w:highlight w:val="yellow"/>
         </w:rPr>
         <w:t>a</w:t>
       </w:r>
@@ -4746,158 +5767,129 @@
         <w:rPr>
           <w:rFonts w:ascii="Arial" w:hAnsi="Arial" w:cs="Arial"/>
         </w:rPr>
-        <w:t xml:space="preserve"> + </w:t>
+        <w:t xml:space="preserve"> y la parte imaginaria </w:t>
       </w:r>
       <w:proofErr w:type="spellStart"/>
       <w:r>
         <w:rPr>
           <w:rFonts w:ascii="Arial" w:hAnsi="Arial" w:cs="Arial"/>
           <w:i/>
-        </w:rPr>
-        <w:t>bi</w:t>
+          <w:highlight w:val="yellow"/>
+        </w:rPr>
+        <w:t>b</w:t>
+      </w:r>
+      <w:r>
+        <w:rPr>
+          <w:rFonts w:ascii="Arial" w:hAnsi="Arial" w:cs="Arial"/>
+          <w:i/>
+          <w:highlight w:val="yellow"/>
+        </w:rPr>
+        <w:t>i</w:t>
       </w:r>
       <w:proofErr w:type="spellEnd"/>
       <w:r>
         <w:rPr>
-          <w:rFonts w:ascii="Arial" w:eastAsiaTheme="minorEastAsia" w:hAnsi="Arial" w:cs="Arial"/>
-        </w:rPr>
-        <w:t xml:space="preserve"> </w:t>
-      </w:r>
-      <w:r>
-        <w:rPr>
-          <w:rFonts w:ascii="Arial" w:eastAsiaTheme="minorEastAsia" w:hAnsi="Arial" w:cs="Arial"/>
-        </w:rPr>
-        <w:t xml:space="preserve">con </w:t>
+          <w:rFonts w:ascii="Arial" w:hAnsi="Arial" w:cs="Arial"/>
+        </w:rPr>
+        <w:t xml:space="preserve">. </w:t>
+      </w:r>
+      <w:r>
+        <w:rPr>
+          <w:rFonts w:ascii="Arial" w:hAnsi="Arial" w:cs="Arial"/>
+        </w:rPr>
+        <w:t xml:space="preserve">Por ejemplo, en el número </w:t>
+      </w:r>
+      <w:r>
+        <w:rPr>
+          <w:rFonts w:ascii="Arial" w:eastAsiaTheme="minorEastAsia" w:hAnsi="Arial" w:cs="Arial"/>
+        </w:rPr>
+        <w:t>–</w:t>
+      </w:r>
+      <w:r>
+        <w:rPr>
+          <w:rFonts w:ascii="Arial" w:eastAsiaTheme="minorEastAsia" w:hAnsi="Arial" w:cs="Arial"/>
+        </w:rPr>
+        <w:t xml:space="preserve">13 </w:t>
+      </w:r>
+      <w:r>
+        <w:rPr>
+          <w:rFonts w:ascii="Arial" w:eastAsiaTheme="minorEastAsia" w:hAnsi="Arial" w:cs="Arial"/>
+        </w:rPr>
+        <w:t xml:space="preserve">– </w:t>
+      </w:r>
+      <w:r>
+        <w:rPr>
+          <w:rFonts w:ascii="Arial" w:eastAsiaTheme="minorEastAsia" w:hAnsi="Arial" w:cs="Arial"/>
+        </w:rPr>
+        <w:t>4</w:t>
       </w:r>
       <w:r>
         <w:rPr>
           <w:rFonts w:ascii="Arial" w:eastAsiaTheme="minorEastAsia" w:hAnsi="Arial" w:cs="Arial"/>
           <w:i/>
         </w:rPr>
-        <w:t>a</w:t>
-      </w:r>
-      <w:r>
-        <w:rPr>
-          <w:rFonts w:ascii="Arial" w:eastAsiaTheme="minorEastAsia" w:hAnsi="Arial" w:cs="Arial"/>
-        </w:rPr>
-        <w:t xml:space="preserve">, </w:t>
+        <w:t>i</w:t>
+      </w:r>
+      <w:r>
+        <w:rPr>
+          <w:rFonts w:ascii="Arial" w:eastAsiaTheme="minorEastAsia" w:hAnsi="Arial" w:cs="Arial"/>
+        </w:rPr>
+        <w:t xml:space="preserve">; </w:t>
+      </w:r>
+      <w:r>
+        <w:rPr>
+          <w:rFonts w:ascii="Arial" w:eastAsiaTheme="minorEastAsia" w:hAnsi="Arial" w:cs="Arial"/>
+        </w:rPr>
+        <w:t xml:space="preserve">el número </w:t>
+      </w:r>
+      <w:r>
+        <w:rPr>
+          <w:rFonts w:ascii="Arial" w:eastAsiaTheme="minorEastAsia" w:hAnsi="Arial" w:cs="Arial"/>
+        </w:rPr>
+        <w:t>–</w:t>
+      </w:r>
+      <w:r>
+        <w:rPr>
+          <w:rFonts w:ascii="Arial" w:eastAsiaTheme="minorEastAsia" w:hAnsi="Arial" w:cs="Arial"/>
+        </w:rPr>
+        <w:t xml:space="preserve">13 </w:t>
+      </w:r>
+      <w:r>
+        <w:rPr>
+          <w:rFonts w:ascii="Arial" w:eastAsiaTheme="minorEastAsia" w:hAnsi="Arial" w:cs="Arial"/>
+        </w:rPr>
+        <w:t>es la parte real y 4</w:t>
       </w:r>
       <w:r>
         <w:rPr>
           <w:rFonts w:ascii="Arial" w:eastAsiaTheme="minorEastAsia" w:hAnsi="Arial" w:cs="Arial"/>
           <w:i/>
         </w:rPr>
-        <w:t>b</w:t>
-      </w:r>
-      <w:r>
-        <w:rPr>
-          <w:rFonts w:ascii="Arial" w:eastAsiaTheme="minorEastAsia" w:hAnsi="Arial" w:cs="Arial"/>
-        </w:rPr>
-        <w:t xml:space="preserve"> números reales e </w:t>
-      </w:r>
-      <m:oMath>
-        <m:r>
-          <w:rPr>
-            <w:rFonts w:ascii="Cambria Math" w:eastAsiaTheme="minorEastAsia" w:hAnsi="Cambria Math" w:cs="Arial"/>
-          </w:rPr>
-          <m:t>i</m:t>
-        </m:r>
-        <m:r>
-          <w:rPr>
-            <w:rFonts w:ascii="Cambria Math" w:eastAsiaTheme="minorEastAsia" w:hAnsi="Arial" w:cs="Arial"/>
-          </w:rPr>
-          <m:t>=</m:t>
-        </m:r>
-        <m:rad>
-          <m:radPr>
-            <m:degHide m:val="1"/>
-            <m:ctrlPr>
-              <w:rPr>
-                <w:rFonts w:ascii="Cambria Math" w:eastAsiaTheme="minorEastAsia" w:hAnsi="Cambria Math" w:cs="Arial"/>
-                <w:b/>
-                <w:i/>
-              </w:rPr>
-            </m:ctrlPr>
-          </m:radPr>
-          <m:deg/>
-          <m:e>
-            <m:r>
-              <m:rPr>
-                <m:sty m:val="bi"/>
-              </m:rPr>
-              <w:rPr>
-                <w:rFonts w:ascii="Cambria Math" w:eastAsiaTheme="minorEastAsia" w:hAnsi="Cambria Math" w:cs="Arial"/>
-              </w:rPr>
-              <m:t>-1</m:t>
-            </m:r>
-          </m:e>
-        </m:rad>
-      </m:oMath>
-      <w:r>
-        <w:rPr>
-          <w:rFonts w:ascii="Arial" w:hAnsi="Arial" w:cs="Arial"/>
-        </w:rPr>
-        <w:t xml:space="preserve">. En un número complejo </w:t>
-      </w:r>
-      <w:r>
-        <w:rPr>
-          <w:rFonts w:ascii="Arial" w:hAnsi="Arial" w:cs="Arial"/>
-          <w:i/>
-        </w:rPr>
-        <w:t>a</w:t>
-      </w:r>
-      <w:r>
-        <w:rPr>
-          <w:rFonts w:ascii="Arial" w:hAnsi="Arial" w:cs="Arial"/>
-        </w:rPr>
-        <w:t xml:space="preserve"> + </w:t>
-      </w:r>
-      <w:proofErr w:type="spellStart"/>
-      <w:r>
-        <w:rPr>
-          <w:rFonts w:ascii="Arial" w:hAnsi="Arial" w:cs="Arial"/>
-          <w:i/>
-        </w:rPr>
-        <w:t>bi</w:t>
-      </w:r>
-      <w:proofErr w:type="spellEnd"/>
-      <w:r>
-        <w:rPr>
-          <w:rFonts w:ascii="Arial" w:eastAsiaTheme="minorEastAsia" w:hAnsi="Arial" w:cs="Arial"/>
-        </w:rPr>
-        <w:t xml:space="preserve"> </w:t>
-      </w:r>
-      <w:r>
-        <w:rPr>
-          <w:rFonts w:ascii="Arial" w:hAnsi="Arial" w:cs="Arial"/>
-        </w:rPr>
-        <w:t xml:space="preserve">se identifican la parte real </w:t>
-      </w:r>
-      <w:r>
-        <w:rPr>
-          <w:rFonts w:ascii="Arial" w:hAnsi="Arial" w:cs="Arial"/>
-          <w:i/>
-        </w:rPr>
-        <w:t>a</w:t>
-      </w:r>
-      <w:r>
-        <w:rPr>
-          <w:rFonts w:ascii="Arial" w:hAnsi="Arial" w:cs="Arial"/>
-        </w:rPr>
-        <w:t xml:space="preserve"> y la parte imaginaria </w:t>
-      </w:r>
-      <w:r>
-        <w:rPr>
-          <w:rFonts w:ascii="Arial" w:hAnsi="Arial" w:cs="Arial"/>
-          <w:i/>
-        </w:rPr>
-        <w:t>b</w:t>
-      </w:r>
-      <w:r>
-        <w:rPr>
-          <w:rFonts w:ascii="Arial" w:hAnsi="Arial" w:cs="Arial"/>
-        </w:rPr>
-        <w:t xml:space="preserve">. El conjunto de los números complejos se denota con la letra </w:t>
+        <w:t>i</w:t>
+      </w:r>
+      <w:r>
+        <w:rPr>
+          <w:rFonts w:ascii="Arial" w:eastAsiaTheme="minorEastAsia" w:hAnsi="Arial" w:cs="Arial"/>
+        </w:rPr>
+        <w:t xml:space="preserve"> es la parte imaginaria.</w:t>
+      </w:r>
+    </w:p>
+    <w:p>
+      <w:pPr>
+        <w:tabs>
+          <w:tab w:val="right" w:pos="8498"/>
+        </w:tabs>
+        <w:spacing w:after="0"/>
+        <w:jc w:val="both"/>
+        <w:rPr>
+          <w:rFonts w:ascii="Arial" w:hAnsi="Arial" w:cs="Arial"/>
+        </w:rPr>
+      </w:pPr>
+      <w:r>
+        <w:rPr>
+          <w:rFonts w:ascii="Arial" w:hAnsi="Arial" w:cs="Arial"/>
+        </w:rPr>
+        <w:t xml:space="preserve">El conjunto de los números complejos se denota con la letra </w:t>
       </w:r>
       <m:oMath>
         <m:r>
@@ -5020,34 +6012,35 @@
                 <w:rPr>
                   <w:rFonts w:ascii="Cambria Math" w:eastAsiaTheme="minorEastAsia" w:hAnsi="Cambria Math" w:cs="Arial"/>
                 </w:rPr>
-                <m:t>∈R,</m:t>
+                <m:t xml:space="preserve">∈R </m:t>
               </m:r>
               <m:r>
                 <w:rPr>
                   <w:rFonts w:ascii="Cambria Math" w:eastAsiaTheme="minorEastAsia" w:hAnsi="Cambria Math" w:cs="Arial"/>
                 </w:rPr>
-                <m:t>i=</m:t>
+                <m:t xml:space="preserve">con </m:t>
               </m:r>
-              <m:rad>
-                <m:radPr>
-                  <m:degHide m:val="1"/>
-                  <m:ctrlPr>
-                    <w:rPr>
-                      <w:rFonts w:ascii="Cambria Math" w:eastAsiaTheme="minorEastAsia" w:hAnsi="Cambria Math" w:cs="Arial"/>
-                      <w:i/>
-                    </w:rPr>
-                  </m:ctrlPr>
-                </m:radPr>
-                <m:deg/>
-                <m:e>
-                  <m:r>
-                    <w:rPr>
-                      <w:rFonts w:ascii="Cambria Math" w:eastAsiaTheme="minorEastAsia" w:hAnsi="Cambria Math" w:cs="Arial"/>
-                    </w:rPr>
-                    <m:t>-1</m:t>
-                  </m:r>
-                </m:e>
-              </m:rad>
+              <m:r>
+                <m:rPr>
+                  <m:sty m:val="p"/>
+                </m:rPr>
+                <w:rPr>
+                  <w:rFonts w:ascii="Cambria Math" w:hAnsi="Cambria Math" w:cs="Arial"/>
+                  <w:position w:val="-6"/>
+                </w:rPr>
+                <w:object w:dxaOrig="920" w:dyaOrig="340" w14:anchorId="3E37087F">
+                  <v:shape id="_x0000_i1038" type="#_x0000_t75" style="width:45.5pt;height:16.5pt" o:ole="">
+                    <v:imagedata r:id="rId24" o:title=""/>
+                  </v:shape>
+                  <o:OLEObject Type="Embed" ProgID="Equation.DSMT4" ShapeID="_x0000_i1038" DrawAspect="Content" ObjectID="_1501508541" r:id="rId35"/>
+                </w:object>
+              </m:r>
+              <m:r>
+                <w:rPr>
+                  <w:rFonts w:ascii="Cambria Math" w:eastAsiaTheme="minorEastAsia" w:hAnsi="Cambria Math" w:cs="Arial"/>
+                </w:rPr>
+                <m:t xml:space="preserve"> </m:t>
+              </m:r>
             </m:e>
           </m:d>
         </m:oMath>
@@ -5105,78 +6098,6 @@
           <w:rFonts w:ascii="Arial" w:eastAsiaTheme="minorEastAsia" w:hAnsi="Arial" w:cs="Arial"/>
         </w:rPr>
         <w:t xml:space="preserve"> son:</w:t>
-      </w:r>
-    </w:p>
-    <w:p>
-      <w:pPr>
-        <w:tabs>
-          <w:tab w:val="right" w:pos="8498"/>
-        </w:tabs>
-        <w:spacing w:after="0"/>
-        <w:jc w:val="both"/>
-        <w:rPr>
-          <w:rFonts w:ascii="Arial" w:eastAsiaTheme="minorEastAsia" w:hAnsi="Arial" w:cs="Arial"/>
-        </w:rPr>
-      </w:pPr>
-    </w:p>
-    <w:p>
-      <w:pPr>
-        <w:pStyle w:val="Prrafodelista"/>
-        <w:numPr>
-          <w:ilvl w:val="0"/>
-          <w:numId w:val="11"/>
-        </w:numPr>
-        <w:tabs>
-          <w:tab w:val="right" w:pos="8498"/>
-        </w:tabs>
-        <w:spacing w:after="0"/>
-        <w:jc w:val="both"/>
-        <w:rPr>
-          <w:rFonts w:ascii="Arial" w:eastAsiaTheme="minorEastAsia" w:hAnsi="Arial" w:cs="Arial"/>
-        </w:rPr>
-      </w:pPr>
-      <w:r>
-        <w:rPr>
-          <w:rFonts w:ascii="Arial" w:eastAsiaTheme="minorEastAsia" w:hAnsi="Arial" w:cs="Arial"/>
-        </w:rPr>
-        <w:t>-13 - 4</w:t>
-      </w:r>
-      <w:r>
-        <w:rPr>
-          <w:rFonts w:ascii="Arial" w:eastAsiaTheme="minorEastAsia" w:hAnsi="Arial" w:cs="Arial"/>
-          <w:i/>
-        </w:rPr>
-        <w:t>i</w:t>
-      </w:r>
-      <w:r>
-        <w:rPr>
-          <w:rFonts w:ascii="Arial" w:eastAsiaTheme="minorEastAsia" w:hAnsi="Arial" w:cs="Arial"/>
-        </w:rPr>
-        <w:t xml:space="preserve">; -13 </w:t>
-      </w:r>
-      <w:r>
-        <w:rPr>
-          <w:rFonts w:ascii="Arial" w:eastAsiaTheme="minorEastAsia" w:hAnsi="Arial" w:cs="Arial"/>
-        </w:rPr>
-        <w:t xml:space="preserve">es la parte real y </w:t>
-      </w:r>
-      <w:r>
-        <w:rPr>
-          <w:rFonts w:ascii="Arial" w:eastAsiaTheme="minorEastAsia" w:hAnsi="Arial" w:cs="Arial"/>
-        </w:rPr>
-        <w:t xml:space="preserve">-4 </w:t>
-      </w:r>
-      <w:r>
-        <w:rPr>
-          <w:rFonts w:ascii="Arial" w:eastAsiaTheme="minorEastAsia" w:hAnsi="Arial" w:cs="Arial"/>
-        </w:rPr>
-        <w:t>es la parte imaginaria</w:t>
-      </w:r>
-      <w:r>
-        <w:rPr>
-          <w:rFonts w:ascii="Arial" w:eastAsiaTheme="minorEastAsia" w:hAnsi="Arial" w:cs="Arial"/>
-        </w:rPr>
-        <w:t>.</w:t>
       </w:r>
     </w:p>
     <w:p>
@@ -5245,7 +6166,19 @@
         <w:rPr>
           <w:rFonts w:ascii="Arial" w:eastAsiaTheme="minorEastAsia" w:hAnsi="Arial" w:cs="Arial"/>
         </w:rPr>
-        <w:t xml:space="preserve">; </w:t>
+        <w:t>;</w:t>
+      </w:r>
+      <w:r>
+        <w:rPr>
+          <w:rFonts w:ascii="Arial" w:eastAsiaTheme="minorEastAsia" w:hAnsi="Arial" w:cs="Arial"/>
+        </w:rPr>
+        <w:t xml:space="preserve"> en donde </w:t>
+      </w:r>
+      <w:r>
+        <w:rPr>
+          <w:rFonts w:ascii="Arial" w:eastAsiaTheme="minorEastAsia" w:hAnsi="Arial" w:cs="Arial"/>
+        </w:rPr>
+        <w:t xml:space="preserve"> </w:t>
       </w:r>
       <m:oMath>
         <m:r>
@@ -5285,7 +6218,27 @@
         <w:rPr>
           <w:rFonts w:ascii="Arial" w:eastAsiaTheme="minorEastAsia" w:hAnsi="Arial" w:cs="Arial"/>
         </w:rPr>
-        <w:t xml:space="preserve"> es la parte real y 7 la parte imaginaria.</w:t>
+        <w:t xml:space="preserve"> es la parte real y </w:t>
+      </w:r>
+      <w:r>
+        <w:rPr>
+          <w:rFonts w:ascii="Arial" w:eastAsiaTheme="minorEastAsia" w:hAnsi="Arial" w:cs="Arial"/>
+        </w:rPr>
+        <w:t>7</w:t>
+      </w:r>
+      <w:r>
+        <w:rPr>
+          <w:rFonts w:ascii="Arial" w:eastAsiaTheme="minorEastAsia" w:hAnsi="Arial" w:cs="Arial"/>
+          <w:i/>
+          <w:highlight w:val="yellow"/>
+        </w:rPr>
+        <w:t>i</w:t>
+      </w:r>
+      <w:r>
+        <w:rPr>
+          <w:rFonts w:ascii="Arial" w:eastAsiaTheme="minorEastAsia" w:hAnsi="Arial" w:cs="Arial"/>
+        </w:rPr>
+        <w:t xml:space="preserve"> la parte imaginaria.</w:t>
       </w:r>
     </w:p>
     <w:p>
@@ -5376,11 +6329,31 @@
           <m:t>i</m:t>
         </m:r>
       </m:oMath>
-      <w:r>
-        <w:rPr>
-          <w:rFonts w:ascii="Arial" w:eastAsiaTheme="minorEastAsia" w:hAnsi="Arial" w:cs="Arial"/>
-        </w:rPr>
-        <w:t xml:space="preserve">; </w:t>
+      <w:proofErr w:type="gramStart"/>
+      <w:r>
+        <w:rPr>
+          <w:rFonts w:ascii="Arial" w:eastAsiaTheme="minorEastAsia" w:hAnsi="Arial" w:cs="Arial"/>
+        </w:rPr>
+        <w:t>;</w:t>
+      </w:r>
+      <w:r>
+        <w:rPr>
+          <w:rFonts w:ascii="Arial" w:eastAsiaTheme="minorEastAsia" w:hAnsi="Arial" w:cs="Arial"/>
+        </w:rPr>
+        <w:t>siendo</w:t>
+      </w:r>
+      <w:proofErr w:type="gramEnd"/>
+      <w:r>
+        <w:rPr>
+          <w:rFonts w:ascii="Arial" w:eastAsiaTheme="minorEastAsia" w:hAnsi="Arial" w:cs="Arial"/>
+        </w:rPr>
+        <w:t xml:space="preserve"> </w:t>
+      </w:r>
+      <w:r>
+        <w:rPr>
+          <w:rFonts w:ascii="Arial" w:eastAsiaTheme="minorEastAsia" w:hAnsi="Arial" w:cs="Arial"/>
+        </w:rPr>
+        <w:t xml:space="preserve"> </w:t>
       </w:r>
       <m:oMath>
         <m:r>
@@ -5420,7 +6393,7 @@
         <w:rPr>
           <w:rFonts w:ascii="Arial" w:eastAsiaTheme="minorEastAsia" w:hAnsi="Arial" w:cs="Arial"/>
         </w:rPr>
-        <w:t xml:space="preserve"> es la parte real y </w:t>
+        <w:t xml:space="preserve"> la parte real y </w:t>
       </w:r>
       <m:oMath>
         <m:rad>
@@ -5453,10 +6426,240 @@
       <w:r>
         <w:rPr>
           <w:rFonts w:ascii="Arial" w:eastAsiaTheme="minorEastAsia" w:hAnsi="Arial" w:cs="Arial"/>
-        </w:rPr>
-        <w:t xml:space="preserve"> la parte imaginaria.</w:t>
-      </w:r>
-    </w:p>
+          <w:highlight w:val="yellow"/>
+        </w:rPr>
+        <w:t>i</w:t>
+      </w:r>
+      <w:r>
+        <w:rPr>
+          <w:rFonts w:ascii="Arial" w:eastAsiaTheme="minorEastAsia" w:hAnsi="Arial" w:cs="Arial"/>
+        </w:rPr>
+        <w:t xml:space="preserve"> </w:t>
+      </w:r>
+      <w:r>
+        <w:rPr>
+          <w:rFonts w:ascii="Arial" w:eastAsiaTheme="minorEastAsia" w:hAnsi="Arial" w:cs="Arial"/>
+        </w:rPr>
+        <w:t>la parte imaginaria.</w:t>
+      </w:r>
+    </w:p>
+    <w:p>
+      <w:pPr>
+        <w:spacing w:after="0"/>
+        <w:jc w:val="both"/>
+        <w:rPr>
+          <w:rFonts w:ascii="Arial" w:hAnsi="Arial" w:cs="Arial"/>
+          <w:color w:val="000000" w:themeColor="text1"/>
+        </w:rPr>
+      </w:pPr>
+    </w:p>
+    <w:p>
+      <w:pPr>
+        <w:spacing w:after="0"/>
+        <w:jc w:val="both"/>
+        <w:rPr>
+          <w:rFonts w:ascii="Arial" w:hAnsi="Arial" w:cs="Arial"/>
+          <w:color w:val="000000" w:themeColor="text1"/>
+        </w:rPr>
+      </w:pPr>
+      <w:r>
+        <w:rPr>
+          <w:rFonts w:ascii="Arial" w:hAnsi="Arial" w:cs="Arial"/>
+          <w:color w:val="000000" w:themeColor="text1"/>
+        </w:rPr>
+        <w:t xml:space="preserve">¿En los números 4,6 y 0,2 + </w:t>
+      </w:r>
+      <w:r>
+        <w:rPr>
+          <w:rFonts w:ascii="Cambria Math" w:hAnsi="Cambria Math" w:cs="Arial"/>
+          <w:color w:val="000000" w:themeColor="text1"/>
+        </w:rPr>
+        <w:t>π</w:t>
+      </w:r>
+      <w:r>
+        <w:rPr>
+          <w:rFonts w:ascii="Arial" w:hAnsi="Arial" w:cs="Arial"/>
+          <w:color w:val="000000" w:themeColor="text1"/>
+        </w:rPr>
+        <w:t>, cuál es la parte imaginaria?</w:t>
+      </w:r>
+    </w:p>
+    <w:p>
+      <w:pPr>
+        <w:spacing w:after="0"/>
+        <w:jc w:val="both"/>
+        <w:rPr>
+          <w:rFonts w:ascii="Arial" w:hAnsi="Arial" w:cs="Arial"/>
+          <w:color w:val="000000" w:themeColor="text1"/>
+        </w:rPr>
+      </w:pPr>
+      <w:r>
+        <w:rPr>
+          <w:rFonts w:ascii="Arial" w:hAnsi="Arial" w:cs="Arial"/>
+          <w:color w:val="000000" w:themeColor="text1"/>
+        </w:rPr>
+        <w:t xml:space="preserve">Efectivamente estos números son reales y su parte imaginaria es 0. En ese caso, se dice que el número es de la forma </w:t>
+      </w:r>
+      <w:r>
+        <w:rPr>
+          <w:rFonts w:ascii="Arial" w:hAnsi="Arial" w:cs="Arial"/>
+          <w:i/>
+          <w:color w:val="000000" w:themeColor="text1"/>
+        </w:rPr>
+        <w:t>a</w:t>
+      </w:r>
+      <w:r>
+        <w:rPr>
+          <w:rFonts w:ascii="Arial" w:hAnsi="Arial" w:cs="Arial"/>
+          <w:color w:val="000000" w:themeColor="text1"/>
+        </w:rPr>
+        <w:t xml:space="preserve"> + 0i. </w:t>
+      </w:r>
+    </w:p>
+    <w:p>
+      <w:pPr>
+        <w:spacing w:after="0"/>
+        <w:jc w:val="both"/>
+        <w:rPr>
+          <w:rFonts w:ascii="Arial" w:hAnsi="Arial" w:cs="Arial"/>
+          <w:color w:val="000000" w:themeColor="text1"/>
+        </w:rPr>
+      </w:pPr>
+    </w:p>
+    <w:tbl>
+      <w:tblPr>
+        <w:tblStyle w:val="Tablaconcuadrcula"/>
+        <w:tblW w:w="0" w:type="auto"/>
+        <w:tblLook w:val="04A0" w:firstRow="1" w:lastRow="0" w:firstColumn="1" w:lastColumn="0" w:noHBand="0" w:noVBand="1"/>
+      </w:tblPr>
+      <w:tblGrid>
+        <w:gridCol w:w="2477"/>
+        <w:gridCol w:w="6351"/>
+      </w:tblGrid>
+      <w:tr>
+        <w:tc>
+          <w:tcPr>
+            <w:tcW w:w="8828" w:type="dxa"/>
+            <w:gridSpan w:val="2"/>
+            <w:shd w:val="clear" w:color="auto" w:fill="000000" w:themeFill="text1"/>
+          </w:tcPr>
+          <w:p>
+            <w:pPr>
+              <w:jc w:val="center"/>
+              <w:rPr>
+                <w:rFonts w:ascii="Arial" w:hAnsi="Arial" w:cs="Arial"/>
+                <w:b/>
+                <w:sz w:val="24"/>
+                <w:szCs w:val="24"/>
+              </w:rPr>
+            </w:pPr>
+            <w:r>
+              <w:rPr>
+                <w:rFonts w:ascii="Arial" w:hAnsi="Arial" w:cs="Arial"/>
+                <w:b/>
+                <w:sz w:val="24"/>
+                <w:szCs w:val="24"/>
+              </w:rPr>
+              <w:t>Destacado</w:t>
+            </w:r>
+          </w:p>
+        </w:tc>
+      </w:tr>
+      <w:tr>
+        <w:tc>
+          <w:tcPr>
+            <w:tcW w:w="2477" w:type="dxa"/>
+          </w:tcPr>
+          <w:p>
+            <w:pPr>
+              <w:rPr>
+                <w:rFonts w:ascii="Arial" w:hAnsi="Arial" w:cs="Arial"/>
+                <w:b/>
+                <w:sz w:val="24"/>
+                <w:szCs w:val="24"/>
+              </w:rPr>
+            </w:pPr>
+            <w:r>
+              <w:rPr>
+                <w:rFonts w:ascii="Arial" w:hAnsi="Arial" w:cs="Arial"/>
+                <w:b/>
+                <w:sz w:val="24"/>
+                <w:szCs w:val="24"/>
+              </w:rPr>
+              <w:t>Título</w:t>
+            </w:r>
+          </w:p>
+        </w:tc>
+        <w:tc>
+          <w:tcPr>
+            <w:tcW w:w="6351" w:type="dxa"/>
+          </w:tcPr>
+          <w:p>
+            <w:pPr>
+              <w:rPr>
+                <w:rFonts w:ascii="Arial" w:hAnsi="Arial" w:cs="Arial"/>
+                <w:b/>
+                <w:sz w:val="24"/>
+                <w:szCs w:val="24"/>
+              </w:rPr>
+            </w:pPr>
+          </w:p>
+        </w:tc>
+      </w:tr>
+      <w:tr>
+        <w:trPr>
+          <w:trHeight w:val="297"/>
+        </w:trPr>
+        <w:tc>
+          <w:tcPr>
+            <w:tcW w:w="2477" w:type="dxa"/>
+          </w:tcPr>
+          <w:p>
+            <w:pPr>
+              <w:rPr>
+                <w:rFonts w:ascii="Arial" w:hAnsi="Arial" w:cs="Arial"/>
+                <w:sz w:val="24"/>
+                <w:szCs w:val="24"/>
+              </w:rPr>
+            </w:pPr>
+            <w:r>
+              <w:rPr>
+                <w:rFonts w:ascii="Arial" w:hAnsi="Arial" w:cs="Arial"/>
+                <w:b/>
+                <w:sz w:val="24"/>
+                <w:szCs w:val="24"/>
+              </w:rPr>
+              <w:t>Contenido</w:t>
+            </w:r>
+          </w:p>
+        </w:tc>
+        <w:tc>
+          <w:tcPr>
+            <w:tcW w:w="6351" w:type="dxa"/>
+          </w:tcPr>
+          <w:p>
+            <w:pPr>
+              <w:jc w:val="both"/>
+              <w:rPr>
+                <w:rFonts w:ascii="Arial" w:hAnsi="Arial" w:cs="Arial"/>
+                <w:sz w:val="24"/>
+                <w:szCs w:val="24"/>
+                <w:lang w:val="es-ES_tradnl"/>
+              </w:rPr>
+            </w:pPr>
+            <w:r>
+              <w:rPr>
+                <w:rFonts w:ascii="Arial" w:hAnsi="Arial" w:cs="Arial"/>
+                <w:sz w:val="24"/>
+                <w:szCs w:val="24"/>
+                <w:lang w:val="es-ES_tradnl"/>
+              </w:rPr>
+              <w:t>Todo número real a puede escribirse de la forma a + 0i</w:t>
+            </w:r>
+          </w:p>
+        </w:tc>
+      </w:tr>
+    </w:tbl>
     <w:p>
       <w:pPr>
         <w:spacing w:after="0"/>
@@ -5557,7 +6760,14 @@
           <w:rFonts w:ascii="Arial" w:eastAsiaTheme="minorEastAsia" w:hAnsi="Arial" w:cs="Arial"/>
           <w:lang w:val="es-CO"/>
         </w:rPr>
-        <w:t xml:space="preserve"> se forman  los números reales</w:t>
+        <w:t xml:space="preserve"> se obtienen </w:t>
+      </w:r>
+      <w:r>
+        <w:rPr>
+          <w:rFonts w:ascii="Arial" w:eastAsiaTheme="minorEastAsia" w:hAnsi="Arial" w:cs="Arial"/>
+          <w:lang w:val="es-CO"/>
+        </w:rPr>
+        <w:t>los números reales</w:t>
       </w:r>
       <w:r>
         <w:rPr>
@@ -5735,7 +6945,6 @@
                 <w:sz w:val="24"/>
                 <w:szCs w:val="24"/>
               </w:rPr>
-              <w:lastRenderedPageBreak/>
               <w:t xml:space="preserve">Código </w:t>
             </w:r>
             <w:proofErr w:type="spellStart"/>
@@ -5799,10 +7008,10 @@
                 <w:lang w:val="es-ES_tradnl"/>
               </w:rPr>
               <w:object w:dxaOrig="3285" w:dyaOrig="2850" w14:anchorId="3E8B5E6C">
-                <v:shape id="_x0000_i1026" type="#_x0000_t75" style="width:164.5pt;height:142.5pt" o:ole="">
-                  <v:imagedata r:id="rId31" o:title=""/>
+                <v:shape id="_x0000_i1031" type="#_x0000_t75" style="width:164.5pt;height:142.5pt" o:ole="">
+                  <v:imagedata r:id="rId36" o:title=""/>
                 </v:shape>
-                <o:OLEObject Type="Embed" ProgID="PBrush" ShapeID="_x0000_i1026" DrawAspect="Content" ObjectID="_1501443830" r:id="rId32"/>
+                <o:OLEObject Type="Embed" ProgID="PBrush" ShapeID="_x0000_i1031" DrawAspect="Content" ObjectID="_1501508542" r:id="rId37"/>
               </w:object>
             </w:r>
           </w:p>
@@ -5870,6 +7079,7 @@
               </w:numPr>
               <w:rPr>
                 <w:rFonts w:ascii="Arial" w:eastAsiaTheme="minorEastAsia" w:hAnsi="Arial" w:cs="Arial"/>
+                <w:highlight w:val="yellow"/>
               </w:rPr>
             </w:pPr>
             <m:oMath>
@@ -5879,25 +7089,30 @@
                 </m:rPr>
                 <w:rPr>
                   <w:rFonts w:ascii="Cambria Math" w:hAnsi="Cambria Math" w:cs="Arial"/>
-                </w:rPr>
+                  <w:highlight w:val="yellow"/>
+                </w:rPr>
+                <w:lastRenderedPageBreak/>
                 <m:t>C</m:t>
               </m:r>
             </m:oMath>
             <w:r>
               <w:rPr>
                 <w:rFonts w:ascii="Arial" w:eastAsiaTheme="minorEastAsia" w:hAnsi="Arial" w:cs="Arial"/>
+                <w:highlight w:val="yellow"/>
               </w:rPr>
               <w:t>, c</w:t>
             </w:r>
             <w:r>
               <w:rPr>
                 <w:rFonts w:ascii="Arial" w:eastAsiaTheme="minorEastAsia" w:hAnsi="Arial" w:cs="Arial"/>
+                <w:highlight w:val="yellow"/>
               </w:rPr>
               <w:t>onjunto de números complejos</w:t>
             </w:r>
             <w:r>
               <w:rPr>
                 <w:rFonts w:ascii="Arial" w:eastAsiaTheme="minorEastAsia" w:hAnsi="Arial" w:cs="Arial"/>
+                <w:highlight w:val="yellow"/>
               </w:rPr>
               <w:t xml:space="preserve">   </w:t>
             </w:r>
@@ -5913,6 +7128,7 @@
                 <w:rFonts w:ascii="Arial" w:eastAsiaTheme="minorEastAsia" w:hAnsi="Arial" w:cs="Arial"/>
                 <w:sz w:val="24"/>
                 <w:szCs w:val="24"/>
+                <w:highlight w:val="yellow"/>
               </w:rPr>
             </w:pPr>
             <m:oMath>
@@ -5924,6 +7140,7 @@
                   <w:rFonts w:ascii="Cambria Math" w:hAnsi="Cambria Math" w:cs="Arial"/>
                   <w:sz w:val="24"/>
                   <w:szCs w:val="24"/>
+                  <w:highlight w:val="yellow"/>
                 </w:rPr>
                 <m:t>R</m:t>
               </m:r>
@@ -5933,6 +7150,7 @@
                 <w:rFonts w:ascii="Arial" w:eastAsiaTheme="minorEastAsia" w:hAnsi="Arial" w:cs="Arial"/>
                 <w:sz w:val="24"/>
                 <w:szCs w:val="24"/>
+                <w:highlight w:val="yellow"/>
               </w:rPr>
               <w:t>, c</w:t>
             </w:r>
@@ -5941,6 +7159,7 @@
                 <w:rFonts w:ascii="Arial" w:eastAsiaTheme="minorEastAsia" w:hAnsi="Arial" w:cs="Arial"/>
                 <w:sz w:val="24"/>
                 <w:szCs w:val="24"/>
+                <w:highlight w:val="yellow"/>
               </w:rPr>
               <w:t xml:space="preserve">onjunto de números </w:t>
             </w:r>
@@ -5949,6 +7168,7 @@
                 <w:rFonts w:ascii="Arial" w:eastAsiaTheme="minorEastAsia" w:hAnsi="Arial" w:cs="Arial"/>
                 <w:sz w:val="24"/>
                 <w:szCs w:val="24"/>
+                <w:highlight w:val="yellow"/>
               </w:rPr>
               <w:t>reales</w:t>
             </w:r>
@@ -5957,6 +7177,7 @@
                 <w:rFonts w:ascii="Arial" w:eastAsiaTheme="minorEastAsia" w:hAnsi="Arial" w:cs="Arial"/>
                 <w:sz w:val="24"/>
                 <w:szCs w:val="24"/>
+                <w:highlight w:val="yellow"/>
               </w:rPr>
               <w:t xml:space="preserve"> </w:t>
             </w:r>
@@ -5972,6 +7193,7 @@
                 <w:rFonts w:ascii="Arial" w:eastAsiaTheme="minorEastAsia" w:hAnsi="Arial" w:cs="Arial"/>
                 <w:sz w:val="24"/>
                 <w:szCs w:val="24"/>
+                <w:highlight w:val="yellow"/>
               </w:rPr>
             </w:pPr>
             <m:oMath>
@@ -5983,6 +7205,7 @@
                   <w:rFonts w:ascii="Arial" w:hAnsi="Cambria Math" w:cs="Arial"/>
                   <w:sz w:val="24"/>
                   <w:szCs w:val="24"/>
+                  <w:highlight w:val="yellow"/>
                 </w:rPr>
                 <m:t>Q</m:t>
               </m:r>
@@ -5992,6 +7215,7 @@
                 <w:rFonts w:ascii="Arial" w:eastAsiaTheme="minorEastAsia" w:hAnsi="Arial" w:cs="Arial"/>
                 <w:sz w:val="24"/>
                 <w:szCs w:val="24"/>
+                <w:highlight w:val="yellow"/>
               </w:rPr>
               <w:t>, c</w:t>
             </w:r>
@@ -6000,6 +7224,7 @@
                 <w:rFonts w:ascii="Arial" w:eastAsiaTheme="minorEastAsia" w:hAnsi="Arial" w:cs="Arial"/>
                 <w:sz w:val="24"/>
                 <w:szCs w:val="24"/>
+                <w:highlight w:val="yellow"/>
               </w:rPr>
               <w:t xml:space="preserve">onjunto de números </w:t>
             </w:r>
@@ -6008,6 +7233,7 @@
                 <w:rFonts w:ascii="Arial" w:eastAsiaTheme="minorEastAsia" w:hAnsi="Arial" w:cs="Arial"/>
                 <w:sz w:val="24"/>
                 <w:szCs w:val="24"/>
+                <w:highlight w:val="yellow"/>
               </w:rPr>
               <w:t>racionales</w:t>
             </w:r>
@@ -6016,6 +7242,7 @@
                 <w:rFonts w:ascii="Arial" w:eastAsiaTheme="minorEastAsia" w:hAnsi="Arial" w:cs="Arial"/>
                 <w:sz w:val="24"/>
                 <w:szCs w:val="24"/>
+                <w:highlight w:val="yellow"/>
               </w:rPr>
               <w:t xml:space="preserve"> </w:t>
             </w:r>
@@ -6031,6 +7258,7 @@
                 <w:rFonts w:ascii="Arial" w:eastAsiaTheme="minorEastAsia" w:hAnsi="Arial" w:cs="Arial"/>
                 <w:sz w:val="24"/>
                 <w:szCs w:val="24"/>
+                <w:highlight w:val="yellow"/>
               </w:rPr>
             </w:pPr>
             <m:oMath>
@@ -6042,6 +7270,7 @@
                   <w:rFonts w:ascii="Cambria Math" w:hAnsi="Cambria Math" w:cs="Arial"/>
                   <w:sz w:val="24"/>
                   <w:szCs w:val="24"/>
+                  <w:highlight w:val="yellow"/>
                 </w:rPr>
                 <m:t>I</m:t>
               </m:r>
@@ -6051,6 +7280,7 @@
                 <w:rFonts w:ascii="Arial" w:eastAsiaTheme="minorEastAsia" w:hAnsi="Arial" w:cs="Arial"/>
                 <w:sz w:val="24"/>
                 <w:szCs w:val="24"/>
+                <w:highlight w:val="yellow"/>
               </w:rPr>
               <w:t>, c</w:t>
             </w:r>
@@ -6059,6 +7289,7 @@
                 <w:rFonts w:ascii="Arial" w:eastAsiaTheme="minorEastAsia" w:hAnsi="Arial" w:cs="Arial"/>
                 <w:sz w:val="24"/>
                 <w:szCs w:val="24"/>
+                <w:highlight w:val="yellow"/>
               </w:rPr>
               <w:t xml:space="preserve">onjunto de números </w:t>
             </w:r>
@@ -6067,6 +7298,7 @@
                 <w:rFonts w:ascii="Arial" w:eastAsiaTheme="minorEastAsia" w:hAnsi="Arial" w:cs="Arial"/>
                 <w:sz w:val="24"/>
                 <w:szCs w:val="24"/>
+                <w:highlight w:val="yellow"/>
               </w:rPr>
               <w:t>irracionales</w:t>
             </w:r>
@@ -6075,6 +7307,7 @@
                 <w:rFonts w:ascii="Arial" w:eastAsiaTheme="minorEastAsia" w:hAnsi="Arial" w:cs="Arial"/>
                 <w:sz w:val="24"/>
                 <w:szCs w:val="24"/>
+                <w:highlight w:val="yellow"/>
               </w:rPr>
               <w:t xml:space="preserve"> </w:t>
             </w:r>
@@ -6090,6 +7323,7 @@
                 <w:rFonts w:ascii="Arial" w:eastAsiaTheme="minorEastAsia" w:hAnsi="Arial" w:cs="Arial"/>
                 <w:sz w:val="24"/>
                 <w:szCs w:val="24"/>
+                <w:highlight w:val="yellow"/>
               </w:rPr>
             </w:pPr>
             <m:oMath>
@@ -6101,6 +7335,7 @@
                   <w:rFonts w:ascii="Arial" w:eastAsiaTheme="minorEastAsia" w:hAnsi="Cambria Math" w:cs="Arial"/>
                   <w:sz w:val="24"/>
                   <w:szCs w:val="24"/>
+                  <w:highlight w:val="yellow"/>
                 </w:rPr>
                 <m:t>Z</m:t>
               </m:r>
@@ -6110,6 +7345,7 @@
                 <w:rFonts w:ascii="Arial" w:eastAsiaTheme="minorEastAsia" w:hAnsi="Arial" w:cs="Arial"/>
                 <w:sz w:val="24"/>
                 <w:szCs w:val="24"/>
+                <w:highlight w:val="yellow"/>
               </w:rPr>
               <w:t>, c</w:t>
             </w:r>
@@ -6118,6 +7354,7 @@
                 <w:rFonts w:ascii="Arial" w:eastAsiaTheme="minorEastAsia" w:hAnsi="Arial" w:cs="Arial"/>
                 <w:sz w:val="24"/>
                 <w:szCs w:val="24"/>
+                <w:highlight w:val="yellow"/>
               </w:rPr>
               <w:t xml:space="preserve">onjunto de números </w:t>
             </w:r>
@@ -6126,6 +7363,7 @@
                 <w:rFonts w:ascii="Arial" w:eastAsiaTheme="minorEastAsia" w:hAnsi="Arial" w:cs="Arial"/>
                 <w:sz w:val="24"/>
                 <w:szCs w:val="24"/>
+                <w:highlight w:val="yellow"/>
               </w:rPr>
               <w:t>enteros</w:t>
             </w:r>
@@ -6134,6 +7372,7 @@
                 <w:rFonts w:ascii="Arial" w:eastAsiaTheme="minorEastAsia" w:hAnsi="Arial" w:cs="Arial"/>
                 <w:sz w:val="24"/>
                 <w:szCs w:val="24"/>
+                <w:highlight w:val="yellow"/>
               </w:rPr>
               <w:t xml:space="preserve"> </w:t>
             </w:r>
@@ -6149,6 +7388,7 @@
                 <w:rFonts w:ascii="Arial" w:hAnsi="Arial" w:cs="Arial"/>
                 <w:sz w:val="24"/>
                 <w:szCs w:val="24"/>
+                <w:highlight w:val="yellow"/>
               </w:rPr>
             </w:pPr>
             <m:oMath>
@@ -6160,6 +7400,7 @@
                   <w:rFonts w:ascii="Arial" w:hAnsi="Cambria Math" w:cs="Arial"/>
                   <w:sz w:val="24"/>
                   <w:szCs w:val="24"/>
+                  <w:highlight w:val="yellow"/>
                 </w:rPr>
                 <m:t>N</m:t>
               </m:r>
@@ -6169,6 +7410,7 @@
                 <w:rFonts w:ascii="Arial" w:eastAsiaTheme="minorEastAsia" w:hAnsi="Arial" w:cs="Arial"/>
                 <w:sz w:val="24"/>
                 <w:szCs w:val="24"/>
+                <w:highlight w:val="yellow"/>
               </w:rPr>
               <w:t>, c</w:t>
             </w:r>
@@ -6177,6 +7419,7 @@
                 <w:rFonts w:ascii="Arial" w:eastAsiaTheme="minorEastAsia" w:hAnsi="Arial" w:cs="Arial"/>
                 <w:sz w:val="24"/>
                 <w:szCs w:val="24"/>
+                <w:highlight w:val="yellow"/>
               </w:rPr>
               <w:t xml:space="preserve">onjunto de números </w:t>
             </w:r>
@@ -6185,6 +7428,7 @@
                 <w:rFonts w:ascii="Arial" w:eastAsiaTheme="minorEastAsia" w:hAnsi="Arial" w:cs="Arial"/>
                 <w:sz w:val="24"/>
                 <w:szCs w:val="24"/>
+                <w:highlight w:val="yellow"/>
               </w:rPr>
               <w:t>naturales</w:t>
             </w:r>
@@ -6207,6 +7451,7 @@
                 <w:rFonts w:ascii="Arial" w:eastAsiaTheme="minorEastAsia" w:hAnsi="Arial" w:cs="Arial"/>
                 <w:sz w:val="24"/>
                 <w:szCs w:val="24"/>
+                <w:highlight w:val="yellow"/>
               </w:rPr>
               <w:t>C</w:t>
             </w:r>
@@ -6215,8 +7460,17 @@
                 <w:rFonts w:ascii="Arial" w:eastAsiaTheme="minorEastAsia" w:hAnsi="Arial" w:cs="Arial"/>
                 <w:sz w:val="24"/>
                 <w:szCs w:val="24"/>
-              </w:rPr>
-              <w:t xml:space="preserve">onjunto de números </w:t>
+                <w:highlight w:val="yellow"/>
+              </w:rPr>
+              <w:t>onjunto</w:t>
+            </w:r>
+            <w:r>
+              <w:rPr>
+                <w:rFonts w:ascii="Arial" w:eastAsiaTheme="minorEastAsia" w:hAnsi="Arial" w:cs="Arial"/>
+                <w:sz w:val="24"/>
+                <w:szCs w:val="24"/>
+              </w:rPr>
+              <w:t xml:space="preserve"> de números </w:t>
             </w:r>
             <w:r>
               <w:rPr>
@@ -6438,6 +7692,34 @@
                 <w:rFonts w:ascii="Arial" w:hAnsi="Arial" w:cs="Arial"/>
                 <w:sz w:val="24"/>
                 <w:szCs w:val="24"/>
+                <w:lang w:val="es-ES"/>
+              </w:rPr>
+            </w:pPr>
+            <w:r>
+              <w:rPr>
+                <w:rFonts w:ascii="Arial" w:hAnsi="Arial" w:cs="Arial"/>
+                <w:sz w:val="24"/>
+                <w:szCs w:val="24"/>
+                <w:lang w:val="es-ES"/>
+              </w:rPr>
+              <w:t>Interactivo que presenta una breve historia del conjunto de los números complejos</w:t>
+            </w:r>
+            <w:r>
+              <w:rPr>
+                <w:rFonts w:ascii="Arial" w:hAnsi="Arial" w:cs="Arial"/>
+                <w:sz w:val="24"/>
+                <w:szCs w:val="24"/>
+                <w:lang w:val="es-ES"/>
+              </w:rPr>
+              <w:t xml:space="preserve"> </w:t>
+            </w:r>
+          </w:p>
+          <w:p>
+            <w:pPr>
+              <w:rPr>
+                <w:rFonts w:ascii="Arial" w:hAnsi="Arial" w:cs="Arial"/>
+                <w:sz w:val="24"/>
+                <w:szCs w:val="24"/>
                 <w:lang w:val="es-ES_tradnl"/>
               </w:rPr>
             </w:pPr>
@@ -6446,9 +7728,19 @@
                 <w:rFonts w:ascii="Arial" w:hAnsi="Arial" w:cs="Arial"/>
                 <w:sz w:val="24"/>
                 <w:szCs w:val="24"/>
+                <w:highlight w:val="yellow"/>
                 <w:lang w:val="es-ES"/>
               </w:rPr>
-              <w:t>Interactivo que presenta una breve historia del conjunto de los números complejos</w:t>
+              <w:t>Presentar algunas aplicaciones</w:t>
+            </w:r>
+            <w:r>
+              <w:rPr>
+                <w:rFonts w:ascii="Arial" w:hAnsi="Arial" w:cs="Arial"/>
+                <w:sz w:val="24"/>
+                <w:szCs w:val="24"/>
+                <w:lang w:val="es-ES"/>
+              </w:rPr>
+              <w:t xml:space="preserve"> </w:t>
             </w:r>
           </w:p>
         </w:tc>
@@ -6665,7 +7957,25 @@
                 <w:szCs w:val="24"/>
                 <w:lang w:val="es-ES"/>
               </w:rPr>
-              <w:t>Interactivo que  explica el conjunto de los números complejos y sus subconjuntos</w:t>
+              <w:t xml:space="preserve">Interactivo </w:t>
+            </w:r>
+            <w:r>
+              <w:rPr>
+                <w:rFonts w:ascii="Arial" w:hAnsi="Arial" w:cs="Arial"/>
+                <w:sz w:val="24"/>
+                <w:szCs w:val="24"/>
+                <w:lang w:val="es-ES"/>
+              </w:rPr>
+              <w:t xml:space="preserve">que </w:t>
+            </w:r>
+            <w:r>
+              <w:rPr>
+                <w:rFonts w:ascii="Arial" w:hAnsi="Arial" w:cs="Arial"/>
+                <w:sz w:val="24"/>
+                <w:szCs w:val="24"/>
+                <w:lang w:val="es-ES"/>
+              </w:rPr>
+              <w:t>explica el conjunto de los números complejos y sus subconjuntos</w:t>
             </w:r>
           </w:p>
         </w:tc>
@@ -7231,14 +8541,7 @@
         <w:rPr>
           <w:rFonts w:ascii="Arial" w:hAnsi="Arial" w:cs="Arial"/>
         </w:rPr>
-        <w:t xml:space="preserve"> </w:t>
-      </w:r>
-      <w:r>
-        <w:rPr>
-          <w:rFonts w:ascii="Arial" w:hAnsi="Arial" w:cs="Arial"/>
-        </w:rPr>
-        <w:lastRenderedPageBreak/>
-        <w:t xml:space="preserve">expresión de </w:t>
+        <w:t xml:space="preserve"> expresión de </w:t>
       </w:r>
       <w:r>
         <w:rPr>
@@ -8062,10 +9365,10 @@
                 <w:lang w:val="es-ES_tradnl"/>
               </w:rPr>
               <w:object w:dxaOrig="5205" w:dyaOrig="3420" w14:anchorId="66A81B39">
-                <v:shape id="_x0000_i1027" type="#_x0000_t75" style="width:260.5pt;height:171pt" o:ole="">
-                  <v:imagedata r:id="rId33" o:title=""/>
+                <v:shape id="_x0000_i1032" type="#_x0000_t75" style="width:260.5pt;height:171pt" o:ole="">
+                  <v:imagedata r:id="rId38" o:title=""/>
                 </v:shape>
-                <o:OLEObject Type="Embed" ProgID="PBrush" ShapeID="_x0000_i1027" DrawAspect="Content" ObjectID="_1501443831" r:id="rId34"/>
+                <o:OLEObject Type="Embed" ProgID="PBrush" ShapeID="_x0000_i1032" DrawAspect="Content" ObjectID="_1501508543" r:id="rId39"/>
               </w:object>
             </w:r>
           </w:p>
@@ -8420,7 +9723,7 @@
               </w:rPr>
               <w:t xml:space="preserve"> ( </w:t>
             </w:r>
-            <w:hyperlink r:id="rId35" w:tooltip="1768" w:history="1">
+            <w:hyperlink r:id="rId40" w:tooltip="1768" w:history="1">
               <w:r>
                 <w:rPr>
                   <w:rFonts w:ascii="Arial" w:hAnsi="Arial" w:cs="Arial"/>
@@ -8440,7 +9743,7 @@
               </w:rPr>
               <w:t>-</w:t>
             </w:r>
-            <w:hyperlink r:id="rId36" w:tooltip="1822" w:history="1">
+            <w:hyperlink r:id="rId41" w:tooltip="1822" w:history="1">
               <w:r>
                 <w:rPr>
                   <w:rFonts w:ascii="Arial" w:hAnsi="Arial" w:cs="Arial"/>
@@ -8662,7 +9965,6 @@
                 <w:sz w:val="24"/>
                 <w:szCs w:val="24"/>
               </w:rPr>
-              <w:lastRenderedPageBreak/>
               <w:t>Título</w:t>
             </w:r>
           </w:p>
@@ -9713,10 +11015,10 @@
                 <w:lang w:val="es-ES_tradnl"/>
               </w:rPr>
               <w:object w:dxaOrig="3615" w:dyaOrig="2520" w14:anchorId="19C9BB44">
-                <v:shape id="_x0000_i1028" type="#_x0000_t75" style="width:181pt;height:126.5pt" o:ole="">
-                  <v:imagedata r:id="rId37" o:title=""/>
+                <v:shape id="_x0000_i1033" type="#_x0000_t75" style="width:181pt;height:126.5pt" o:ole="">
+                  <v:imagedata r:id="rId42" o:title=""/>
                 </v:shape>
-                <o:OLEObject Type="Embed" ProgID="PBrush" ShapeID="_x0000_i1028" DrawAspect="Content" ObjectID="_1501443832" r:id="rId38"/>
+                <o:OLEObject Type="Embed" ProgID="PBrush" ShapeID="_x0000_i1033" DrawAspect="Content" ObjectID="_1501508544" r:id="rId43"/>
               </w:object>
             </w:r>
           </w:p>
@@ -10162,7 +11464,6 @@
         <w:rPr>
           <w:rFonts w:ascii="Arial" w:hAnsi="Arial" w:cs="Arial"/>
         </w:rPr>
-        <w:lastRenderedPageBreak/>
         <w:t xml:space="preserve">En electricidad, </w:t>
       </w:r>
       <w:r>
@@ -10551,10 +11852,10 @@
           <w:position w:val="-6"/>
         </w:rPr>
         <w:object w:dxaOrig="1480" w:dyaOrig="380" w14:anchorId="0476B6D5">
-          <v:shape id="_x0000_i1029" type="#_x0000_t75" style="width:74pt;height:19pt" o:ole="">
-            <v:imagedata r:id="rId39" o:title=""/>
+          <v:shape id="_x0000_i1034" type="#_x0000_t75" style="width:74pt;height:19pt" o:ole="">
+            <v:imagedata r:id="rId44" o:title=""/>
           </v:shape>
-          <o:OLEObject Type="Embed" ProgID="Equation.DSMT4" ShapeID="_x0000_i1029" DrawAspect="Content" ObjectID="_1501443833" r:id="rId40"/>
+          <o:OLEObject Type="Embed" ProgID="Equation.DSMT4" ShapeID="_x0000_i1034" DrawAspect="Content" ObjectID="_1501508545" r:id="rId45"/>
         </w:object>
       </w:r>
     </w:p>
@@ -10598,7 +11899,7 @@
                     </pic:cNvPicPr>
                   </pic:nvPicPr>
                   <pic:blipFill>
-                    <a:blip r:embed="rId41">
+                    <a:blip r:embed="rId46">
                       <a:extLst>
                         <a:ext uri="{28A0092B-C50C-407E-A947-70E740481C1C}">
                           <a14:useLocalDpi xmlns:a14="http://schemas.microsoft.com/office/drawing/2010/main" val="0"/>
@@ -10671,10 +11972,10 @@
           <w:position w:val="-10"/>
         </w:rPr>
         <w:object w:dxaOrig="4620" w:dyaOrig="420" w14:anchorId="04A02DB4">
-          <v:shape id="_x0000_i1030" type="#_x0000_t75" style="width:308.5pt;height:28pt" o:ole="">
-            <v:imagedata r:id="rId42" o:title=""/>
+          <v:shape id="_x0000_i1035" type="#_x0000_t75" style="width:308.5pt;height:28pt" o:ole="">
+            <v:imagedata r:id="rId47" o:title=""/>
           </v:shape>
-          <o:OLEObject Type="Embed" ProgID="Equation.DSMT4" ShapeID="_x0000_i1030" DrawAspect="Content" ObjectID="_1501443834" r:id="rId43"/>
+          <o:OLEObject Type="Embed" ProgID="Equation.DSMT4" ShapeID="_x0000_i1035" DrawAspect="Content" ObjectID="_1501508546" r:id="rId48"/>
         </w:object>
       </w:r>
       <w:proofErr w:type="gramStart"/>
@@ -11459,7 +12760,6 @@
                 <w:sz w:val="24"/>
                 <w:szCs w:val="24"/>
               </w:rPr>
-              <w:lastRenderedPageBreak/>
               <w:t xml:space="preserve">Código </w:t>
             </w:r>
             <w:proofErr w:type="spellStart"/>
@@ -11524,10 +12824,10 @@
                 <w:lang w:val="es-ES_tradnl"/>
               </w:rPr>
               <w:object w:dxaOrig="3765" w:dyaOrig="4050" w14:anchorId="6B21E0E3">
-                <v:shape id="_x0000_i1031" type="#_x0000_t75" style="width:188pt;height:203pt" o:ole="">
-                  <v:imagedata r:id="rId44" o:title=""/>
+                <v:shape id="_x0000_i1036" type="#_x0000_t75" style="width:188pt;height:203pt" o:ole="">
+                  <v:imagedata r:id="rId49" o:title=""/>
                 </v:shape>
-                <o:OLEObject Type="Embed" ProgID="PBrush" ShapeID="_x0000_i1031" DrawAspect="Content" ObjectID="_1501443835" r:id="rId45"/>
+                <o:OLEObject Type="Embed" ProgID="PBrush" ShapeID="_x0000_i1036" DrawAspect="Content" ObjectID="_1501508547" r:id="rId50"/>
               </w:object>
             </w:r>
           </w:p>
@@ -11563,6 +12863,7 @@
                 <w:sz w:val="24"/>
                 <w:szCs w:val="24"/>
               </w:rPr>
+              <w:lastRenderedPageBreak/>
               <w:t>Pie de imagen</w:t>
             </w:r>
           </w:p>
@@ -12574,7 +13875,6 @@
           <w:rFonts w:ascii="Arial" w:hAnsi="Arial" w:cs="Arial"/>
           <w:lang w:val="en-US"/>
         </w:rPr>
-        <w:lastRenderedPageBreak/>
         <w:t>Por</w:t>
       </w:r>
       <w:proofErr w:type="spellEnd"/>
@@ -15422,7 +16722,6 @@
                 <w:sz w:val="24"/>
                 <w:szCs w:val="24"/>
               </w:rPr>
-              <w:lastRenderedPageBreak/>
               <w:t>Código</w:t>
             </w:r>
           </w:p>
@@ -17576,7 +18875,6 @@
                 <w:sz w:val="24"/>
                 <w:szCs w:val="24"/>
               </w:rPr>
-              <w:lastRenderedPageBreak/>
               <w:t xml:space="preserve">Código </w:t>
             </w:r>
             <w:proofErr w:type="spellStart"/>
@@ -17641,10 +18939,10 @@
                 <w:lang w:val="es-ES_tradnl"/>
               </w:rPr>
               <w:object w:dxaOrig="3390" w:dyaOrig="3645" w14:anchorId="6D4C8079">
-                <v:shape id="_x0000_i1032" type="#_x0000_t75" style="width:170pt;height:182pt" o:ole="">
-                  <v:imagedata r:id="rId46" o:title=""/>
+                <v:shape id="_x0000_i1037" type="#_x0000_t75" style="width:170pt;height:182pt" o:ole="">
+                  <v:imagedata r:id="rId51" o:title=""/>
                 </v:shape>
-                <o:OLEObject Type="Embed" ProgID="PBrush" ShapeID="_x0000_i1032" DrawAspect="Content" ObjectID="_1501443836" r:id="rId47"/>
+                <o:OLEObject Type="Embed" ProgID="PBrush" ShapeID="_x0000_i1037" DrawAspect="Content" ObjectID="_1501508548" r:id="rId52"/>
               </w:object>
             </w:r>
           </w:p>
@@ -18122,6 +19420,7 @@
                 <w:sz w:val="24"/>
                 <w:szCs w:val="24"/>
               </w:rPr>
+              <w:lastRenderedPageBreak/>
               <w:t>Código</w:t>
             </w:r>
           </w:p>
@@ -19698,7 +20997,6 @@
                 <w:sz w:val="24"/>
                 <w:szCs w:val="24"/>
               </w:rPr>
-              <w:lastRenderedPageBreak/>
               <w:t>Practica: recurso nuevo</w:t>
             </w:r>
           </w:p>
@@ -21624,6 +22922,7 @@
               <w:rFonts w:ascii="Arial" w:eastAsiaTheme="minorEastAsia" w:hAnsi="Arial" w:cs="Arial"/>
               <w:lang w:val="es-ES"/>
             </w:rPr>
+            <w:lastRenderedPageBreak/>
             <m:t>-</m:t>
           </m:r>
           <m:r>
@@ -22890,7 +24189,6 @@
           <w:rFonts w:ascii="Arial" w:hAnsi="Arial" w:cs="Arial"/>
           <w:lang w:val="es-ES"/>
         </w:rPr>
-        <w:lastRenderedPageBreak/>
         <w:t>(2</w:t>
       </w:r>
       <w:r>
@@ -24506,6 +25804,16 @@
         </m:oMath>
       </m:oMathPara>
     </w:p>
+    <w:p>
+      <w:pPr>
+        <w:spacing w:after="0"/>
+        <w:ind w:left="30" w:right="30"/>
+        <w:rPr>
+          <w:rFonts w:ascii="Arial" w:eastAsiaTheme="minorEastAsia" w:hAnsi="Arial" w:cs="Arial"/>
+          <w:lang w:val="es-ES"/>
+        </w:rPr>
+      </w:pPr>
+    </w:p>
     <w:tbl>
       <w:tblPr>
         <w:tblStyle w:val="Tablaconcuadrcula"/>
@@ -26346,15 +27654,8 @@
           <w:lang w:val="es-ES"/>
         </w:rPr>
       </w:pPr>
-    </w:p>
-    <w:p>
-      <w:pPr>
-        <w:spacing w:after="0"/>
-        <w:rPr>
-          <w:rFonts w:ascii="Arial" w:eastAsiaTheme="minorEastAsia" w:hAnsi="Arial" w:cs="Arial"/>
-          <w:lang w:val="es-ES"/>
-        </w:rPr>
-      </w:pPr>
+      <w:bookmarkStart w:id="1" w:name="_GoBack"/>
+      <w:bookmarkEnd w:id="1"/>
     </w:p>
     <w:tbl>
       <w:tblPr>
@@ -26529,7 +27830,6 @@
                 <w:sz w:val="24"/>
                 <w:szCs w:val="24"/>
               </w:rPr>
-              <w:lastRenderedPageBreak/>
               <w:t>Descripción</w:t>
             </w:r>
           </w:p>
@@ -26560,14 +27860,6 @@
         </w:tc>
       </w:tr>
     </w:tbl>
-    <w:p>
-      <w:pPr>
-        <w:spacing w:after="0"/>
-        <w:rPr>
-          <w:rFonts w:ascii="Arial" w:eastAsiaTheme="minorEastAsia" w:hAnsi="Arial" w:cs="Arial"/>
-        </w:rPr>
-      </w:pPr>
-    </w:p>
     <w:p>
       <w:pPr>
         <w:spacing w:after="0"/>
@@ -26763,14 +28055,6 @@
       <w:pPr>
         <w:spacing w:after="0"/>
         <w:rPr>
-          <w:rFonts w:ascii="Arial" w:eastAsiaTheme="minorEastAsia" w:hAnsi="Arial" w:cs="Arial"/>
-        </w:rPr>
-      </w:pPr>
-    </w:p>
-    <w:p>
-      <w:pPr>
-        <w:spacing w:after="0"/>
-        <w:rPr>
           <w:rFonts w:ascii="Arial" w:hAnsi="Arial" w:cs="Arial"/>
           <w:b/>
         </w:rPr>
@@ -27373,14 +28657,6 @@
         </w:tc>
       </w:tr>
     </w:tbl>
-    <w:p>
-      <w:pPr>
-        <w:spacing w:after="0"/>
-        <w:rPr>
-          <w:rFonts w:ascii="Arial" w:eastAsiaTheme="minorEastAsia" w:hAnsi="Arial" w:cs="Arial"/>
-        </w:rPr>
-      </w:pPr>
-    </w:p>
     <w:p>
       <w:pPr>
         <w:spacing w:after="0"/>
@@ -27877,14 +29153,14 @@
     <w:tbl>
       <w:tblPr>
         <w:tblStyle w:val="Tablaconcuadrcula"/>
-        <w:tblW w:w="0" w:type="auto"/>
+        <w:tblW w:w="9054" w:type="dxa"/>
         <w:tblLayout w:type="fixed"/>
         <w:tblLook w:val="04A0" w:firstRow="1" w:lastRow="0" w:firstColumn="1" w:lastColumn="0" w:noHBand="0" w:noVBand="1"/>
       </w:tblPr>
       <w:tblGrid>
         <w:gridCol w:w="1384"/>
-        <w:gridCol w:w="2410"/>
-        <w:gridCol w:w="5260"/>
+        <w:gridCol w:w="2580"/>
+        <w:gridCol w:w="5090"/>
       </w:tblGrid>
       <w:tr>
         <w:tc>
@@ -27912,7 +29188,6 @@
                 <w:sz w:val="24"/>
                 <w:szCs w:val="24"/>
               </w:rPr>
-              <w:lastRenderedPageBreak/>
               <w:t>Webs de referencia</w:t>
             </w:r>
           </w:p>
@@ -28009,7 +29284,7 @@
         </w:tc>
         <w:tc>
           <w:tcPr>
-            <w:tcW w:w="2410" w:type="dxa"/>
+            <w:tcW w:w="2580" w:type="dxa"/>
           </w:tcPr>
           <w:p>
             <w:pPr>
@@ -28036,7 +29311,7 @@
                 <w:sz w:val="24"/>
                 <w:szCs w:val="24"/>
               </w:rPr>
-              <w:t xml:space="preserve"> de números complejos forma binomial </w:t>
+              <w:t xml:space="preserve"> de números complejos forma binomial</w:t>
             </w:r>
             <w:r>
               <w:rPr>
@@ -28050,7 +29325,7 @@
         </w:tc>
         <w:tc>
           <w:tcPr>
-            <w:tcW w:w="5260" w:type="dxa"/>
+            <w:tcW w:w="5090" w:type="dxa"/>
           </w:tcPr>
           <w:p>
             <w:pPr>
@@ -28060,7 +29335,7 @@
                 <w:szCs w:val="24"/>
               </w:rPr>
             </w:pPr>
-            <w:hyperlink r:id="rId48" w:history="1">
+            <w:hyperlink r:id="rId53" w:history="1">
               <w:r>
                 <w:rPr>
                   <w:rStyle w:val="Hipervnculo"/>
@@ -28111,7 +29386,7 @@
         </w:tc>
         <w:tc>
           <w:tcPr>
-            <w:tcW w:w="2410" w:type="dxa"/>
+            <w:tcW w:w="2580" w:type="dxa"/>
           </w:tcPr>
           <w:p>
             <w:pPr>
@@ -28141,7 +29416,7 @@
         </w:tc>
         <w:tc>
           <w:tcPr>
-            <w:tcW w:w="5260" w:type="dxa"/>
+            <w:tcW w:w="5090" w:type="dxa"/>
           </w:tcPr>
           <w:p>
             <w:pPr>
@@ -28152,7 +29427,7 @@
                 <w:szCs w:val="24"/>
               </w:rPr>
             </w:pPr>
-            <w:hyperlink r:id="rId49" w:history="1">
+            <w:hyperlink r:id="rId54" w:history="1">
               <w:r>
                 <w:rPr>
                   <w:rStyle w:val="Hipervnculo"/>
@@ -28205,7 +29480,7 @@
         </w:tc>
         <w:tc>
           <w:tcPr>
-            <w:tcW w:w="2410" w:type="dxa"/>
+            <w:tcW w:w="2580" w:type="dxa"/>
           </w:tcPr>
           <w:p>
             <w:pPr>
@@ -28259,7 +29534,7 @@
         </w:tc>
         <w:tc>
           <w:tcPr>
-            <w:tcW w:w="5260" w:type="dxa"/>
+            <w:tcW w:w="5090" w:type="dxa"/>
           </w:tcPr>
           <w:p>
             <w:pPr>
@@ -28269,7 +29544,7 @@
                 <w:szCs w:val="24"/>
               </w:rPr>
             </w:pPr>
-            <w:hyperlink r:id="rId50" w:history="1">
+            <w:hyperlink r:id="rId55" w:history="1">
               <w:r>
                 <w:rPr>
                   <w:rStyle w:val="Hipervnculo"/>
@@ -28321,8 +29596,8 @@
       </w:pPr>
     </w:p>
     <w:sectPr>
-      <w:headerReference w:type="even" r:id="rId51"/>
-      <w:headerReference w:type="default" r:id="rId52"/>
+      <w:headerReference w:type="even" r:id="rId56"/>
+      <w:headerReference w:type="default" r:id="rId57"/>
       <w:pgSz w:w="12240" w:h="15840"/>
       <w:pgMar w:top="1417" w:right="1701" w:bottom="1417" w:left="1701" w:header="708" w:footer="708" w:gutter="0"/>
       <w:cols w:space="708"/>
@@ -28333,7 +29608,7 @@
 
 <file path=word/comments.xml><?xml version="1.0" encoding="utf-8"?>
 <w:comments xmlns:wpc="http://schemas.microsoft.com/office/word/2010/wordprocessingCanvas" xmlns:mc="http://schemas.openxmlformats.org/markup-compatibility/2006" xmlns:o="urn:schemas-microsoft-com:office:office" xmlns:r="http://schemas.openxmlformats.org/officeDocument/2006/relationships" xmlns:m="http://schemas.openxmlformats.org/officeDocument/2006/math" xmlns:v="urn:schemas-microsoft-com:vml" xmlns:wp14="http://schemas.microsoft.com/office/word/2010/wordprocessingDrawing" xmlns:wp="http://schemas.openxmlformats.org/drawingml/2006/wordprocessingDrawing" xmlns:w10="urn:schemas-microsoft-com:office:word" xmlns:w="http://schemas.openxmlformats.org/wordprocessingml/2006/main" xmlns:w14="http://schemas.microsoft.com/office/word/2010/wordml" xmlns:w15="http://schemas.microsoft.com/office/word/2012/wordml" xmlns:wpg="http://schemas.microsoft.com/office/word/2010/wordprocessingGroup" xmlns:wpi="http://schemas.microsoft.com/office/word/2010/wordprocessingInk" xmlns:wne="http://schemas.microsoft.com/office/word/2006/wordml" xmlns:wps="http://schemas.microsoft.com/office/word/2010/wordprocessingShape" mc:Ignorable="w14 w15 wp14">
-  <w:comment w:id="1" w:author="lizzie patricia zambrano llamas" w:date="2015-08-18T22:38:00Z" w:initials="lpzl">
+  <w:comment w:id="0" w:author="lizzie patricia zambrano llamas" w:date="2015-08-18T22:38:00Z" w:initials="lpzl">
     <w:p>
       <w:pPr>
         <w:pStyle w:val="Textocomentario"/>
@@ -28479,7 +29754,7 @@
         <w:rStyle w:val="Nmerodepgina"/>
         <w:noProof/>
       </w:rPr>
-      <w:t>16</w:t>
+      <w:t>11</w:t>
     </w:r>
     <w:r>
       <w:rPr>
@@ -28575,7 +29850,7 @@
         <v:path o:extrusionok="f" gradientshapeok="t" o:connecttype="rect"/>
         <o:lock v:ext="edit" aspectratio="t"/>
       </v:shapetype>
-      <v:shape id="_x0000_i1034" type="#_x0000_t75" style="width:35.5pt;height:14.5pt;visibility:visible;mso-wrap-style:square" o:bullet="t">
+      <v:shape id="_x0000_i1039" type="#_x0000_t75" style="width:35.5pt;height:14.5pt;visibility:visible;mso-wrap-style:square" o:bullet="t">
         <v:imagedata r:id="rId1" o:title=""/>
       </v:shape>
     </w:pict>
@@ -29146,6 +30421,95 @@
     </w:lvl>
   </w:abstractNum>
   <w:abstractNum w:abstractNumId="5" w15:restartNumberingAfterBreak="0">
+    <w:nsid w:val="31BC4225"/>
+    <w:multiLevelType w:val="hybridMultilevel"/>
+    <w:tmpl w:val="E3BAE80A"/>
+    <w:lvl w:ilvl="0" w:tplc="240A0019">
+      <w:start w:val="1"/>
+      <w:numFmt w:val="lowerLetter"/>
+      <w:lvlText w:val="%1."/>
+      <w:lvlJc w:val="left"/>
+      <w:pPr>
+        <w:ind w:left="720" w:hanging="360"/>
+      </w:pPr>
+      <w:rPr>
+        <w:rFonts w:hint="default"/>
+      </w:rPr>
+    </w:lvl>
+    <w:lvl w:ilvl="1" w:tplc="240A0019" w:tentative="1">
+      <w:start w:val="1"/>
+      <w:numFmt w:val="lowerLetter"/>
+      <w:lvlText w:val="%2."/>
+      <w:lvlJc w:val="left"/>
+      <w:pPr>
+        <w:ind w:left="1440" w:hanging="360"/>
+      </w:pPr>
+    </w:lvl>
+    <w:lvl w:ilvl="2" w:tplc="240A001B" w:tentative="1">
+      <w:start w:val="1"/>
+      <w:numFmt w:val="lowerRoman"/>
+      <w:lvlText w:val="%3."/>
+      <w:lvlJc w:val="right"/>
+      <w:pPr>
+        <w:ind w:left="2160" w:hanging="180"/>
+      </w:pPr>
+    </w:lvl>
+    <w:lvl w:ilvl="3" w:tplc="240A000F" w:tentative="1">
+      <w:start w:val="1"/>
+      <w:numFmt w:val="decimal"/>
+      <w:lvlText w:val="%4."/>
+      <w:lvlJc w:val="left"/>
+      <w:pPr>
+        <w:ind w:left="2880" w:hanging="360"/>
+      </w:pPr>
+    </w:lvl>
+    <w:lvl w:ilvl="4" w:tplc="240A0019" w:tentative="1">
+      <w:start w:val="1"/>
+      <w:numFmt w:val="lowerLetter"/>
+      <w:lvlText w:val="%5."/>
+      <w:lvlJc w:val="left"/>
+      <w:pPr>
+        <w:ind w:left="3600" w:hanging="360"/>
+      </w:pPr>
+    </w:lvl>
+    <w:lvl w:ilvl="5" w:tplc="240A001B" w:tentative="1">
+      <w:start w:val="1"/>
+      <w:numFmt w:val="lowerRoman"/>
+      <w:lvlText w:val="%6."/>
+      <w:lvlJc w:val="right"/>
+      <w:pPr>
+        <w:ind w:left="4320" w:hanging="180"/>
+      </w:pPr>
+    </w:lvl>
+    <w:lvl w:ilvl="6" w:tplc="240A000F" w:tentative="1">
+      <w:start w:val="1"/>
+      <w:numFmt w:val="decimal"/>
+      <w:lvlText w:val="%7."/>
+      <w:lvlJc w:val="left"/>
+      <w:pPr>
+        <w:ind w:left="5040" w:hanging="360"/>
+      </w:pPr>
+    </w:lvl>
+    <w:lvl w:ilvl="7" w:tplc="240A0019" w:tentative="1">
+      <w:start w:val="1"/>
+      <w:numFmt w:val="lowerLetter"/>
+      <w:lvlText w:val="%8."/>
+      <w:lvlJc w:val="left"/>
+      <w:pPr>
+        <w:ind w:left="5760" w:hanging="360"/>
+      </w:pPr>
+    </w:lvl>
+    <w:lvl w:ilvl="8" w:tplc="240A001B" w:tentative="1">
+      <w:start w:val="1"/>
+      <w:numFmt w:val="lowerRoman"/>
+      <w:lvlText w:val="%9."/>
+      <w:lvlJc w:val="right"/>
+      <w:pPr>
+        <w:ind w:left="6480" w:hanging="180"/>
+      </w:pPr>
+    </w:lvl>
+  </w:abstractNum>
+  <w:abstractNum w:abstractNumId="6" w15:restartNumberingAfterBreak="0">
     <w:nsid w:val="348B75A2"/>
     <w:multiLevelType w:val="hybridMultilevel"/>
     <w:tmpl w:val="420AD7D8"/>
@@ -29258,7 +30622,96 @@
       </w:rPr>
     </w:lvl>
   </w:abstractNum>
-  <w:abstractNum w:abstractNumId="6" w15:restartNumberingAfterBreak="0">
+  <w:abstractNum w:abstractNumId="7" w15:restartNumberingAfterBreak="0">
+    <w:nsid w:val="3B056444"/>
+    <w:multiLevelType w:val="hybridMultilevel"/>
+    <w:tmpl w:val="AA2AA5CC"/>
+    <w:lvl w:ilvl="0" w:tplc="240A0019">
+      <w:start w:val="1"/>
+      <w:numFmt w:val="lowerLetter"/>
+      <w:lvlText w:val="%1."/>
+      <w:lvlJc w:val="left"/>
+      <w:pPr>
+        <w:ind w:left="720" w:hanging="360"/>
+      </w:pPr>
+      <w:rPr>
+        <w:rFonts w:hint="default"/>
+      </w:rPr>
+    </w:lvl>
+    <w:lvl w:ilvl="1" w:tplc="240A0019" w:tentative="1">
+      <w:start w:val="1"/>
+      <w:numFmt w:val="lowerLetter"/>
+      <w:lvlText w:val="%2."/>
+      <w:lvlJc w:val="left"/>
+      <w:pPr>
+        <w:ind w:left="1440" w:hanging="360"/>
+      </w:pPr>
+    </w:lvl>
+    <w:lvl w:ilvl="2" w:tplc="240A001B" w:tentative="1">
+      <w:start w:val="1"/>
+      <w:numFmt w:val="lowerRoman"/>
+      <w:lvlText w:val="%3."/>
+      <w:lvlJc w:val="right"/>
+      <w:pPr>
+        <w:ind w:left="2160" w:hanging="180"/>
+      </w:pPr>
+    </w:lvl>
+    <w:lvl w:ilvl="3" w:tplc="240A000F" w:tentative="1">
+      <w:start w:val="1"/>
+      <w:numFmt w:val="decimal"/>
+      <w:lvlText w:val="%4."/>
+      <w:lvlJc w:val="left"/>
+      <w:pPr>
+        <w:ind w:left="2880" w:hanging="360"/>
+      </w:pPr>
+    </w:lvl>
+    <w:lvl w:ilvl="4" w:tplc="240A0019" w:tentative="1">
+      <w:start w:val="1"/>
+      <w:numFmt w:val="lowerLetter"/>
+      <w:lvlText w:val="%5."/>
+      <w:lvlJc w:val="left"/>
+      <w:pPr>
+        <w:ind w:left="3600" w:hanging="360"/>
+      </w:pPr>
+    </w:lvl>
+    <w:lvl w:ilvl="5" w:tplc="240A001B" w:tentative="1">
+      <w:start w:val="1"/>
+      <w:numFmt w:val="lowerRoman"/>
+      <w:lvlText w:val="%6."/>
+      <w:lvlJc w:val="right"/>
+      <w:pPr>
+        <w:ind w:left="4320" w:hanging="180"/>
+      </w:pPr>
+    </w:lvl>
+    <w:lvl w:ilvl="6" w:tplc="240A000F" w:tentative="1">
+      <w:start w:val="1"/>
+      <w:numFmt w:val="decimal"/>
+      <w:lvlText w:val="%7."/>
+      <w:lvlJc w:val="left"/>
+      <w:pPr>
+        <w:ind w:left="5040" w:hanging="360"/>
+      </w:pPr>
+    </w:lvl>
+    <w:lvl w:ilvl="7" w:tplc="240A0019" w:tentative="1">
+      <w:start w:val="1"/>
+      <w:numFmt w:val="lowerLetter"/>
+      <w:lvlText w:val="%8."/>
+      <w:lvlJc w:val="left"/>
+      <w:pPr>
+        <w:ind w:left="5760" w:hanging="360"/>
+      </w:pPr>
+    </w:lvl>
+    <w:lvl w:ilvl="8" w:tplc="240A001B" w:tentative="1">
+      <w:start w:val="1"/>
+      <w:numFmt w:val="lowerRoman"/>
+      <w:lvlText w:val="%9."/>
+      <w:lvlJc w:val="right"/>
+      <w:pPr>
+        <w:ind w:left="6480" w:hanging="180"/>
+      </w:pPr>
+    </w:lvl>
+  </w:abstractNum>
+  <w:abstractNum w:abstractNumId="8" w15:restartNumberingAfterBreak="0">
     <w:nsid w:val="47F667D3"/>
     <w:multiLevelType w:val="hybridMultilevel"/>
     <w:tmpl w:val="9DC86C92"/>
@@ -29371,7 +30824,7 @@
       </w:rPr>
     </w:lvl>
   </w:abstractNum>
-  <w:abstractNum w:abstractNumId="7" w15:restartNumberingAfterBreak="0">
+  <w:abstractNum w:abstractNumId="9" w15:restartNumberingAfterBreak="0">
     <w:nsid w:val="52276E87"/>
     <w:multiLevelType w:val="hybridMultilevel"/>
     <w:tmpl w:val="FB347E5C"/>
@@ -29484,7 +30937,7 @@
       </w:rPr>
     </w:lvl>
   </w:abstractNum>
-  <w:abstractNum w:abstractNumId="8" w15:restartNumberingAfterBreak="0">
+  <w:abstractNum w:abstractNumId="10" w15:restartNumberingAfterBreak="0">
     <w:nsid w:val="54B15A53"/>
     <w:multiLevelType w:val="hybridMultilevel"/>
     <w:tmpl w:val="E1D89990"/>
@@ -29597,7 +31050,7 @@
       </w:rPr>
     </w:lvl>
   </w:abstractNum>
-  <w:abstractNum w:abstractNumId="9" w15:restartNumberingAfterBreak="0">
+  <w:abstractNum w:abstractNumId="11" w15:restartNumberingAfterBreak="0">
     <w:nsid w:val="61C21297"/>
     <w:multiLevelType w:val="hybridMultilevel"/>
     <w:tmpl w:val="AA225CFE"/>
@@ -29710,7 +31163,7 @@
       </w:rPr>
     </w:lvl>
   </w:abstractNum>
-  <w:abstractNum w:abstractNumId="10" w15:restartNumberingAfterBreak="0">
+  <w:abstractNum w:abstractNumId="12" w15:restartNumberingAfterBreak="0">
     <w:nsid w:val="647D4D4D"/>
     <w:multiLevelType w:val="hybridMultilevel"/>
     <w:tmpl w:val="97EA7048"/>
@@ -29823,7 +31276,7 @@
       </w:rPr>
     </w:lvl>
   </w:abstractNum>
-  <w:abstractNum w:abstractNumId="11" w15:restartNumberingAfterBreak="0">
+  <w:abstractNum w:abstractNumId="13" w15:restartNumberingAfterBreak="0">
     <w:nsid w:val="6B4219F9"/>
     <w:multiLevelType w:val="hybridMultilevel"/>
     <w:tmpl w:val="124C51C2"/>
@@ -29936,7 +31389,7 @@
       </w:rPr>
     </w:lvl>
   </w:abstractNum>
-  <w:abstractNum w:abstractNumId="12" w15:restartNumberingAfterBreak="0">
+  <w:abstractNum w:abstractNumId="14" w15:restartNumberingAfterBreak="0">
     <w:nsid w:val="72050C3A"/>
     <w:multiLevelType w:val="hybridMultilevel"/>
     <w:tmpl w:val="2040AE50"/>
@@ -30049,7 +31502,7 @@
       </w:rPr>
     </w:lvl>
   </w:abstractNum>
-  <w:abstractNum w:abstractNumId="13" w15:restartNumberingAfterBreak="0">
+  <w:abstractNum w:abstractNumId="15" w15:restartNumberingAfterBreak="0">
     <w:nsid w:val="739B5CAF"/>
     <w:multiLevelType w:val="hybridMultilevel"/>
     <w:tmpl w:val="21FC32F4"/>
@@ -30162,7 +31615,7 @@
       </w:rPr>
     </w:lvl>
   </w:abstractNum>
-  <w:abstractNum w:abstractNumId="14" w15:restartNumberingAfterBreak="0">
+  <w:abstractNum w:abstractNumId="16" w15:restartNumberingAfterBreak="0">
     <w:nsid w:val="791F70E2"/>
     <w:multiLevelType w:val="hybridMultilevel"/>
     <w:tmpl w:val="E0FE211E"/>
@@ -30276,37 +31729,37 @@
     </w:lvl>
   </w:abstractNum>
   <w:num w:numId="1">
+    <w:abstractNumId w:val="8"/>
+  </w:num>
+  <w:num w:numId="2">
+    <w:abstractNumId w:val="10"/>
+  </w:num>
+  <w:num w:numId="3">
+    <w:abstractNumId w:val="13"/>
+  </w:num>
+  <w:num w:numId="4">
     <w:abstractNumId w:val="6"/>
   </w:num>
-  <w:num w:numId="2">
-    <w:abstractNumId w:val="8"/>
-  </w:num>
-  <w:num w:numId="3">
-    <w:abstractNumId w:val="11"/>
-  </w:num>
-  <w:num w:numId="4">
-    <w:abstractNumId w:val="5"/>
-  </w:num>
   <w:num w:numId="5">
-    <w:abstractNumId w:val="10"/>
+    <w:abstractNumId w:val="12"/>
   </w:num>
   <w:num w:numId="6">
-    <w:abstractNumId w:val="12"/>
+    <w:abstractNumId w:val="14"/>
   </w:num>
   <w:num w:numId="7">
-    <w:abstractNumId w:val="7"/>
+    <w:abstractNumId w:val="9"/>
   </w:num>
   <w:num w:numId="8">
-    <w:abstractNumId w:val="9"/>
+    <w:abstractNumId w:val="11"/>
   </w:num>
   <w:num w:numId="9">
     <w:abstractNumId w:val="1"/>
   </w:num>
   <w:num w:numId="10">
-    <w:abstractNumId w:val="14"/>
+    <w:abstractNumId w:val="16"/>
   </w:num>
   <w:num w:numId="11">
-    <w:abstractNumId w:val="13"/>
+    <w:abstractNumId w:val="15"/>
   </w:num>
   <w:num w:numId="12">
     <w:abstractNumId w:val="4"/>
@@ -30319,6 +31772,12 @@
   </w:num>
   <w:num w:numId="15">
     <w:abstractNumId w:val="0"/>
+  </w:num>
+  <w:num w:numId="16">
+    <w:abstractNumId w:val="5"/>
+  </w:num>
+  <w:num w:numId="17">
+    <w:abstractNumId w:val="7"/>
   </w:num>
   <w:numIdMacAtCleanup w:val="10"/>
 </w:numbering>
@@ -31608,7 +33067,7 @@
 </file>
 
 <file path=customXml/itemProps1.xml><?xml version="1.0" encoding="utf-8"?>
-<ds:datastoreItem xmlns:ds="http://schemas.openxmlformats.org/officeDocument/2006/customXml" ds:itemID="{A2F17D58-4809-4BF1-958D-9F56A01AB4AC}">
+<ds:datastoreItem xmlns:ds="http://schemas.openxmlformats.org/officeDocument/2006/customXml" ds:itemID="{7F9476BF-FA8A-461B-B848-C117082FCA74}">
   <ds:schemaRefs>
     <ds:schemaRef ds:uri="http://schemas.openxmlformats.org/officeDocument/2006/bibliography"/>
   </ds:schemaRefs>

</xml_diff>